<commit_message>
Slowed down mouse when slider is clicked on
</commit_message>
<xml_diff>
--- a/CHI Paper.docx
+++ b/CHI Paper.docx
@@ -44,9 +44,19 @@
             <w:pPr>
               <w:pStyle w:val="Author"/>
             </w:pPr>
+            <w:proofErr w:type="spellStart"/>
             <w:r>
-              <w:t>Paymahn Moghadasian</w:t>
+              <w:t>Paymahn</w:t>
             </w:r>
+            <w:proofErr w:type="spellEnd"/>
+            <w:r>
+              <w:t xml:space="preserve"> </w:t>
+            </w:r>
+            <w:proofErr w:type="spellStart"/>
+            <w:r>
+              <w:t>Moghadasian</w:t>
+            </w:r>
+            <w:proofErr w:type="spellEnd"/>
           </w:p>
           <w:p>
             <w:pPr>
@@ -95,9 +105,19 @@
             <w:pPr>
               <w:pStyle w:val="Author"/>
             </w:pPr>
+            <w:proofErr w:type="spellStart"/>
             <w:r>
-              <w:t>Pourang Irani</w:t>
+              <w:t>Pourang</w:t>
             </w:r>
+            <w:proofErr w:type="spellEnd"/>
+            <w:r>
+              <w:t xml:space="preserve"> </w:t>
+            </w:r>
+            <w:proofErr w:type="spellStart"/>
+            <w:r>
+              <w:t>Irani</w:t>
+            </w:r>
+            <w:proofErr w:type="spellEnd"/>
           </w:p>
           <w:p>
             <w:pPr>
@@ -146,9 +166,19 @@
             <w:pPr>
               <w:pStyle w:val="Author"/>
             </w:pPr>
+            <w:proofErr w:type="spellStart"/>
             <w:r>
-              <w:t>Niklas Elmqvist</w:t>
+              <w:t>Niklas</w:t>
             </w:r>
+            <w:proofErr w:type="spellEnd"/>
+            <w:r>
+              <w:t xml:space="preserve"> </w:t>
+            </w:r>
+            <w:proofErr w:type="spellStart"/>
+            <w:r>
+              <w:t>Elmqvist</w:t>
+            </w:r>
+            <w:proofErr w:type="spellEnd"/>
           </w:p>
           <w:p>
             <w:pPr>
@@ -222,6 +252,7 @@
       <w:r>
         <w:rPr>
           <w:noProof/>
+          <w:lang w:val="en-CA" w:eastAsia="en-CA"/>
         </w:rPr>
         <w:lastRenderedPageBreak/>
         <mc:AlternateContent>
@@ -300,8 +331,18 @@
                                 <w:sz w:val="16"/>
                                 <w:szCs w:val="16"/>
                               </w:rPr>
-                              <w:t>Permission to make digital or hard copies of all or part of this work for personal or classroom use is granted without fee provided that copies are not made or distributed for profit or commercial advantage and that copies</w:t>
+                              <w:t xml:space="preserve">Permission to make digital or hard copies of all or part of this work for personal or classroom use is granted without fee provided that copies are not made or distributed for profit or commercial advantage and </w:t>
                             </w:r>
+                            <w:proofErr w:type="gramStart"/>
+                            <w:r>
+                              <w:rPr>
+                                <w:rFonts w:ascii="TimesNewRomanPSMT" w:hAnsi="TimesNewRomanPSMT" w:cs="TimesNewRomanPSMT"/>
+                                <w:sz w:val="16"/>
+                                <w:szCs w:val="16"/>
+                              </w:rPr>
+                              <w:t>that copies</w:t>
+                            </w:r>
+                            <w:proofErr w:type="gramEnd"/>
                           </w:p>
                           <w:p>
                             <w:pPr>
@@ -315,13 +356,23 @@
                                 <w:szCs w:val="16"/>
                               </w:rPr>
                             </w:pPr>
+                            <w:proofErr w:type="gramStart"/>
                             <w:r>
                               <w:rPr>
                                 <w:rFonts w:ascii="TimesNewRomanPSMT" w:hAnsi="TimesNewRomanPSMT" w:cs="TimesNewRomanPSMT"/>
                                 <w:sz w:val="16"/>
                                 <w:szCs w:val="16"/>
                               </w:rPr>
-                              <w:t>bear this notice and the full citation on the first page. To copy otherwise, or republish, to post on servers or to redistribute to lists, requires prior specific permission and/or a fee.</w:t>
+                              <w:t>bear</w:t>
+                            </w:r>
+                            <w:proofErr w:type="gramEnd"/>
+                            <w:r>
+                              <w:rPr>
+                                <w:rFonts w:ascii="TimesNewRomanPSMT" w:hAnsi="TimesNewRomanPSMT" w:cs="TimesNewRomanPSMT"/>
+                                <w:sz w:val="16"/>
+                                <w:szCs w:val="16"/>
+                              </w:rPr>
+                              <w:t xml:space="preserve"> this notice and the full citation on the first page. To copy otherwise, or republish, to post on servers or to redistribute to lists, requires prior specific permission and/or a fee.</w:t>
                             </w:r>
                           </w:p>
                           <w:p>
@@ -337,6 +388,7 @@
                                 <w:szCs w:val="16"/>
                               </w:rPr>
                             </w:pPr>
+                            <w:proofErr w:type="gramStart"/>
                             <w:r>
                               <w:rPr>
                                 <w:rFonts w:ascii="TimesNewRomanPS-ItalicMT" w:hAnsi="TimesNewRomanPS-ItalicMT" w:cs="TimesNewRomanPS-ItalicMT"/>
@@ -355,11 +407,13 @@
                               </w:rPr>
                               <w:t>May 5–10, 2012, Austin, Texas, USA.</w:t>
                             </w:r>
+                            <w:proofErr w:type="gramEnd"/>
                           </w:p>
                           <w:p>
                             <w:pPr>
                               <w:pStyle w:val="Copyright"/>
                             </w:pPr>
+                            <w:proofErr w:type="gramStart"/>
                             <w:r>
                               <w:rPr>
                                 <w:rFonts w:ascii="TimesNewRomanPSMT" w:hAnsi="TimesNewRomanPSMT" w:cs="TimesNewRomanPSMT"/>
@@ -367,6 +421,7 @@
                               </w:rPr>
                               <w:t>Copyright 2012 ACM 978-1-4503-1015-4/12/05...$10.00.</w:t>
                             </w:r>
+                            <w:proofErr w:type="gramEnd"/>
                           </w:p>
                         </w:txbxContent>
                       </wps:txbx>
@@ -524,7 +579,71 @@
     </w:p>
     <w:p>
       <w:r>
-        <w:t>In this paper we present selection tools that utilize pre-existing knowledge of the distribution of the underlying data to ease browsing and selection.  These new data-aware selection tools include a slider, a range slider, and an improved lasso selection method.  Standard models of these tools suffer from two common problems: uniform visual representation of non-uniform data, and poor subpixel data querying.  We use embedded visualisations to better represent the data encoded by the tools and provide data-aware interactions to give users more efficient subpixel data querying.  Through several controlled user studies, we find that our proposed data-aware slider outperforms standard alphasliders and default trackbars.  We also find that a data-aware range slider and lasso selection outperform current state-of-the-art methods.</w:t>
+        <w:t xml:space="preserve">In this paper we present selection tools that utilize pre-existing knowledge of the distribution of the underlying data to ease browsing and selection.  These new data-aware selection tools include a slider, a range slider, and an improved lasso selection method.  Standard models of these tools suffer from two common problems: </w:t>
+      </w:r>
+      <w:r>
+        <w:t xml:space="preserve">poor </w:t>
+      </w:r>
+      <w:proofErr w:type="spellStart"/>
+      <w:r>
+        <w:t>subpixel</w:t>
+      </w:r>
+      <w:proofErr w:type="spellEnd"/>
+      <w:r>
+        <w:t xml:space="preserve"> data querying, and</w:t>
+      </w:r>
+      <w:r>
+        <w:t xml:space="preserve"> </w:t>
+      </w:r>
+      <w:r>
+        <w:t xml:space="preserve">uniform visual representation of non-uniform data.  We provide data-aware interactions to give users more efficient </w:t>
+      </w:r>
+      <w:proofErr w:type="spellStart"/>
+      <w:r>
+        <w:t>subpixel</w:t>
+      </w:r>
+      <w:proofErr w:type="spellEnd"/>
+      <w:r>
+        <w:t xml:space="preserve"> data querying</w:t>
+      </w:r>
+      <w:r>
+        <w:t xml:space="preserve"> </w:t>
+      </w:r>
+      <w:r>
+        <w:t>and</w:t>
+      </w:r>
+      <w:r>
+        <w:t xml:space="preserve"> </w:t>
+      </w:r>
+      <w:r>
+        <w:t xml:space="preserve">use embedded </w:t>
+      </w:r>
+      <w:proofErr w:type="spellStart"/>
+      <w:r>
+        <w:t>visualisations</w:t>
+      </w:r>
+      <w:proofErr w:type="spellEnd"/>
+      <w:r>
+        <w:t xml:space="preserve"> to better represent the data encoded by the tools</w:t>
+      </w:r>
+      <w:r>
+        <w:t xml:space="preserve">.  Through several controlled user studies, we find that our proposed data-aware slider outperforms standard </w:t>
+      </w:r>
+      <w:proofErr w:type="spellStart"/>
+      <w:r>
+        <w:t>alphasliders</w:t>
+      </w:r>
+      <w:proofErr w:type="spellEnd"/>
+      <w:r>
+        <w:t xml:space="preserve"> and default </w:t>
+      </w:r>
+      <w:proofErr w:type="spellStart"/>
+      <w:r>
+        <w:t>trackbars</w:t>
+      </w:r>
+      <w:proofErr w:type="spellEnd"/>
+      <w:r>
+        <w:t>.  We also find that a data-aware range slider and lasso selection outperform current state-of-the-art methods.</w:t>
       </w:r>
     </w:p>
     <w:p>
@@ -540,7 +659,10 @@
         <w:jc w:val="left"/>
       </w:pPr>
       <w:r>
-        <w:t xml:space="preserve">Dynamic query, information visualization, slider, data selection, Alphaslider, lasso, </w:t>
+        <w:t>Dynamic query, information visualization, slider, data selection, Alphasli</w:t>
+      </w:r>
+      <w:r>
+        <w:t>der, lasso</w:t>
       </w:r>
     </w:p>
     <w:p>
@@ -599,85 +721,6 @@
     </w:p>
     <w:p>
       <w:r>
-        <w:t xml:space="preserve">In 2008 the average American consumed, on average, 34 gigabytes of information daily which corresponds to a </w:t>
-      </w:r>
-      <w:r>
-        <w:t xml:space="preserve">national </w:t>
-      </w:r>
-      <w:r>
-        <w:t>daily consumption of 3.6 zettabytes (10</w:t>
-      </w:r>
-      <w:r>
-        <w:rPr>
-          <w:vertAlign w:val="superscript"/>
-        </w:rPr>
-        <w:t>21</w:t>
-      </w:r>
-      <w:r>
-        <w:t xml:space="preserve"> bytes or a million million gigabytes)</w:t>
-      </w:r>
-      <w:sdt>
-        <w:sdtPr>
-          <w:id w:val="1883280526"/>
-          <w:citation/>
-        </w:sdtPr>
-        <w:sdtEndPr/>
-        <w:sdtContent>
-          <w:r>
-            <w:fldChar w:fldCharType="begin"/>
-          </w:r>
-          <w:r>
-            <w:rPr>
-              <w:lang w:val="en-CA"/>
-            </w:rPr>
-            <w:instrText xml:space="preserve"> CITATION 1 \l 4105 </w:instrText>
-          </w:r>
-          <w:r>
-            <w:fldChar w:fldCharType="separate"/>
-          </w:r>
-          <w:r>
-            <w:rPr>
-              <w:noProof/>
-              <w:lang w:val="en-CA"/>
-            </w:rPr>
-            <w:t xml:space="preserve"> </w:t>
-          </w:r>
-          <w:r>
-            <w:rPr>
-              <w:noProof/>
-              <w:lang w:val="en-CA"/>
-            </w:rPr>
-            <w:t>[</w:t>
-          </w:r>
-          <w:hyperlink w:anchor="1" w:history="1">
-            <w:r>
-              <w:rPr>
-                <w:rStyle w:val="Header"/>
-                <w:noProof/>
-                <w:lang w:val="en-CA"/>
-              </w:rPr>
-              <w:t>1</w:t>
-            </w:r>
-          </w:hyperlink>
-          <w:r>
-            <w:rPr>
-              <w:noProof/>
-              <w:lang w:val="en-CA"/>
-            </w:rPr>
-            <w:t>]</w:t>
-          </w:r>
-          <w:r>
-            <w:fldChar w:fldCharType="end"/>
-          </w:r>
-        </w:sdtContent>
-      </w:sdt>
-      <w:r>
-        <w:t>.</w:t>
-      </w:r>
-      <w:r>
-        <w:t xml:space="preserve"> On a daily basis users need to be able to turn the vast amounts of information they come across in more manageable pieces. </w:t>
-      </w:r>
-      <w:r>
         <w:t>Dynamic queries provide easy to use, powerful and efficient</w:t>
       </w:r>
       <w:r>
@@ -685,6 +728,9 @@
       </w:r>
       <w:r>
         <w:t>interfaces which allow users to rapidly and reversibly query data</w:t>
+      </w:r>
+      <w:r>
+        <w:t xml:space="preserve"> and uncover trends in the data being explored</w:t>
       </w:r>
       <w:sdt>
         <w:sdtPr>
@@ -726,7 +772,7 @@
                 <w:noProof/>
                 <w:lang w:val="en-CA"/>
               </w:rPr>
-              <w:t>2</w:t>
+              <w:t>1</w:t>
             </w:r>
           </w:hyperlink>
           <w:r>
@@ -747,6 +793,8 @@
       <w:r>
         <w:t xml:space="preserve">Currently, there are many tools available to users which benefit from the advantages of dynamic queries such as the slider, checkbox or button.  </w:t>
       </w:r>
+      <w:bookmarkStart w:id="0" w:name="_GoBack"/>
+      <w:bookmarkEnd w:id="0"/>
       <w:r>
         <w:t xml:space="preserve">The Alphaslider is a slider </w:t>
       </w:r>
@@ -789,7 +837,7 @@
                 <w:noProof/>
                 <w:lang w:val="en-CA"/>
               </w:rPr>
-              <w:t>3</w:t>
+              <w:t>2</w:t>
             </w:r>
           </w:hyperlink>
           <w:r>
@@ -808,19 +856,38 @@
         <w:t xml:space="preserve">. </w:t>
       </w:r>
       <w:r>
-        <w:t xml:space="preserve">The range slider is a slider which allows users to query a range of data items. This is a natural </w:t>
-      </w:r>
+        <w:t>The range slider is a slider which allows users to query a range of data items. This is a natural extension of the Alphaslider which only allows for single item querying. The lasso, a technique used to select multidimensional data</w:t>
+      </w:r>
+      <w:r>
+        <w:t>,</w:t>
+      </w:r>
+      <w:r>
+        <w:t xml:space="preserve"> is an extension of the range slider where users lasso graphed or visualized data to highlight or zoom in on it.</w:t>
+      </w:r>
+    </w:p>
+    <w:p>
       <w:r>
         <w:lastRenderedPageBreak/>
-        <w:t>extension of the Alphaslider which only allows for single item querying. The lasso, a technique used to select multidimensional data is an extension of the range slider where users lasso graphed or visualized data to highlight or zoom in on it.</w:t>
-      </w:r>
-    </w:p>
-    <w:p>
-      <w:r>
-        <w:t xml:space="preserve">The first major problem with these dynamic querying tools is that they either do not possess the ability for subpixel querying or it is very limited. This means that when the encoded information exceeds the total number of pixels allotted to the interface the user either cannot access data found within each pixel or the user has great difficulty doing so. </w:t>
-      </w:r>
-      <w:r>
-        <w:t>A second problem is the visualisation of data encoded by the tools.</w:t>
+        <w:t xml:space="preserve">The first major problem with these dynamic querying tools is that they either do not possess the ability for </w:t>
+      </w:r>
+      <w:proofErr w:type="spellStart"/>
+      <w:r>
+        <w:t>subpixel</w:t>
+      </w:r>
+      <w:proofErr w:type="spellEnd"/>
+      <w:r>
+        <w:t xml:space="preserve"> querying or it is very limited. This means that when the encoded information exceeds the total number of pixels allotted to the interface the user either cannot access data found within each pixel or the user has great difficulty doing so. </w:t>
+      </w:r>
+      <w:r>
+        <w:t xml:space="preserve">A second problem is the </w:t>
+      </w:r>
+      <w:proofErr w:type="spellStart"/>
+      <w:r>
+        <w:t>visualisation</w:t>
+      </w:r>
+      <w:proofErr w:type="spellEnd"/>
+      <w:r>
+        <w:t xml:space="preserve"> of data encoded by the tools.</w:t>
       </w:r>
       <w:r>
         <w:t xml:space="preserve"> For example, in the Alphaslider, low frequency indices are not shown which forces the user to guess the existence of the index itself and any items that may fall within it.</w:t>
@@ -828,10 +895,42 @@
     </w:p>
     <w:p>
       <w:r>
-        <w:t xml:space="preserve">We proposed several solutions for each tool to address the issue of subpixel querying. In the case of the slider we compared our prosposed solutions against the Alphaslider and the default Windows trackbar. </w:t>
-      </w:r>
-      <w:r>
-        <w:t xml:space="preserve">Our proposed slider solutions are variations of a common idea: allow the user to query a pixel and then to query all items within that pixel and a few items in the neighbouring pixels. For the range slider we did </w:t>
+        <w:t xml:space="preserve">We proposed several solutions for each tool to address the issue of </w:t>
+      </w:r>
+      <w:proofErr w:type="spellStart"/>
+      <w:r>
+        <w:t>subpixel</w:t>
+      </w:r>
+      <w:proofErr w:type="spellEnd"/>
+      <w:r>
+        <w:t xml:space="preserve"> querying. In the case of the slider we compared our </w:t>
+      </w:r>
+      <w:proofErr w:type="spellStart"/>
+      <w:r>
+        <w:t>prosposed</w:t>
+      </w:r>
+      <w:proofErr w:type="spellEnd"/>
+      <w:r>
+        <w:t xml:space="preserve"> solutions against the Alphaslider and the default Windows </w:t>
+      </w:r>
+      <w:proofErr w:type="spellStart"/>
+      <w:r>
+        <w:t>trackbar</w:t>
+      </w:r>
+      <w:proofErr w:type="spellEnd"/>
+      <w:r>
+        <w:t xml:space="preserve">. </w:t>
+      </w:r>
+      <w:r>
+        <w:t xml:space="preserve">Our proposed slider solutions are variations of a common idea: allow the user to query a pixel and then to query all items within that pixel and a few items in the </w:t>
+      </w:r>
+      <w:proofErr w:type="spellStart"/>
+      <w:r>
+        <w:t>neighbouring</w:t>
+      </w:r>
+      <w:proofErr w:type="spellEnd"/>
+      <w:r>
+        <w:t xml:space="preserve"> pixels. For the range slider we did </w:t>
       </w:r>
       <w:r>
         <w:rPr>
@@ -840,7 +939,23 @@
         <w:t>have not reached this part of the research yet. For the lasso we did…</w:t>
       </w:r>
       <w:r>
-        <w:t xml:space="preserve">To solve the issue of data visualisations we used embedded visualisations such as those proposed </w:t>
+        <w:t xml:space="preserve">To solve the issue of data </w:t>
+      </w:r>
+      <w:proofErr w:type="spellStart"/>
+      <w:r>
+        <w:t>visualisations</w:t>
+      </w:r>
+      <w:proofErr w:type="spellEnd"/>
+      <w:r>
+        <w:t xml:space="preserve"> we used embedded </w:t>
+      </w:r>
+      <w:proofErr w:type="spellStart"/>
+      <w:r>
+        <w:t>visualisations</w:t>
+      </w:r>
+      <w:proofErr w:type="spellEnd"/>
+      <w:r>
+        <w:t xml:space="preserve"> such as those proposed </w:t>
       </w:r>
       <w:r>
         <w:t>by Wille</w:t>
@@ -856,6 +971,7 @@
           <w:id w:val="1090594274"/>
           <w:citation/>
         </w:sdtPr>
+        <w:sdtEndPr/>
         <w:sdtContent>
           <w:r>
             <w:fldChar w:fldCharType="begin"/>
@@ -878,7 +994,7 @@
                 <w:rStyle w:val="Header"/>
                 <w:noProof/>
               </w:rPr>
-              <w:t>4</w:t>
+              <w:t>3</w:t>
             </w:r>
           </w:hyperlink>
           <w:r>
@@ -901,58 +1017,72 @@
         <w:t>Our results show that users can query significantly faster with data aware widgets when compared against the standard tools.</w:t>
       </w:r>
       <w:r>
-        <w:t xml:space="preserve"> Our proposed </w:t>
+        <w:t xml:space="preserve"> </w:t>
       </w:r>
       <w:r>
         <w:rPr>
           <w:color w:val="FF0000"/>
         </w:rPr>
-        <w:t xml:space="preserve">interface X </w:t>
-      </w:r>
-      <w:r>
-        <w:t xml:space="preserve">allowed subjects to query </w:t>
+        <w:t>I</w:t>
       </w:r>
       <w:r>
         <w:rPr>
           <w:color w:val="FF0000"/>
         </w:rPr>
-        <w:t xml:space="preserve">y% </w:t>
-      </w:r>
-      <w:r>
-        <w:t xml:space="preserve">faster than the Alphaslider and </w:t>
+        <w:t xml:space="preserve">nterface X </w:t>
+      </w:r>
+      <w:r>
+        <w:t xml:space="preserve">allowed subjects to query </w:t>
+      </w:r>
+      <w:r>
+        <w:t xml:space="preserve">significantly </w:t>
+      </w:r>
+      <w:r>
+        <w:t xml:space="preserve">faster than </w:t>
+      </w:r>
+      <w:r>
+        <w:t xml:space="preserve">both </w:t>
+      </w:r>
+      <w:r>
+        <w:t xml:space="preserve">the Alphaslider and the default </w:t>
+      </w:r>
+      <w:proofErr w:type="spellStart"/>
+      <w:r>
+        <w:t>trackbar</w:t>
+      </w:r>
+      <w:proofErr w:type="spellEnd"/>
+      <w:r>
+        <w:t>.</w:t>
+      </w:r>
+      <w:r>
+        <w:t xml:space="preserve"> Our proposed range slider outper</w:t>
+      </w:r>
+      <w:r>
+        <w:t>forms standard range sliders</w:t>
+      </w:r>
+      <w:r>
+        <w:t xml:space="preserve"> while our lasso technique gave </w:t>
+      </w:r>
+      <w:r>
+        <w:t xml:space="preserve">users no improvement for low and medium density information but showed </w:t>
+      </w:r>
+      <w:r>
+        <w:t>large</w:t>
       </w:r>
       <w:r>
         <w:rPr>
           <w:color w:val="FF0000"/>
         </w:rPr>
-        <w:t xml:space="preserve">z% </w:t>
-      </w:r>
-      <w:r>
-        <w:t>faster than the default trackbar.</w:t>
-      </w:r>
-      <w:r>
-        <w:t xml:space="preserve"> Our proposed range slider outperforms standard range sliders by </w:t>
-      </w:r>
-      <w:r>
-        <w:rPr>
-          <w:color w:val="FF0000"/>
-        </w:rPr>
-        <w:t>t%</w:t>
-      </w:r>
-      <w:r>
-        <w:t xml:space="preserve"> while our lasso technique gave </w:t>
-      </w:r>
-      <w:r>
-        <w:t xml:space="preserve">users no improvement for low and medium density information but showed </w:t>
-      </w:r>
-      <w:r>
-        <w:rPr>
-          <w:color w:val="FF0000"/>
-        </w:rPr>
-        <w:t xml:space="preserve">a% </w:t>
-      </w:r>
-      <w:r>
-        <w:t>improvement over the current lasso technique.</w:t>
+        <w:t xml:space="preserve"> </w:t>
+      </w:r>
+      <w:r>
+        <w:t>improvement over the current lasso technique</w:t>
+      </w:r>
+      <w:r>
+        <w:t xml:space="preserve"> for high density information</w:t>
+      </w:r>
+      <w:r>
+        <w:t>.</w:t>
       </w:r>
     </w:p>
     <w:p>
@@ -960,16 +1090,31 @@
         <w:t xml:space="preserve">This paper provides novel solutions to an aging problem. Although the proposed solutions perform more efficiently than previous standards there is still work to do in fine-tuning and possibly developing hybrid designs that take advantage of aged and novel solutions. </w:t>
       </w:r>
       <w:r>
-        <w:t xml:space="preserve">In this paper we discuss will present the problem in greater detail, discuss related work and then go on to describe the experimental design and results of our controlled user study. We will </w:t>
-      </w:r>
-      <w:r>
-        <w:lastRenderedPageBreak/>
-        <w:t>wrap up the paper by discussing the implications of the paper.</w:t>
-      </w:r>
-      <w:bookmarkStart w:id="0" w:name="_GoBack"/>
-      <w:bookmarkEnd w:id="0"/>
-      <w:r>
-        <w:t xml:space="preserve"> </w:t>
+        <w:t>In this paper we discuss will present the problem in greater detail, discuss related work</w:t>
+      </w:r>
+      <w:r>
+        <w:t>s</w:t>
+      </w:r>
+      <w:r>
+        <w:t xml:space="preserve"> and </w:t>
+      </w:r>
+      <w:r>
+        <w:t>continue</w:t>
+      </w:r>
+      <w:r>
+        <w:t xml:space="preserve"> to describe the experimental design and results of our controlled user study. We will </w:t>
+      </w:r>
+      <w:r>
+        <w:t>conclude</w:t>
+      </w:r>
+      <w:r>
+        <w:t xml:space="preserve"> the paper by discussing the implications of the </w:t>
+      </w:r>
+      <w:r>
+        <w:t>research</w:t>
+      </w:r>
+      <w:r>
+        <w:t xml:space="preserve">. </w:t>
       </w:r>
     </w:p>
     <w:p>
@@ -999,6 +1144,7 @@
         <w:pStyle w:val="Heading1"/>
       </w:pPr>
       <w:r>
+        <w:lastRenderedPageBreak/>
         <w:t>Experimental design</w:t>
       </w:r>
     </w:p>
@@ -1012,7 +1158,23 @@
     </w:p>
     <w:p>
       <w:r>
-        <w:t>An experiment was conducted to compare different designs of density aware sliders against the Alphaslider and the standard Trackbar found in WinForms.</w:t>
+        <w:t xml:space="preserve">An experiment was conducted to compare different designs of density aware sliders against the Alphaslider and the standard </w:t>
+      </w:r>
+      <w:proofErr w:type="spellStart"/>
+      <w:r>
+        <w:t>Trackbar</w:t>
+      </w:r>
+      <w:proofErr w:type="spellEnd"/>
+      <w:r>
+        <w:t xml:space="preserve"> found in </w:t>
+      </w:r>
+      <w:proofErr w:type="spellStart"/>
+      <w:r>
+        <w:t>WinForms</w:t>
+      </w:r>
+      <w:proofErr w:type="spellEnd"/>
+      <w:r>
+        <w:t>.</w:t>
       </w:r>
     </w:p>
     <w:p>
@@ -1025,7 +1187,15 @@
     </w:p>
     <w:p>
       <w:r>
-        <w:t xml:space="preserve">The interfaces used in the experiment were built using Visual Studio 2010Professional. A 23.5 inch Dell monitor with a resolution of 1920x1080 pixels with a standard 3 button mouse was used. Query results were displayed in Microsoft Sans Serif with </w:t>
+        <w:t xml:space="preserve">The interfaces used in the experiment were built using Visual Studio 2010Professional. A 23.5 inch Dell monitor with a resolution of 1920x1080 pixels with a standard 3 button </w:t>
+      </w:r>
+      <w:proofErr w:type="gramStart"/>
+      <w:r>
+        <w:t>mouse</w:t>
+      </w:r>
+      <w:proofErr w:type="gramEnd"/>
+      <w:r>
+        <w:t xml:space="preserve"> was used. Query results were displayed in Microsoft Sans Serif with </w:t>
       </w:r>
       <w:r>
         <w:t xml:space="preserve">a font size of 8.25 while query </w:t>
@@ -1111,12 +1281,25 @@
         <w:pStyle w:val="Heading3"/>
       </w:pPr>
       <w:r>
-        <w:t>Windows Trackbar</w:t>
-      </w:r>
-    </w:p>
-    <w:p>
-      <w:r>
-        <w:t>The Trackbar (Figure 2)</w:t>
+        <w:t xml:space="preserve">Windows </w:t>
+      </w:r>
+      <w:proofErr w:type="spellStart"/>
+      <w:r>
+        <w:t>Trackbar</w:t>
+      </w:r>
+      <w:proofErr w:type="spellEnd"/>
+    </w:p>
+    <w:p>
+      <w:r>
+        <w:t xml:space="preserve">The </w:t>
+      </w:r>
+      <w:proofErr w:type="spellStart"/>
+      <w:r>
+        <w:t>Trackbar</w:t>
+      </w:r>
+      <w:proofErr w:type="spellEnd"/>
+      <w:r>
+        <w:t xml:space="preserve"> (Figure 2)</w:t>
       </w:r>
       <w:r>
         <w:t xml:space="preserve"> is what software designers using Visual Studio find as the default slider. With this slider users can navigate through the list by dragging the slider thumb to various pixels. </w:t>
@@ -1142,8 +1325,13 @@
       <w:pPr>
         <w:pStyle w:val="Heading3"/>
       </w:pPr>
-      <w:r>
-        <w:t>ActiveArea Slider</w:t>
+      <w:proofErr w:type="spellStart"/>
+      <w:r>
+        <w:t>ActiveArea</w:t>
+      </w:r>
+      <w:proofErr w:type="spellEnd"/>
+      <w:r>
+        <w:t xml:space="preserve"> Slider</w:t>
       </w:r>
     </w:p>
     <w:p>
@@ -1151,57 +1339,115 @@
         <w:t>The</w:t>
       </w:r>
       <w:r>
-        <w:t xml:space="preserve"> ActiveArea S</w:t>
-      </w:r>
-      <w:r>
-        <w:t xml:space="preserve">lider (Figure 3) allows users to navigate by clicking on and dragging the slider thumb, by clicking on and dragging the secondary red slider or by pressing the left or right arrow keys on the keyboard. The main slider has a variable size which changes based on the density of information of the pixel it queries. Dragging the secondary red slider allows users to query other items found in the </w:t>
+        <w:t xml:space="preserve"> </w:t>
+      </w:r>
+      <w:proofErr w:type="spellStart"/>
+      <w:r>
+        <w:t>ActiveArea</w:t>
+      </w:r>
+      <w:proofErr w:type="spellEnd"/>
+      <w:r>
+        <w:t xml:space="preserve"> S</w:t>
+      </w:r>
+      <w:r>
+        <w:t>lider (Figure 3) allows users to navigate by clicking on and dragging the slider thumb, by clicking on and dragging the secondary red slider or by pressing the left or right arrow keys on the keyboard. The main slider has a variable size which changes based on the density of information of the pixel it queries. Dragging the secondary red slider allows users to query other items found in the pixel being queried by main slider. The red slider is bound by the edges of the main slider.</w:t>
+      </w:r>
+    </w:p>
+    <w:p>
+      <w:pPr>
+        <w:pStyle w:val="Heading3"/>
+      </w:pPr>
+      <w:r>
+        <w:t>Histogram Slider</w:t>
+      </w:r>
+    </w:p>
+    <w:p>
+      <w:r>
+        <w:t>The Histogram Slider (</w:t>
+      </w:r>
+      <w:r>
+        <w:t xml:space="preserve">Figure 4) functions very similarly to the </w:t>
+      </w:r>
+      <w:proofErr w:type="spellStart"/>
+      <w:r>
+        <w:t>ActiveArea</w:t>
+      </w:r>
+      <w:proofErr w:type="spellEnd"/>
+      <w:r>
+        <w:t xml:space="preserve"> Slider. The most significant difference is </w:t>
       </w:r>
       <w:r>
         <w:lastRenderedPageBreak/>
-        <w:t>pixel being queried by main slider. The red slider is bound by the edges of the main slider.</w:t>
+        <w:t xml:space="preserve">that the secondary red slider moves up and down along the histogram as opposed to left and right along the slider. </w:t>
+      </w:r>
+      <w:r>
+        <w:t xml:space="preserve">The size of the slider stays constant. </w:t>
+      </w:r>
+      <w:r>
+        <w:t>Users can still navigate one item at a time by pressing the left and right arrow keys.</w:t>
       </w:r>
     </w:p>
     <w:p>
       <w:pPr>
         <w:pStyle w:val="Heading3"/>
       </w:pPr>
-      <w:r>
-        <w:t>Histogram Slider</w:t>
-      </w:r>
-    </w:p>
-    <w:p>
-      <w:r>
-        <w:t>The Histogram Slider (</w:t>
-      </w:r>
-      <w:r>
-        <w:t xml:space="preserve">Figure 4) functions very similarly to the ActiveArea Slider. The most significant difference is that the secondary red slider moves up and down along the histogram as opposed to left and right along the slider. </w:t>
-      </w:r>
-      <w:r>
-        <w:t xml:space="preserve">The size of the slider stays constant. </w:t>
-      </w:r>
-      <w:r>
-        <w:t>Users can still navigate one item at a time by pressing the left and right arrow keys.</w:t>
+      <w:proofErr w:type="spellStart"/>
+      <w:r>
+        <w:t>MouseWheel</w:t>
+      </w:r>
+      <w:proofErr w:type="spellEnd"/>
+      <w:r>
+        <w:t xml:space="preserve"> Slider</w:t>
+      </w:r>
+    </w:p>
+    <w:p>
+      <w:r>
+        <w:t xml:space="preserve">The </w:t>
+      </w:r>
+      <w:proofErr w:type="spellStart"/>
+      <w:r>
+        <w:t>MouseWheel</w:t>
+      </w:r>
+      <w:proofErr w:type="spellEnd"/>
+      <w:r>
+        <w:t xml:space="preserve"> Slider (Figure 5) is also quite functionally similar to the </w:t>
+      </w:r>
+      <w:proofErr w:type="spellStart"/>
+      <w:r>
+        <w:t>ActiveArea</w:t>
+      </w:r>
+      <w:proofErr w:type="spellEnd"/>
+      <w:r>
+        <w:t xml:space="preserve"> slider. However, this slider allows </w:t>
+      </w:r>
+      <w:proofErr w:type="spellStart"/>
+      <w:r>
+        <w:t>subpixel</w:t>
+      </w:r>
+      <w:proofErr w:type="spellEnd"/>
+      <w:r>
+        <w:t xml:space="preserve"> querying through the use of the mouse wheel. Rolling the mouse wheel up will </w:t>
+      </w:r>
+      <w:proofErr w:type="gramStart"/>
+      <w:r>
+        <w:t>cause</w:t>
+      </w:r>
+      <w:proofErr w:type="gramEnd"/>
+      <w:r>
+        <w:t xml:space="preserve"> the next item in the list to be queried while rolling the mouse wheel down has the opposite effect.</w:t>
       </w:r>
     </w:p>
     <w:p>
       <w:pPr>
         <w:pStyle w:val="Heading3"/>
       </w:pPr>
-      <w:r>
-        <w:t>MouseWheel Slider</w:t>
-      </w:r>
-    </w:p>
-    <w:p>
-      <w:r>
-        <w:t>The MouseWheel Slider (Figure 5) is also quite functionally similar to the ActiveArea slider. However, this slider allows subpixel querying through the use of the mouse wheel. Rolling the mouse wheel up will cause the next item in the list to be queried while rolling the mouse wheel down has the opposite effect.</w:t>
-      </w:r>
-    </w:p>
-    <w:p>
-      <w:pPr>
-        <w:pStyle w:val="Heading3"/>
-      </w:pPr>
-      <w:r>
-        <w:t>MultiValue Slider</w:t>
+      <w:proofErr w:type="spellStart"/>
+      <w:r>
+        <w:t>MultiValue</w:t>
+      </w:r>
+      <w:proofErr w:type="spellEnd"/>
+      <w:r>
+        <w:t xml:space="preserve"> Slider</w:t>
       </w:r>
     </w:p>
     <w:p>
@@ -1214,8 +1460,16 @@
         <w:rPr>
           <w:color w:val="FF0000"/>
         </w:rPr>
-        <w:t>Need to do pilots and find out which (if either) multivalue</w:t>
-      </w:r>
+        <w:t xml:space="preserve">Need to do pilots and find out which (if either) </w:t>
+      </w:r>
+      <w:proofErr w:type="spellStart"/>
+      <w:r>
+        <w:rPr>
+          <w:color w:val="FF0000"/>
+        </w:rPr>
+        <w:t>multivalue</w:t>
+      </w:r>
+      <w:proofErr w:type="spellEnd"/>
       <w:r>
         <w:rPr>
           <w:color w:val="FF0000"/>
@@ -1253,7 +1507,15 @@
         </w:numPr>
       </w:pPr>
       <w:r>
-        <w:t xml:space="preserve">The MultiValue slider will outperform </w:t>
+        <w:t xml:space="preserve">The </w:t>
+      </w:r>
+      <w:proofErr w:type="spellStart"/>
+      <w:r>
+        <w:t>MultiValue</w:t>
+      </w:r>
+      <w:proofErr w:type="spellEnd"/>
+      <w:r>
+        <w:t xml:space="preserve"> slider will outperform </w:t>
       </w:r>
       <w:r>
         <w:t xml:space="preserve">all </w:t>
@@ -1270,7 +1532,23 @@
         </w:numPr>
       </w:pPr>
       <w:r>
-        <w:t>The Histogram Slider will be faster than the ActiveArea Slider because reacquiring the ActiveArea Slider’s slider in low local density areas is difficult.</w:t>
+        <w:t xml:space="preserve">The Histogram Slider will be faster than the </w:t>
+      </w:r>
+      <w:proofErr w:type="spellStart"/>
+      <w:r>
+        <w:t>ActiveArea</w:t>
+      </w:r>
+      <w:proofErr w:type="spellEnd"/>
+      <w:r>
+        <w:t xml:space="preserve"> Slider because reacquiring the </w:t>
+      </w:r>
+      <w:proofErr w:type="spellStart"/>
+      <w:r>
+        <w:t>ActiveArea</w:t>
+      </w:r>
+      <w:proofErr w:type="spellEnd"/>
+      <w:r>
+        <w:t xml:space="preserve"> Slider’s slider in low local density areas is difficult.</w:t>
       </w:r>
     </w:p>
     <w:p>
@@ -1281,7 +1559,15 @@
         </w:numPr>
       </w:pPr>
       <w:r>
-        <w:t>The MouseWheel Slider will perform better than the Alphaslider because rolling the mouse wheel is far more precise than moving the mouse.</w:t>
+        <w:t xml:space="preserve">The </w:t>
+      </w:r>
+      <w:proofErr w:type="spellStart"/>
+      <w:r>
+        <w:t>MouseWheel</w:t>
+      </w:r>
+      <w:proofErr w:type="spellEnd"/>
+      <w:r>
+        <w:t xml:space="preserve"> Slider will perform better than the Alphaslider because rolling the mouse wheel is far more precise than moving the mouse.</w:t>
       </w:r>
     </w:p>
     <w:p>
@@ -1292,7 +1578,23 @@
         </w:numPr>
       </w:pPr>
       <w:r>
-        <w:t>The Trackbar will perform the worst because it depends on keyboard input for single item navigation.</w:t>
+        <w:t xml:space="preserve">The </w:t>
+      </w:r>
+      <w:proofErr w:type="spellStart"/>
+      <w:r>
+        <w:t>Trackbar</w:t>
+      </w:r>
+      <w:proofErr w:type="spellEnd"/>
+      <w:r>
+        <w:t xml:space="preserve"> will perform the worst because it </w:t>
+      </w:r>
+      <w:proofErr w:type="gramStart"/>
+      <w:r>
+        <w:t>depends</w:t>
+      </w:r>
+      <w:proofErr w:type="gramEnd"/>
+      <w:r>
+        <w:t xml:space="preserve"> on keyboard input for single item navigation.</w:t>
       </w:r>
     </w:p>
     <w:p>
@@ -1330,7 +1632,7 @@
         </w:numPr>
       </w:pPr>
       <w:r>
-        <w:t>Local target density</w:t>
+        <w:t>Target density</w:t>
       </w:r>
     </w:p>
     <w:p>
@@ -1341,7 +1643,7 @@
         </w:numPr>
       </w:pPr>
       <w:r>
-        <w:t>Slider density</w:t>
+        <w:t>Data size</w:t>
       </w:r>
     </w:p>
     <w:p>
@@ -1371,7 +1673,6 @@
         </w:numPr>
       </w:pPr>
       <w:r>
-        <w:lastRenderedPageBreak/>
         <w:t>Error rate</w:t>
       </w:r>
     </w:p>
@@ -1391,8 +1692,12 @@
         <w:pStyle w:val="Heading2"/>
       </w:pPr>
       <w:r>
+        <w:lastRenderedPageBreak/>
         <w:t>Tasks</w:t>
       </w:r>
+      <w:r>
+        <w:t xml:space="preserve"> – rewrite this part</w:t>
+      </w:r>
     </w:p>
     <w:p>
       <w:r>
@@ -1425,7 +1730,6 @@
         <w:pStyle w:val="Heading1"/>
       </w:pPr>
       <w:r>
-        <w:lastRenderedPageBreak/>
         <w:t>Results</w:t>
       </w:r>
     </w:p>
@@ -1468,6 +1772,7 @@
         <w:pStyle w:val="Heading1"/>
       </w:pPr>
       <w:r>
+        <w:lastRenderedPageBreak/>
         <w:t>ACKNOWLEDGMENTS</w:t>
       </w:r>
     </w:p>
@@ -1573,7 +1878,7 @@
                     <w:noProof/>
                   </w:rPr>
                 </w:pPr>
-                <w:bookmarkStart w:id="1" w:name="1"/>
+                <w:bookmarkStart w:id="1" w:name="BSh96"/>
                 <w:r>
                   <w:rPr>
                     <w:noProof/>
@@ -1581,56 +1886,6 @@
                   <w:t>[1]</w:t>
                 </w:r>
                 <w:bookmarkEnd w:id="1"/>
-              </w:p>
-            </w:tc>
-            <w:tc>
-              <w:tcPr>
-                <w:tcW w:w="0" w:type="auto"/>
-                <w:hideMark/>
-              </w:tcPr>
-              <w:p>
-                <w:pPr>
-                  <w:pStyle w:val="Bibliography"/>
-                  <w:rPr>
-                    <w:rFonts w:eastAsiaTheme="minorEastAsia"/>
-                    <w:noProof/>
-                  </w:rPr>
-                </w:pPr>
-                <w:r>
-                  <w:rPr>
-                    <w:noProof/>
-                  </w:rPr>
-                  <w:t>Roger E. Bohn and James E. Short, "How Much Information?," San Diego, December 2009.</w:t>
-                </w:r>
-              </w:p>
-            </w:tc>
-          </w:tr>
-          <w:tr>
-            <w:trPr>
-              <w:tblCellSpacing w:w="15" w:type="dxa"/>
-            </w:trPr>
-            <w:tc>
-              <w:tcPr>
-                <w:tcW w:w="0" w:type="auto"/>
-                <w:hideMark/>
-              </w:tcPr>
-              <w:p>
-                <w:pPr>
-                  <w:pStyle w:val="Bibliography"/>
-                  <w:jc w:val="right"/>
-                  <w:rPr>
-                    <w:rFonts w:eastAsiaTheme="minorEastAsia"/>
-                    <w:noProof/>
-                  </w:rPr>
-                </w:pPr>
-                <w:bookmarkStart w:id="2" w:name="BSh96"/>
-                <w:r>
-                  <w:rPr>
-                    <w:noProof/>
-                  </w:rPr>
-                  <w:t>[2]</w:t>
-                </w:r>
-                <w:bookmarkEnd w:id="2"/>
               </w:p>
             </w:tc>
             <w:tc>
@@ -1673,14 +1928,14 @@
                     <w:noProof/>
                   </w:rPr>
                 </w:pPr>
-                <w:bookmarkStart w:id="3" w:name="Ahl94"/>
+                <w:bookmarkStart w:id="2" w:name="Ahl94"/>
                 <w:r>
                   <w:rPr>
                     <w:noProof/>
                   </w:rPr>
-                  <w:t>[3]</w:t>
+                  <w:t>[2]</w:t>
                 </w:r>
-                <w:bookmarkEnd w:id="3"/>
+                <w:bookmarkEnd w:id="2"/>
               </w:p>
             </w:tc>
             <w:tc>
@@ -1715,6 +1970,68 @@
                     <w:noProof/>
                   </w:rPr>
                   <w:t>, Boston, 1994, pp. 365-371.</w:t>
+                </w:r>
+              </w:p>
+            </w:tc>
+          </w:tr>
+          <w:tr>
+            <w:trPr>
+              <w:tblCellSpacing w:w="15" w:type="dxa"/>
+            </w:trPr>
+            <w:tc>
+              <w:tcPr>
+                <w:tcW w:w="0" w:type="auto"/>
+                <w:hideMark/>
+              </w:tcPr>
+              <w:p>
+                <w:pPr>
+                  <w:pStyle w:val="Bibliography"/>
+                  <w:jc w:val="right"/>
+                  <w:rPr>
+                    <w:rFonts w:eastAsiaTheme="minorEastAsia"/>
+                    <w:noProof/>
+                  </w:rPr>
+                </w:pPr>
+                <w:r>
+                  <w:rPr>
+                    <w:noProof/>
+                  </w:rPr>
+                  <w:t>[3]</w:t>
+                </w:r>
+              </w:p>
+            </w:tc>
+            <w:tc>
+              <w:tcPr>
+                <w:tcW w:w="0" w:type="auto"/>
+                <w:hideMark/>
+              </w:tcPr>
+              <w:p>
+                <w:pPr>
+                  <w:pStyle w:val="Bibliography"/>
+                  <w:rPr>
+                    <w:rFonts w:eastAsiaTheme="minorEastAsia"/>
+                    <w:noProof/>
+                  </w:rPr>
+                </w:pPr>
+                <w:r>
+                  <w:rPr>
+                    <w:noProof/>
+                  </w:rPr>
+                  <w:t xml:space="preserve">Wesley Willett, Jeffrey Heer, and Maneesh Agrawala, "Scented Widgets: Improving Navigation Cues with Embedded Visualizations," </w:t>
+                </w:r>
+                <w:r>
+                  <w:rPr>
+                    <w:i/>
+                    <w:iCs/>
+                    <w:noProof/>
+                  </w:rPr>
+                  <w:t>IEEE Transactions on Visualization and Computer Graphics</w:t>
+                </w:r>
+                <w:r>
+                  <w:rPr>
+                    <w:noProof/>
+                  </w:rPr>
+                  <w:t>, vol. 13, no. 6, pp. 1129-1136, November 2007.</w:t>
                 </w:r>
               </w:p>
             </w:tc>
@@ -5602,31 +5919,6 @@
 <file path=customXml/item1.xml><?xml version="1.0" encoding="utf-8"?>
 <b:Sources xmlns:b="http://schemas.openxmlformats.org/officeDocument/2006/bibliography" xmlns="http://schemas.openxmlformats.org/officeDocument/2006/bibliography" SelectedStyle="\IEEE_Reference.XSL" StyleName="IEEE - Reference Order">
   <b:Source>
-    <b:Tag>1</b:Tag>
-    <b:SourceType>Report</b:SourceType>
-    <b:Guid>{B10C08F5-D98F-4E9C-84FC-35031C4B06E4}</b:Guid>
-    <b:Title>How Much Information?</b:Title>
-    <b:Year>December 2009</b:Year>
-    <b:City>San Diego</b:City>
-    <b:Author>
-      <b:Author>
-        <b:NameList>
-          <b:Person>
-            <b:Last>Bohn</b:Last>
-            <b:First>Roger</b:First>
-            <b:Middle>E.</b:Middle>
-          </b:Person>
-          <b:Person>
-            <b:Last>Short</b:Last>
-            <b:First>James</b:First>
-            <b:Middle>E.</b:Middle>
-          </b:Person>
-        </b:NameList>
-      </b:Author>
-    </b:Author>
-    <b:RefOrder>1</b:RefOrder>
-  </b:Source>
-  <b:Source>
     <b:Tag>BSh96</b:Tag>
     <b:SourceType>Report</b:SourceType>
     <b:Guid>{533E587C-60BB-4FC9-9F10-F43A5C1DA762}</b:Guid>
@@ -5645,7 +5937,7 @@
     </b:Author>
     <b:City>Maryland</b:City>
     <b:Publisher>IEEE Computer Society</b:Publisher>
-    <b:RefOrder>2</b:RefOrder>
+    <b:RefOrder>1</b:RefOrder>
   </b:Source>
   <b:Source>
     <b:Tag>Ahl94</b:Tag>
@@ -5670,7 +5962,7 @@
     </b:Author>
     <b:ConferenceName>Human Factors in Computing Systems</b:ConferenceName>
     <b:Pages>365-371</b:Pages>
-    <b:RefOrder>3</b:RefOrder>
+    <b:RefOrder>2</b:RefOrder>
   </b:Source>
   <b:Source>
     <b:Tag>Wil07</b:Tag>
@@ -5701,13 +5993,13 @@
     <b:Month>November</b:Month>
     <b:Volume>13</b:Volume>
     <b:Issue>6</b:Issue>
-    <b:RefOrder>4</b:RefOrder>
+    <b:RefOrder>3</b:RefOrder>
   </b:Source>
 </b:Sources>
 </file>
 
 <file path=customXml/itemProps1.xml><?xml version="1.0" encoding="utf-8"?>
-<ds:datastoreItem xmlns:ds="http://schemas.openxmlformats.org/officeDocument/2006/customXml" ds:itemID="{F6DE6B1E-3FED-42AB-90A2-0838E7A075CD}">
+<ds:datastoreItem xmlns:ds="http://schemas.openxmlformats.org/officeDocument/2006/customXml" ds:itemID="{F34F2398-C8D7-49AA-95B0-722397E7B9DE}">
   <ds:schemaRefs>
     <ds:schemaRef ds:uri="http://schemas.openxmlformats.org/officeDocument/2006/bibliography"/>
   </ds:schemaRefs>

</xml_diff>

<commit_message>
Roiy pilot. Filmfinder fully functional. CHI paper change
</commit_message>
<xml_diff>
--- a/CHI Paper.docx
+++ b/CHI Paper.docx
@@ -590,59 +590,50 @@
       </w:r>
       <w:proofErr w:type="spellEnd"/>
       <w:r>
-        <w:t xml:space="preserve"> data querying, and</w:t>
+        <w:t xml:space="preserve"> data querying, and </w:t>
+      </w:r>
+      <w:r>
+        <w:t xml:space="preserve">uniform visual representation of non-uniform data.  We provide data-aware interactions to give users more efficient </w:t>
+      </w:r>
+      <w:proofErr w:type="spellStart"/>
+      <w:r>
+        <w:t>subpixel</w:t>
+      </w:r>
+      <w:proofErr w:type="spellEnd"/>
+      <w:r>
+        <w:t xml:space="preserve"> data querying</w:t>
       </w:r>
       <w:r>
         <w:t xml:space="preserve"> </w:t>
       </w:r>
       <w:r>
-        <w:t xml:space="preserve">uniform visual representation of non-uniform data.  We provide data-aware interactions to give users more efficient </w:t>
+        <w:t xml:space="preserve">and use embedded </w:t>
       </w:r>
       <w:proofErr w:type="spellStart"/>
       <w:r>
-        <w:t>subpixel</w:t>
+        <w:t>visualisations</w:t>
       </w:r>
       <w:proofErr w:type="spellEnd"/>
       <w:r>
-        <w:t xml:space="preserve"> data querying</w:t>
-      </w:r>
-      <w:r>
-        <w:t xml:space="preserve"> </w:t>
-      </w:r>
-      <w:r>
-        <w:t>and</w:t>
-      </w:r>
-      <w:r>
-        <w:t xml:space="preserve"> </w:t>
-      </w:r>
-      <w:r>
-        <w:t xml:space="preserve">use embedded </w:t>
+        <w:t xml:space="preserve"> to better represent the data encoded by the tools</w:t>
+      </w:r>
+      <w:r>
+        <w:t xml:space="preserve">.  Through several controlled user studies, we find that our proposed data-aware slider outperforms standard </w:t>
       </w:r>
       <w:proofErr w:type="spellStart"/>
       <w:r>
-        <w:t>visualisations</w:t>
+        <w:t>alphasliders</w:t>
       </w:r>
       <w:proofErr w:type="spellEnd"/>
       <w:r>
-        <w:t xml:space="preserve"> to better represent the data encoded by the tools</w:t>
-      </w:r>
-      <w:r>
-        <w:t xml:space="preserve">.  Through several controlled user studies, we find that our proposed data-aware slider outperforms standard </w:t>
+        <w:t xml:space="preserve"> and default </w:t>
       </w:r>
       <w:proofErr w:type="spellStart"/>
       <w:r>
-        <w:t>alphasliders</w:t>
+        <w:t>trackbars</w:t>
       </w:r>
       <w:proofErr w:type="spellEnd"/>
       <w:r>
-        <w:t xml:space="preserve"> and default </w:t>
-      </w:r>
-      <w:proofErr w:type="spellStart"/>
-      <w:r>
-        <w:t>trackbars</w:t>
-      </w:r>
-      <w:proofErr w:type="spellEnd"/>
-      <w:r>
         <w:t>.  We also find that a data-aware range slider and lasso selection outperform current state-of-the-art methods.</w:t>
       </w:r>
     </w:p>
@@ -663,6 +654,9 @@
       </w:r>
       <w:r>
         <w:t>der, lasso</w:t>
+      </w:r>
+      <w:r>
+        <w:t>, range slider</w:t>
       </w:r>
     </w:p>
     <w:p>
@@ -768,7 +762,6 @@
           <w:hyperlink w:anchor="BSh96" w:history="1">
             <w:r>
               <w:rPr>
-                <w:rStyle w:val="Header"/>
                 <w:noProof/>
                 <w:lang w:val="en-CA"/>
               </w:rPr>
@@ -793,8 +786,6 @@
       <w:r>
         <w:t xml:space="preserve">Currently, there are many tools available to users which benefit from the advantages of dynamic queries such as the slider, checkbox or button.  </w:t>
       </w:r>
-      <w:bookmarkStart w:id="0" w:name="_GoBack"/>
-      <w:bookmarkEnd w:id="0"/>
       <w:r>
         <w:t xml:space="preserve">The Alphaslider is a slider </w:t>
       </w:r>
@@ -833,7 +824,6 @@
           <w:hyperlink w:anchor="Ahl94" w:history="1">
             <w:r>
               <w:rPr>
-                <w:rStyle w:val="Header"/>
                 <w:noProof/>
                 <w:lang w:val="en-CA"/>
               </w:rPr>
@@ -868,75 +858,71 @@
     <w:p>
       <w:r>
         <w:lastRenderedPageBreak/>
-        <w:t xml:space="preserve">The first major problem with these dynamic querying tools is that they either do not possess the ability for </w:t>
+        <w:t>The Alphaslider, range slider and the lasso technique suffer from two common problems. None of these tools have an awareness of the data they encode. This is especially important when the interfaces map more than one item to a</w:t>
+      </w:r>
+      <w:r>
+        <w:t>ny</w:t>
+      </w:r>
+      <w:r>
+        <w:t xml:space="preserve"> pixel. </w:t>
       </w:r>
       <w:proofErr w:type="spellStart"/>
       <w:r>
-        <w:t>subpixel</w:t>
+        <w:t>Subpixel</w:t>
       </w:r>
       <w:proofErr w:type="spellEnd"/>
       <w:r>
-        <w:t xml:space="preserve"> querying or it is very limited. This means that when the encoded information exceeds the total number of pixels allotted to the interface the user either cannot access data found within each pixel or the user has great difficulty doing so. </w:t>
-      </w:r>
-      <w:r>
-        <w:t xml:space="preserve">A second problem is the </w:t>
-      </w:r>
-      <w:proofErr w:type="spellStart"/>
-      <w:r>
-        <w:t>visualisation</w:t>
-      </w:r>
-      <w:proofErr w:type="spellEnd"/>
-      <w:r>
-        <w:t xml:space="preserve"> of data encoded by the tools.</w:t>
-      </w:r>
-      <w:r>
-        <w:t xml:space="preserve"> For example, in the Alphaslider, low frequency indices are not shown which forces the user to guess the existence of the index itself and any items that may fall within it.</w:t>
-      </w:r>
-    </w:p>
-    <w:p>
-      <w:r>
-        <w:t xml:space="preserve">We proposed several solutions for each tool to address the issue of </w:t>
-      </w:r>
-      <w:proofErr w:type="spellStart"/>
-      <w:r>
-        <w:t>subpixel</w:t>
-      </w:r>
-      <w:proofErr w:type="spellEnd"/>
-      <w:r>
-        <w:t xml:space="preserve"> querying. In the case of the slider we compared our </w:t>
-      </w:r>
-      <w:proofErr w:type="spellStart"/>
-      <w:r>
-        <w:t>prosposed</w:t>
-      </w:r>
-      <w:proofErr w:type="spellEnd"/>
-      <w:r>
-        <w:t xml:space="preserve"> solutions against the Alphaslider and the default Windows </w:t>
-      </w:r>
-      <w:proofErr w:type="spellStart"/>
-      <w:r>
-        <w:t>trackbar</w:t>
-      </w:r>
-      <w:proofErr w:type="spellEnd"/>
-      <w:r>
-        <w:t xml:space="preserve">. </w:t>
-      </w:r>
-      <w:r>
-        <w:t xml:space="preserve">Our proposed slider solutions are variations of a common idea: allow the user to query a pixel and then to query all items within that pixel and a few items in the </w:t>
-      </w:r>
-      <w:proofErr w:type="spellStart"/>
-      <w:r>
-        <w:t>neighbouring</w:t>
-      </w:r>
-      <w:proofErr w:type="spellEnd"/>
-      <w:r>
-        <w:t xml:space="preserve"> pixels. For the range slider we did </w:t>
-      </w:r>
+        <w:t xml:space="preserve"> querying is a new problem because information density is ever increasing. With </w:t>
+      </w:r>
+      <w:r>
+        <w:t xml:space="preserve">highly dense data more items are mapped to </w:t>
+      </w:r>
+      <w:r>
+        <w:t xml:space="preserve">each </w:t>
+      </w:r>
+      <w:r>
+        <w:t xml:space="preserve">pixel making </w:t>
+      </w:r>
+      <w:r>
+        <w:t xml:space="preserve">efficient </w:t>
+      </w:r>
+      <w:r>
+        <w:t xml:space="preserve">data selection increasingly difficult. </w:t>
+      </w:r>
+      <w:r>
+        <w:t xml:space="preserve">The second problem is how each tool visualizes data in general and in high density areas. </w:t>
+      </w:r>
+      <w:commentRangeStart w:id="0"/>
+      <w:r>
+        <w:t xml:space="preserve">Many times there is no way for the user to know whether </w:t>
+      </w:r>
+      <w:r>
+        <w:t xml:space="preserve">a given pixels maps few or many items. </w:t>
+      </w:r>
+      <w:commentRangeEnd w:id="0"/>
       <w:r>
         <w:rPr>
-          <w:color w:val="FF0000"/>
+          <w:rStyle w:val="CommentReference"/>
         </w:rPr>
-        <w:t>have not reached this part of the research yet. For the lasso we did…</w:t>
+        <w:commentReference w:id="0"/>
+      </w:r>
+    </w:p>
+    <w:p>
+      <w:r>
+        <w:t xml:space="preserve">We </w:t>
+      </w:r>
+      <w:r>
+        <w:t>propose density aware selection tools. These tools are knowledgeable of the data they encode and use this information to simplify data querying.</w:t>
+      </w:r>
+      <w:r>
+        <w:t xml:space="preserve"> </w:t>
+      </w:r>
+      <w:bookmarkStart w:id="1" w:name="_GoBack"/>
+      <w:bookmarkEnd w:id="1"/>
+    </w:p>
+    <w:p>
+      <w:r>
+        <w:t xml:space="preserve"> </w:t>
       </w:r>
       <w:r>
         <w:t xml:space="preserve">To solve the issue of data </w:t>
@@ -991,7 +977,6 @@
           <w:hyperlink w:anchor="Wil07" w:history="1">
             <w:r>
               <w:rPr>
-                <w:rStyle w:val="Header"/>
                 <w:noProof/>
               </w:rPr>
               <w:t>3</w:t>
@@ -1144,44 +1129,44 @@
         <w:pStyle w:val="Heading1"/>
       </w:pPr>
       <w:r>
+        <w:t>Experimental design</w:t>
+      </w:r>
+    </w:p>
+    <w:p>
+      <w:pPr>
+        <w:pStyle w:val="Heading2"/>
+      </w:pPr>
+      <w:r>
+        <w:t>Introduction</w:t>
+      </w:r>
+    </w:p>
+    <w:p>
+      <w:r>
+        <w:t xml:space="preserve">An experiment was conducted to compare different designs of density aware sliders against the Alphaslider and the standard </w:t>
+      </w:r>
+      <w:proofErr w:type="spellStart"/>
+      <w:r>
+        <w:t>Trackbar</w:t>
+      </w:r>
+      <w:proofErr w:type="spellEnd"/>
+      <w:r>
+        <w:t xml:space="preserve"> found in </w:t>
+      </w:r>
+      <w:proofErr w:type="spellStart"/>
+      <w:r>
+        <w:t>WinForms</w:t>
+      </w:r>
+      <w:proofErr w:type="spellEnd"/>
+      <w:r>
+        <w:t>.</w:t>
+      </w:r>
+    </w:p>
+    <w:p>
+      <w:pPr>
+        <w:pStyle w:val="Heading2"/>
+      </w:pPr>
+      <w:r>
         <w:lastRenderedPageBreak/>
-        <w:t>Experimental design</w:t>
-      </w:r>
-    </w:p>
-    <w:p>
-      <w:pPr>
-        <w:pStyle w:val="Heading2"/>
-      </w:pPr>
-      <w:r>
-        <w:t>Introduction</w:t>
-      </w:r>
-    </w:p>
-    <w:p>
-      <w:r>
-        <w:t xml:space="preserve">An experiment was conducted to compare different designs of density aware sliders against the Alphaslider and the standard </w:t>
-      </w:r>
-      <w:proofErr w:type="spellStart"/>
-      <w:r>
-        <w:t>Trackbar</w:t>
-      </w:r>
-      <w:proofErr w:type="spellEnd"/>
-      <w:r>
-        <w:t xml:space="preserve"> found in </w:t>
-      </w:r>
-      <w:proofErr w:type="spellStart"/>
-      <w:r>
-        <w:t>WinForms</w:t>
-      </w:r>
-      <w:proofErr w:type="spellEnd"/>
-      <w:r>
-        <w:t>.</w:t>
-      </w:r>
-    </w:p>
-    <w:p>
-      <w:pPr>
-        <w:pStyle w:val="Heading2"/>
-      </w:pPr>
-      <w:r>
         <w:t>Apparatus</w:t>
       </w:r>
     </w:p>
@@ -1374,25 +1359,22 @@
       </w:r>
       <w:proofErr w:type="spellEnd"/>
       <w:r>
-        <w:t xml:space="preserve"> Slider. The most significant difference is </w:t>
-      </w:r>
+        <w:t xml:space="preserve"> Slider. The most significant difference is that the secondary red slider moves up and down along the histogram as opposed to left and right along the slider. </w:t>
+      </w:r>
+      <w:r>
+        <w:t xml:space="preserve">The size of the slider stays constant. </w:t>
+      </w:r>
+      <w:r>
+        <w:t>Users can still navigate one item at a time by pressing the left and right arrow keys.</w:t>
+      </w:r>
+    </w:p>
+    <w:p>
+      <w:pPr>
+        <w:pStyle w:val="Heading3"/>
+      </w:pPr>
+      <w:proofErr w:type="spellStart"/>
       <w:r>
         <w:lastRenderedPageBreak/>
-        <w:t xml:space="preserve">that the secondary red slider moves up and down along the histogram as opposed to left and right along the slider. </w:t>
-      </w:r>
-      <w:r>
-        <w:t xml:space="preserve">The size of the slider stays constant. </w:t>
-      </w:r>
-      <w:r>
-        <w:t>Users can still navigate one item at a time by pressing the left and right arrow keys.</w:t>
-      </w:r>
-    </w:p>
-    <w:p>
-      <w:pPr>
-        <w:pStyle w:val="Heading3"/>
-      </w:pPr>
-      <w:proofErr w:type="spellStart"/>
-      <w:r>
         <w:t>MouseWheel</w:t>
       </w:r>
       <w:proofErr w:type="spellEnd"/>
@@ -1586,15 +1568,7 @@
       </w:r>
       <w:proofErr w:type="spellEnd"/>
       <w:r>
-        <w:t xml:space="preserve"> will perform the worst because it </w:t>
-      </w:r>
-      <w:proofErr w:type="gramStart"/>
-      <w:r>
-        <w:t>depends</w:t>
-      </w:r>
-      <w:proofErr w:type="gramEnd"/>
-      <w:r>
-        <w:t xml:space="preserve"> on keyboard input for single item navigation.</w:t>
+        <w:t xml:space="preserve"> will perform the worst because it depends on keyboard input for single item navigation.</w:t>
       </w:r>
     </w:p>
     <w:p>
@@ -1692,23 +1666,23 @@
         <w:pStyle w:val="Heading2"/>
       </w:pPr>
       <w:r>
+        <w:t>Tasks</w:t>
+      </w:r>
+      <w:r>
+        <w:t xml:space="preserve"> – rewrite this part</w:t>
+      </w:r>
+    </w:p>
+    <w:p>
+      <w:r>
+        <w:t>Subjects completed three trials for each permutation of the independent variables. Each target was randomly generated at runtime. To mitigate learning effects new data was randomly selected upon interface change. With each new task the thumb was brought to the beginning of the slider.</w:t>
+      </w:r>
+    </w:p>
+    <w:p>
+      <w:pPr>
+        <w:pStyle w:val="Heading2"/>
+      </w:pPr>
+      <w:r>
         <w:lastRenderedPageBreak/>
-        <w:t>Tasks</w:t>
-      </w:r>
-      <w:r>
-        <w:t xml:space="preserve"> – rewrite this part</w:t>
-      </w:r>
-    </w:p>
-    <w:p>
-      <w:r>
-        <w:t>Subjects completed three trials for each permutation of the independent variables. Each target was randomly generated at runtime. To mitigate learning effects new data was randomly selected upon interface change. With each new task the thumb was brought to the beginning of the slider.</w:t>
-      </w:r>
-    </w:p>
-    <w:p>
-      <w:pPr>
-        <w:pStyle w:val="Heading2"/>
-      </w:pPr>
-      <w:r>
         <w:t>Participants</w:t>
       </w:r>
     </w:p>
@@ -1772,7 +1746,6 @@
         <w:pStyle w:val="Heading1"/>
       </w:pPr>
       <w:r>
-        <w:lastRenderedPageBreak/>
         <w:t>ACKNOWLEDGMENTS</w:t>
       </w:r>
     </w:p>
@@ -1878,14 +1851,14 @@
                     <w:noProof/>
                   </w:rPr>
                 </w:pPr>
-                <w:bookmarkStart w:id="1" w:name="BSh96"/>
+                <w:bookmarkStart w:id="2" w:name="BSh96"/>
                 <w:r>
                   <w:rPr>
                     <w:noProof/>
                   </w:rPr>
                   <w:t>[1]</w:t>
                 </w:r>
-                <w:bookmarkEnd w:id="1"/>
+                <w:bookmarkEnd w:id="2"/>
               </w:p>
             </w:tc>
             <w:tc>
@@ -1928,14 +1901,14 @@
                     <w:noProof/>
                   </w:rPr>
                 </w:pPr>
-                <w:bookmarkStart w:id="2" w:name="Ahl94"/>
+                <w:bookmarkStart w:id="3" w:name="Ahl94"/>
                 <w:r>
                   <w:rPr>
                     <w:noProof/>
                   </w:rPr>
                   <w:t>[2]</w:t>
                 </w:r>
-                <w:bookmarkEnd w:id="2"/>
+                <w:bookmarkEnd w:id="3"/>
               </w:p>
             </w:tc>
             <w:tc>
@@ -2074,7 +2047,7 @@
           <w:color w:val="FF0000"/>
         </w:rPr>
         <w:sectPr>
-          <w:headerReference w:type="even" r:id="rId10"/>
+          <w:headerReference w:type="even" r:id="rId11"/>
           <w:type w:val="continuous"/>
           <w:pgSz w:w="12240" w:h="15840" w:code="1"/>
           <w:pgMar w:top="1224" w:right="1080" w:bottom="1440" w:left="1080" w:header="720" w:footer="720" w:gutter="0"/>
@@ -2143,6 +2116,40 @@
     </w:sectPr>
   </w:body>
 </w:document>
+</file>
+
+<file path=word/comments.xml><?xml version="1.0" encoding="utf-8"?>
+<w:comments xmlns:wpc="http://schemas.microsoft.com/office/word/2010/wordprocessingCanvas" xmlns:mc="http://schemas.openxmlformats.org/markup-compatibility/2006" xmlns:o="urn:schemas-microsoft-com:office:office" xmlns:r="http://schemas.openxmlformats.org/officeDocument/2006/relationships" xmlns:m="http://schemas.openxmlformats.org/officeDocument/2006/math" xmlns:v="urn:schemas-microsoft-com:vml" xmlns:wp14="http://schemas.microsoft.com/office/word/2010/wordprocessingDrawing" xmlns:wp="http://schemas.openxmlformats.org/drawingml/2006/wordprocessingDrawing" xmlns:w10="urn:schemas-microsoft-com:office:word" xmlns:w="http://schemas.openxmlformats.org/wordprocessingml/2006/main" xmlns:w14="http://schemas.microsoft.com/office/word/2010/wordml" xmlns:wpg="http://schemas.microsoft.com/office/word/2010/wordprocessingGroup" xmlns:wpi="http://schemas.microsoft.com/office/word/2010/wordprocessingInk" xmlns:wne="http://schemas.microsoft.com/office/word/2006/wordml" xmlns:wps="http://schemas.microsoft.com/office/word/2010/wordprocessingShape" mc:Ignorable="w14 wp14">
+  <w:comment w:id="0" w:author="paymahn" w:date="2012-07-20T15:39:00Z" w:initials="p">
+    <w:p>
+      <w:pPr>
+        <w:pStyle w:val="CommentText"/>
+      </w:pPr>
+      <w:r>
+        <w:rPr>
+          <w:rStyle w:val="CommentReference"/>
+        </w:rPr>
+        <w:annotationRef/>
+      </w:r>
+      <w:r>
+        <w:t xml:space="preserve">This phrasing isn’t great. </w:t>
+      </w:r>
+    </w:p>
+    <w:p>
+      <w:pPr>
+        <w:pStyle w:val="CommentText"/>
+      </w:pPr>
+      <w:r>
+        <w:t>-</w:t>
+      </w:r>
+      <w:proofErr w:type="spellStart"/>
+      <w:r>
+        <w:t>Paymahn</w:t>
+      </w:r>
+      <w:proofErr w:type="spellEnd"/>
+    </w:p>
+  </w:comment>
+</w:comments>
 </file>
 
 <file path=word/endnotes.xml><?xml version="1.0" encoding="utf-8"?>
@@ -5999,7 +6006,7 @@
 </file>
 
 <file path=customXml/itemProps1.xml><?xml version="1.0" encoding="utf-8"?>
-<ds:datastoreItem xmlns:ds="http://schemas.openxmlformats.org/officeDocument/2006/customXml" ds:itemID="{F34F2398-C8D7-49AA-95B0-722397E7B9DE}">
+<ds:datastoreItem xmlns:ds="http://schemas.openxmlformats.org/officeDocument/2006/customXml" ds:itemID="{55BF8F1B-62D2-4C78-A080-4B86DAAA49BD}">
   <ds:schemaRefs>
     <ds:schemaRef ds:uri="http://schemas.openxmlformats.org/officeDocument/2006/bibliography"/>
   </ds:schemaRefs>

</xml_diff>

<commit_message>
David pilot and compilation of all pilots
</commit_message>
<xml_diff>
--- a/CHI Paper.docx
+++ b/CHI Paper.docx
@@ -8,10 +8,13 @@
         <w:spacing w:before="0" w:beforeAutospacing="0" w:after="180"/>
       </w:pPr>
       <w:r>
-        <w:t>Data</w:t>
-      </w:r>
-      <w:r>
-        <w:t xml:space="preserve"> Aware Selection Tools</w:t>
+        <w:t>Density</w:t>
+      </w:r>
+      <w:r>
+        <w:t>-</w:t>
+      </w:r>
+      <w:r>
+        <w:t>Aware Selection Tools</w:t>
       </w:r>
     </w:p>
     <w:tbl>
@@ -593,7 +596,13 @@
         <w:t xml:space="preserve"> data querying, and </w:t>
       </w:r>
       <w:r>
-        <w:t xml:space="preserve">uniform visual representation of non-uniform data.  We provide data-aware interactions to give users more efficient </w:t>
+        <w:t xml:space="preserve">uniform visual representation of non-uniform data.  We provide </w:t>
+      </w:r>
+      <w:r>
+        <w:t>density</w:t>
+      </w:r>
+      <w:r>
+        <w:t xml:space="preserve">-aware interactions to give users more efficient </w:t>
       </w:r>
       <w:proofErr w:type="spellStart"/>
       <w:r>
@@ -618,7 +627,13 @@
         <w:t xml:space="preserve"> to better represent the data encoded by the tools</w:t>
       </w:r>
       <w:r>
-        <w:t xml:space="preserve">.  Through several controlled user studies, we find that our proposed data-aware slider outperforms standard </w:t>
+        <w:t xml:space="preserve">.  Through several controlled user studies, we find that our proposed </w:t>
+      </w:r>
+      <w:r>
+        <w:t>density</w:t>
+      </w:r>
+      <w:r>
+        <w:t xml:space="preserve">-aware slider outperforms standard </w:t>
       </w:r>
       <w:proofErr w:type="spellStart"/>
       <w:r>
@@ -634,7 +649,13 @@
       </w:r>
       <w:proofErr w:type="spellEnd"/>
       <w:r>
-        <w:t>.  We also find that a data-aware range slider and lasso selection outperform current state-of-the-art methods.</w:t>
+        <w:t xml:space="preserve">.  We also find that a </w:t>
+      </w:r>
+      <w:r>
+        <w:t>density</w:t>
+      </w:r>
+      <w:r>
+        <w:t>-aware range slider and lasso selection outperform current state-of-the-art methods.</w:t>
       </w:r>
     </w:p>
     <w:p>
@@ -897,7 +918,13 @@
         <w:t xml:space="preserve">Many times there is no way for the user to know whether </w:t>
       </w:r>
       <w:r>
-        <w:t xml:space="preserve">a given pixels maps few or many items. </w:t>
+        <w:t>a given pixels maps</w:t>
+      </w:r>
+      <w:r>
+        <w:t xml:space="preserve"> to</w:t>
+      </w:r>
+      <w:r>
+        <w:t xml:space="preserve"> few or many items. </w:t>
       </w:r>
       <w:commentRangeEnd w:id="0"/>
       <w:r>
@@ -912,21 +939,24 @@
         <w:t xml:space="preserve">We </w:t>
       </w:r>
       <w:r>
-        <w:t>propose density aware selection tools. These tools are knowledgeable of the data they encode and use this information to simplify data querying.</w:t>
+        <w:t>propose density-</w:t>
+      </w:r>
+      <w:r>
+        <w:t>aware selection tools. These tools are knowledgeable of the data they encode and use this information to simplify data querying.</w:t>
       </w:r>
       <w:r>
         <w:t xml:space="preserve"> </w:t>
+      </w:r>
+    </w:p>
+    <w:p>
+      <w:r>
+        <w:t xml:space="preserve"> </w:t>
+      </w:r>
+      <w:r>
+        <w:t xml:space="preserve">To solve the issue of data </w:t>
       </w:r>
       <w:bookmarkStart w:id="1" w:name="_GoBack"/>
       <w:bookmarkEnd w:id="1"/>
-    </w:p>
-    <w:p>
-      <w:r>
-        <w:t xml:space="preserve"> </w:t>
-      </w:r>
-      <w:r>
-        <w:t xml:space="preserve">To solve the issue of data </w:t>
-      </w:r>
       <w:proofErr w:type="spellStart"/>
       <w:r>
         <w:t>visualisations</w:t>
@@ -6006,7 +6036,7 @@
 </file>
 
 <file path=customXml/itemProps1.xml><?xml version="1.0" encoding="utf-8"?>
-<ds:datastoreItem xmlns:ds="http://schemas.openxmlformats.org/officeDocument/2006/customXml" ds:itemID="{55BF8F1B-62D2-4C78-A080-4B86DAAA49BD}">
+<ds:datastoreItem xmlns:ds="http://schemas.openxmlformats.org/officeDocument/2006/customXml" ds:itemID="{D2C880F2-9B99-4E25-A01B-B97CF82D8B47}">
   <ds:schemaRefs>
     <ds:schemaRef ds:uri="http://schemas.openxmlformats.org/officeDocument/2006/bibliography"/>
   </ds:schemaRefs>

</xml_diff>

<commit_message>
Put miminum list size for activemulti. Made activemap to a minimum of 2 per slider pixel
</commit_message>
<xml_diff>
--- a/CHI Paper.docx
+++ b/CHI Paper.docx
@@ -911,11 +911,7 @@
         <w:t xml:space="preserve">data selection increasingly difficult. </w:t>
       </w:r>
       <w:r>
-        <w:t xml:space="preserve">The second problem is how each tool visualizes data in general and in high density areas. </w:t>
-      </w:r>
-      <w:commentRangeStart w:id="0"/>
-      <w:r>
-        <w:t xml:space="preserve">Many times there is no way for the user to know whether </w:t>
+        <w:t xml:space="preserve">The second problem is how each tool visualizes data in general and in high density areas. Many times there is no way for the user to know whether </w:t>
       </w:r>
       <w:r>
         <w:t>a given pixels maps</w:t>
@@ -926,13 +922,8 @@
       <w:r>
         <w:t xml:space="preserve"> few or many items. </w:t>
       </w:r>
-      <w:commentRangeEnd w:id="0"/>
-      <w:r>
-        <w:rPr>
-          <w:rStyle w:val="CommentReference"/>
-        </w:rPr>
-        <w:commentReference w:id="0"/>
-      </w:r>
+      <w:bookmarkStart w:id="0" w:name="_GoBack"/>
+      <w:bookmarkEnd w:id="0"/>
     </w:p>
     <w:p>
       <w:r>
@@ -947,19 +938,21 @@
       <w:r>
         <w:t xml:space="preserve"> </w:t>
       </w:r>
-    </w:p>
-    <w:p>
+      <w:r>
+        <w:t>Our most efficient slider interface intelligently redistributes the items in densely packed pixels over a larger area and provides users with a list of nearby items giving the user a sense of location within the pixel. &lt;</w:t>
+      </w:r>
+      <w:r>
+        <w:t>Summarize range slider and lasso&gt;.</w:t>
+      </w:r>
       <w:r>
         <w:t xml:space="preserve"> </w:t>
       </w:r>
       <w:r>
         <w:t xml:space="preserve">To solve the issue of data </w:t>
       </w:r>
-      <w:bookmarkStart w:id="1" w:name="_GoBack"/>
-      <w:bookmarkEnd w:id="1"/>
       <w:proofErr w:type="spellStart"/>
       <w:r>
-        <w:t>visualisations</w:t>
+        <w:t>visualisation</w:t>
       </w:r>
       <w:proofErr w:type="spellEnd"/>
       <w:r>
@@ -1026,6 +1019,9 @@
       <w:r>
         <w:t>.</w:t>
       </w:r>
+      <w:r>
+        <w:t xml:space="preserve"> These visualizations aid in estimation of the density of items in a given pixel.</w:t>
+      </w:r>
     </w:p>
     <w:p>
       <w:r>
@@ -1102,7 +1098,19 @@
     </w:p>
     <w:p>
       <w:r>
-        <w:t xml:space="preserve">This paper provides novel solutions to an aging problem. Although the proposed solutions perform more efficiently than previous standards there is still work to do in fine-tuning and possibly developing hybrid designs that take advantage of aged and novel solutions. </w:t>
+        <w:t>This paper provides novel solutions to an aging problem</w:t>
+      </w:r>
+      <w:r>
+        <w:t xml:space="preserve"> and demonstrates that intelligent selection tools have the potential to improve upon the status quo</w:t>
+      </w:r>
+      <w:r>
+        <w:t xml:space="preserve">. Although the proposed solutions perform more efficiently than previous standards there is still work to do in fine-tuning and possibly developing hybrid designs that take advantage of aged and novel </w:t>
+      </w:r>
+      <w:r>
+        <w:t>ideas</w:t>
+      </w:r>
+      <w:r>
+        <w:t xml:space="preserve">. </w:t>
       </w:r>
       <w:r>
         <w:t>In this paper we discuss will present the problem in greater detail, discuss related work</w:t>
@@ -1159,6 +1167,7 @@
         <w:pStyle w:val="Heading1"/>
       </w:pPr>
       <w:r>
+        <w:lastRenderedPageBreak/>
         <w:t>Experimental design</w:t>
       </w:r>
     </w:p>
@@ -1196,7 +1205,6 @@
         <w:pStyle w:val="Heading2"/>
       </w:pPr>
       <w:r>
-        <w:lastRenderedPageBreak/>
         <w:t>Apparatus</w:t>
       </w:r>
     </w:p>
@@ -1389,7 +1397,11 @@
       </w:r>
       <w:proofErr w:type="spellEnd"/>
       <w:r>
-        <w:t xml:space="preserve"> Slider. The most significant difference is that the secondary red slider moves up and down along the histogram as opposed to left and right along the slider. </w:t>
+        <w:t xml:space="preserve"> Slider. The most significant difference is </w:t>
+      </w:r>
+      <w:r>
+        <w:lastRenderedPageBreak/>
+        <w:t xml:space="preserve">that the secondary red slider moves up and down along the histogram as opposed to left and right along the slider. </w:t>
       </w:r>
       <w:r>
         <w:t xml:space="preserve">The size of the slider stays constant. </w:t>
@@ -1404,7 +1416,6 @@
       </w:pPr>
       <w:proofErr w:type="spellStart"/>
       <w:r>
-        <w:lastRenderedPageBreak/>
         <w:t>MouseWheel</w:t>
       </w:r>
       <w:proofErr w:type="spellEnd"/>
@@ -1696,6 +1707,7 @@
         <w:pStyle w:val="Heading2"/>
       </w:pPr>
       <w:r>
+        <w:lastRenderedPageBreak/>
         <w:t>Tasks</w:t>
       </w:r>
       <w:r>
@@ -1712,7 +1724,6 @@
         <w:pStyle w:val="Heading2"/>
       </w:pPr>
       <w:r>
-        <w:lastRenderedPageBreak/>
         <w:t>Participants</w:t>
       </w:r>
     </w:p>
@@ -1776,6 +1787,7 @@
         <w:pStyle w:val="Heading1"/>
       </w:pPr>
       <w:r>
+        <w:lastRenderedPageBreak/>
         <w:t>ACKNOWLEDGMENTS</w:t>
       </w:r>
     </w:p>
@@ -1881,14 +1893,14 @@
                     <w:noProof/>
                   </w:rPr>
                 </w:pPr>
-                <w:bookmarkStart w:id="2" w:name="BSh96"/>
+                <w:bookmarkStart w:id="1" w:name="BSh96"/>
                 <w:r>
                   <w:rPr>
                     <w:noProof/>
                   </w:rPr>
                   <w:t>[1]</w:t>
                 </w:r>
-                <w:bookmarkEnd w:id="2"/>
+                <w:bookmarkEnd w:id="1"/>
               </w:p>
             </w:tc>
             <w:tc>
@@ -1931,14 +1943,14 @@
                     <w:noProof/>
                   </w:rPr>
                 </w:pPr>
-                <w:bookmarkStart w:id="3" w:name="Ahl94"/>
+                <w:bookmarkStart w:id="2" w:name="Ahl94"/>
                 <w:r>
                   <w:rPr>
                     <w:noProof/>
                   </w:rPr>
                   <w:t>[2]</w:t>
                 </w:r>
-                <w:bookmarkEnd w:id="3"/>
+                <w:bookmarkEnd w:id="2"/>
               </w:p>
             </w:tc>
             <w:tc>
@@ -2077,7 +2089,7 @@
           <w:color w:val="FF0000"/>
         </w:rPr>
         <w:sectPr>
-          <w:headerReference w:type="even" r:id="rId11"/>
+          <w:headerReference w:type="even" r:id="rId10"/>
           <w:type w:val="continuous"/>
           <w:pgSz w:w="12240" w:h="15840" w:code="1"/>
           <w:pgMar w:top="1224" w:right="1080" w:bottom="1440" w:left="1080" w:header="720" w:footer="720" w:gutter="0"/>
@@ -2146,40 +2158,6 @@
     </w:sectPr>
   </w:body>
 </w:document>
-</file>
-
-<file path=word/comments.xml><?xml version="1.0" encoding="utf-8"?>
-<w:comments xmlns:wpc="http://schemas.microsoft.com/office/word/2010/wordprocessingCanvas" xmlns:mc="http://schemas.openxmlformats.org/markup-compatibility/2006" xmlns:o="urn:schemas-microsoft-com:office:office" xmlns:r="http://schemas.openxmlformats.org/officeDocument/2006/relationships" xmlns:m="http://schemas.openxmlformats.org/officeDocument/2006/math" xmlns:v="urn:schemas-microsoft-com:vml" xmlns:wp14="http://schemas.microsoft.com/office/word/2010/wordprocessingDrawing" xmlns:wp="http://schemas.openxmlformats.org/drawingml/2006/wordprocessingDrawing" xmlns:w10="urn:schemas-microsoft-com:office:word" xmlns:w="http://schemas.openxmlformats.org/wordprocessingml/2006/main" xmlns:w14="http://schemas.microsoft.com/office/word/2010/wordml" xmlns:wpg="http://schemas.microsoft.com/office/word/2010/wordprocessingGroup" xmlns:wpi="http://schemas.microsoft.com/office/word/2010/wordprocessingInk" xmlns:wne="http://schemas.microsoft.com/office/word/2006/wordml" xmlns:wps="http://schemas.microsoft.com/office/word/2010/wordprocessingShape" mc:Ignorable="w14 wp14">
-  <w:comment w:id="0" w:author="paymahn" w:date="2012-07-20T15:39:00Z" w:initials="p">
-    <w:p>
-      <w:pPr>
-        <w:pStyle w:val="CommentText"/>
-      </w:pPr>
-      <w:r>
-        <w:rPr>
-          <w:rStyle w:val="CommentReference"/>
-        </w:rPr>
-        <w:annotationRef/>
-      </w:r>
-      <w:r>
-        <w:t xml:space="preserve">This phrasing isn’t great. </w:t>
-      </w:r>
-    </w:p>
-    <w:p>
-      <w:pPr>
-        <w:pStyle w:val="CommentText"/>
-      </w:pPr>
-      <w:r>
-        <w:t>-</w:t>
-      </w:r>
-      <w:proofErr w:type="spellStart"/>
-      <w:r>
-        <w:t>Paymahn</w:t>
-      </w:r>
-      <w:proofErr w:type="spellEnd"/>
-    </w:p>
-  </w:comment>
-</w:comments>
 </file>
 
 <file path=word/endnotes.xml><?xml version="1.0" encoding="utf-8"?>
@@ -6036,7 +6014,7 @@
 </file>
 
 <file path=customXml/itemProps1.xml><?xml version="1.0" encoding="utf-8"?>
-<ds:datastoreItem xmlns:ds="http://schemas.openxmlformats.org/officeDocument/2006/customXml" ds:itemID="{D2C880F2-9B99-4E25-A01B-B97CF82D8B47}">
+<ds:datastoreItem xmlns:ds="http://schemas.openxmlformats.org/officeDocument/2006/customXml" ds:itemID="{4DB19166-6455-4736-98FE-053322F2BCF5}">
   <ds:schemaRefs>
     <ds:schemaRef ds:uri="http://schemas.openxmlformats.org/officeDocument/2006/bibliography"/>
   </ds:schemaRefs>

</xml_diff>

<commit_message>
Pixel Sensitivity. Amalgamation of pilot 3 data.
</commit_message>
<xml_diff>
--- a/CHI Paper.docx
+++ b/CHI Paper.docx
@@ -47,19 +47,9 @@
             <w:pPr>
               <w:pStyle w:val="Author"/>
             </w:pPr>
-            <w:proofErr w:type="spellStart"/>
             <w:r>
-              <w:t>Paymahn</w:t>
+              <w:t>Paymahn Moghadasian</w:t>
             </w:r>
-            <w:proofErr w:type="spellEnd"/>
-            <w:r>
-              <w:t xml:space="preserve"> </w:t>
-            </w:r>
-            <w:proofErr w:type="spellStart"/>
-            <w:r>
-              <w:t>Moghadasian</w:t>
-            </w:r>
-            <w:proofErr w:type="spellEnd"/>
           </w:p>
           <w:p>
             <w:pPr>
@@ -108,19 +98,9 @@
             <w:pPr>
               <w:pStyle w:val="Author"/>
             </w:pPr>
-            <w:proofErr w:type="spellStart"/>
             <w:r>
-              <w:t>Pourang</w:t>
+              <w:t>Pourang Irani</w:t>
             </w:r>
-            <w:proofErr w:type="spellEnd"/>
-            <w:r>
-              <w:t xml:space="preserve"> </w:t>
-            </w:r>
-            <w:proofErr w:type="spellStart"/>
-            <w:r>
-              <w:t>Irani</w:t>
-            </w:r>
-            <w:proofErr w:type="spellEnd"/>
           </w:p>
           <w:p>
             <w:pPr>
@@ -169,19 +149,9 @@
             <w:pPr>
               <w:pStyle w:val="Author"/>
             </w:pPr>
-            <w:proofErr w:type="spellStart"/>
             <w:r>
-              <w:t>Niklas</w:t>
+              <w:t>Niklas Elmqvist</w:t>
             </w:r>
-            <w:proofErr w:type="spellEnd"/>
-            <w:r>
-              <w:t xml:space="preserve"> </w:t>
-            </w:r>
-            <w:proofErr w:type="spellStart"/>
-            <w:r>
-              <w:t>Elmqvist</w:t>
-            </w:r>
-            <w:proofErr w:type="spellEnd"/>
           </w:p>
           <w:p>
             <w:pPr>
@@ -264,12 +234,12 @@
               <wp:anchor distT="0" distB="0" distL="114300" distR="114300" simplePos="0" relativeHeight="251652608" behindDoc="0" locked="1" layoutInCell="1" allowOverlap="0">
                 <wp:simplePos x="0" y="0"/>
                 <wp:positionH relativeFrom="margin">
-                  <wp:posOffset>0</wp:posOffset>
+                  <wp:posOffset>3810</wp:posOffset>
                 </wp:positionH>
                 <wp:positionV relativeFrom="margin">
-                  <wp:posOffset>6924675</wp:posOffset>
+                  <wp:posOffset>7055485</wp:posOffset>
                 </wp:positionV>
-                <wp:extent cx="3044825" cy="1257300"/>
+                <wp:extent cx="3044825" cy="1092835"/>
                 <wp:effectExtent l="0" t="0" r="3175" b="0"/>
                 <wp:wrapSquare wrapText="bothSides"/>
                 <wp:docPr id="10" name="Text Box 2"/>
@@ -285,7 +255,7 @@
                       <wps:spPr bwMode="auto">
                         <a:xfrm>
                           <a:off x="0" y="0"/>
-                          <a:ext cx="3044825" cy="1257300"/>
+                          <a:ext cx="3044825" cy="1092835"/>
                         </a:xfrm>
                         <a:prstGeom prst="rect">
                           <a:avLst/>
@@ -313,8 +283,24 @@
                         <w:txbxContent>
                           <w:p>
                             <w:pPr>
-                              <w:pStyle w:val="Copyright"/>
+                              <w:autoSpaceDE w:val="0"/>
+                              <w:autoSpaceDN w:val="0"/>
+                              <w:adjustRightInd w:val="0"/>
+                              <w:spacing w:after="0"/>
+                              <w:rPr>
+                                <w:rFonts w:ascii="TimesNewRomanPSMT" w:hAnsi="TimesNewRomanPSMT" w:cs="TimesNewRomanPSMT"/>
+                                <w:sz w:val="16"/>
+                                <w:szCs w:val="16"/>
+                              </w:rPr>
                             </w:pPr>
+                            <w:r>
+                              <w:rPr>
+                                <w:rFonts w:ascii="TimesNewRomanPSMT" w:hAnsi="TimesNewRomanPSMT" w:cs="TimesNewRomanPSMT"/>
+                                <w:sz w:val="16"/>
+                                <w:szCs w:val="16"/>
+                              </w:rPr>
+                              <w:t>Permission to make digital or hard copies of all or part of this work for personal or classroom use is granted without fee provided that copies are not made or distributed for profit or commercial advantage and that copies</w:t>
+                            </w:r>
                           </w:p>
                           <w:p>
                             <w:pPr>
@@ -334,48 +320,7 @@
                                 <w:sz w:val="16"/>
                                 <w:szCs w:val="16"/>
                               </w:rPr>
-                              <w:t xml:space="preserve">Permission to make digital or hard copies of all or part of this work for personal or classroom use is granted without fee provided that copies are not made or distributed for profit or commercial advantage and </w:t>
-                            </w:r>
-                            <w:proofErr w:type="gramStart"/>
-                            <w:r>
-                              <w:rPr>
-                                <w:rFonts w:ascii="TimesNewRomanPSMT" w:hAnsi="TimesNewRomanPSMT" w:cs="TimesNewRomanPSMT"/>
-                                <w:sz w:val="16"/>
-                                <w:szCs w:val="16"/>
-                              </w:rPr>
-                              <w:t>that copies</w:t>
-                            </w:r>
-                            <w:proofErr w:type="gramEnd"/>
-                          </w:p>
-                          <w:p>
-                            <w:pPr>
-                              <w:autoSpaceDE w:val="0"/>
-                              <w:autoSpaceDN w:val="0"/>
-                              <w:adjustRightInd w:val="0"/>
-                              <w:spacing w:after="0"/>
-                              <w:rPr>
-                                <w:rFonts w:ascii="TimesNewRomanPSMT" w:hAnsi="TimesNewRomanPSMT" w:cs="TimesNewRomanPSMT"/>
-                                <w:sz w:val="16"/>
-                                <w:szCs w:val="16"/>
-                              </w:rPr>
-                            </w:pPr>
-                            <w:proofErr w:type="gramStart"/>
-                            <w:r>
-                              <w:rPr>
-                                <w:rFonts w:ascii="TimesNewRomanPSMT" w:hAnsi="TimesNewRomanPSMT" w:cs="TimesNewRomanPSMT"/>
-                                <w:sz w:val="16"/>
-                                <w:szCs w:val="16"/>
-                              </w:rPr>
-                              <w:t>bear</w:t>
-                            </w:r>
-                            <w:proofErr w:type="gramEnd"/>
-                            <w:r>
-                              <w:rPr>
-                                <w:rFonts w:ascii="TimesNewRomanPSMT" w:hAnsi="TimesNewRomanPSMT" w:cs="TimesNewRomanPSMT"/>
-                                <w:sz w:val="16"/>
-                                <w:szCs w:val="16"/>
-                              </w:rPr>
-                              <w:t xml:space="preserve"> this notice and the full citation on the first page. To copy otherwise, or republish, to post on servers or to redistribute to lists, requires prior specific permission and/or a fee.</w:t>
+                              <w:t>bear this notice and the full citation on the first page. To copy otherwise, or republish, to post on servers or to redistribute to lists, requires prior specific permission and/or a fee.</w:t>
                             </w:r>
                           </w:p>
                           <w:p>
@@ -391,7 +336,6 @@
                                 <w:szCs w:val="16"/>
                               </w:rPr>
                             </w:pPr>
-                            <w:proofErr w:type="gramStart"/>
                             <w:r>
                               <w:rPr>
                                 <w:rFonts w:ascii="TimesNewRomanPS-ItalicMT" w:hAnsi="TimesNewRomanPS-ItalicMT" w:cs="TimesNewRomanPS-ItalicMT"/>
@@ -410,13 +354,11 @@
                               </w:rPr>
                               <w:t>May 5–10, 2012, Austin, Texas, USA.</w:t>
                             </w:r>
-                            <w:proofErr w:type="gramEnd"/>
                           </w:p>
                           <w:p>
                             <w:pPr>
                               <w:pStyle w:val="Copyright"/>
                             </w:pPr>
-                            <w:proofErr w:type="gramStart"/>
                             <w:r>
                               <w:rPr>
                                 <w:rFonts w:ascii="TimesNewRomanPSMT" w:hAnsi="TimesNewRomanPSMT" w:cs="TimesNewRomanPSMT"/>
@@ -424,7 +366,6 @@
                               </w:rPr>
                               <w:t>Copyright 2012 ACM 978-1-4503-1015-4/12/05...$10.00.</w:t>
                             </w:r>
-                            <w:proofErr w:type="gramEnd"/>
                           </w:p>
                         </w:txbxContent>
                       </wps:txbx>
@@ -449,13 +390,29 @@
                 <v:stroke joinstyle="miter"/>
                 <v:path gradientshapeok="t" o:connecttype="rect"/>
               </v:shapetype>
-              <v:shape id="Text Box 2" o:spid="_x0000_s1026" type="#_x0000_t202" style="position:absolute;left:0;text-align:left;margin-left:0;margin-top:545.25pt;width:239.75pt;height:99pt;z-index:251652608;visibility:visible;mso-wrap-style:square;mso-width-percent:0;mso-height-percent:0;mso-wrap-distance-left:9pt;mso-wrap-distance-top:0;mso-wrap-distance-right:9pt;mso-wrap-distance-bottom:0;mso-position-horizontal:absolute;mso-position-horizontal-relative:margin;mso-position-vertical:absolute;mso-position-vertical-relative:margin;mso-width-percent:0;mso-height-percent:0;mso-width-relative:page;mso-height-relative:page;v-text-anchor:top" o:gfxdata="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" o:allowoverlap="f" stroked="f">
+              <v:shape id="Text Box 2" o:spid="_x0000_s1026" type="#_x0000_t202" style="position:absolute;left:0;text-align:left;margin-left:.3pt;margin-top:555.55pt;width:239.75pt;height:86.05pt;z-index:251652608;visibility:visible;mso-wrap-style:square;mso-width-percent:0;mso-height-percent:0;mso-wrap-distance-left:9pt;mso-wrap-distance-top:0;mso-wrap-distance-right:9pt;mso-wrap-distance-bottom:0;mso-position-horizontal:absolute;mso-position-horizontal-relative:margin;mso-position-vertical:absolute;mso-position-vertical-relative:margin;mso-width-percent:0;mso-height-percent:0;mso-width-relative:page;mso-height-relative:page;v-text-anchor:top" o:gfxdata="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" o:allowoverlap="f" stroked="f">
                 <v:textbox inset="0,,0">
                   <w:txbxContent>
                     <w:p>
                       <w:pPr>
-                        <w:pStyle w:val="Copyright"/>
+                        <w:autoSpaceDE w:val="0"/>
+                        <w:autoSpaceDN w:val="0"/>
+                        <w:adjustRightInd w:val="0"/>
+                        <w:spacing w:after="0"/>
+                        <w:rPr>
+                          <w:rFonts w:ascii="TimesNewRomanPSMT" w:hAnsi="TimesNewRomanPSMT" w:cs="TimesNewRomanPSMT"/>
+                          <w:sz w:val="16"/>
+                          <w:szCs w:val="16"/>
+                        </w:rPr>
                       </w:pPr>
+                      <w:r>
+                        <w:rPr>
+                          <w:rFonts w:ascii="TimesNewRomanPSMT" w:hAnsi="TimesNewRomanPSMT" w:cs="TimesNewRomanPSMT"/>
+                          <w:sz w:val="16"/>
+                          <w:szCs w:val="16"/>
+                        </w:rPr>
+                        <w:t>Permission to make digital or hard copies of all or part of this work for personal or classroom use is granted without fee provided that copies are not made or distributed for profit or commercial advantage and that copies</w:t>
+                      </w:r>
                     </w:p>
                     <w:p>
                       <w:pPr>
@@ -475,48 +432,7 @@
                           <w:sz w:val="16"/>
                           <w:szCs w:val="16"/>
                         </w:rPr>
-                        <w:t xml:space="preserve">Permission to make digital or hard copies of all or part of this work for personal or classroom use is granted without fee provided that copies are not made or distributed for profit or commercial advantage and </w:t>
-                      </w:r>
-                      <w:proofErr w:type="gramStart"/>
-                      <w:r>
-                        <w:rPr>
-                          <w:rFonts w:ascii="TimesNewRomanPSMT" w:hAnsi="TimesNewRomanPSMT" w:cs="TimesNewRomanPSMT"/>
-                          <w:sz w:val="16"/>
-                          <w:szCs w:val="16"/>
-                        </w:rPr>
-                        <w:t>that copies</w:t>
-                      </w:r>
-                      <w:proofErr w:type="gramEnd"/>
-                    </w:p>
-                    <w:p>
-                      <w:pPr>
-                        <w:autoSpaceDE w:val="0"/>
-                        <w:autoSpaceDN w:val="0"/>
-                        <w:adjustRightInd w:val="0"/>
-                        <w:spacing w:after="0"/>
-                        <w:rPr>
-                          <w:rFonts w:ascii="TimesNewRomanPSMT" w:hAnsi="TimesNewRomanPSMT" w:cs="TimesNewRomanPSMT"/>
-                          <w:sz w:val="16"/>
-                          <w:szCs w:val="16"/>
-                        </w:rPr>
-                      </w:pPr>
-                      <w:proofErr w:type="gramStart"/>
-                      <w:r>
-                        <w:rPr>
-                          <w:rFonts w:ascii="TimesNewRomanPSMT" w:hAnsi="TimesNewRomanPSMT" w:cs="TimesNewRomanPSMT"/>
-                          <w:sz w:val="16"/>
-                          <w:szCs w:val="16"/>
-                        </w:rPr>
-                        <w:t>bear</w:t>
-                      </w:r>
-                      <w:proofErr w:type="gramEnd"/>
-                      <w:r>
-                        <w:rPr>
-                          <w:rFonts w:ascii="TimesNewRomanPSMT" w:hAnsi="TimesNewRomanPSMT" w:cs="TimesNewRomanPSMT"/>
-                          <w:sz w:val="16"/>
-                          <w:szCs w:val="16"/>
-                        </w:rPr>
-                        <w:t xml:space="preserve"> this notice and the full citation on the first page. To copy otherwise, or republish, to post on servers or to redistribute to lists, requires prior specific permission and/or a fee.</w:t>
+                        <w:t>bear this notice and the full citation on the first page. To copy otherwise, or republish, to post on servers or to redistribute to lists, requires prior specific permission and/or a fee.</w:t>
                       </w:r>
                     </w:p>
                     <w:p>
@@ -532,7 +448,6 @@
                           <w:szCs w:val="16"/>
                         </w:rPr>
                       </w:pPr>
-                      <w:proofErr w:type="gramStart"/>
                       <w:r>
                         <w:rPr>
                           <w:rFonts w:ascii="TimesNewRomanPS-ItalicMT" w:hAnsi="TimesNewRomanPS-ItalicMT" w:cs="TimesNewRomanPS-ItalicMT"/>
@@ -551,13 +466,11 @@
                         </w:rPr>
                         <w:t>May 5–10, 2012, Austin, Texas, USA.</w:t>
                       </w:r>
-                      <w:proofErr w:type="gramEnd"/>
                     </w:p>
                     <w:p>
                       <w:pPr>
                         <w:pStyle w:val="Copyright"/>
                       </w:pPr>
-                      <w:proofErr w:type="gramStart"/>
                       <w:r>
                         <w:rPr>
                           <w:rFonts w:ascii="TimesNewRomanPSMT" w:hAnsi="TimesNewRomanPSMT" w:cs="TimesNewRomanPSMT"/>
@@ -565,7 +478,6 @@
                         </w:rPr>
                         <w:t>Copyright 2012 ACM 978-1-4503-1015-4/12/05...$10.00.</w:t>
                       </w:r>
-                      <w:proofErr w:type="gramEnd"/>
                     </w:p>
                   </w:txbxContent>
                 </v:textbox>
@@ -585,15 +497,7 @@
         <w:t xml:space="preserve">In this paper we present selection tools that utilize pre-existing knowledge of the distribution of the underlying data to ease browsing and selection.  These new data-aware selection tools include a slider, a range slider, and an improved lasso selection method.  Standard models of these tools suffer from two common problems: </w:t>
       </w:r>
       <w:r>
-        <w:t xml:space="preserve">poor </w:t>
-      </w:r>
-      <w:proofErr w:type="spellStart"/>
-      <w:r>
-        <w:t>subpixel</w:t>
-      </w:r>
-      <w:proofErr w:type="spellEnd"/>
-      <w:r>
-        <w:t xml:space="preserve"> data querying, and </w:t>
+        <w:t xml:space="preserve">poor subpixel data querying, and </w:t>
       </w:r>
       <w:r>
         <w:t xml:space="preserve">uniform visual representation of non-uniform data.  We provide </w:t>
@@ -602,29 +506,13 @@
         <w:t>density</w:t>
       </w:r>
       <w:r>
-        <w:t xml:space="preserve">-aware interactions to give users more efficient </w:t>
-      </w:r>
-      <w:proofErr w:type="spellStart"/>
-      <w:r>
-        <w:t>subpixel</w:t>
-      </w:r>
-      <w:proofErr w:type="spellEnd"/>
-      <w:r>
-        <w:t xml:space="preserve"> data querying</w:t>
+        <w:t>-aware interactions to give users more efficient subpixel data querying</w:t>
       </w:r>
       <w:r>
         <w:t xml:space="preserve"> </w:t>
       </w:r>
       <w:r>
-        <w:t xml:space="preserve">and use embedded </w:t>
-      </w:r>
-      <w:proofErr w:type="spellStart"/>
-      <w:r>
-        <w:t>visualisations</w:t>
-      </w:r>
-      <w:proofErr w:type="spellEnd"/>
-      <w:r>
-        <w:t xml:space="preserve"> to better represent the data encoded by the tools</w:t>
+        <w:t>and use embedded visualisations to better represent the data encoded by the tools</w:t>
       </w:r>
       <w:r>
         <w:t xml:space="preserve">.  Through several controlled user studies, we find that our proposed </w:t>
@@ -633,23 +521,7 @@
         <w:t>density</w:t>
       </w:r>
       <w:r>
-        <w:t xml:space="preserve">-aware slider outperforms standard </w:t>
-      </w:r>
-      <w:proofErr w:type="spellStart"/>
-      <w:r>
-        <w:t>alphasliders</w:t>
-      </w:r>
-      <w:proofErr w:type="spellEnd"/>
-      <w:r>
-        <w:t xml:space="preserve"> and default </w:t>
-      </w:r>
-      <w:proofErr w:type="spellStart"/>
-      <w:r>
-        <w:t>trackbars</w:t>
-      </w:r>
-      <w:proofErr w:type="spellEnd"/>
-      <w:r>
-        <w:t xml:space="preserve">.  We also find that a </w:t>
+        <w:t xml:space="preserve">-aware slider outperforms standard alphasliders and default trackbars.  We also find that a </w:t>
       </w:r>
       <w:r>
         <w:t>density</w:t>
@@ -875,11 +747,11 @@
         <w:t>,</w:t>
       </w:r>
       <w:r>
-        <w:t xml:space="preserve"> is an extension of the </w:t>
+        <w:t xml:space="preserve"> is an extension of the range slider where users lasso graphed or visualized data to </w:t>
       </w:r>
       <w:r>
         <w:lastRenderedPageBreak/>
-        <w:t>range slider where users lasso graphed or visualized data to highlight or zoom in on it.</w:t>
+        <w:t>highlight or zoom in on it.</w:t>
       </w:r>
     </w:p>
     <w:p>
@@ -890,15 +762,7 @@
         <w:t>ny</w:t>
       </w:r>
       <w:r>
-        <w:t xml:space="preserve"> pixel. </w:t>
-      </w:r>
-      <w:proofErr w:type="spellStart"/>
-      <w:r>
-        <w:t>Subpixel</w:t>
-      </w:r>
-      <w:proofErr w:type="spellEnd"/>
-      <w:r>
-        <w:t xml:space="preserve"> querying is a new problem because information density is ever increasing. With </w:t>
+        <w:t xml:space="preserve"> pixel. Subpixel querying is a new problem because information density is ever increasing. With </w:t>
       </w:r>
       <w:r>
         <w:t xml:space="preserve">highly dense data more items are mapped to </w:t>
@@ -951,23 +815,7 @@
         <w:t xml:space="preserve"> </w:t>
       </w:r>
       <w:r>
-        <w:t xml:space="preserve">To solve the issue of data </w:t>
-      </w:r>
-      <w:proofErr w:type="spellStart"/>
-      <w:r>
-        <w:t>visualisation</w:t>
-      </w:r>
-      <w:proofErr w:type="spellEnd"/>
-      <w:r>
-        <w:t xml:space="preserve"> we used embedded </w:t>
-      </w:r>
-      <w:proofErr w:type="spellStart"/>
-      <w:r>
-        <w:t>visualisations</w:t>
-      </w:r>
-      <w:proofErr w:type="spellEnd"/>
-      <w:r>
-        <w:t xml:space="preserve"> such as those proposed </w:t>
+        <w:t xml:space="preserve">To solve the issue of data visualisation we used embedded visualisations such as those proposed </w:t>
       </w:r>
       <w:r>
         <w:t>by Wille</w:t>
@@ -1065,15 +913,7 @@
         <w:t xml:space="preserve">both </w:t>
       </w:r>
       <w:r>
-        <w:t xml:space="preserve">the Alphaslider and the default </w:t>
-      </w:r>
-      <w:proofErr w:type="spellStart"/>
-      <w:r>
-        <w:t>trackbar</w:t>
-      </w:r>
-      <w:proofErr w:type="spellEnd"/>
-      <w:r>
-        <w:t>.</w:t>
+        <w:t>the Alphaslider and the default trackbar.</w:t>
       </w:r>
       <w:r>
         <w:t xml:space="preserve"> Our proposed range slider outper</w:t>
@@ -1169,6 +1009,7 @@
           <w:id w:val="1235205981"/>
           <w:citation/>
         </w:sdtPr>
+        <w:sdtEndPr/>
         <w:sdtContent>
           <w:r>
             <w:fldChar w:fldCharType="begin"/>
@@ -1219,6 +1060,7 @@
           <w:id w:val="1511249764"/>
           <w:citation/>
         </w:sdtPr>
+        <w:sdtEndPr/>
         <w:sdtContent>
           <w:r>
             <w:fldChar w:fldCharType="begin"/>
@@ -1274,31 +1116,18 @@
       <w:r>
         <w:t xml:space="preserve"> </w:t>
       </w:r>
-      <w:proofErr w:type="spellStart"/>
-      <w:proofErr w:type="gramStart"/>
       <w:r>
         <w:t>FilmF</w:t>
       </w:r>
       <w:r>
-        <w:t>inder</w:t>
-      </w:r>
-      <w:proofErr w:type="spellEnd"/>
-      <w:r>
-        <w:t xml:space="preserve"> by </w:t>
-      </w:r>
-      <w:proofErr w:type="spellStart"/>
-      <w:r>
-        <w:t>Ahlberg</w:t>
-      </w:r>
-      <w:proofErr w:type="spellEnd"/>
-      <w:r>
-        <w:t xml:space="preserve"> et al. </w:t>
+        <w:t xml:space="preserve">inder by Ahlberg et al. </w:t>
       </w:r>
       <w:sdt>
         <w:sdtPr>
           <w:id w:val="1916584928"/>
           <w:citation/>
         </w:sdtPr>
+        <w:sdtEndPr/>
         <w:sdtContent>
           <w:r>
             <w:fldChar w:fldCharType="begin"/>
@@ -1342,28 +1171,17 @@
         </w:sdtContent>
       </w:sdt>
       <w:r>
-        <w:t xml:space="preserve"> allowed users to search a database of movies through the use of several dynamic query tools.</w:t>
-      </w:r>
-      <w:proofErr w:type="gramEnd"/>
-      <w:r>
-        <w:t xml:space="preserve"> Users could explore the data to find that, for example, Western movies were more prevalent in the 19</w:t>
-      </w:r>
-      <w:r>
-        <w:t xml:space="preserve">70s than in the 2000s. The Dynamic </w:t>
-      </w:r>
-      <w:proofErr w:type="spellStart"/>
-      <w:r>
-        <w:t>HomeFinder</w:t>
-      </w:r>
-      <w:proofErr w:type="spellEnd"/>
-      <w:r>
-        <w:t xml:space="preserve">, an idea proposed by Williamson et al. allowed users to explore a real estate market to find homes satisfying their needs </w:t>
+        <w:t xml:space="preserve"> allowed users to search a database of movies through the use of several dynamic query tools. Users could explore the data to find that, for example, Western movies were more prevalent in the 19</w:t>
+      </w:r>
+      <w:r>
+        <w:t xml:space="preserve">70s than in the 2000s. The Dynamic HomeFinder, an idea proposed by Williamson et al. allowed users to explore a real estate market to find homes satisfying their needs </w:t>
       </w:r>
       <w:sdt>
         <w:sdtPr>
           <w:id w:val="-1616136687"/>
           <w:citation/>
         </w:sdtPr>
+        <w:sdtEndPr/>
         <w:sdtContent>
           <w:r>
             <w:fldChar w:fldCharType="begin"/>
@@ -1410,25 +1228,14 @@
         <w:t xml:space="preserve">. </w:t>
       </w:r>
       <w:r>
-        <w:t xml:space="preserve">For example, the Dynamic </w:t>
-      </w:r>
-      <w:proofErr w:type="spellStart"/>
-      <w:r>
-        <w:t>HomeFinder</w:t>
-      </w:r>
-      <w:proofErr w:type="spellEnd"/>
-      <w:r>
-        <w:t xml:space="preserve"> allowed user to see how changing their acceptable price range would affect the available houses and their properties. </w:t>
-      </w:r>
-      <w:proofErr w:type="gramStart"/>
+        <w:t xml:space="preserve">For example, the Dynamic HomeFinder allowed user to see how changing their acceptable price range would affect the available houses and their properties. </w:t>
+      </w:r>
       <w:r>
         <w:t xml:space="preserve">The </w:t>
       </w:r>
-      <w:proofErr w:type="spellStart"/>
       <w:r>
         <w:t>Dynamap</w:t>
       </w:r>
-      <w:proofErr w:type="spellEnd"/>
       <w:r>
         <w:t xml:space="preserve"> </w:t>
       </w:r>
@@ -1437,6 +1244,7 @@
           <w:id w:val="2033372272"/>
           <w:citation/>
         </w:sdtPr>
+        <w:sdtEndPr/>
         <w:sdtContent>
           <w:r>
             <w:fldChar w:fldCharType="begin"/>
@@ -1483,11 +1291,10 @@
         <w:t xml:space="preserve"> </w:t>
       </w:r>
       <w:r>
-        <w:t>allowed users to explore trends in health statistics by overlaying health information on a map of the United States of America.</w:t>
-      </w:r>
-      <w:proofErr w:type="gramEnd"/>
-      <w:r>
-        <w:t xml:space="preserve"> Tools, such as the slider, were available to query different parameters to in order to explore the data.</w:t>
+        <w:t>allowed users to explore trends in health statistics by overlaying health information on a map of the United States of America. Tools, such as the slider, were available to query different parameters to in order to explore the data.</w:t>
+      </w:r>
+      <w:r>
+        <w:t xml:space="preserve"> The paradigm we have built our experiments around is very similar to that of the FilmFinder where users can interact with and explore a database of movies. Users are given several dynamic query widgets which can be used to filter the movies and discover trends.</w:t>
       </w:r>
     </w:p>
     <w:p>
@@ -1499,6 +1306,7 @@
           <w:id w:val="-967890663"/>
           <w:citation/>
         </w:sdtPr>
+        <w:sdtEndPr/>
         <w:sdtContent>
           <w:r>
             <w:fldChar w:fldCharType="begin"/>
@@ -1545,21 +1353,14 @@
         <w:t xml:space="preserve"> is a slider which allows users to quickly select a single item from an alphanumerically sorted list. The slider offers coarse and fine movement through a two tiled thumb and arrow buttons. </w:t>
       </w:r>
       <w:r>
-        <w:t xml:space="preserve">The </w:t>
-      </w:r>
-      <w:proofErr w:type="spellStart"/>
-      <w:r>
-        <w:t>TrapezoidBox</w:t>
-      </w:r>
-      <w:proofErr w:type="spellEnd"/>
-      <w:r>
-        <w:t xml:space="preserve"> is a dynamic query tool which allows users to specify spatial proximity queries </w:t>
+        <w:t xml:space="preserve">The TrapezoidBox is a dynamic query tool which allows users to specify spatial proximity queries </w:t>
       </w:r>
       <w:sdt>
         <w:sdtPr>
           <w:id w:val="1631359357"/>
           <w:citation/>
         </w:sdtPr>
+        <w:sdtEndPr/>
         <w:sdtContent>
           <w:r>
             <w:fldChar w:fldCharType="begin"/>
@@ -1603,15 +1404,7 @@
         </w:sdtContent>
       </w:sdt>
       <w:r>
-        <w:t xml:space="preserve">. The </w:t>
-      </w:r>
-      <w:proofErr w:type="spellStart"/>
-      <w:r>
-        <w:t>TrapezoidBox</w:t>
-      </w:r>
-      <w:proofErr w:type="spellEnd"/>
-      <w:r>
-        <w:t xml:space="preserve"> allows users to specify queries such as: if the restaurant is within 300 meters then it can be 3 stars or higher; if the restaurant is with 500 meters then it must be rated 4 stars or higher; if the restaurant farther than 500 but no further than 1 kilometer then the restaurant must be rated 5 stars. </w:t>
+        <w:t xml:space="preserve">. The TrapezoidBox allows users to specify queries such as: if the restaurant is within 300 meters then it can be 3 stars or higher; if the restaurant is with 500 meters then it must be rated 4 stars or higher; if the restaurant farther than 500 but no further than 1 kilometer then the restaurant must be rated 5 stars. </w:t>
       </w:r>
       <w:r>
         <w:t xml:space="preserve">Lanning et al </w:t>
@@ -1621,6 +1414,7 @@
           <w:id w:val="254870746"/>
           <w:citation/>
         </w:sdtPr>
+        <w:sdtEndPr/>
         <w:sdtContent>
           <w:r>
             <w:fldChar w:fldCharType="begin"/>
@@ -1664,10 +1458,28 @@
         </w:sdtContent>
       </w:sdt>
       <w:r>
-        <w:t xml:space="preserve"> offer a novel way of interacting with and visualizing multidimensional data.</w:t>
-      </w:r>
-      <w:r>
-        <w:t xml:space="preserve"> Sliders associated with each dimension of the data (manufacturer, resolution, price) are mobile instead of static and users drag the sliders until the query of their choice is found in the middle of the screen.</w:t>
+        <w:t xml:space="preserve"> offer a novel way of interacting with and visualizing multidimensional data</w:t>
+      </w:r>
+      <w:r>
+        <w:t xml:space="preserve"> called MultiNav</w:t>
+      </w:r>
+      <w:r>
+        <w:t>.</w:t>
+      </w:r>
+      <w:r>
+        <w:t xml:space="preserve"> </w:t>
+      </w:r>
+      <w:r>
+        <w:t>The visual metaphor best associated with MultiNav is that of sliding rods where each rod (or slider) is linked to a dimension of data</w:t>
+      </w:r>
+      <w:r>
+        <w:t>.</w:t>
+      </w:r>
+      <w:r>
+        <w:t xml:space="preserve"> Users can select value ranges along each rod to interact with the data. The Alphaslider is the baseline slider for our experiment. The Alphaslider was chosen for two purposes, namely it’s efficiency and it’s versatility.  </w:t>
+      </w:r>
+      <w:r>
+        <w:t>MultiNav was not an inspiration for our research because it is not suited to precise data selection in large data sets.</w:t>
       </w:r>
     </w:p>
     <w:p>
@@ -1682,6 +1494,7 @@
           <w:id w:val="-1820804764"/>
           <w:citation/>
         </w:sdtPr>
+        <w:sdtEndPr/>
         <w:sdtContent>
           <w:r>
             <w:fldChar w:fldCharType="begin"/>
@@ -1725,21 +1538,18 @@
         </w:sdtContent>
       </w:sdt>
       <w:r>
-        <w:t xml:space="preserve"> was designed with situations such as this in mind. The </w:t>
-      </w:r>
-      <w:proofErr w:type="spellStart"/>
-      <w:r>
-        <w:t>PVSlider</w:t>
-      </w:r>
-      <w:proofErr w:type="spellEnd"/>
-      <w:r>
-        <w:t xml:space="preserve"> </w:t>
+        <w:t xml:space="preserve"> was designed with situations such as this in </w:t>
+      </w:r>
+      <w:r>
+        <w:lastRenderedPageBreak/>
+        <w:t xml:space="preserve">mind. The PVSlider </w:t>
       </w:r>
       <w:sdt>
         <w:sdtPr>
           <w:id w:val="1873111796"/>
           <w:citation/>
         </w:sdtPr>
+        <w:sdtEndPr/>
         <w:sdtContent>
           <w:r>
             <w:fldChar w:fldCharType="begin"/>
@@ -1783,21 +1593,14 @@
         </w:sdtContent>
       </w:sdt>
       <w:r>
-        <w:t xml:space="preserve"> and </w:t>
-      </w:r>
-      <w:proofErr w:type="spellStart"/>
-      <w:r>
-        <w:t>FineSlider</w:t>
-      </w:r>
-      <w:proofErr w:type="spellEnd"/>
-      <w:r>
-        <w:t xml:space="preserve"> </w:t>
+        <w:t xml:space="preserve"> and FineSlider </w:t>
       </w:r>
       <w:sdt>
         <w:sdtPr>
           <w:id w:val="1625040983"/>
           <w:citation/>
         </w:sdtPr>
+        <w:sdtEndPr/>
         <w:sdtContent>
           <w:r>
             <w:fldChar w:fldCharType="begin"/>
@@ -1841,52 +1644,17 @@
         </w:sdtContent>
       </w:sdt>
       <w:r>
-        <w:t xml:space="preserve"> both aim to improve upon the Alphaslider. The </w:t>
-      </w:r>
-      <w:proofErr w:type="spellStart"/>
-      <w:r>
-        <w:t>PVSlider</w:t>
-      </w:r>
-      <w:proofErr w:type="spellEnd"/>
-      <w:r>
-        <w:t xml:space="preserve"> uses a popup </w:t>
-      </w:r>
-      <w:proofErr w:type="spellStart"/>
-      <w:r>
-        <w:t>vernier</w:t>
-      </w:r>
-      <w:proofErr w:type="spellEnd"/>
-      <w:r>
-        <w:t xml:space="preserve"> to give users sub-pixel-pitch control and sub-pixel visualization. The </w:t>
-      </w:r>
-      <w:proofErr w:type="spellStart"/>
-      <w:r>
-        <w:t>FineSlider</w:t>
-      </w:r>
-      <w:proofErr w:type="spellEnd"/>
-      <w:r>
-        <w:t xml:space="preserve"> uses an elastic band metaphor to give users more intuitive control over scrolling speed and precision where a longer elastic band correlates to faster scrolling and a shorter band correlates to more precise and deliberate item selection. </w:t>
-      </w:r>
-      <w:r>
-        <w:t xml:space="preserve">The </w:t>
-      </w:r>
-      <w:proofErr w:type="spellStart"/>
-      <w:r>
-        <w:t>Zlider</w:t>
-      </w:r>
-      <w:proofErr w:type="spellEnd"/>
-      <w:r>
-        <w:t xml:space="preserve"> proposed by Ramos et al takes advantage of pressure input to fluidly change from </w:t>
-      </w:r>
-      <w:r>
-        <w:lastRenderedPageBreak/>
-        <w:t xml:space="preserve">coarse to fine granularity and shift granularity control from the system to the user </w:t>
+        <w:t xml:space="preserve"> both aim to improve upon the Alphaslider. The PVSlider uses a popup vernier to give users sub-pixel-pitch control and sub-pixel visualization. The FineSlider uses an elastic band metaphor to give users more intuitive control over scrolling speed and precision where a longer elastic band correlates to faster scrolling and a shorter band correlates to more precise and deliberate item selection. </w:t>
+      </w:r>
+      <w:r>
+        <w:t xml:space="preserve">The Zlider proposed by Ramos et al takes advantage of pressure input to fluidly change from coarse to fine granularity and shift granularity control from the system to the user </w:t>
       </w:r>
       <w:sdt>
         <w:sdtPr>
           <w:id w:val="606471087"/>
           <w:citation/>
         </w:sdtPr>
+        <w:sdtEndPr/>
         <w:sdtContent>
           <w:r>
             <w:fldChar w:fldCharType="begin"/>
@@ -1932,44 +1700,90 @@
       <w:r>
         <w:t>.</w:t>
       </w:r>
+      <w:r>
+        <w:t xml:space="preserve"> Aspects of the PVSlider and FineSlider overlap with the purpose of this research but they were not given priority over the Alphaslider for several purposes: 1)The FineSlider, as shown in the experiment by Ayatsuka et al in </w:t>
+      </w:r>
+      <w:sdt>
+        <w:sdtPr>
+          <w:id w:val="1167747516"/>
+          <w:citation/>
+        </w:sdtPr>
+        <w:sdtContent>
+          <w:r>
+            <w:fldChar w:fldCharType="begin"/>
+          </w:r>
+          <w:r>
+            <w:rPr>
+              <w:lang w:val="en-CA"/>
+            </w:rPr>
+            <w:instrText xml:space="preserve"> CITATION Aya98 \l 4105 </w:instrText>
+          </w:r>
+          <w:r>
+            <w:fldChar w:fldCharType="separate"/>
+          </w:r>
+          <w:r>
+            <w:rPr>
+              <w:noProof/>
+              <w:lang w:val="en-CA"/>
+            </w:rPr>
+            <w:t>[</w:t>
+          </w:r>
+          <w:hyperlink w:anchor="Aya98" w:history="1">
+            <w:r>
+              <w:rPr>
+                <w:rStyle w:val="Header"/>
+                <w:noProof/>
+                <w:lang w:val="en-CA"/>
+              </w:rPr>
+              <w:t>10</w:t>
+            </w:r>
+          </w:hyperlink>
+          <w:r>
+            <w:rPr>
+              <w:noProof/>
+              <w:lang w:val="en-CA"/>
+            </w:rPr>
+            <w:t>]</w:t>
+          </w:r>
+          <w:r>
+            <w:fldChar w:fldCharType="end"/>
+          </w:r>
+        </w:sdtContent>
+      </w:sdt>
+      <w:r>
+        <w:t xml:space="preserve"> performed worse than the Alphaslider and was less favoured by the participants. 2) The PVSlider</w:t>
+      </w:r>
+      <w:r>
+        <w:t>, although marginally faster, gives subpixel visual feedback which is reliant on monodensity information across the slider which is not required by the Alphaslider. The Zlider was not chosen because there is no way for users to give pressure input to our system.</w:t>
+      </w:r>
+      <w:r>
+        <w:t xml:space="preserve"> </w:t>
+      </w:r>
     </w:p>
     <w:p>
       <w:pPr>
         <w:pStyle w:val="Heading1"/>
       </w:pPr>
       <w:r>
-        <w:t>Experimental design</w:t>
+        <w:t>Designing of multi-item pixel assignment</w:t>
       </w:r>
     </w:p>
     <w:p>
-      <w:pPr>
-        <w:pStyle w:val="Heading2"/>
-      </w:pPr>
-      <w:r>
-        <w:t>Introduction</w:t>
+      <w:r>
+        <w:t xml:space="preserve">Mapping multiple items to a single pixel and giving users quick access to each item remains an ever-present problem. The Alphaslider gets around this issue by giving users list based movement where the user navigates the list of items through coarse or fine grained dragging. Coarse dragging lets the user skip through the list 10 items at a time while fine grained dragging lets the user move through the list 1 item at a time. This causes a problem to arise when multiple lists are present of different densities; a slider encoding 10 000 items will feel heavier than a list encoding 1 000 items. </w:t>
+      </w:r>
+      <w:r>
+        <w:t xml:space="preserve">Subpixel visual feedback is also an issue intricately associated with the Alphaslider. </w:t>
       </w:r>
       <w:bookmarkStart w:id="0" w:name="_GoBack"/>
       <w:bookmarkEnd w:id="0"/>
     </w:p>
     <w:p>
-      <w:r>
-        <w:t xml:space="preserve">An experiment was conducted to compare different designs of density aware sliders against the Alphaslider and the standard </w:t>
-      </w:r>
-      <w:proofErr w:type="spellStart"/>
-      <w:r>
-        <w:t>Trackbar</w:t>
-      </w:r>
-      <w:proofErr w:type="spellEnd"/>
-      <w:r>
-        <w:t xml:space="preserve"> found in </w:t>
-      </w:r>
-      <w:proofErr w:type="spellStart"/>
-      <w:r>
-        <w:t>WinForms</w:t>
-      </w:r>
-      <w:proofErr w:type="spellEnd"/>
-      <w:r>
-        <w:t>.</w:t>
+      <w:pPr>
+        <w:pStyle w:val="Heading1"/>
+      </w:pPr>
+      <w:r>
+        <w:t>Experimental design</w:t>
       </w:r>
     </w:p>
     <w:p>
@@ -1977,20 +1791,25 @@
         <w:pStyle w:val="Heading2"/>
       </w:pPr>
       <w:r>
-        <w:t>Apparatus</w:t>
+        <w:t>Introduction</w:t>
       </w:r>
     </w:p>
     <w:p>
       <w:r>
-        <w:t xml:space="preserve">The interfaces used in the experiment were built using Visual Studio 2010Professional. A 23.5 inch Dell monitor with a resolution of 1920x1080 pixels with a standard 3 button </w:t>
-      </w:r>
-      <w:proofErr w:type="gramStart"/>
-      <w:r>
-        <w:t>mouse</w:t>
-      </w:r>
-      <w:proofErr w:type="gramEnd"/>
-      <w:r>
-        <w:t xml:space="preserve"> was used. Query results were displayed in Microsoft Sans Serif with </w:t>
+        <w:t>An experiment was conducted to compare different designs of density aware sliders against the Alphaslider and the standard Trackbar found in WinForms.</w:t>
+      </w:r>
+    </w:p>
+    <w:p>
+      <w:pPr>
+        <w:pStyle w:val="Heading2"/>
+      </w:pPr>
+      <w:r>
+        <w:t>Apparatus</w:t>
+      </w:r>
+    </w:p>
+    <w:p>
+      <w:r>
+        <w:t xml:space="preserve">The interfaces used in the experiment were built using Visual Studio 2010Professional. A 23.5 inch Dell monitor with a resolution of 1920x1080 pixels with a standard 3 button mouse was used. Query results were displayed in Microsoft Sans Serif with </w:t>
       </w:r>
       <w:r>
         <w:t xml:space="preserve">a font size of 8.25 while query </w:t>
@@ -2053,7 +1872,11 @@
         <w:t>6</w:t>
       </w:r>
       <w:r>
-        <w:t>). In all cases the text output was RSVP and was displayed under the slider. Between searches subjects had to press a “Start” button indicating they were ready and upon completion of the search the subject had to press a “Confirm” button indicating they have completed the search.</w:t>
+        <w:t xml:space="preserve">). In all cases the text output was RSVP and was displayed under the slider. Between searches subjects had to press a “Start” button indicating they were ready and upon completion of the search the subject had to </w:t>
+      </w:r>
+      <w:r>
+        <w:lastRenderedPageBreak/>
+        <w:t>press a “Confirm” button indicating they have completed the search.</w:t>
       </w:r>
       <w:r>
         <w:rPr>
@@ -2088,13 +1911,8 @@
       <w:pPr>
         <w:pStyle w:val="Heading3"/>
       </w:pPr>
-      <w:proofErr w:type="spellStart"/>
-      <w:r>
-        <w:t>ActiveArea</w:t>
-      </w:r>
-      <w:proofErr w:type="spellEnd"/>
-      <w:r>
-        <w:t xml:space="preserve"> Slider</w:t>
+      <w:r>
+        <w:t>ActiveArea Slider</w:t>
       </w:r>
     </w:p>
     <w:p>
@@ -2102,15 +1920,7 @@
         <w:t>The</w:t>
       </w:r>
       <w:r>
-        <w:t xml:space="preserve"> </w:t>
-      </w:r>
-      <w:proofErr w:type="spellStart"/>
-      <w:r>
-        <w:t>ActiveArea</w:t>
-      </w:r>
-      <w:proofErr w:type="spellEnd"/>
-      <w:r>
-        <w:t xml:space="preserve"> S</w:t>
+        <w:t xml:space="preserve"> ActiveArea S</w:t>
       </w:r>
       <w:r>
         <w:t>lider (Figure 3) allows users to navigate by clicking on and dragging the slider thumb, by clicking on and dragging the secondary red slider or by pressing the left or right arrow keys on the keyboard. The main slider has a variable size which changes based on the density of information of the pixel it queries. Dragging the secondary red slider allows users to query other items found in the pixel being queried by main slider. The red slider is bound by the edges of the main slider.</w:t>
@@ -2129,11 +1939,7 @@
         <w:t xml:space="preserve">This paper is primarily concerned with designing the most efficient slider. </w:t>
       </w:r>
       <w:r>
-        <w:t xml:space="preserve">While accuracy is an important factor in designing a slider that attribute falls largely upon the user. Because of this speed is the most significant factor to measure. The speed with which a user locates an item is largely dependent on total mouse movement. For each of the sliders there is a period of querying where the user approximates the area of the target and a period of querying </w:t>
-      </w:r>
-      <w:r>
-        <w:lastRenderedPageBreak/>
-        <w:t>where the user does fine adjustments to acquire the target. Based on this assumption the following hypotheses can be made:</w:t>
+        <w:t>While accuracy is an important factor in designing a slider that attribute falls largely upon the user. Because of this speed is the most significant factor to measure. The speed with which a user locates an item is largely dependent on total mouse movement. For each of the sliders there is a period of querying where the user approximates the area of the target and a period of querying where the user does fine adjustments to acquire the target. Based on this assumption the following hypotheses can be made:</w:t>
       </w:r>
     </w:p>
     <w:p>
@@ -2144,15 +1950,7 @@
         </w:numPr>
       </w:pPr>
       <w:r>
-        <w:t xml:space="preserve">The </w:t>
-      </w:r>
-      <w:proofErr w:type="spellStart"/>
-      <w:r>
-        <w:t>MultiValue</w:t>
-      </w:r>
-      <w:proofErr w:type="spellEnd"/>
-      <w:r>
-        <w:t xml:space="preserve"> slider will outperform </w:t>
+        <w:t xml:space="preserve">The MultiValue slider will outperform </w:t>
       </w:r>
       <w:r>
         <w:t xml:space="preserve">all </w:t>
@@ -2169,23 +1967,7 @@
         </w:numPr>
       </w:pPr>
       <w:r>
-        <w:t xml:space="preserve">The Histogram Slider will be faster than the </w:t>
-      </w:r>
-      <w:proofErr w:type="spellStart"/>
-      <w:r>
-        <w:t>ActiveArea</w:t>
-      </w:r>
-      <w:proofErr w:type="spellEnd"/>
-      <w:r>
-        <w:t xml:space="preserve"> Slider because reacquiring the </w:t>
-      </w:r>
-      <w:proofErr w:type="spellStart"/>
-      <w:r>
-        <w:t>ActiveArea</w:t>
-      </w:r>
-      <w:proofErr w:type="spellEnd"/>
-      <w:r>
-        <w:t xml:space="preserve"> Slider’s slider in low local density areas is difficult.</w:t>
+        <w:t>The Histogram Slider will be faster than the ActiveArea Slider because reacquiring the ActiveArea Slider’s slider in low local density areas is difficult.</w:t>
       </w:r>
     </w:p>
     <w:p>
@@ -2196,15 +1978,7 @@
         </w:numPr>
       </w:pPr>
       <w:r>
-        <w:t xml:space="preserve">The </w:t>
-      </w:r>
-      <w:proofErr w:type="spellStart"/>
-      <w:r>
-        <w:t>MouseWheel</w:t>
-      </w:r>
-      <w:proofErr w:type="spellEnd"/>
-      <w:r>
-        <w:t xml:space="preserve"> Slider will perform better than the Alphaslider because rolling the mouse wheel is far more precise than moving the mouse.</w:t>
+        <w:t>The MouseWheel Slider will perform better than the Alphaslider because rolling the mouse wheel is far more precise than moving the mouse.</w:t>
       </w:r>
     </w:p>
     <w:p>
@@ -2215,15 +1989,7 @@
         </w:numPr>
       </w:pPr>
       <w:r>
-        <w:t xml:space="preserve">The </w:t>
-      </w:r>
-      <w:proofErr w:type="spellStart"/>
-      <w:r>
-        <w:t>Trackbar</w:t>
-      </w:r>
-      <w:proofErr w:type="spellEnd"/>
-      <w:r>
-        <w:t xml:space="preserve"> will perform the worst because it depends on keyboard input for single item navigation.</w:t>
+        <w:t>The Trackbar will perform the worst because it depends on keyboard input for single item navigation.</w:t>
       </w:r>
     </w:p>
     <w:p>
@@ -2272,6 +2038,7 @@
         </w:numPr>
       </w:pPr>
       <w:r>
+        <w:lastRenderedPageBreak/>
         <w:t>Data size</w:t>
       </w:r>
     </w:p>
@@ -2358,7 +2125,6 @@
         <w:pStyle w:val="Heading1"/>
       </w:pPr>
       <w:r>
-        <w:lastRenderedPageBreak/>
         <w:t>Results</w:t>
       </w:r>
     </w:p>
@@ -2485,8 +2251,8 @@
             <w:tblLook w:val="04A0" w:firstRow="1" w:lastRow="0" w:firstColumn="1" w:lastColumn="0" w:noHBand="0" w:noVBand="1"/>
           </w:tblPr>
           <w:tblGrid>
-            <w:gridCol w:w="309"/>
-            <w:gridCol w:w="4605"/>
+            <w:gridCol w:w="409"/>
+            <w:gridCol w:w="4505"/>
           </w:tblGrid>
           <w:tr>
             <w:trPr>
@@ -2506,12 +2272,14 @@
                     <w:noProof/>
                   </w:rPr>
                 </w:pPr>
+                <w:bookmarkStart w:id="1" w:name="BSh96"/>
                 <w:r>
                   <w:rPr>
                     <w:noProof/>
                   </w:rPr>
                   <w:t>[1]</w:t>
                 </w:r>
+                <w:bookmarkEnd w:id="1"/>
               </w:p>
             </w:tc>
             <w:tc>
@@ -2554,12 +2322,14 @@
                     <w:noProof/>
                   </w:rPr>
                 </w:pPr>
+                <w:bookmarkStart w:id="2" w:name="Ahl94"/>
                 <w:r>
                   <w:rPr>
                     <w:noProof/>
                   </w:rPr>
                   <w:t>[2]</w:t>
                 </w:r>
+                <w:bookmarkEnd w:id="2"/>
               </w:p>
             </w:tc>
             <w:tc>
@@ -2616,14 +2386,12 @@
                     <w:noProof/>
                   </w:rPr>
                 </w:pPr>
-                <w:bookmarkStart w:id="1" w:name="Wil07"/>
                 <w:r>
                   <w:rPr>
                     <w:noProof/>
                   </w:rPr>
                   <w:t>[3]</w:t>
                 </w:r>
-                <w:bookmarkEnd w:id="1"/>
               </w:p>
             </w:tc>
             <w:tc>
@@ -2680,14 +2448,12 @@
                     <w:noProof/>
                   </w:rPr>
                 </w:pPr>
-                <w:bookmarkStart w:id="2" w:name="Ahl92"/>
                 <w:r>
                   <w:rPr>
                     <w:noProof/>
                   </w:rPr>
                   <w:t>[4]</w:t>
                 </w:r>
-                <w:bookmarkEnd w:id="2"/>
               </w:p>
             </w:tc>
             <w:tc>
@@ -2744,12 +2510,14 @@
                     <w:noProof/>
                   </w:rPr>
                 </w:pPr>
+                <w:bookmarkStart w:id="3" w:name="Ahl941"/>
                 <w:r>
                   <w:rPr>
                     <w:noProof/>
                   </w:rPr>
                   <w:t>[5]</w:t>
                 </w:r>
+                <w:bookmarkEnd w:id="3"/>
               </w:p>
             </w:tc>
             <w:tc>
@@ -2806,12 +2574,15 @@
                     <w:noProof/>
                   </w:rPr>
                 </w:pPr>
+                <w:bookmarkStart w:id="4" w:name="Wil92"/>
                 <w:r>
                   <w:rPr>
                     <w:noProof/>
                   </w:rPr>
+                  <w:lastRenderedPageBreak/>
                   <w:t>[6]</w:t>
                 </w:r>
+                <w:bookmarkEnd w:id="4"/>
               </w:p>
             </w:tc>
             <w:tc>
@@ -2868,14 +2639,12 @@
                     <w:noProof/>
                   </w:rPr>
                 </w:pPr>
-                <w:bookmarkStart w:id="3" w:name="Pla94"/>
                 <w:r>
                   <w:rPr>
                     <w:noProof/>
                   </w:rPr>
                   <w:t>[7]</w:t>
                 </w:r>
-                <w:bookmarkEnd w:id="3"/>
               </w:p>
             </w:tc>
             <w:tc>
@@ -2932,14 +2701,12 @@
                     <w:noProof/>
                   </w:rPr>
                 </w:pPr>
-                <w:bookmarkStart w:id="4" w:name="Cho10"/>
                 <w:r>
                   <w:rPr>
                     <w:noProof/>
                   </w:rPr>
                   <w:t>[8]</w:t>
                 </w:r>
-                <w:bookmarkEnd w:id="4"/>
               </w:p>
             </w:tc>
             <w:tc>
@@ -2974,6 +2741,271 @@
                     <w:noProof/>
                   </w:rPr>
                   <w:t>, 2010, pp. 693-702.</w:t>
+                </w:r>
+              </w:p>
+            </w:tc>
+          </w:tr>
+          <w:tr>
+            <w:trPr>
+              <w:tblCellSpacing w:w="15" w:type="dxa"/>
+            </w:trPr>
+            <w:tc>
+              <w:tcPr>
+                <w:tcW w:w="0" w:type="auto"/>
+                <w:hideMark/>
+              </w:tcPr>
+              <w:p>
+                <w:pPr>
+                  <w:pStyle w:val="Bibliography"/>
+                  <w:jc w:val="right"/>
+                  <w:rPr>
+                    <w:rFonts w:eastAsiaTheme="minorEastAsia"/>
+                    <w:noProof/>
+                  </w:rPr>
+                </w:pPr>
+                <w:bookmarkStart w:id="5" w:name="Lan00"/>
+                <w:r>
+                  <w:rPr>
+                    <w:noProof/>
+                  </w:rPr>
+                  <w:t>[9]</w:t>
+                </w:r>
+                <w:bookmarkEnd w:id="5"/>
+              </w:p>
+            </w:tc>
+            <w:tc>
+              <w:tcPr>
+                <w:tcW w:w="0" w:type="auto"/>
+                <w:hideMark/>
+              </w:tcPr>
+              <w:p>
+                <w:pPr>
+                  <w:pStyle w:val="Bibliography"/>
+                  <w:rPr>
+                    <w:rFonts w:eastAsiaTheme="minorEastAsia"/>
+                    <w:noProof/>
+                  </w:rPr>
+                </w:pPr>
+                <w:r>
+                  <w:rPr>
+                    <w:noProof/>
+                  </w:rPr>
+                  <w:t xml:space="preserve">Tom Lanning, Kent Wittenburg, Michael Heinrichs, Christina Fyock, and Glenn Li, "Multidimensional Information Visualization through Sliding Rods," in </w:t>
+                </w:r>
+                <w:r>
+                  <w:rPr>
+                    <w:i/>
+                    <w:iCs/>
+                    <w:noProof/>
+                  </w:rPr>
+                  <w:t>AVI</w:t>
+                </w:r>
+                <w:r>
+                  <w:rPr>
+                    <w:noProof/>
+                  </w:rPr>
+                  <w:t>, 2000, pp. 173-180.</w:t>
+                </w:r>
+              </w:p>
+            </w:tc>
+          </w:tr>
+          <w:tr>
+            <w:trPr>
+              <w:tblCellSpacing w:w="15" w:type="dxa"/>
+            </w:trPr>
+            <w:tc>
+              <w:tcPr>
+                <w:tcW w:w="0" w:type="auto"/>
+                <w:hideMark/>
+              </w:tcPr>
+              <w:p>
+                <w:pPr>
+                  <w:pStyle w:val="Bibliography"/>
+                  <w:jc w:val="right"/>
+                  <w:rPr>
+                    <w:rFonts w:eastAsiaTheme="minorEastAsia"/>
+                    <w:noProof/>
+                  </w:rPr>
+                </w:pPr>
+                <w:bookmarkStart w:id="6" w:name="Aya98"/>
+                <w:r>
+                  <w:rPr>
+                    <w:noProof/>
+                  </w:rPr>
+                  <w:t>[10]</w:t>
+                </w:r>
+                <w:bookmarkEnd w:id="6"/>
+              </w:p>
+            </w:tc>
+            <w:tc>
+              <w:tcPr>
+                <w:tcW w:w="0" w:type="auto"/>
+                <w:hideMark/>
+              </w:tcPr>
+              <w:p>
+                <w:pPr>
+                  <w:pStyle w:val="Bibliography"/>
+                  <w:rPr>
+                    <w:rFonts w:eastAsiaTheme="minorEastAsia"/>
+                    <w:noProof/>
+                  </w:rPr>
+                </w:pPr>
+                <w:r>
+                  <w:rPr>
+                    <w:noProof/>
+                  </w:rPr>
+                  <w:t xml:space="preserve">Yuji Ayatsuka, Jun Rekimoto, and Satoshi Matsuoka, "Popup Vernier: a Tool for Sub-pixel-pitch Dragging with Smooth Mode Transition," in </w:t>
+                </w:r>
+                <w:r>
+                  <w:rPr>
+                    <w:i/>
+                    <w:iCs/>
+                    <w:noProof/>
+                  </w:rPr>
+                  <w:t xml:space="preserve">11th Annual ACM </w:t>
+                </w:r>
+                <w:r>
+                  <w:rPr>
+                    <w:i/>
+                    <w:iCs/>
+                    <w:noProof/>
+                  </w:rPr>
+                  <w:lastRenderedPageBreak/>
+                  <w:t>Symposium on User Interface Software and Technology</w:t>
+                </w:r>
+                <w:r>
+                  <w:rPr>
+                    <w:noProof/>
+                  </w:rPr>
+                  <w:t>, 1998, pp. 39-48.</w:t>
+                </w:r>
+              </w:p>
+            </w:tc>
+          </w:tr>
+          <w:tr>
+            <w:trPr>
+              <w:tblCellSpacing w:w="15" w:type="dxa"/>
+            </w:trPr>
+            <w:tc>
+              <w:tcPr>
+                <w:tcW w:w="0" w:type="auto"/>
+                <w:hideMark/>
+              </w:tcPr>
+              <w:p>
+                <w:pPr>
+                  <w:pStyle w:val="Bibliography"/>
+                  <w:jc w:val="right"/>
+                  <w:rPr>
+                    <w:rFonts w:eastAsiaTheme="minorEastAsia"/>
+                    <w:noProof/>
+                  </w:rPr>
+                </w:pPr>
+                <w:bookmarkStart w:id="7" w:name="Mas95"/>
+                <w:r>
+                  <w:rPr>
+                    <w:noProof/>
+                  </w:rPr>
+                  <w:t>[11]</w:t>
+                </w:r>
+                <w:bookmarkEnd w:id="7"/>
+              </w:p>
+            </w:tc>
+            <w:tc>
+              <w:tcPr>
+                <w:tcW w:w="0" w:type="auto"/>
+                <w:hideMark/>
+              </w:tcPr>
+              <w:p>
+                <w:pPr>
+                  <w:pStyle w:val="Bibliography"/>
+                  <w:rPr>
+                    <w:rFonts w:eastAsiaTheme="minorEastAsia"/>
+                    <w:noProof/>
+                  </w:rPr>
+                </w:pPr>
+                <w:r>
+                  <w:rPr>
+                    <w:noProof/>
+                  </w:rPr>
+                  <w:t xml:space="preserve">Toshiyuki Masui, Kouichi Kashiwagi, and George R. IV Borden, "Elastic Graphical Interfaces to Precise Data Manipulation," in </w:t>
+                </w:r>
+                <w:r>
+                  <w:rPr>
+                    <w:i/>
+                    <w:iCs/>
+                    <w:noProof/>
+                  </w:rPr>
+                  <w:t>CHI Conference Companion on Human Factors in Computing Systems</w:t>
+                </w:r>
+                <w:r>
+                  <w:rPr>
+                    <w:noProof/>
+                  </w:rPr>
+                  <w:t>, 1995, pp. 143-144.</w:t>
+                </w:r>
+              </w:p>
+            </w:tc>
+          </w:tr>
+          <w:tr>
+            <w:trPr>
+              <w:tblCellSpacing w:w="15" w:type="dxa"/>
+            </w:trPr>
+            <w:tc>
+              <w:tcPr>
+                <w:tcW w:w="0" w:type="auto"/>
+                <w:hideMark/>
+              </w:tcPr>
+              <w:p>
+                <w:pPr>
+                  <w:pStyle w:val="Bibliography"/>
+                  <w:jc w:val="right"/>
+                  <w:rPr>
+                    <w:rFonts w:eastAsiaTheme="minorEastAsia"/>
+                    <w:noProof/>
+                  </w:rPr>
+                </w:pPr>
+                <w:bookmarkStart w:id="8" w:name="Ram05"/>
+                <w:r>
+                  <w:rPr>
+                    <w:noProof/>
+                  </w:rPr>
+                  <w:t>[12]</w:t>
+                </w:r>
+                <w:bookmarkEnd w:id="8"/>
+              </w:p>
+            </w:tc>
+            <w:tc>
+              <w:tcPr>
+                <w:tcW w:w="0" w:type="auto"/>
+                <w:hideMark/>
+              </w:tcPr>
+              <w:p>
+                <w:pPr>
+                  <w:pStyle w:val="Bibliography"/>
+                  <w:rPr>
+                    <w:rFonts w:eastAsiaTheme="minorEastAsia"/>
+                    <w:noProof/>
+                  </w:rPr>
+                </w:pPr>
+                <w:r>
+                  <w:rPr>
+                    <w:noProof/>
+                  </w:rPr>
+                  <w:t xml:space="preserve">Gonzalo Ramos and Ravin Balakrishnan, "Zliding: Fluid Zooming and Sliding for High Precision Parameter Manipulation," in </w:t>
+                </w:r>
+                <w:r>
+                  <w:rPr>
+                    <w:i/>
+                    <w:iCs/>
+                    <w:noProof/>
+                  </w:rPr>
+                  <w:t>18th Annual ACM Symposium on User Interface Software and Technology</w:t>
+                </w:r>
+                <w:r>
+                  <w:rPr>
+                    <w:noProof/>
+                  </w:rPr>
+                  <w:t>, 2005, pp. 143-152.</w:t>
                 </w:r>
               </w:p>
             </w:tc>
@@ -4613,6 +4645,7 @@
   <w:style w:type="character" w:default="1" w:styleId="DefaultParagraphFont">
     <w:name w:val="Default Paragraph Font"/>
     <w:uiPriority w:val="1"/>
+    <w:semiHidden/>
     <w:unhideWhenUsed/>
   </w:style>
   <w:style w:type="table" w:default="1" w:styleId="TableNormal">
@@ -5750,6 +5783,7 @@
   <w:style w:type="character" w:default="1" w:styleId="DefaultParagraphFont">
     <w:name w:val="Default Paragraph Font"/>
     <w:uiPriority w:val="1"/>
+    <w:semiHidden/>
     <w:unhideWhenUsed/>
   </w:style>
   <w:style w:type="table" w:default="1" w:styleId="TableNormal">
@@ -7194,7 +7228,7 @@
 </file>
 
 <file path=customXml/itemProps1.xml><?xml version="1.0" encoding="utf-8"?>
-<ds:datastoreItem xmlns:ds="http://schemas.openxmlformats.org/officeDocument/2006/customXml" ds:itemID="{C87F92E1-29F7-437E-914E-A04C6060469D}">
+<ds:datastoreItem xmlns:ds="http://schemas.openxmlformats.org/officeDocument/2006/customXml" ds:itemID="{30CFD2D4-1BE8-463C-918C-DBD4874D5459}">
   <ds:schemaRefs>
     <ds:schemaRef ds:uri="http://schemas.openxmlformats.org/officeDocument/2006/bibliography"/>
   </ds:schemaRefs>

</xml_diff>

<commit_message>
Worked on paper. Fixed bug in activearea
Paper work:
Wrote "Designing multi-item pixel assignment" and made it's picture in
powerpoint

Bug:
Visual bug where slider wouldn't return to middle after querying with
mouse wheel then hitting next slider followed by previous slider. The
internal value would reset but the visual cue wouldn't be there.
</commit_message>
<xml_diff>
--- a/CHI Paper.docx
+++ b/CHI Paper.docx
@@ -47,9 +47,19 @@
             <w:pPr>
               <w:pStyle w:val="Author"/>
             </w:pPr>
+            <w:proofErr w:type="spellStart"/>
             <w:r>
-              <w:t>Paymahn Moghadasian</w:t>
+              <w:t>Paymahn</w:t>
             </w:r>
+            <w:proofErr w:type="spellEnd"/>
+            <w:r>
+              <w:t xml:space="preserve"> </w:t>
+            </w:r>
+            <w:proofErr w:type="spellStart"/>
+            <w:r>
+              <w:t>Moghadasian</w:t>
+            </w:r>
+            <w:proofErr w:type="spellEnd"/>
           </w:p>
           <w:p>
             <w:pPr>
@@ -98,9 +108,19 @@
             <w:pPr>
               <w:pStyle w:val="Author"/>
             </w:pPr>
+            <w:proofErr w:type="spellStart"/>
             <w:r>
-              <w:t>Pourang Irani</w:t>
+              <w:t>Pourang</w:t>
             </w:r>
+            <w:proofErr w:type="spellEnd"/>
+            <w:r>
+              <w:t xml:space="preserve"> </w:t>
+            </w:r>
+            <w:proofErr w:type="spellStart"/>
+            <w:r>
+              <w:t>Irani</w:t>
+            </w:r>
+            <w:proofErr w:type="spellEnd"/>
           </w:p>
           <w:p>
             <w:pPr>
@@ -149,9 +169,19 @@
             <w:pPr>
               <w:pStyle w:val="Author"/>
             </w:pPr>
+            <w:proofErr w:type="spellStart"/>
             <w:r>
-              <w:t>Niklas Elmqvist</w:t>
+              <w:t>Niklas</w:t>
             </w:r>
+            <w:proofErr w:type="spellEnd"/>
+            <w:r>
+              <w:t xml:space="preserve"> </w:t>
+            </w:r>
+            <w:proofErr w:type="spellStart"/>
+            <w:r>
+              <w:t>Elmqvist</w:t>
+            </w:r>
+            <w:proofErr w:type="spellEnd"/>
           </w:p>
           <w:p>
             <w:pPr>
@@ -225,7 +255,6 @@
       <w:r>
         <w:rPr>
           <w:noProof/>
-          <w:lang w:val="en-CA" w:eastAsia="en-CA"/>
         </w:rPr>
         <w:lastRenderedPageBreak/>
         <mc:AlternateContent>
@@ -299,8 +328,18 @@
                                 <w:sz w:val="16"/>
                                 <w:szCs w:val="16"/>
                               </w:rPr>
-                              <w:t>Permission to make digital or hard copies of all or part of this work for personal or classroom use is granted without fee provided that copies are not made or distributed for profit or commercial advantage and that copies</w:t>
+                              <w:t xml:space="preserve">Permission to make digital or hard copies of all or part of this work for personal or classroom use is granted without fee provided that copies are not made or distributed for profit or commercial advantage and </w:t>
                             </w:r>
+                            <w:proofErr w:type="gramStart"/>
+                            <w:r>
+                              <w:rPr>
+                                <w:rFonts w:ascii="TimesNewRomanPSMT" w:hAnsi="TimesNewRomanPSMT" w:cs="TimesNewRomanPSMT"/>
+                                <w:sz w:val="16"/>
+                                <w:szCs w:val="16"/>
+                              </w:rPr>
+                              <w:t>that copies</w:t>
+                            </w:r>
+                            <w:proofErr w:type="gramEnd"/>
                           </w:p>
                           <w:p>
                             <w:pPr>
@@ -314,13 +353,23 @@
                                 <w:szCs w:val="16"/>
                               </w:rPr>
                             </w:pPr>
+                            <w:proofErr w:type="gramStart"/>
                             <w:r>
                               <w:rPr>
                                 <w:rFonts w:ascii="TimesNewRomanPSMT" w:hAnsi="TimesNewRomanPSMT" w:cs="TimesNewRomanPSMT"/>
                                 <w:sz w:val="16"/>
                                 <w:szCs w:val="16"/>
                               </w:rPr>
-                              <w:t>bear this notice and the full citation on the first page. To copy otherwise, or republish, to post on servers or to redistribute to lists, requires prior specific permission and/or a fee.</w:t>
+                              <w:t>bear</w:t>
+                            </w:r>
+                            <w:proofErr w:type="gramEnd"/>
+                            <w:r>
+                              <w:rPr>
+                                <w:rFonts w:ascii="TimesNewRomanPSMT" w:hAnsi="TimesNewRomanPSMT" w:cs="TimesNewRomanPSMT"/>
+                                <w:sz w:val="16"/>
+                                <w:szCs w:val="16"/>
+                              </w:rPr>
+                              <w:t xml:space="preserve"> this notice and the full citation on the first page. To copy otherwise, or republish, to post on servers or to redistribute to lists, requires prior specific permission and/or a fee.</w:t>
                             </w:r>
                           </w:p>
                           <w:p>
@@ -336,6 +385,7 @@
                                 <w:szCs w:val="16"/>
                               </w:rPr>
                             </w:pPr>
+                            <w:proofErr w:type="gramStart"/>
                             <w:r>
                               <w:rPr>
                                 <w:rFonts w:ascii="TimesNewRomanPS-ItalicMT" w:hAnsi="TimesNewRomanPS-ItalicMT" w:cs="TimesNewRomanPS-ItalicMT"/>
@@ -354,11 +404,13 @@
                               </w:rPr>
                               <w:t>May 5–10, 2012, Austin, Texas, USA.</w:t>
                             </w:r>
+                            <w:proofErr w:type="gramEnd"/>
                           </w:p>
                           <w:p>
                             <w:pPr>
                               <w:pStyle w:val="Copyright"/>
                             </w:pPr>
+                            <w:proofErr w:type="gramStart"/>
                             <w:r>
                               <w:rPr>
                                 <w:rFonts w:ascii="TimesNewRomanPSMT" w:hAnsi="TimesNewRomanPSMT" w:cs="TimesNewRomanPSMT"/>
@@ -366,6 +418,7 @@
                               </w:rPr>
                               <w:t>Copyright 2012 ACM 978-1-4503-1015-4/12/05...$10.00.</w:t>
                             </w:r>
+                            <w:proofErr w:type="gramEnd"/>
                           </w:p>
                         </w:txbxContent>
                       </wps:txbx>
@@ -411,8 +464,18 @@
                           <w:sz w:val="16"/>
                           <w:szCs w:val="16"/>
                         </w:rPr>
-                        <w:t>Permission to make digital or hard copies of all or part of this work for personal or classroom use is granted without fee provided that copies are not made or distributed for profit or commercial advantage and that copies</w:t>
+                        <w:t xml:space="preserve">Permission to make digital or hard copies of all or part of this work for personal or classroom use is granted without fee provided that copies are not made or distributed for profit or commercial advantage and </w:t>
                       </w:r>
+                      <w:proofErr w:type="gramStart"/>
+                      <w:r>
+                        <w:rPr>
+                          <w:rFonts w:ascii="TimesNewRomanPSMT" w:hAnsi="TimesNewRomanPSMT" w:cs="TimesNewRomanPSMT"/>
+                          <w:sz w:val="16"/>
+                          <w:szCs w:val="16"/>
+                        </w:rPr>
+                        <w:t>that copies</w:t>
+                      </w:r>
+                      <w:proofErr w:type="gramEnd"/>
                     </w:p>
                     <w:p>
                       <w:pPr>
@@ -426,13 +489,23 @@
                           <w:szCs w:val="16"/>
                         </w:rPr>
                       </w:pPr>
+                      <w:proofErr w:type="gramStart"/>
                       <w:r>
                         <w:rPr>
                           <w:rFonts w:ascii="TimesNewRomanPSMT" w:hAnsi="TimesNewRomanPSMT" w:cs="TimesNewRomanPSMT"/>
                           <w:sz w:val="16"/>
                           <w:szCs w:val="16"/>
                         </w:rPr>
-                        <w:t>bear this notice and the full citation on the first page. To copy otherwise, or republish, to post on servers or to redistribute to lists, requires prior specific permission and/or a fee.</w:t>
+                        <w:t>bear</w:t>
+                      </w:r>
+                      <w:proofErr w:type="gramEnd"/>
+                      <w:r>
+                        <w:rPr>
+                          <w:rFonts w:ascii="TimesNewRomanPSMT" w:hAnsi="TimesNewRomanPSMT" w:cs="TimesNewRomanPSMT"/>
+                          <w:sz w:val="16"/>
+                          <w:szCs w:val="16"/>
+                        </w:rPr>
+                        <w:t xml:space="preserve"> this notice and the full citation on the first page. To copy otherwise, or republish, to post on servers or to redistribute to lists, requires prior specific permission and/or a fee.</w:t>
                       </w:r>
                     </w:p>
                     <w:p>
@@ -448,6 +521,7 @@
                           <w:szCs w:val="16"/>
                         </w:rPr>
                       </w:pPr>
+                      <w:proofErr w:type="gramStart"/>
                       <w:r>
                         <w:rPr>
                           <w:rFonts w:ascii="TimesNewRomanPS-ItalicMT" w:hAnsi="TimesNewRomanPS-ItalicMT" w:cs="TimesNewRomanPS-ItalicMT"/>
@@ -466,11 +540,13 @@
                         </w:rPr>
                         <w:t>May 5–10, 2012, Austin, Texas, USA.</w:t>
                       </w:r>
+                      <w:proofErr w:type="gramEnd"/>
                     </w:p>
                     <w:p>
                       <w:pPr>
                         <w:pStyle w:val="Copyright"/>
                       </w:pPr>
+                      <w:proofErr w:type="gramStart"/>
                       <w:r>
                         <w:rPr>
                           <w:rFonts w:ascii="TimesNewRomanPSMT" w:hAnsi="TimesNewRomanPSMT" w:cs="TimesNewRomanPSMT"/>
@@ -478,6 +554,7 @@
                         </w:rPr>
                         <w:t>Copyright 2012 ACM 978-1-4503-1015-4/12/05...$10.00.</w:t>
                       </w:r>
+                      <w:proofErr w:type="gramEnd"/>
                     </w:p>
                   </w:txbxContent>
                 </v:textbox>
@@ -497,7 +574,15 @@
         <w:t xml:space="preserve">In this paper we present selection tools that utilize pre-existing knowledge of the distribution of the underlying data to ease browsing and selection.  These new data-aware selection tools include a slider, a range slider, and an improved lasso selection method.  Standard models of these tools suffer from two common problems: </w:t>
       </w:r>
       <w:r>
-        <w:t xml:space="preserve">poor subpixel data querying, and </w:t>
+        <w:t xml:space="preserve">poor </w:t>
+      </w:r>
+      <w:proofErr w:type="spellStart"/>
+      <w:r>
+        <w:t>subpixel</w:t>
+      </w:r>
+      <w:proofErr w:type="spellEnd"/>
+      <w:r>
+        <w:t xml:space="preserve"> data querying, and </w:t>
       </w:r>
       <w:r>
         <w:t xml:space="preserve">uniform visual representation of non-uniform data.  We provide </w:t>
@@ -506,13 +591,29 @@
         <w:t>density</w:t>
       </w:r>
       <w:r>
-        <w:t>-aware interactions to give users more efficient subpixel data querying</w:t>
+        <w:t xml:space="preserve">-aware interactions to give users more efficient </w:t>
+      </w:r>
+      <w:proofErr w:type="spellStart"/>
+      <w:r>
+        <w:t>subpixel</w:t>
+      </w:r>
+      <w:proofErr w:type="spellEnd"/>
+      <w:r>
+        <w:t xml:space="preserve"> data querying</w:t>
       </w:r>
       <w:r>
         <w:t xml:space="preserve"> </w:t>
       </w:r>
       <w:r>
-        <w:t>and use embedded visualisations to better represent the data encoded by the tools</w:t>
+        <w:t xml:space="preserve">and use embedded </w:t>
+      </w:r>
+      <w:proofErr w:type="spellStart"/>
+      <w:r>
+        <w:t>visualisations</w:t>
+      </w:r>
+      <w:proofErr w:type="spellEnd"/>
+      <w:r>
+        <w:t xml:space="preserve"> to better represent the data encoded by the tools</w:t>
       </w:r>
       <w:r>
         <w:t xml:space="preserve">.  Through several controlled user studies, we find that our proposed </w:t>
@@ -521,7 +622,23 @@
         <w:t>density</w:t>
       </w:r>
       <w:r>
-        <w:t xml:space="preserve">-aware slider outperforms standard alphasliders and default trackbars.  We also find that a </w:t>
+        <w:t xml:space="preserve">-aware slider outperforms standard </w:t>
+      </w:r>
+      <w:proofErr w:type="spellStart"/>
+      <w:r>
+        <w:t>alphasliders</w:t>
+      </w:r>
+      <w:proofErr w:type="spellEnd"/>
+      <w:r>
+        <w:t xml:space="preserve"> and default </w:t>
+      </w:r>
+      <w:proofErr w:type="spellStart"/>
+      <w:r>
+        <w:t>trackbars</w:t>
+      </w:r>
+      <w:proofErr w:type="spellEnd"/>
+      <w:r>
+        <w:t xml:space="preserve">.  We also find that a </w:t>
       </w:r>
       <w:r>
         <w:t>density</w:t>
@@ -543,10 +660,18 @@
         <w:jc w:val="left"/>
       </w:pPr>
       <w:r>
-        <w:t>Dynamic query, information visualization, slider, data selection, Alphasli</w:t>
-      </w:r>
-      <w:r>
-        <w:t>der, lasso</w:t>
+        <w:t xml:space="preserve">Dynamic query, information visualization, slider, data selection, </w:t>
+      </w:r>
+      <w:proofErr w:type="spellStart"/>
+      <w:r>
+        <w:t>Alphasli</w:t>
+      </w:r>
+      <w:r>
+        <w:t>der</w:t>
+      </w:r>
+      <w:proofErr w:type="spellEnd"/>
+      <w:r>
+        <w:t>, lasso</w:t>
       </w:r>
       <w:r>
         <w:t>, range slider</w:t>
@@ -655,7 +780,6 @@
           <w:hyperlink w:anchor="BSh96" w:history="1">
             <w:r>
               <w:rPr>
-                <w:rStyle w:val="Header"/>
                 <w:noProof/>
                 <w:lang w:val="en-CA"/>
               </w:rPr>
@@ -681,7 +805,15 @@
         <w:t xml:space="preserve">Currently, there are many tools available to users which benefit from the advantages of dynamic queries such as the slider, checkbox or button.  </w:t>
       </w:r>
       <w:r>
-        <w:t xml:space="preserve">The Alphaslider is a slider </w:t>
+        <w:t xml:space="preserve">The </w:t>
+      </w:r>
+      <w:proofErr w:type="spellStart"/>
+      <w:r>
+        <w:t>Alphaslider</w:t>
+      </w:r>
+      <w:proofErr w:type="spellEnd"/>
+      <w:r>
+        <w:t xml:space="preserve"> is a slider </w:t>
       </w:r>
       <w:r>
         <w:t>designed</w:t>
@@ -718,7 +850,6 @@
           <w:hyperlink w:anchor="Ahl94" w:history="1">
             <w:r>
               <w:rPr>
-                <w:rStyle w:val="Header"/>
                 <w:noProof/>
                 <w:lang w:val="en-CA"/>
               </w:rPr>
@@ -741,7 +872,15 @@
         <w:t xml:space="preserve">. </w:t>
       </w:r>
       <w:r>
-        <w:t>The range slider is a slider which allows users to query a range of data items. This is a natural extension of the Alphaslider which only allows for single item querying. The lasso, a technique used to select multidimensional data</w:t>
+        <w:t xml:space="preserve">The range slider is a slider which allows users to query a range of data items. This is a natural extension of the </w:t>
+      </w:r>
+      <w:proofErr w:type="spellStart"/>
+      <w:r>
+        <w:t>Alphaslider</w:t>
+      </w:r>
+      <w:proofErr w:type="spellEnd"/>
+      <w:r>
+        <w:t xml:space="preserve"> which only allows for single item querying. The lasso, a technique used to select multidimensional data</w:t>
       </w:r>
       <w:r>
         <w:t>,</w:t>
@@ -756,13 +895,37 @@
     </w:p>
     <w:p>
       <w:r>
-        <w:t>The Alphaslider, range slider and the lasso technique suffer from two common problems. None of these tools have an awareness of the data they encode. This is especially important when the interfaces map more than one item to a</w:t>
+        <w:t xml:space="preserve">The </w:t>
+      </w:r>
+      <w:proofErr w:type="spellStart"/>
+      <w:r>
+        <w:t>Alphaslider</w:t>
+      </w:r>
+      <w:proofErr w:type="spellEnd"/>
+      <w:r>
+        <w:t xml:space="preserve">, range slider and the lasso technique suffer from two common problems. None of these tools have an </w:t>
+      </w:r>
+      <w:proofErr w:type="gramStart"/>
+      <w:r>
+        <w:t>awareness</w:t>
+      </w:r>
+      <w:proofErr w:type="gramEnd"/>
+      <w:r>
+        <w:t xml:space="preserve"> of the data they encode. This is especially important when the interfaces map more than one item to a</w:t>
       </w:r>
       <w:r>
         <w:t>ny</w:t>
       </w:r>
       <w:r>
-        <w:t xml:space="preserve"> pixel. Subpixel querying is a new problem because information density is ever increasing. With </w:t>
+        <w:t xml:space="preserve"> pixel. </w:t>
+      </w:r>
+      <w:proofErr w:type="spellStart"/>
+      <w:r>
+        <w:t>Subpixel</w:t>
+      </w:r>
+      <w:proofErr w:type="spellEnd"/>
+      <w:r>
+        <w:t xml:space="preserve"> querying is a new problem because information density is ever increasing. With </w:t>
       </w:r>
       <w:r>
         <w:t xml:space="preserve">highly dense data more items are mapped to </w:t>
@@ -815,7 +978,23 @@
         <w:t xml:space="preserve"> </w:t>
       </w:r>
       <w:r>
-        <w:t xml:space="preserve">To solve the issue of data visualisation we used embedded visualisations such as those proposed </w:t>
+        <w:t xml:space="preserve">To solve the issue of data </w:t>
+      </w:r>
+      <w:proofErr w:type="spellStart"/>
+      <w:r>
+        <w:t>visualisation</w:t>
+      </w:r>
+      <w:proofErr w:type="spellEnd"/>
+      <w:r>
+        <w:t xml:space="preserve"> we used embedded </w:t>
+      </w:r>
+      <w:proofErr w:type="spellStart"/>
+      <w:r>
+        <w:t>visualisations</w:t>
+      </w:r>
+      <w:proofErr w:type="spellEnd"/>
+      <w:r>
+        <w:t xml:space="preserve"> such as those proposed </w:t>
       </w:r>
       <w:r>
         <w:t>by Wille</w:t>
@@ -851,7 +1030,6 @@
           <w:hyperlink w:anchor="Wil07" w:history="1">
             <w:r>
               <w:rPr>
-                <w:rStyle w:val="Header"/>
                 <w:noProof/>
               </w:rPr>
               <w:t>3</w:t>
@@ -913,7 +1091,23 @@
         <w:t xml:space="preserve">both </w:t>
       </w:r>
       <w:r>
-        <w:t>the Alphaslider and the default trackbar.</w:t>
+        <w:t xml:space="preserve">the </w:t>
+      </w:r>
+      <w:proofErr w:type="spellStart"/>
+      <w:r>
+        <w:t>Alphaslider</w:t>
+      </w:r>
+      <w:proofErr w:type="spellEnd"/>
+      <w:r>
+        <w:t xml:space="preserve"> and the default </w:t>
+      </w:r>
+      <w:proofErr w:type="spellStart"/>
+      <w:r>
+        <w:t>trackbar</w:t>
+      </w:r>
+      <w:proofErr w:type="spellEnd"/>
+      <w:r>
+        <w:t>.</w:t>
       </w:r>
       <w:r>
         <w:t xml:space="preserve"> Our proposed range slider outper</w:t>
@@ -1033,7 +1227,6 @@
           <w:hyperlink w:anchor="BSh96" w:history="1">
             <w:r>
               <w:rPr>
-                <w:rStyle w:val="Header"/>
                 <w:noProof/>
                 <w:lang w:val="en-CA"/>
               </w:rPr>
@@ -1091,7 +1284,6 @@
           <w:hyperlink w:anchor="Ahl92" w:history="1">
             <w:r>
               <w:rPr>
-                <w:rStyle w:val="Header"/>
                 <w:noProof/>
                 <w:lang w:val="en-CA"/>
               </w:rPr>
@@ -1116,11 +1308,25 @@
       <w:r>
         <w:t xml:space="preserve"> </w:t>
       </w:r>
+      <w:proofErr w:type="spellStart"/>
+      <w:proofErr w:type="gramStart"/>
       <w:r>
         <w:t>FilmF</w:t>
       </w:r>
       <w:r>
-        <w:t xml:space="preserve">inder by Ahlberg et al. </w:t>
+        <w:t>inder</w:t>
+      </w:r>
+      <w:proofErr w:type="spellEnd"/>
+      <w:r>
+        <w:t xml:space="preserve"> by </w:t>
+      </w:r>
+      <w:proofErr w:type="spellStart"/>
+      <w:r>
+        <w:t>Ahlberg</w:t>
+      </w:r>
+      <w:proofErr w:type="spellEnd"/>
+      <w:r>
+        <w:t xml:space="preserve"> et al. </w:t>
       </w:r>
       <w:sdt>
         <w:sdtPr>
@@ -1151,7 +1357,6 @@
           <w:hyperlink w:anchor="Ahl941" w:history="1">
             <w:r>
               <w:rPr>
-                <w:rStyle w:val="Header"/>
                 <w:noProof/>
                 <w:lang w:val="en-CA"/>
               </w:rPr>
@@ -1171,10 +1376,22 @@
         </w:sdtContent>
       </w:sdt>
       <w:r>
-        <w:t xml:space="preserve"> allowed users to search a database of movies through the use of several dynamic query tools. Users could explore the data to find that, for example, Western movies were more prevalent in the 19</w:t>
-      </w:r>
-      <w:r>
-        <w:t xml:space="preserve">70s than in the 2000s. The Dynamic HomeFinder, an idea proposed by Williamson et al. allowed users to explore a real estate market to find homes satisfying their needs </w:t>
+        <w:t xml:space="preserve"> allowed users to search a database of movies through the use of several dynamic query tools.</w:t>
+      </w:r>
+      <w:proofErr w:type="gramEnd"/>
+      <w:r>
+        <w:t xml:space="preserve"> Users could explore the data to find that, for example, Western movies were more prevalent in the 19</w:t>
+      </w:r>
+      <w:r>
+        <w:t xml:space="preserve">70s than in the 2000s. The Dynamic </w:t>
+      </w:r>
+      <w:proofErr w:type="spellStart"/>
+      <w:r>
+        <w:t>HomeFinder</w:t>
+      </w:r>
+      <w:proofErr w:type="spellEnd"/>
+      <w:r>
+        <w:t xml:space="preserve">, an idea proposed by Williamson et al. allowed users to explore a real estate market to find homes satisfying their needs </w:t>
       </w:r>
       <w:sdt>
         <w:sdtPr>
@@ -1205,7 +1422,6 @@
           <w:hyperlink w:anchor="Wil92" w:history="1">
             <w:r>
               <w:rPr>
-                <w:rStyle w:val="Header"/>
                 <w:noProof/>
                 <w:lang w:val="en-CA"/>
               </w:rPr>
@@ -1228,14 +1444,25 @@
         <w:t xml:space="preserve">. </w:t>
       </w:r>
       <w:r>
-        <w:t xml:space="preserve">For example, the Dynamic HomeFinder allowed user to see how changing their acceptable price range would affect the available houses and their properties. </w:t>
-      </w:r>
+        <w:t xml:space="preserve">For example, the Dynamic </w:t>
+      </w:r>
+      <w:proofErr w:type="spellStart"/>
+      <w:r>
+        <w:t>HomeFinder</w:t>
+      </w:r>
+      <w:proofErr w:type="spellEnd"/>
+      <w:r>
+        <w:t xml:space="preserve"> allowed user to see how changing their acceptable price range would affect the available houses and their properties. </w:t>
+      </w:r>
+      <w:proofErr w:type="gramStart"/>
       <w:r>
         <w:t xml:space="preserve">The </w:t>
       </w:r>
+      <w:proofErr w:type="spellStart"/>
       <w:r>
         <w:t>Dynamap</w:t>
       </w:r>
+      <w:proofErr w:type="spellEnd"/>
       <w:r>
         <w:t xml:space="preserve"> </w:t>
       </w:r>
@@ -1268,7 +1495,6 @@
           <w:hyperlink w:anchor="Pla94" w:history="1">
             <w:r>
               <w:rPr>
-                <w:rStyle w:val="Header"/>
                 <w:noProof/>
                 <w:lang w:val="en-CA"/>
               </w:rPr>
@@ -1291,15 +1517,35 @@
         <w:t xml:space="preserve"> </w:t>
       </w:r>
       <w:r>
-        <w:t>allowed users to explore trends in health statistics by overlaying health information on a map of the United States of America. Tools, such as the slider, were available to query different parameters to in order to explore the data.</w:t>
-      </w:r>
-      <w:r>
-        <w:t xml:space="preserve"> The paradigm we have built our experiments around is very similar to that of the FilmFinder where users can interact with and explore a database of movies. Users are given several dynamic query widgets which can be used to filter the movies and discover trends.</w:t>
+        <w:t>allowed users to explore trends in health statistics by overlaying health information on a map of the United States of America.</w:t>
+      </w:r>
+      <w:proofErr w:type="gramEnd"/>
+      <w:r>
+        <w:t xml:space="preserve"> Tools, such as the slider, were available to query different parameters to in order to explore the data.</w:t>
+      </w:r>
+      <w:r>
+        <w:t xml:space="preserve"> The paradigm we have built our experiments around is very similar to that of the </w:t>
+      </w:r>
+      <w:proofErr w:type="spellStart"/>
+      <w:r>
+        <w:t>FilmFinder</w:t>
+      </w:r>
+      <w:proofErr w:type="spellEnd"/>
+      <w:r>
+        <w:t xml:space="preserve"> where users can interact with and explore a database of movies. Users are given several dynamic query widgets which can be used to filter the movies and discover trends.</w:t>
       </w:r>
     </w:p>
     <w:p>
       <w:r>
-        <w:t xml:space="preserve">Standard dynamic query interfaces such as the slider, checkbox or button offer sufficient functionality in many cases; however, there have been many proposed improvements to these traditional interfaces. The Alphaslider </w:t>
+        <w:t xml:space="preserve">Standard dynamic query interfaces such as the slider, checkbox or button offer sufficient functionality in many cases; however, there have been many proposed improvements to these traditional interfaces. The </w:t>
+      </w:r>
+      <w:proofErr w:type="spellStart"/>
+      <w:r>
+        <w:t>Alphaslider</w:t>
+      </w:r>
+      <w:proofErr w:type="spellEnd"/>
+      <w:r>
+        <w:t xml:space="preserve"> </w:t>
       </w:r>
       <w:sdt>
         <w:sdtPr>
@@ -1330,7 +1576,6 @@
           <w:hyperlink w:anchor="Ahl94" w:history="1">
             <w:r>
               <w:rPr>
-                <w:rStyle w:val="Header"/>
                 <w:noProof/>
                 <w:lang w:val="en-CA"/>
               </w:rPr>
@@ -1353,7 +1598,15 @@
         <w:t xml:space="preserve"> is a slider which allows users to quickly select a single item from an alphanumerically sorted list. The slider offers coarse and fine movement through a two tiled thumb and arrow buttons. </w:t>
       </w:r>
       <w:r>
-        <w:t xml:space="preserve">The TrapezoidBox is a dynamic query tool which allows users to specify spatial proximity queries </w:t>
+        <w:t xml:space="preserve">The </w:t>
+      </w:r>
+      <w:proofErr w:type="spellStart"/>
+      <w:r>
+        <w:t>TrapezoidBox</w:t>
+      </w:r>
+      <w:proofErr w:type="spellEnd"/>
+      <w:r>
+        <w:t xml:space="preserve"> is a dynamic query tool which allows users to specify spatial proximity queries </w:t>
       </w:r>
       <w:sdt>
         <w:sdtPr>
@@ -1384,7 +1637,6 @@
           <w:hyperlink w:anchor="Cho10" w:history="1">
             <w:r>
               <w:rPr>
-                <w:rStyle w:val="Header"/>
                 <w:noProof/>
                 <w:lang w:val="en-CA"/>
               </w:rPr>
@@ -1404,7 +1656,15 @@
         </w:sdtContent>
       </w:sdt>
       <w:r>
-        <w:t xml:space="preserve">. The TrapezoidBox allows users to specify queries such as: if the restaurant is within 300 meters then it can be 3 stars or higher; if the restaurant is with 500 meters then it must be rated 4 stars or higher; if the restaurant farther than 500 but no further than 1 kilometer then the restaurant must be rated 5 stars. </w:t>
+        <w:t xml:space="preserve">. The </w:t>
+      </w:r>
+      <w:proofErr w:type="spellStart"/>
+      <w:r>
+        <w:t>TrapezoidBox</w:t>
+      </w:r>
+      <w:proofErr w:type="spellEnd"/>
+      <w:r>
+        <w:t xml:space="preserve"> allows users to specify queries such as: if the restaurant is within 300 meters then it can be 3 stars or higher; if the restaurant is with 500 meters then it must be rated 4 stars or higher; if the restaurant farther than 500 but no further than 1 kilometer then the restaurant must be rated 5 stars. </w:t>
       </w:r>
       <w:r>
         <w:t xml:space="preserve">Lanning et al </w:t>
@@ -1438,7 +1698,6 @@
           <w:hyperlink w:anchor="Lan00" w:history="1">
             <w:r>
               <w:rPr>
-                <w:rStyle w:val="Header"/>
                 <w:noProof/>
                 <w:lang w:val="en-CA"/>
               </w:rPr>
@@ -1461,8 +1720,13 @@
         <w:t xml:space="preserve"> offer a novel way of interacting with and visualizing multidimensional data</w:t>
       </w:r>
       <w:r>
-        <w:t xml:space="preserve"> called MultiNav</w:t>
-      </w:r>
+        <w:t xml:space="preserve"> called </w:t>
+      </w:r>
+      <w:proofErr w:type="spellStart"/>
+      <w:r>
+        <w:t>MultiNav</w:t>
+      </w:r>
+      <w:proofErr w:type="spellEnd"/>
       <w:r>
         <w:t>.</w:t>
       </w:r>
@@ -1470,24 +1734,81 @@
         <w:t xml:space="preserve"> </w:t>
       </w:r>
       <w:r>
-        <w:t>The visual metaphor best associated with MultiNav is that of sliding rods where each rod (or slider) is linked to a dimension of data</w:t>
+        <w:t xml:space="preserve">The visual metaphor best associated with </w:t>
+      </w:r>
+      <w:proofErr w:type="spellStart"/>
+      <w:r>
+        <w:t>MultiNav</w:t>
+      </w:r>
+      <w:proofErr w:type="spellEnd"/>
+      <w:r>
+        <w:t xml:space="preserve"> is that of sliding rods where each rod (or slider) is linked to a dimension of data</w:t>
       </w:r>
       <w:r>
         <w:t>.</w:t>
       </w:r>
       <w:r>
-        <w:t xml:space="preserve"> Users can select value ranges along each rod to interact with the data. The Alphaslider is the baseline slider for our experiment. The Alphaslider was chosen for two purposes, namely it’s efficiency and it’s versatility.  </w:t>
-      </w:r>
-      <w:r>
-        <w:t>MultiNav was not an inspiration for our research because it is not suited to precise data selection in large data sets.</w:t>
+        <w:t xml:space="preserve"> Users can select value ranges along each rod to interact with the data. The </w:t>
+      </w:r>
+      <w:proofErr w:type="spellStart"/>
+      <w:r>
+        <w:t>Alphaslider</w:t>
+      </w:r>
+      <w:proofErr w:type="spellEnd"/>
+      <w:r>
+        <w:t xml:space="preserve"> is the baseline slider for our experiment. The </w:t>
+      </w:r>
+      <w:proofErr w:type="spellStart"/>
+      <w:r>
+        <w:t>Alphaslider</w:t>
+      </w:r>
+      <w:proofErr w:type="spellEnd"/>
+      <w:r>
+        <w:t xml:space="preserve"> was chosen for two purposes, namely </w:t>
+      </w:r>
+      <w:proofErr w:type="gramStart"/>
+      <w:r>
+        <w:t>it’s</w:t>
+      </w:r>
+      <w:proofErr w:type="gramEnd"/>
+      <w:r>
+        <w:t xml:space="preserve"> efficiency and </w:t>
+      </w:r>
+      <w:proofErr w:type="spellStart"/>
+      <w:r>
+        <w:t>it’s</w:t>
+      </w:r>
+      <w:proofErr w:type="spellEnd"/>
+      <w:r>
+        <w:t xml:space="preserve"> versatility.  </w:t>
+      </w:r>
+      <w:proofErr w:type="spellStart"/>
+      <w:r>
+        <w:t>MultiNav</w:t>
+      </w:r>
+      <w:proofErr w:type="spellEnd"/>
+      <w:r>
+        <w:t xml:space="preserve"> was not an inspiration for our research because it is not suited to precise data selection in large data sets.</w:t>
       </w:r>
     </w:p>
     <w:p>
       <w:r>
-        <w:t xml:space="preserve">Very often there is a need for highly precise parameter selection. These situations arise in real-world scenarios where </w:t>
-      </w:r>
-      <w:r>
-        <w:t xml:space="preserve">the range of parameters vastly exceeds the available number of pixels. For example, an hour long movie filmed at 24 frames per second has 86400 frames. Using a slider to access individual frames for editing can be tedious. The Alphaslider </w:t>
+        <w:t xml:space="preserve">Very often there is a need for highly precise parameter selection. These situations arise in real-world scenarios </w:t>
+      </w:r>
+      <w:r>
+        <w:lastRenderedPageBreak/>
+        <w:t xml:space="preserve">where </w:t>
+      </w:r>
+      <w:r>
+        <w:t xml:space="preserve">the range of parameters vastly exceeds the available number of pixels. For example, an hour long movie filmed at 24 frames per second has 86400 frames. Using a slider to access individual frames for editing can be tedious. The </w:t>
+      </w:r>
+      <w:proofErr w:type="spellStart"/>
+      <w:r>
+        <w:t>Alphaslider</w:t>
+      </w:r>
+      <w:proofErr w:type="spellEnd"/>
+      <w:r>
+        <w:t xml:space="preserve"> </w:t>
       </w:r>
       <w:sdt>
         <w:sdtPr>
@@ -1518,7 +1839,6 @@
           <w:hyperlink w:anchor="Ahl94" w:history="1">
             <w:r>
               <w:rPr>
-                <w:rStyle w:val="Header"/>
                 <w:noProof/>
                 <w:lang w:val="en-CA"/>
               </w:rPr>
@@ -1538,11 +1858,15 @@
         </w:sdtContent>
       </w:sdt>
       <w:r>
-        <w:t xml:space="preserve"> was designed with situations such as this in </w:t>
-      </w:r>
-      <w:r>
-        <w:lastRenderedPageBreak/>
-        <w:t xml:space="preserve">mind. The PVSlider </w:t>
+        <w:t xml:space="preserve"> was designed with situations such as this in mind. The </w:t>
+      </w:r>
+      <w:proofErr w:type="spellStart"/>
+      <w:r>
+        <w:t>PVSlider</w:t>
+      </w:r>
+      <w:proofErr w:type="spellEnd"/>
+      <w:r>
+        <w:t xml:space="preserve"> </w:t>
       </w:r>
       <w:sdt>
         <w:sdtPr>
@@ -1573,7 +1897,6 @@
           <w:hyperlink w:anchor="Aya98" w:history="1">
             <w:r>
               <w:rPr>
-                <w:rStyle w:val="Header"/>
                 <w:noProof/>
                 <w:lang w:val="en-CA"/>
               </w:rPr>
@@ -1593,7 +1916,15 @@
         </w:sdtContent>
       </w:sdt>
       <w:r>
-        <w:t xml:space="preserve"> and FineSlider </w:t>
+        <w:t xml:space="preserve"> and </w:t>
+      </w:r>
+      <w:proofErr w:type="spellStart"/>
+      <w:r>
+        <w:t>FineSlider</w:t>
+      </w:r>
+      <w:proofErr w:type="spellEnd"/>
+      <w:r>
+        <w:t xml:space="preserve"> </w:t>
       </w:r>
       <w:sdt>
         <w:sdtPr>
@@ -1624,7 +1955,6 @@
           <w:hyperlink w:anchor="Mas95" w:history="1">
             <w:r>
               <w:rPr>
-                <w:rStyle w:val="Header"/>
                 <w:noProof/>
                 <w:lang w:val="en-CA"/>
               </w:rPr>
@@ -1644,10 +1974,50 @@
         </w:sdtContent>
       </w:sdt>
       <w:r>
-        <w:t xml:space="preserve"> both aim to improve upon the Alphaslider. The PVSlider uses a popup vernier to give users sub-pixel-pitch control and sub-pixel visualization. The FineSlider uses an elastic band metaphor to give users more intuitive control over scrolling speed and precision where a longer elastic band correlates to faster scrolling and a shorter band correlates to more precise and deliberate item selection. </w:t>
-      </w:r>
-      <w:r>
-        <w:t xml:space="preserve">The Zlider proposed by Ramos et al takes advantage of pressure input to fluidly change from coarse to fine granularity and shift granularity control from the system to the user </w:t>
+        <w:t xml:space="preserve"> both aim to improve upon the </w:t>
+      </w:r>
+      <w:proofErr w:type="spellStart"/>
+      <w:r>
+        <w:t>Alphaslider</w:t>
+      </w:r>
+      <w:proofErr w:type="spellEnd"/>
+      <w:r>
+        <w:t xml:space="preserve">. The </w:t>
+      </w:r>
+      <w:proofErr w:type="spellStart"/>
+      <w:r>
+        <w:t>PVSlider</w:t>
+      </w:r>
+      <w:proofErr w:type="spellEnd"/>
+      <w:r>
+        <w:t xml:space="preserve"> uses a popup </w:t>
+      </w:r>
+      <w:proofErr w:type="spellStart"/>
+      <w:r>
+        <w:t>vernier</w:t>
+      </w:r>
+      <w:proofErr w:type="spellEnd"/>
+      <w:r>
+        <w:t xml:space="preserve"> to give users sub-pixel-pitch control and sub-pixel visualization. The </w:t>
+      </w:r>
+      <w:proofErr w:type="spellStart"/>
+      <w:r>
+        <w:t>FineSlider</w:t>
+      </w:r>
+      <w:proofErr w:type="spellEnd"/>
+      <w:r>
+        <w:t xml:space="preserve"> uses an elastic band metaphor to give users more intuitive control over scrolling speed and precision where a longer elastic band correlates to faster scrolling and a shorter band correlates to more precise and deliberate item selection. </w:t>
+      </w:r>
+      <w:r>
+        <w:t xml:space="preserve">The </w:t>
+      </w:r>
+      <w:proofErr w:type="spellStart"/>
+      <w:r>
+        <w:t>Zlider</w:t>
+      </w:r>
+      <w:proofErr w:type="spellEnd"/>
+      <w:r>
+        <w:t xml:space="preserve"> proposed by Ramos et al takes advantage of pressure input to fluidly change from coarse to fine granularity and shift granularity control from the system to the user </w:t>
       </w:r>
       <w:sdt>
         <w:sdtPr>
@@ -1678,7 +2048,6 @@
           <w:hyperlink w:anchor="Ram05" w:history="1">
             <w:r>
               <w:rPr>
-                <w:rStyle w:val="Header"/>
                 <w:noProof/>
                 <w:lang w:val="en-CA"/>
               </w:rPr>
@@ -1701,13 +2070,62 @@
         <w:t>.</w:t>
       </w:r>
       <w:r>
-        <w:t xml:space="preserve"> Aspects of the PVSlider and FineSlider overlap with the purpose of this research but they were not given priority over the Alphaslider for several purposes: 1)The FineSlider, as shown in the experiment by Ayatsuka et al in </w:t>
+        <w:t xml:space="preserve"> Aspects of the </w:t>
+      </w:r>
+      <w:proofErr w:type="spellStart"/>
+      <w:r>
+        <w:t>PVSlider</w:t>
+      </w:r>
+      <w:proofErr w:type="spellEnd"/>
+      <w:r>
+        <w:t xml:space="preserve"> and </w:t>
+      </w:r>
+      <w:proofErr w:type="spellStart"/>
+      <w:r>
+        <w:t>FineSlider</w:t>
+      </w:r>
+      <w:proofErr w:type="spellEnd"/>
+      <w:r>
+        <w:t xml:space="preserve"> overlap with the purpose of this research but they were not given priority over the </w:t>
+      </w:r>
+      <w:proofErr w:type="spellStart"/>
+      <w:r>
+        <w:t>Alphaslider</w:t>
+      </w:r>
+      <w:proofErr w:type="spellEnd"/>
+      <w:r>
+        <w:t xml:space="preserve"> for several purposes: 1</w:t>
+      </w:r>
+      <w:proofErr w:type="gramStart"/>
+      <w:r>
+        <w:t>)The</w:t>
+      </w:r>
+      <w:proofErr w:type="gramEnd"/>
+      <w:r>
+        <w:t xml:space="preserve"> </w:t>
+      </w:r>
+      <w:proofErr w:type="spellStart"/>
+      <w:r>
+        <w:t>FineSlider</w:t>
+      </w:r>
+      <w:proofErr w:type="spellEnd"/>
+      <w:r>
+        <w:t xml:space="preserve">, as shown in the experiment by </w:t>
+      </w:r>
+      <w:proofErr w:type="spellStart"/>
+      <w:r>
+        <w:t>Ayatsuka</w:t>
+      </w:r>
+      <w:proofErr w:type="spellEnd"/>
+      <w:r>
+        <w:t xml:space="preserve"> et al in </w:t>
       </w:r>
       <w:sdt>
         <w:sdtPr>
           <w:id w:val="1167747516"/>
           <w:citation/>
         </w:sdtPr>
+        <w:sdtEndPr/>
         <w:sdtContent>
           <w:r>
             <w:fldChar w:fldCharType="begin"/>
@@ -1731,7 +2149,6 @@
           <w:hyperlink w:anchor="Aya98" w:history="1">
             <w:r>
               <w:rPr>
-                <w:rStyle w:val="Header"/>
                 <w:noProof/>
                 <w:lang w:val="en-CA"/>
               </w:rPr>
@@ -1751,10 +2168,63 @@
         </w:sdtContent>
       </w:sdt>
       <w:r>
-        <w:t xml:space="preserve"> performed worse than the Alphaslider and was less favoured by the participants. 2) The PVSlider</w:t>
-      </w:r>
-      <w:r>
-        <w:t>, although marginally faster, gives subpixel visual feedback which is reliant on monodensity information across the slider which is not required by the Alphaslider. The Zlider was not chosen because there is no way for users to give pressure input to our system.</w:t>
+        <w:t xml:space="preserve"> performed worse than the </w:t>
+      </w:r>
+      <w:proofErr w:type="spellStart"/>
+      <w:r>
+        <w:t>Alphaslider</w:t>
+      </w:r>
+      <w:proofErr w:type="spellEnd"/>
+      <w:r>
+        <w:t xml:space="preserve"> and was less </w:t>
+      </w:r>
+      <w:proofErr w:type="spellStart"/>
+      <w:r>
+        <w:t>favoured</w:t>
+      </w:r>
+      <w:proofErr w:type="spellEnd"/>
+      <w:r>
+        <w:t xml:space="preserve"> by the participants. 2) The </w:t>
+      </w:r>
+      <w:proofErr w:type="spellStart"/>
+      <w:r>
+        <w:t>PVSlider</w:t>
+      </w:r>
+      <w:proofErr w:type="spellEnd"/>
+      <w:r>
+        <w:t xml:space="preserve">, although marginally faster, gives </w:t>
+      </w:r>
+      <w:proofErr w:type="spellStart"/>
+      <w:r>
+        <w:t>subpixel</w:t>
+      </w:r>
+      <w:proofErr w:type="spellEnd"/>
+      <w:r>
+        <w:t xml:space="preserve"> visual feedback which is reliant on </w:t>
+      </w:r>
+      <w:proofErr w:type="spellStart"/>
+      <w:r>
+        <w:t>monodensity</w:t>
+      </w:r>
+      <w:proofErr w:type="spellEnd"/>
+      <w:r>
+        <w:t xml:space="preserve"> information across the slider which is not required by the </w:t>
+      </w:r>
+      <w:proofErr w:type="spellStart"/>
+      <w:r>
+        <w:t>Alphaslider</w:t>
+      </w:r>
+      <w:proofErr w:type="spellEnd"/>
+      <w:r>
+        <w:t xml:space="preserve">. The </w:t>
+      </w:r>
+      <w:proofErr w:type="spellStart"/>
+      <w:r>
+        <w:t>Zlider</w:t>
+      </w:r>
+      <w:proofErr w:type="spellEnd"/>
+      <w:r>
+        <w:t xml:space="preserve"> was not chosen because there is no way for users to give pressure input to our system.</w:t>
       </w:r>
       <w:r>
         <w:t xml:space="preserve"> </w:t>
@@ -1770,13 +2240,215 @@
     </w:p>
     <w:p>
       <w:r>
-        <w:t xml:space="preserve">Mapping multiple items to a single pixel and giving users quick access to each item remains an ever-present problem. The Alphaslider gets around this issue by giving users list based movement where the user navigates the list of items through coarse or fine grained dragging. Coarse dragging lets the user skip through the list 10 items at a time while fine grained dragging lets the user move through the list 1 item at a time. This causes a problem to arise when multiple lists are present of different densities; a slider encoding 10 000 items will feel heavier than a list encoding 1 000 items. </w:t>
-      </w:r>
-      <w:r>
-        <w:t xml:space="preserve">Subpixel visual feedback is also an issue intricately associated with the Alphaslider. </w:t>
+        <w:t xml:space="preserve">Mapping multiple items to a single pixel and giving users quick access to each item remains an ever-present problem. The </w:t>
+      </w:r>
+      <w:proofErr w:type="spellStart"/>
+      <w:r>
+        <w:t>Alphaslider</w:t>
+      </w:r>
+      <w:proofErr w:type="spellEnd"/>
+      <w:r>
+        <w:t xml:space="preserve"> gets around this issue by giving users list based movement where the user navigates the list of items </w:t>
+      </w:r>
+      <w:r>
+        <w:t xml:space="preserve">encoded by the slider </w:t>
+      </w:r>
+      <w:r>
+        <w:t>through coarse or fine grained dragging. Coarse dragging lets the user skip through the list 10 items at a time while fine grained dragging lets the user move through the list 1 item at a time. This causes a problem to arise when multiple lists are present of different densities; a slider encoding 10 000 items will feel heavier t</w:t>
+      </w:r>
+      <w:r>
+        <w:t xml:space="preserve">han a list encoding 1 000 items causing difficulty for the user in predicting how quickly they need to drag the slider. </w:t>
+      </w:r>
+      <w:r>
+        <w:t xml:space="preserve">The </w:t>
+      </w:r>
+      <w:proofErr w:type="spellStart"/>
+      <w:r>
+        <w:t>Alphaslider’s</w:t>
+      </w:r>
+      <w:proofErr w:type="spellEnd"/>
+      <w:r>
+        <w:t xml:space="preserve"> querying method gives no visual feedback when the items per pixel exceeds th</w:t>
+      </w:r>
+      <w:r>
+        <w:t>e coarse grained movement value making highly dense data even more confusing.</w:t>
+      </w:r>
+    </w:p>
+    <w:p>
+      <w:proofErr w:type="spellStart"/>
+      <w:r>
+        <w:t>Subpixel</w:t>
+      </w:r>
+      <w:proofErr w:type="spellEnd"/>
+      <w:r>
+        <w:t xml:space="preserve"> visual feedback is also an issue intricately a</w:t>
+      </w:r>
+      <w:r>
+        <w:t xml:space="preserve">ssociated with the </w:t>
+      </w:r>
+      <w:proofErr w:type="spellStart"/>
+      <w:r>
+        <w:t>Alphaslider</w:t>
+      </w:r>
+      <w:proofErr w:type="spellEnd"/>
+      <w:r>
+        <w:t>.</w:t>
+      </w:r>
+      <w:r>
+        <w:t xml:space="preserve"> This problem was identified by </w:t>
+      </w:r>
+      <w:proofErr w:type="spellStart"/>
+      <w:r>
+        <w:t>Ayatsuka</w:t>
+      </w:r>
+      <w:proofErr w:type="spellEnd"/>
+      <w:r>
+        <w:t xml:space="preserve"> et al and they attempt</w:t>
+      </w:r>
+      <w:r>
+        <w:t>ed to rectify it. However, their</w:t>
+      </w:r>
+      <w:r>
+        <w:t xml:space="preserve"> solution lacks the ability to dynamically adapt to the</w:t>
+      </w:r>
+      <w:r>
+        <w:t xml:space="preserve"> encoded data. The popup </w:t>
+      </w:r>
+      <w:proofErr w:type="spellStart"/>
+      <w:r>
+        <w:t>vernier</w:t>
+      </w:r>
+      <w:proofErr w:type="spellEnd"/>
+      <w:r>
+        <w:t xml:space="preserve"> in the </w:t>
+      </w:r>
+      <w:proofErr w:type="spellStart"/>
+      <w:r>
+        <w:t>PVSlider</w:t>
+      </w:r>
+      <w:proofErr w:type="spellEnd"/>
+      <w:r>
+        <w:t xml:space="preserve"> requires that the developer be explicitly aware of the information to give the slider appropriate scales for the popup </w:t>
+      </w:r>
+      <w:proofErr w:type="spellStart"/>
+      <w:r>
+        <w:t>vernier</w:t>
+      </w:r>
+      <w:proofErr w:type="spellEnd"/>
+      <w:r>
+        <w:t xml:space="preserve">. </w:t>
+      </w:r>
+    </w:p>
+    <w:p>
+      <w:r>
+        <w:lastRenderedPageBreak/>
+        <w:t xml:space="preserve"> </w:t>
+      </w:r>
+      <w:r>
+        <w:t xml:space="preserve">Approaching this problem with multi-level querying in mind can solve the above issues. </w:t>
+      </w:r>
+      <w:r>
+        <w:t xml:space="preserve">By giving the user multi-level querying the issue of slider “weight” is solved because the slider’s movement is pixel based instead of list based. </w:t>
+      </w:r>
+      <w:proofErr w:type="gramStart"/>
+      <w:r>
+        <w:t>Items per pixel becomes</w:t>
+      </w:r>
+      <w:proofErr w:type="gramEnd"/>
+      <w:r>
+        <w:t xml:space="preserve"> a </w:t>
+      </w:r>
+      <w:proofErr w:type="spellStart"/>
+      <w:r>
+        <w:t>non issue</w:t>
+      </w:r>
+      <w:proofErr w:type="spellEnd"/>
+      <w:r>
+        <w:t xml:space="preserve"> </w:t>
+      </w:r>
+      <w:r>
+        <w:t xml:space="preserve">in terms of visual feedback because coarse querying is pixel based instead of item based. </w:t>
+      </w:r>
+      <w:proofErr w:type="spellStart"/>
+      <w:r>
+        <w:t>Subpixel</w:t>
+      </w:r>
+      <w:proofErr w:type="spellEnd"/>
+      <w:r>
+        <w:t xml:space="preserve"> querying is partially solved because items mapped in a single pixel are instead mapped along the </w:t>
+      </w:r>
+      <w:r>
+        <w:rPr>
+          <w:noProof/>
+        </w:rPr>
+        <w:drawing>
+          <wp:anchor distT="0" distB="0" distL="114300" distR="114300" simplePos="0" relativeHeight="251658240" behindDoc="0" locked="0" layoutInCell="1" allowOverlap="1" wp14:anchorId="10B975E1" wp14:editId="35EC022B">
+            <wp:simplePos x="0" y="0"/>
+            <wp:positionH relativeFrom="column">
+              <wp:posOffset>399415</wp:posOffset>
+            </wp:positionH>
+            <wp:positionV relativeFrom="paragraph">
+              <wp:posOffset>113030</wp:posOffset>
+            </wp:positionV>
+            <wp:extent cx="1950720" cy="2444750"/>
+            <wp:effectExtent l="0" t="0" r="0" b="0"/>
+            <wp:wrapSquare wrapText="bothSides"/>
+            <wp:docPr id="23" name="Picture 23"/>
+            <wp:cNvGraphicFramePr>
+              <a:graphicFrameLocks xmlns:a="http://schemas.openxmlformats.org/drawingml/2006/main" noChangeAspect="1"/>
+            </wp:cNvGraphicFramePr>
+            <a:graphic xmlns:a="http://schemas.openxmlformats.org/drawingml/2006/main">
+              <a:graphicData uri="http://schemas.openxmlformats.org/drawingml/2006/picture">
+                <pic:pic xmlns:pic="http://schemas.openxmlformats.org/drawingml/2006/picture">
+                  <pic:nvPicPr>
+                    <pic:cNvPr id="0" name="Picture 4"/>
+                    <pic:cNvPicPr>
+                      <a:picLocks noChangeAspect="1" noChangeArrowheads="1"/>
+                    </pic:cNvPicPr>
+                  </pic:nvPicPr>
+                  <pic:blipFill>
+                    <a:blip r:embed="rId10">
+                      <a:extLst>
+                        <a:ext uri="{28A0092B-C50C-407E-A947-70E740481C1C}">
+                          <a14:useLocalDpi xmlns:a14="http://schemas.microsoft.com/office/drawing/2010/main" val="0"/>
+                        </a:ext>
+                      </a:extLst>
+                    </a:blip>
+                    <a:srcRect/>
+                    <a:stretch>
+                      <a:fillRect/>
+                    </a:stretch>
+                  </pic:blipFill>
+                  <pic:spPr bwMode="auto">
+                    <a:xfrm>
+                      <a:off x="0" y="0"/>
+                      <a:ext cx="1950720" cy="2444750"/>
+                    </a:xfrm>
+                    <a:prstGeom prst="rect">
+                      <a:avLst/>
+                    </a:prstGeom>
+                    <a:noFill/>
+                  </pic:spPr>
+                </pic:pic>
+              </a:graphicData>
+            </a:graphic>
+            <wp14:sizeRelH relativeFrom="page">
+              <wp14:pctWidth>0</wp14:pctWidth>
+            </wp14:sizeRelH>
+            <wp14:sizeRelV relativeFrom="page">
+              <wp14:pctHeight>0</wp14:pctHeight>
+            </wp14:sizeRelV>
+          </wp:anchor>
+        </w:drawing>
+      </w:r>
+      <w:r>
+        <w:t>width of slider which can be individu</w:t>
       </w:r>
       <w:bookmarkStart w:id="0" w:name="_GoBack"/>
       <w:bookmarkEnd w:id="0"/>
+      <w:r>
+        <w:t>ally selected. This solution requires refinement. We will present our final solution later in the paper.</w:t>
+      </w:r>
     </w:p>
     <w:p>
       <w:pPr>
@@ -1796,7 +2468,31 @@
     </w:p>
     <w:p>
       <w:r>
-        <w:t>An experiment was conducted to compare different designs of density aware sliders against the Alphaslider and the standard Trackbar found in WinForms.</w:t>
+        <w:t xml:space="preserve">An experiment was conducted to compare different designs of density aware sliders against the </w:t>
+      </w:r>
+      <w:proofErr w:type="spellStart"/>
+      <w:r>
+        <w:t>Alphaslider</w:t>
+      </w:r>
+      <w:proofErr w:type="spellEnd"/>
+      <w:r>
+        <w:t xml:space="preserve"> and the standard </w:t>
+      </w:r>
+      <w:proofErr w:type="spellStart"/>
+      <w:r>
+        <w:t>Trackbar</w:t>
+      </w:r>
+      <w:proofErr w:type="spellEnd"/>
+      <w:r>
+        <w:t xml:space="preserve"> found in </w:t>
+      </w:r>
+      <w:proofErr w:type="spellStart"/>
+      <w:r>
+        <w:t>WinForms</w:t>
+      </w:r>
+      <w:proofErr w:type="spellEnd"/>
+      <w:r>
+        <w:t>.</w:t>
       </w:r>
     </w:p>
     <w:p>
@@ -1809,7 +2505,21 @@
     </w:p>
     <w:p>
       <w:r>
-        <w:t xml:space="preserve">The interfaces used in the experiment were built using Visual Studio 2010Professional. A 23.5 inch Dell monitor with a resolution of 1920x1080 pixels with a standard 3 button mouse was used. Query results were displayed in Microsoft Sans Serif with </w:t>
+        <w:t>The interfaces used in the experiment were built using Visual Studio 2010</w:t>
+      </w:r>
+      <w:r>
+        <w:t xml:space="preserve"> </w:t>
+      </w:r>
+      <w:r>
+        <w:t xml:space="preserve">Professional. A 23.5 inch Dell monitor with a resolution of 1920x1080 pixels with a standard 3 button </w:t>
+      </w:r>
+      <w:proofErr w:type="gramStart"/>
+      <w:r>
+        <w:t>mouse</w:t>
+      </w:r>
+      <w:proofErr w:type="gramEnd"/>
+      <w:r>
+        <w:t xml:space="preserve"> was used. Query results were displayed in Microsoft Sans Serif with </w:t>
       </w:r>
       <w:r>
         <w:t xml:space="preserve">a font size of 8.25 while query </w:t>
@@ -1872,11 +2582,7 @@
         <w:t>6</w:t>
       </w:r>
       <w:r>
-        <w:t xml:space="preserve">). In all cases the text output was RSVP and was displayed under the slider. Between searches subjects had to press a “Start” button indicating they were ready and upon completion of the search the subject had to </w:t>
-      </w:r>
-      <w:r>
-        <w:lastRenderedPageBreak/>
-        <w:t>press a “Confirm” button indicating they have completed the search.</w:t>
+        <w:t>). In all cases the text output was RSVP and was displayed under the slider. Between searches subjects had to press a “Start” button indicating they were ready and upon completion of the search the subject had to press a “Confirm” button indicating they have completed the search.</w:t>
       </w:r>
       <w:r>
         <w:rPr>
@@ -1898,21 +2604,37 @@
       <w:pPr>
         <w:pStyle w:val="Heading3"/>
       </w:pPr>
-      <w:r>
+      <w:proofErr w:type="spellStart"/>
+      <w:r>
+        <w:lastRenderedPageBreak/>
         <w:t>Alphaslider</w:t>
       </w:r>
+      <w:proofErr w:type="spellEnd"/>
     </w:p>
     <w:p>
       <w:r>
-        <w:t xml:space="preserve">The Alphaslider (Figure 1) has four navigation techniques. Users can jump directly to an item in the list by clicking anywhere in the bounded area above the letters. Users can navigate through the list at a rate of ten items per mouse movement by clicking in the top tile of the slider thumb and dragging. Users can also navigate one item at a time either by clicking on the arrows at the ends of the slider or by clicking in the bottom tile of the slider thumb and dragging. </w:t>
+        <w:t xml:space="preserve">The </w:t>
+      </w:r>
+      <w:proofErr w:type="spellStart"/>
+      <w:r>
+        <w:t>Alphaslider</w:t>
+      </w:r>
+      <w:proofErr w:type="spellEnd"/>
+      <w:r>
+        <w:t xml:space="preserve"> (Figure 1) has four navigation techniques. Users can jump directly to an item in the list by clicking anywhere in the bounded area above the letters. Users can navigate through the list at a rate of ten items per mouse movement by clicking in the top tile of the slider thumb and dragging. Users can also navigate one item at a time either by clicking on the arrows at the ends of the slider or by clicking in the bottom tile of the slider thumb and dragging. </w:t>
       </w:r>
     </w:p>
     <w:p>
       <w:pPr>
         <w:pStyle w:val="Heading3"/>
       </w:pPr>
-      <w:r>
-        <w:t>ActiveArea Slider</w:t>
+      <w:proofErr w:type="spellStart"/>
+      <w:r>
+        <w:t>ActiveArea</w:t>
+      </w:r>
+      <w:proofErr w:type="spellEnd"/>
+      <w:r>
+        <w:t xml:space="preserve"> Slider</w:t>
       </w:r>
     </w:p>
     <w:p>
@@ -1920,7 +2642,15 @@
         <w:t>The</w:t>
       </w:r>
       <w:r>
-        <w:t xml:space="preserve"> ActiveArea S</w:t>
+        <w:t xml:space="preserve"> </w:t>
+      </w:r>
+      <w:proofErr w:type="spellStart"/>
+      <w:r>
+        <w:t>ActiveArea</w:t>
+      </w:r>
+      <w:proofErr w:type="spellEnd"/>
+      <w:r>
+        <w:t xml:space="preserve"> S</w:t>
       </w:r>
       <w:r>
         <w:t>lider (Figure 3) allows users to navigate by clicking on and dragging the slider thumb, by clicking on and dragging the secondary red slider or by pressing the left or right arrow keys on the keyboard. The main slider has a variable size which changes based on the density of information of the pixel it queries. Dragging the secondary red slider allows users to query other items found in the pixel being queried by main slider. The red slider is bound by the edges of the main slider.</w:t>
@@ -1950,13 +2680,15 @@
         </w:numPr>
       </w:pPr>
       <w:r>
-        <w:t xml:space="preserve">The MultiValue slider will outperform </w:t>
-      </w:r>
-      <w:r>
-        <w:t xml:space="preserve">all </w:t>
-      </w:r>
-      <w:r>
-        <w:t>other sliders in low local density areas because additional mouse movement will be minimized.</w:t>
+        <w:t xml:space="preserve">The </w:t>
+      </w:r>
+      <w:proofErr w:type="spellStart"/>
+      <w:r>
+        <w:t>ActiveList</w:t>
+      </w:r>
+      <w:proofErr w:type="spellEnd"/>
+      <w:r>
+        <w:t xml:space="preserve"> slider will perform the best because it does the best job breaking the query into multiple levels</w:t>
       </w:r>
     </w:p>
     <w:p>
@@ -1967,29 +2699,15 @@
         </w:numPr>
       </w:pPr>
       <w:r>
-        <w:t>The Histogram Slider will be faster than the ActiveArea Slider because reacquiring the ActiveArea Slider’s slider in low local density areas is difficult.</w:t>
-      </w:r>
-    </w:p>
-    <w:p>
-      <w:pPr>
-        <w:numPr>
-          <w:ilvl w:val="0"/>
-          <w:numId w:val="33"/>
-        </w:numPr>
-      </w:pPr>
-      <w:r>
-        <w:t>The MouseWheel Slider will perform better than the Alphaslider because rolling the mouse wheel is far more precise than moving the mouse.</w:t>
-      </w:r>
-    </w:p>
-    <w:p>
-      <w:pPr>
-        <w:numPr>
-          <w:ilvl w:val="0"/>
-          <w:numId w:val="33"/>
-        </w:numPr>
-      </w:pPr>
-      <w:r>
-        <w:t>The Trackbar will perform the worst because it depends on keyboard input for single item navigation.</w:t>
+        <w:t xml:space="preserve">All of our sliders will outperform the </w:t>
+      </w:r>
+      <w:proofErr w:type="spellStart"/>
+      <w:r>
+        <w:t>Alphaslider</w:t>
+      </w:r>
+      <w:proofErr w:type="spellEnd"/>
+      <w:r>
+        <w:t xml:space="preserve"> because they give the user better control and visual feedback</w:t>
       </w:r>
     </w:p>
     <w:p>
@@ -2015,8 +2733,65 @@
           <w:numId w:val="34"/>
         </w:numPr>
       </w:pPr>
+      <w:commentRangeStart w:id="1"/>
       <w:r>
         <w:t>Type of interface</w:t>
+      </w:r>
+    </w:p>
+    <w:p>
+      <w:pPr>
+        <w:numPr>
+          <w:ilvl w:val="1"/>
+          <w:numId w:val="34"/>
+        </w:numPr>
+      </w:pPr>
+      <w:proofErr w:type="spellStart"/>
+      <w:r>
+        <w:t>Alphaslider</w:t>
+      </w:r>
+      <w:proofErr w:type="spellEnd"/>
+    </w:p>
+    <w:p>
+      <w:pPr>
+        <w:numPr>
+          <w:ilvl w:val="1"/>
+          <w:numId w:val="34"/>
+        </w:numPr>
+      </w:pPr>
+      <w:proofErr w:type="spellStart"/>
+      <w:r>
+        <w:t>ActiveArea</w:t>
+      </w:r>
+      <w:proofErr w:type="spellEnd"/>
+      <w:r>
+        <w:t xml:space="preserve"> slider</w:t>
+      </w:r>
+    </w:p>
+    <w:p>
+      <w:pPr>
+        <w:numPr>
+          <w:ilvl w:val="1"/>
+          <w:numId w:val="34"/>
+        </w:numPr>
+      </w:pPr>
+      <w:r>
+        <w:t>List slider</w:t>
+      </w:r>
+    </w:p>
+    <w:p>
+      <w:pPr>
+        <w:numPr>
+          <w:ilvl w:val="1"/>
+          <w:numId w:val="34"/>
+        </w:numPr>
+      </w:pPr>
+      <w:proofErr w:type="spellStart"/>
+      <w:r>
+        <w:t>ActiveList</w:t>
+      </w:r>
+      <w:proofErr w:type="spellEnd"/>
+      <w:r>
+        <w:t xml:space="preserve"> slider</w:t>
       </w:r>
     </w:p>
     <w:p>
@@ -2033,13 +2808,86 @@
     <w:p>
       <w:pPr>
         <w:numPr>
+          <w:ilvl w:val="1"/>
+          <w:numId w:val="34"/>
+        </w:numPr>
+      </w:pPr>
+      <w:r>
+        <w:t>High</w:t>
+      </w:r>
+    </w:p>
+    <w:p>
+      <w:pPr>
+        <w:numPr>
+          <w:ilvl w:val="1"/>
+          <w:numId w:val="34"/>
+        </w:numPr>
+      </w:pPr>
+      <w:r>
+        <w:t>Medium</w:t>
+      </w:r>
+    </w:p>
+    <w:p>
+      <w:pPr>
+        <w:numPr>
+          <w:ilvl w:val="1"/>
+          <w:numId w:val="34"/>
+        </w:numPr>
+      </w:pPr>
+      <w:r>
+        <w:t>Low</w:t>
+      </w:r>
+    </w:p>
+    <w:p>
+      <w:pPr>
+        <w:numPr>
           <w:ilvl w:val="0"/>
           <w:numId w:val="34"/>
         </w:numPr>
       </w:pPr>
       <w:r>
+        <w:t>Data size</w:t>
+      </w:r>
+    </w:p>
+    <w:p>
+      <w:pPr>
+        <w:numPr>
+          <w:ilvl w:val="1"/>
+          <w:numId w:val="34"/>
+        </w:numPr>
+      </w:pPr>
+      <w:r>
         <w:lastRenderedPageBreak/>
-        <w:t>Data size</w:t>
+        <w:t>Small</w:t>
+      </w:r>
+    </w:p>
+    <w:p>
+      <w:pPr>
+        <w:numPr>
+          <w:ilvl w:val="1"/>
+          <w:numId w:val="34"/>
+        </w:numPr>
+      </w:pPr>
+      <w:r>
+        <w:t>Medium</w:t>
+      </w:r>
+    </w:p>
+    <w:p>
+      <w:pPr>
+        <w:numPr>
+          <w:ilvl w:val="1"/>
+          <w:numId w:val="34"/>
+        </w:numPr>
+      </w:pPr>
+      <w:r>
+        <w:t>Large</w:t>
+      </w:r>
+      <w:commentRangeEnd w:id="1"/>
+      <w:r>
+        <w:rPr>
+          <w:rStyle w:val="CommentReference"/>
+        </w:rPr>
+        <w:commentReference w:id="1"/>
       </w:r>
     </w:p>
     <w:p>
@@ -2272,14 +3120,14 @@
                     <w:noProof/>
                   </w:rPr>
                 </w:pPr>
-                <w:bookmarkStart w:id="1" w:name="BSh96"/>
+                <w:bookmarkStart w:id="2" w:name="BSh96"/>
                 <w:r>
                   <w:rPr>
                     <w:noProof/>
                   </w:rPr>
                   <w:t>[1]</w:t>
                 </w:r>
-                <w:bookmarkEnd w:id="1"/>
+                <w:bookmarkEnd w:id="2"/>
               </w:p>
             </w:tc>
             <w:tc>
@@ -2322,14 +3170,14 @@
                     <w:noProof/>
                   </w:rPr>
                 </w:pPr>
-                <w:bookmarkStart w:id="2" w:name="Ahl94"/>
+                <w:bookmarkStart w:id="3" w:name="Ahl94"/>
                 <w:r>
                   <w:rPr>
                     <w:noProof/>
                   </w:rPr>
                   <w:t>[2]</w:t>
                 </w:r>
-                <w:bookmarkEnd w:id="2"/>
+                <w:bookmarkEnd w:id="3"/>
               </w:p>
             </w:tc>
             <w:tc>
@@ -2473,7 +3321,14 @@
                   <w:rPr>
                     <w:noProof/>
                   </w:rPr>
-                  <w:t xml:space="preserve">Christopher Ahlber, Christopher Williamson, and Ben Shneiderman, "Dynamic Queries for Information Exploration: An Implementation and Evaluation," in </w:t>
+                  <w:t xml:space="preserve">Christopher Ahlber, Christopher Williamson, and Ben </w:t>
+                </w:r>
+                <w:r>
+                  <w:rPr>
+                    <w:noProof/>
+                  </w:rPr>
+                  <w:lastRenderedPageBreak/>
+                  <w:t xml:space="preserve">Shneiderman, "Dynamic Queries for Information Exploration: An Implementation and Evaluation," in </w:t>
                 </w:r>
                 <w:r>
                   <w:rPr>
@@ -2510,14 +3365,14 @@
                     <w:noProof/>
                   </w:rPr>
                 </w:pPr>
-                <w:bookmarkStart w:id="3" w:name="Ahl941"/>
+                <w:bookmarkStart w:id="4" w:name="Ahl941"/>
                 <w:r>
                   <w:rPr>
                     <w:noProof/>
                   </w:rPr>
                   <w:t>[5]</w:t>
                 </w:r>
-                <w:bookmarkEnd w:id="3"/>
+                <w:bookmarkEnd w:id="4"/>
               </w:p>
             </w:tc>
             <w:tc>
@@ -2574,15 +3429,14 @@
                     <w:noProof/>
                   </w:rPr>
                 </w:pPr>
-                <w:bookmarkStart w:id="4" w:name="Wil92"/>
+                <w:bookmarkStart w:id="5" w:name="Wil92"/>
                 <w:r>
                   <w:rPr>
                     <w:noProof/>
                   </w:rPr>
-                  <w:lastRenderedPageBreak/>
                   <w:t>[6]</w:t>
                 </w:r>
-                <w:bookmarkEnd w:id="4"/>
+                <w:bookmarkEnd w:id="5"/>
               </w:p>
             </w:tc>
             <w:tc>
@@ -2763,14 +3617,14 @@
                     <w:noProof/>
                   </w:rPr>
                 </w:pPr>
-                <w:bookmarkStart w:id="5" w:name="Lan00"/>
+                <w:bookmarkStart w:id="6" w:name="Lan00"/>
                 <w:r>
                   <w:rPr>
                     <w:noProof/>
                   </w:rPr>
                   <w:t>[9]</w:t>
                 </w:r>
-                <w:bookmarkEnd w:id="5"/>
+                <w:bookmarkEnd w:id="6"/>
               </w:p>
             </w:tc>
             <w:tc>
@@ -2827,14 +3681,14 @@
                     <w:noProof/>
                   </w:rPr>
                 </w:pPr>
-                <w:bookmarkStart w:id="6" w:name="Aya98"/>
+                <w:bookmarkStart w:id="7" w:name="Aya98"/>
                 <w:r>
                   <w:rPr>
                     <w:noProof/>
                   </w:rPr>
                   <w:t>[10]</w:t>
                 </w:r>
-                <w:bookmarkEnd w:id="6"/>
+                <w:bookmarkEnd w:id="7"/>
               </w:p>
             </w:tc>
             <w:tc>
@@ -2862,16 +3716,7 @@
                     <w:iCs/>
                     <w:noProof/>
                   </w:rPr>
-                  <w:t xml:space="preserve">11th Annual ACM </w:t>
-                </w:r>
-                <w:r>
-                  <w:rPr>
-                    <w:i/>
-                    <w:iCs/>
-                    <w:noProof/>
-                  </w:rPr>
-                  <w:lastRenderedPageBreak/>
-                  <w:t>Symposium on User Interface Software and Technology</w:t>
+                  <w:t>11th Annual ACM Symposium on User Interface Software and Technology</w:t>
                 </w:r>
                 <w:r>
                   <w:rPr>
@@ -2900,14 +3745,14 @@
                     <w:noProof/>
                   </w:rPr>
                 </w:pPr>
-                <w:bookmarkStart w:id="7" w:name="Mas95"/>
+                <w:bookmarkStart w:id="8" w:name="Mas95"/>
                 <w:r>
                   <w:rPr>
                     <w:noProof/>
                   </w:rPr>
                   <w:t>[11]</w:t>
                 </w:r>
-                <w:bookmarkEnd w:id="7"/>
+                <w:bookmarkEnd w:id="8"/>
               </w:p>
             </w:tc>
             <w:tc>
@@ -2964,14 +3809,14 @@
                     <w:noProof/>
                   </w:rPr>
                 </w:pPr>
-                <w:bookmarkStart w:id="8" w:name="Ram05"/>
+                <w:bookmarkStart w:id="9" w:name="Ram05"/>
                 <w:r>
                   <w:rPr>
                     <w:noProof/>
                   </w:rPr>
                   <w:t>[12]</w:t>
                 </w:r>
-                <w:bookmarkEnd w:id="8"/>
+                <w:bookmarkEnd w:id="9"/>
               </w:p>
             </w:tc>
             <w:tc>
@@ -3048,7 +3893,7 @@
           <w:color w:val="FF0000"/>
         </w:rPr>
         <w:sectPr>
-          <w:headerReference w:type="even" r:id="rId10"/>
+          <w:headerReference w:type="even" r:id="rId12"/>
           <w:type w:val="continuous"/>
           <w:pgSz w:w="12240" w:h="15840" w:code="1"/>
           <w:pgMar w:top="1224" w:right="1080" w:bottom="1440" w:left="1080" w:header="720" w:footer="720" w:gutter="0"/>
@@ -3117,6 +3962,40 @@
     </w:sectPr>
   </w:body>
 </w:document>
+</file>
+
+<file path=word/comments.xml><?xml version="1.0" encoding="utf-8"?>
+<w:comments xmlns:wpc="http://schemas.microsoft.com/office/word/2010/wordprocessingCanvas" xmlns:mc="http://schemas.openxmlformats.org/markup-compatibility/2006" xmlns:o="urn:schemas-microsoft-com:office:office" xmlns:r="http://schemas.openxmlformats.org/officeDocument/2006/relationships" xmlns:m="http://schemas.openxmlformats.org/officeDocument/2006/math" xmlns:v="urn:schemas-microsoft-com:vml" xmlns:wp14="http://schemas.microsoft.com/office/word/2010/wordprocessingDrawing" xmlns:wp="http://schemas.openxmlformats.org/drawingml/2006/wordprocessingDrawing" xmlns:w10="urn:schemas-microsoft-com:office:word" xmlns:w="http://schemas.openxmlformats.org/wordprocessingml/2006/main" xmlns:w14="http://schemas.microsoft.com/office/word/2010/wordml" xmlns:wpg="http://schemas.microsoft.com/office/word/2010/wordprocessingGroup" xmlns:wpi="http://schemas.microsoft.com/office/word/2010/wordprocessingInk" xmlns:wne="http://schemas.microsoft.com/office/word/2006/wordml" xmlns:wps="http://schemas.microsoft.com/office/word/2010/wordprocessingShape" mc:Ignorable="w14 wp14">
+  <w:comment w:id="1" w:author="nikon" w:date="2012-07-29T21:16:00Z" w:initials="n">
+    <w:p>
+      <w:pPr>
+        <w:pStyle w:val="CommentText"/>
+      </w:pPr>
+      <w:r>
+        <w:rPr>
+          <w:rStyle w:val="CommentReference"/>
+        </w:rPr>
+        <w:annotationRef/>
+      </w:r>
+      <w:r>
+        <w:t>Taking up a lot of space</w:t>
+      </w:r>
+    </w:p>
+    <w:p>
+      <w:pPr>
+        <w:pStyle w:val="CommentText"/>
+      </w:pPr>
+      <w:r>
+        <w:t>-</w:t>
+      </w:r>
+      <w:proofErr w:type="spellStart"/>
+      <w:r>
+        <w:t>Paymahn</w:t>
+      </w:r>
+      <w:proofErr w:type="spellEnd"/>
+    </w:p>
+  </w:comment>
+</w:comments>
 </file>
 
 <file path=word/endnotes.xml><?xml version="1.0" encoding="utf-8"?>
@@ -4645,7 +5524,6 @@
   <w:style w:type="character" w:default="1" w:styleId="DefaultParagraphFont">
     <w:name w:val="Default Paragraph Font"/>
     <w:uiPriority w:val="1"/>
-    <w:semiHidden/>
     <w:unhideWhenUsed/>
   </w:style>
   <w:style w:type="table" w:default="1" w:styleId="TableNormal">
@@ -5091,6 +5969,7 @@
   <w:style w:type="paragraph" w:styleId="NormalWeb">
     <w:name w:val="Normal (Web)"/>
     <w:basedOn w:val="Normal"/>
+    <w:uiPriority w:val="99"/>
   </w:style>
   <w:style w:type="paragraph" w:styleId="NormalIndent">
     <w:name w:val="Normal Indent"/>
@@ -5783,7 +6662,6 @@
   <w:style w:type="character" w:default="1" w:styleId="DefaultParagraphFont">
     <w:name w:val="Default Paragraph Font"/>
     <w:uiPriority w:val="1"/>
-    <w:semiHidden/>
     <w:unhideWhenUsed/>
   </w:style>
   <w:style w:type="table" w:default="1" w:styleId="TableNormal">
@@ -6229,6 +7107,7 @@
   <w:style w:type="paragraph" w:styleId="NormalWeb">
     <w:name w:val="Normal (Web)"/>
     <w:basedOn w:val="Normal"/>
+    <w:uiPriority w:val="99"/>
   </w:style>
   <w:style w:type="paragraph" w:styleId="NormalIndent">
     <w:name w:val="Normal Indent"/>
@@ -7228,7 +8107,7 @@
 </file>
 
 <file path=customXml/itemProps1.xml><?xml version="1.0" encoding="utf-8"?>
-<ds:datastoreItem xmlns:ds="http://schemas.openxmlformats.org/officeDocument/2006/customXml" ds:itemID="{30CFD2D4-1BE8-463C-918C-DBD4874D5459}">
+<ds:datastoreItem xmlns:ds="http://schemas.openxmlformats.org/officeDocument/2006/customXml" ds:itemID="{32EE55A8-892D-49EB-A3B4-64C493A3532A}">
   <ds:schemaRefs>
     <ds:schemaRef ds:uri="http://schemas.openxmlformats.org/officeDocument/2006/bibliography"/>
   </ds:schemaRefs>

</xml_diff>

<commit_message>
Refactor to make the new distortion easier. Update to paper
Created new abstract class called Slider which is above
InputDistortionSlider (formerly DensitySlider) and
DisplayDistortionSlider (still not created).

When trying to view the designer of the childeren of
InputDistortionSlider it won't work because the designer cannot handle
abstract parents. No problems at runtime.
</commit_message>
<xml_diff>
--- a/CHI Paper.docx
+++ b/CHI Paper.docx
@@ -903,15 +903,7 @@
       </w:r>
       <w:proofErr w:type="spellEnd"/>
       <w:r>
-        <w:t xml:space="preserve">, range slider and the lasso technique suffer from two common problems. None of these tools have an </w:t>
-      </w:r>
-      <w:proofErr w:type="gramStart"/>
-      <w:r>
-        <w:t>awareness</w:t>
-      </w:r>
-      <w:proofErr w:type="gramEnd"/>
-      <w:r>
-        <w:t xml:space="preserve"> of the data they encode. This is especially important when the interfaces map more than one item to a</w:t>
+        <w:t>, range slider and the lasso technique suffer from two common problems. None of these tools have an awareness of the data they encode. This is especially important when the interfaces map more than one item to a</w:t>
       </w:r>
       <w:r>
         <w:t>ny</w:t>
@@ -2281,10 +2273,7 @@
       </w:r>
       <w:proofErr w:type="spellEnd"/>
       <w:r>
-        <w:t xml:space="preserve"> visual feedback is also an issue intricately a</w:t>
-      </w:r>
-      <w:r>
-        <w:t xml:space="preserve">ssociated with the </w:t>
+        <w:t xml:space="preserve"> visual feedback is also an issue intricately associated with the </w:t>
       </w:r>
       <w:proofErr w:type="spellStart"/>
       <w:r>
@@ -2358,11 +2347,9 @@
       <w:r>
         <w:t xml:space="preserve"> a </w:t>
       </w:r>
-      <w:proofErr w:type="spellStart"/>
-      <w:r>
-        <w:t>non issue</w:t>
-      </w:r>
-      <w:proofErr w:type="spellEnd"/>
+      <w:r>
+        <w:t>non-issue</w:t>
+      </w:r>
       <w:r>
         <w:t xml:space="preserve"> </w:t>
       </w:r>
@@ -2442,12 +2429,7 @@
         </w:drawing>
       </w:r>
       <w:r>
-        <w:t>width of slider which can be individu</w:t>
-      </w:r>
-      <w:bookmarkStart w:id="0" w:name="_GoBack"/>
-      <w:bookmarkEnd w:id="0"/>
-      <w:r>
-        <w:t>ally selected. This solution requires refinement. We will present our final solution later in the paper.</w:t>
+        <w:t>width of slider which can be individually selected. This solution requires refinement. We will present our final solution later in the paper.</w:t>
       </w:r>
     </w:p>
     <w:p>
@@ -2473,22 +2455,6 @@
       <w:proofErr w:type="spellStart"/>
       <w:r>
         <w:t>Alphaslider</w:t>
-      </w:r>
-      <w:proofErr w:type="spellEnd"/>
-      <w:r>
-        <w:t xml:space="preserve"> and the standard </w:t>
-      </w:r>
-      <w:proofErr w:type="spellStart"/>
-      <w:r>
-        <w:t>Trackbar</w:t>
-      </w:r>
-      <w:proofErr w:type="spellEnd"/>
-      <w:r>
-        <w:t xml:space="preserve"> found in </w:t>
-      </w:r>
-      <w:proofErr w:type="spellStart"/>
-      <w:r>
-        <w:t>WinForms</w:t>
       </w:r>
       <w:proofErr w:type="spellEnd"/>
       <w:r>
@@ -2558,7 +2524,7 @@
         <w:t xml:space="preserve">A total of </w:t>
       </w:r>
       <w:r>
-        <w:t>7</w:t>
+        <w:t>4</w:t>
       </w:r>
       <w:r>
         <w:rPr>
@@ -2573,43 +2539,105 @@
         <w:t xml:space="preserve">(Figures </w:t>
       </w:r>
       <w:r>
-        <w:t>1</w:t>
-      </w:r>
-      <w:r>
-        <w:t xml:space="preserve"> through </w:t>
-      </w:r>
-      <w:r>
-        <w:t>6</w:t>
-      </w:r>
-      <w:r>
-        <w:t>). In all cases the text output was RSVP and was displayed under the slider. Between searches subjects had to press a “Start” button indicating they were ready and upon completion of the search the subject had to press a “Confirm” button indicating they have completed the search.</w:t>
-      </w:r>
-      <w:r>
-        <w:rPr>
-          <w:noProof/>
-          <w:lang w:val="en-CA" w:eastAsia="en-CA"/>
-        </w:rPr>
+        <w:t>2 through 5</w:t>
+      </w:r>
+      <w:r>
+        <w:t xml:space="preserve">). </w:t>
+      </w:r>
+    </w:p>
+    <w:p>
+      <w:pPr>
+        <w:pStyle w:val="Heading3"/>
+      </w:pPr>
+      <w:proofErr w:type="spellStart"/>
+      <w:r>
+        <w:t>Alphaslider</w:t>
+      </w:r>
+      <w:proofErr w:type="spellEnd"/>
+    </w:p>
+    <w:p>
+      <w:r>
+        <w:t xml:space="preserve">The </w:t>
+      </w:r>
+      <w:proofErr w:type="spellStart"/>
+      <w:r>
+        <w:t>Alphaslider</w:t>
+      </w:r>
+      <w:proofErr w:type="spellEnd"/>
+      <w:r>
+        <w:t xml:space="preserve"> (Figure </w:t>
+      </w:r>
+      <w:r>
+        <w:t>2</w:t>
+      </w:r>
+      <w:r>
+        <w:t xml:space="preserve">) has four navigation techniques. Users can jump directly to an item in the list by clicking anywhere in the bounded area above the letters. Users can navigate through the list at a rate of ten items per mouse movement by clicking in the top tile of the slider thumb and dragging. Users can also navigate one item at a time either by clicking on the arrows at the ends of the slider or by clicking in the bottom tile of the slider thumb and dragging. </w:t>
+      </w:r>
+    </w:p>
+    <w:p>
+      <w:pPr>
+        <w:pStyle w:val="Heading3"/>
+      </w:pPr>
+      <w:proofErr w:type="spellStart"/>
+      <w:r>
+        <w:lastRenderedPageBreak/>
+        <w:t>ActiveArea</w:t>
+      </w:r>
+      <w:proofErr w:type="spellEnd"/>
+      <w:r>
+        <w:t xml:space="preserve"> Slider</w:t>
+      </w:r>
+    </w:p>
+    <w:p>
+      <w:r>
+        <w:t>The</w:t>
+      </w:r>
+      <w:r>
         <w:t xml:space="preserve"> </w:t>
       </w:r>
-      <w:r>
-        <w:rPr>
-          <w:noProof/>
-          <w:color w:val="FF0000"/>
-          <w:lang w:val="en-CA" w:eastAsia="en-CA"/>
-        </w:rPr>
-        <w:t>This is going to be changed. Instead of clicking on buttons the user will toggle states by pressing the space bar.</w:t>
+      <w:proofErr w:type="spellStart"/>
+      <w:r>
+        <w:t>ActiveArea</w:t>
+      </w:r>
+      <w:proofErr w:type="spellEnd"/>
+      <w:r>
+        <w:t xml:space="preserve"> S</w:t>
+      </w:r>
+      <w:r>
+        <w:t>lider (Figure 3</w:t>
+      </w:r>
+      <w:r>
+        <w:t xml:space="preserve">) allows users to navigate by clicking on and dragging the slider thumb, by clicking on and dragging the secondary red slider or by pressing the left or right arrow keys on the keyboard. The main slider has a variable size which changes based on the density of information of the </w:t>
+      </w:r>
+      <w:r>
+        <w:t>pixel it queries mapping a maximum of 2 items for each horizontal pixel of the slider. Users can drag the red triangle to query items mapped to the main slider. Users can also roll the mouse wheel to navigate 1 item at a time. Rolling the mouse wheel appropriately moves the secondary slider and gives users continuous querying whereas dragging the red slider is bound by the edges of the main slider.</w:t>
       </w:r>
     </w:p>
     <w:p>
       <w:pPr>
         <w:pStyle w:val="Heading3"/>
       </w:pPr>
+      <w:r>
+        <w:t>List Slider</w:t>
+      </w:r>
+    </w:p>
+    <w:p>
+      <w:r>
+        <w:t>The List Slider (Figure 4) is a very simple slider. Users can drag the slider thumb to a given pixel. The system then lists all the items associated with the queried pixel.</w:t>
+      </w:r>
+    </w:p>
+    <w:p>
+      <w:pPr>
+        <w:pStyle w:val="Heading3"/>
+      </w:pPr>
       <w:proofErr w:type="spellStart"/>
       <w:r>
-        <w:lastRenderedPageBreak/>
-        <w:t>Alphaslider</w:t>
+        <w:t>ActiveList</w:t>
       </w:r>
       <w:proofErr w:type="spellEnd"/>
+      <w:r>
+        <w:t xml:space="preserve"> Slider</w:t>
+      </w:r>
     </w:p>
     <w:p>
       <w:r>
@@ -2617,43 +2645,36 @@
       </w:r>
       <w:proofErr w:type="spellStart"/>
       <w:r>
-        <w:t>Alphaslider</w:t>
+        <w:t>ActiveList</w:t>
       </w:r>
       <w:proofErr w:type="spellEnd"/>
       <w:r>
-        <w:t xml:space="preserve"> (Figure 1) has four navigation techniques. Users can jump directly to an item in the list by clicking anywhere in the bounded area above the letters. Users can navigate through the list at a rate of ten items per mouse movement by clicking in the top tile of the slider thumb and dragging. Users can also navigate one item at a time either by clicking on the arrows at the ends of the slider or by clicking in the bottom tile of the slider thumb and dragging. </w:t>
-      </w:r>
-    </w:p>
-    <w:p>
-      <w:pPr>
-        <w:pStyle w:val="Heading3"/>
-      </w:pPr>
+        <w:t xml:space="preserve"> Slider (Figure 5) is a hybrid design </w:t>
+      </w:r>
+      <w:r>
+        <w:t xml:space="preserve">of the </w:t>
+      </w:r>
       <w:proofErr w:type="spellStart"/>
       <w:r>
         <w:t>ActiveArea</w:t>
       </w:r>
       <w:proofErr w:type="spellEnd"/>
       <w:r>
-        <w:t xml:space="preserve"> Slider</w:t>
-      </w:r>
-    </w:p>
-    <w:p>
-      <w:r>
-        <w:t>The</w:t>
-      </w:r>
-      <w:r>
-        <w:t xml:space="preserve"> </w:t>
+        <w:t xml:space="preserve"> Slider and the List slider. The list in this slider is based on the </w:t>
       </w:r>
       <w:proofErr w:type="spellStart"/>
       <w:r>
-        <w:t>ActiveArea</w:t>
+        <w:t>subpixel</w:t>
       </w:r>
       <w:proofErr w:type="spellEnd"/>
       <w:r>
-        <w:t xml:space="preserve"> S</w:t>
-      </w:r>
-      <w:r>
-        <w:t>lider (Figure 3) allows users to navigate by clicking on and dragging the slider thumb, by clicking on and dragging the secondary red slider or by pressing the left or right arrow keys on the keyboard. The main slider has a variable size which changes based on the density of information of the pixel it queries. Dragging the secondary red slider allows users to query other items found in the pixel being queried by main slider. The red slider is bound by the edges of the main slider.</w:t>
+        <w:t xml:space="preserve"> item being queried. The items of the list are the items r through r + p. If p is less than a minimum threshold then the list is enumerated up until that threshold is met or until item k + m is shown. Dragging the red slider </w:t>
+      </w:r>
+      <w:r>
+        <w:t xml:space="preserve">and rolling </w:t>
+      </w:r>
+      <w:r>
+        <w:t>the mouse wheel appropriately update the list. Dragging is bound by the edges of the slider while using the mouse wheel gives users continuous querying.</w:t>
       </w:r>
     </w:p>
     <w:p>
@@ -2733,7 +2754,7 @@
           <w:numId w:val="34"/>
         </w:numPr>
       </w:pPr>
-      <w:commentRangeStart w:id="1"/>
+      <w:commentRangeStart w:id="0"/>
       <w:r>
         <w:t>Type of interface</w:t>
       </w:r>
@@ -2764,7 +2785,10 @@
       </w:r>
       <w:proofErr w:type="spellEnd"/>
       <w:r>
-        <w:t xml:space="preserve"> slider</w:t>
+        <w:t xml:space="preserve"> S</w:t>
+      </w:r>
+      <w:r>
+        <w:t>lider</w:t>
       </w:r>
     </w:p>
     <w:p>
@@ -2775,7 +2799,10 @@
         </w:numPr>
       </w:pPr>
       <w:r>
-        <w:t>List slider</w:t>
+        <w:t>List S</w:t>
+      </w:r>
+      <w:r>
+        <w:t>lider</w:t>
       </w:r>
     </w:p>
     <w:p>
@@ -2787,11 +2814,15 @@
       </w:pPr>
       <w:proofErr w:type="spellStart"/>
       <w:r>
+        <w:lastRenderedPageBreak/>
         <w:t>ActiveList</w:t>
       </w:r>
       <w:proofErr w:type="spellEnd"/>
       <w:r>
-        <w:t xml:space="preserve"> slider</w:t>
+        <w:t xml:space="preserve"> S</w:t>
+      </w:r>
+      <w:r>
+        <w:t>lider</w:t>
       </w:r>
     </w:p>
     <w:p>
@@ -2815,6 +2846,8 @@
       <w:r>
         <w:t>High</w:t>
       </w:r>
+      <w:bookmarkStart w:id="1" w:name="_GoBack"/>
+      <w:bookmarkEnd w:id="1"/>
     </w:p>
     <w:p>
       <w:pPr>
@@ -2857,7 +2890,6 @@
         </w:numPr>
       </w:pPr>
       <w:r>
-        <w:lastRenderedPageBreak/>
         <w:t>Small</w:t>
       </w:r>
     </w:p>
@@ -2882,12 +2914,12 @@
       <w:r>
         <w:t>Large</w:t>
       </w:r>
-      <w:commentRangeEnd w:id="1"/>
+      <w:commentRangeEnd w:id="0"/>
       <w:r>
         <w:rPr>
           <w:rStyle w:val="CommentReference"/>
         </w:rPr>
-        <w:commentReference w:id="1"/>
+        <w:commentReference w:id="0"/>
       </w:r>
     </w:p>
     <w:p>
@@ -2944,7 +2976,37 @@
     </w:p>
     <w:p>
       <w:r>
-        <w:t>Subjects completed three trials for each permutation of the independent variables. Each target was randomly generated at runtime. To mitigate learning effects new data was randomly selected upon interface change. With each new task the thumb was brought to the beginning of the slider.</w:t>
+        <w:t>Subjects completed three</w:t>
+      </w:r>
+      <w:r>
+        <w:t xml:space="preserve"> </w:t>
+      </w:r>
+      <w:r>
+        <w:rPr>
+          <w:color w:val="FF0000"/>
+        </w:rPr>
+        <w:t>(?)</w:t>
+      </w:r>
+      <w:r>
+        <w:t xml:space="preserve"> </w:t>
+      </w:r>
+      <w:r>
+        <w:t>trials for each permutation of the independent variables. Each target wa</w:t>
+      </w:r>
+      <w:r>
+        <w:t>s randomly generated at runtime</w:t>
+      </w:r>
+      <w:r>
+        <w:t xml:space="preserve">. With each new task the thumb was </w:t>
+      </w:r>
+      <w:r>
+        <w:t>returned</w:t>
+      </w:r>
+      <w:r>
+        <w:t xml:space="preserve"> to the beginning of the slider.</w:t>
+      </w:r>
+      <w:r>
+        <w:t xml:space="preserve"> </w:t>
       </w:r>
     </w:p>
     <w:p>
@@ -2953,6 +3015,19 @@
       </w:pPr>
       <w:r>
         <w:t>Participants</w:t>
+      </w:r>
+    </w:p>
+    <w:p>
+      <w:pPr>
+        <w:rPr>
+          <w:color w:val="FF0000"/>
+        </w:rPr>
+      </w:pPr>
+      <w:r>
+        <w:rPr>
+          <w:color w:val="FF0000"/>
+        </w:rPr>
+        <w:t>Need to do experiment to do this</w:t>
       </w:r>
     </w:p>
     <w:p>
@@ -3238,6 +3313,7 @@
                   <w:rPr>
                     <w:noProof/>
                   </w:rPr>
+                  <w:lastRenderedPageBreak/>
                   <w:t>[3]</w:t>
                 </w:r>
               </w:p>
@@ -3321,14 +3397,7 @@
                   <w:rPr>
                     <w:noProof/>
                   </w:rPr>
-                  <w:t xml:space="preserve">Christopher Ahlber, Christopher Williamson, and Ben </w:t>
-                </w:r>
-                <w:r>
-                  <w:rPr>
-                    <w:noProof/>
-                  </w:rPr>
-                  <w:lastRenderedPageBreak/>
-                  <w:t xml:space="preserve">Shneiderman, "Dynamic Queries for Information Exploration: An Implementation and Evaluation," in </w:t>
+                  <w:t xml:space="preserve">Christopher Ahlber, Christopher Williamson, and Ben Shneiderman, "Dynamic Queries for Information Exploration: An Implementation and Evaluation," in </w:t>
                 </w:r>
                 <w:r>
                   <w:rPr>
@@ -3925,6 +3994,7 @@
           <w:b/>
           <w:sz w:val="24"/>
         </w:rPr>
+        <w:lastRenderedPageBreak/>
         <w:t>The columns on the last page should be of approximately equal length.</w:t>
       </w:r>
       <w:r>
@@ -3966,7 +4036,7 @@
 
 <file path=word/comments.xml><?xml version="1.0" encoding="utf-8"?>
 <w:comments xmlns:wpc="http://schemas.microsoft.com/office/word/2010/wordprocessingCanvas" xmlns:mc="http://schemas.openxmlformats.org/markup-compatibility/2006" xmlns:o="urn:schemas-microsoft-com:office:office" xmlns:r="http://schemas.openxmlformats.org/officeDocument/2006/relationships" xmlns:m="http://schemas.openxmlformats.org/officeDocument/2006/math" xmlns:v="urn:schemas-microsoft-com:vml" xmlns:wp14="http://schemas.microsoft.com/office/word/2010/wordprocessingDrawing" xmlns:wp="http://schemas.openxmlformats.org/drawingml/2006/wordprocessingDrawing" xmlns:w10="urn:schemas-microsoft-com:office:word" xmlns:w="http://schemas.openxmlformats.org/wordprocessingml/2006/main" xmlns:w14="http://schemas.microsoft.com/office/word/2010/wordml" xmlns:wpg="http://schemas.microsoft.com/office/word/2010/wordprocessingGroup" xmlns:wpi="http://schemas.microsoft.com/office/word/2010/wordprocessingInk" xmlns:wne="http://schemas.microsoft.com/office/word/2006/wordml" xmlns:wps="http://schemas.microsoft.com/office/word/2010/wordprocessingShape" mc:Ignorable="w14 wp14">
-  <w:comment w:id="1" w:author="nikon" w:date="2012-07-29T21:16:00Z" w:initials="n">
+  <w:comment w:id="0" w:author="nikon" w:date="2012-07-29T21:16:00Z" w:initials="n">
     <w:p>
       <w:pPr>
         <w:pStyle w:val="CommentText"/>
@@ -5524,6 +5594,7 @@
   <w:style w:type="character" w:default="1" w:styleId="DefaultParagraphFont">
     <w:name w:val="Default Paragraph Font"/>
     <w:uiPriority w:val="1"/>
+    <w:semiHidden/>
     <w:unhideWhenUsed/>
   </w:style>
   <w:style w:type="table" w:default="1" w:styleId="TableNormal">
@@ -6662,6 +6733,7 @@
   <w:style w:type="character" w:default="1" w:styleId="DefaultParagraphFont">
     <w:name w:val="Default Paragraph Font"/>
     <w:uiPriority w:val="1"/>
+    <w:semiHidden/>
     <w:unhideWhenUsed/>
   </w:style>
   <w:style w:type="table" w:default="1" w:styleId="TableNormal">
@@ -8107,7 +8179,7 @@
 </file>
 
 <file path=customXml/itemProps1.xml><?xml version="1.0" encoding="utf-8"?>
-<ds:datastoreItem xmlns:ds="http://schemas.openxmlformats.org/officeDocument/2006/customXml" ds:itemID="{32EE55A8-892D-49EB-A3B4-64C493A3532A}">
+<ds:datastoreItem xmlns:ds="http://schemas.openxmlformats.org/officeDocument/2006/customXml" ds:itemID="{5111DF4D-1AB0-478B-A1A9-BDFDA5FA8E80}">
   <ds:schemaRefs>
     <ds:schemaRef ds:uri="http://schemas.openxmlformats.org/officeDocument/2006/bibliography"/>
   </ds:schemaRefs>

</xml_diff>

<commit_message>
Some changes to program. More data collection.
</commit_message>
<xml_diff>
--- a/CHI Paper.docx
+++ b/CHI Paper.docx
@@ -50,19 +50,9 @@
             <w:pPr>
               <w:pStyle w:val="Author"/>
             </w:pPr>
-            <w:proofErr w:type="spellStart"/>
             <w:r>
-              <w:t>Paymahn</w:t>
+              <w:t>Paymahn Moghadasian</w:t>
             </w:r>
-            <w:proofErr w:type="spellEnd"/>
-            <w:r>
-              <w:t xml:space="preserve"> </w:t>
-            </w:r>
-            <w:proofErr w:type="spellStart"/>
-            <w:r>
-              <w:t>Moghadasian</w:t>
-            </w:r>
-            <w:proofErr w:type="spellEnd"/>
           </w:p>
           <w:p>
             <w:pPr>
@@ -111,19 +101,9 @@
             <w:pPr>
               <w:pStyle w:val="Author"/>
             </w:pPr>
-            <w:proofErr w:type="spellStart"/>
             <w:r>
-              <w:t>Pourang</w:t>
+              <w:t>Pourang Irani</w:t>
             </w:r>
-            <w:proofErr w:type="spellEnd"/>
-            <w:r>
-              <w:t xml:space="preserve"> </w:t>
-            </w:r>
-            <w:proofErr w:type="spellStart"/>
-            <w:r>
-              <w:t>Irani</w:t>
-            </w:r>
-            <w:proofErr w:type="spellEnd"/>
           </w:p>
           <w:p>
             <w:pPr>
@@ -172,19 +152,9 @@
             <w:pPr>
               <w:pStyle w:val="Author"/>
             </w:pPr>
-            <w:proofErr w:type="spellStart"/>
             <w:r>
-              <w:t>Niklas</w:t>
+              <w:t>Niklas Elmqvist</w:t>
             </w:r>
-            <w:proofErr w:type="spellEnd"/>
-            <w:r>
-              <w:t xml:space="preserve"> </w:t>
-            </w:r>
-            <w:proofErr w:type="spellStart"/>
-            <w:r>
-              <w:t>Elmqvist</w:t>
-            </w:r>
-            <w:proofErr w:type="spellEnd"/>
           </w:p>
           <w:p>
             <w:pPr>
@@ -331,18 +301,8 @@
                                 <w:sz w:val="16"/>
                                 <w:szCs w:val="16"/>
                               </w:rPr>
-                              <w:t xml:space="preserve">Permission to make digital or hard copies of all or part of this work for personal or classroom use is granted without fee provided that copies are not made or distributed for profit or commercial advantage and </w:t>
+                              <w:t>Permission to make digital or hard copies of all or part of this work for personal or classroom use is granted without fee provided that copies are not made or distributed for profit or commercial advantage and that copies</w:t>
                             </w:r>
-                            <w:proofErr w:type="gramStart"/>
-                            <w:r>
-                              <w:rPr>
-                                <w:rFonts w:ascii="TimesNewRomanPSMT" w:hAnsi="TimesNewRomanPSMT" w:cs="TimesNewRomanPSMT"/>
-                                <w:sz w:val="16"/>
-                                <w:szCs w:val="16"/>
-                              </w:rPr>
-                              <w:t>that copies</w:t>
-                            </w:r>
-                            <w:proofErr w:type="gramEnd"/>
                           </w:p>
                           <w:p>
                             <w:pPr>
@@ -356,23 +316,13 @@
                                 <w:szCs w:val="16"/>
                               </w:rPr>
                             </w:pPr>
-                            <w:proofErr w:type="gramStart"/>
                             <w:r>
                               <w:rPr>
                                 <w:rFonts w:ascii="TimesNewRomanPSMT" w:hAnsi="TimesNewRomanPSMT" w:cs="TimesNewRomanPSMT"/>
                                 <w:sz w:val="16"/>
                                 <w:szCs w:val="16"/>
                               </w:rPr>
-                              <w:t>bear</w:t>
-                            </w:r>
-                            <w:proofErr w:type="gramEnd"/>
-                            <w:r>
-                              <w:rPr>
-                                <w:rFonts w:ascii="TimesNewRomanPSMT" w:hAnsi="TimesNewRomanPSMT" w:cs="TimesNewRomanPSMT"/>
-                                <w:sz w:val="16"/>
-                                <w:szCs w:val="16"/>
-                              </w:rPr>
-                              <w:t xml:space="preserve"> this notice and the full citation on the first page. To copy otherwise, or republish, to post on servers or to redistribute to lists, requires prior specific permission and/or a fee.</w:t>
+                              <w:t>bear this notice and the full citation on the first page. To copy otherwise, or republish, to post on servers or to redistribute to lists, requires prior specific permission and/or a fee.</w:t>
                             </w:r>
                           </w:p>
                           <w:p>
@@ -388,7 +338,6 @@
                                 <w:szCs w:val="16"/>
                               </w:rPr>
                             </w:pPr>
-                            <w:proofErr w:type="gramStart"/>
                             <w:r>
                               <w:rPr>
                                 <w:rFonts w:ascii="TimesNewRomanPS-ItalicMT" w:hAnsi="TimesNewRomanPS-ItalicMT" w:cs="TimesNewRomanPS-ItalicMT"/>
@@ -407,13 +356,11 @@
                               </w:rPr>
                               <w:t>May 5–10, 2012, Austin, Texas, USA.</w:t>
                             </w:r>
-                            <w:proofErr w:type="gramEnd"/>
                           </w:p>
                           <w:p>
                             <w:pPr>
                               <w:pStyle w:val="Copyright"/>
                             </w:pPr>
-                            <w:proofErr w:type="gramStart"/>
                             <w:r>
                               <w:rPr>
                                 <w:rFonts w:ascii="TimesNewRomanPSMT" w:hAnsi="TimesNewRomanPSMT" w:cs="TimesNewRomanPSMT"/>
@@ -421,7 +368,6 @@
                               </w:rPr>
                               <w:t>Copyright 2012 ACM 978-1-4503-1015-4/12/05...$10.00.</w:t>
                             </w:r>
-                            <w:proofErr w:type="gramEnd"/>
                           </w:p>
                         </w:txbxContent>
                       </wps:txbx>
@@ -601,15 +547,7 @@
         <w:t xml:space="preserve"> suffer from two problems: </w:t>
       </w:r>
       <w:r>
-        <w:t xml:space="preserve">poor </w:t>
-      </w:r>
-      <w:proofErr w:type="spellStart"/>
-      <w:r>
-        <w:t>subpixel</w:t>
-      </w:r>
-      <w:proofErr w:type="spellEnd"/>
-      <w:r>
-        <w:t xml:space="preserve"> data querying, and </w:t>
+        <w:t xml:space="preserve">poor subpixel data querying, and </w:t>
       </w:r>
       <w:r>
         <w:t xml:space="preserve">uniform visual representation of non-uniform data.  We provide </w:t>
@@ -618,29 +556,13 @@
         <w:t>density</w:t>
       </w:r>
       <w:r>
-        <w:t xml:space="preserve">-aware interactions to give users more efficient </w:t>
-      </w:r>
-      <w:proofErr w:type="spellStart"/>
-      <w:r>
-        <w:t>subpixel</w:t>
-      </w:r>
-      <w:proofErr w:type="spellEnd"/>
-      <w:r>
-        <w:t xml:space="preserve"> data querying</w:t>
+        <w:t>-aware interactions to give users more efficient subpixel data querying</w:t>
       </w:r>
       <w:r>
         <w:t xml:space="preserve"> </w:t>
       </w:r>
       <w:r>
-        <w:t xml:space="preserve">and use embedded </w:t>
-      </w:r>
-      <w:proofErr w:type="spellStart"/>
-      <w:r>
-        <w:t>visualisations</w:t>
-      </w:r>
-      <w:proofErr w:type="spellEnd"/>
-      <w:r>
-        <w:t xml:space="preserve"> to better represent the data encoded by the tools</w:t>
+        <w:t>and use embedded visualisations to better represent the data encoded by the tools</w:t>
       </w:r>
       <w:r>
         <w:t xml:space="preserve">.  Through several controlled user studies, we find that our proposed </w:t>
@@ -652,15 +574,7 @@
         <w:t>-aware slider ou</w:t>
       </w:r>
       <w:r>
-        <w:t xml:space="preserve">tperforms standard </w:t>
-      </w:r>
-      <w:proofErr w:type="spellStart"/>
-      <w:r>
-        <w:t>Alphasliders</w:t>
-      </w:r>
-      <w:proofErr w:type="spellEnd"/>
-      <w:r>
-        <w:t>.</w:t>
+        <w:t>tperforms standard Alphasliders.</w:t>
       </w:r>
     </w:p>
     <w:p>
@@ -810,12 +724,7 @@
         <w:t xml:space="preserve">. </w:t>
       </w:r>
       <w:r>
-        <w:t>Currently, th</w:t>
-      </w:r>
-      <w:bookmarkStart w:id="0" w:name="_GoBack"/>
-      <w:bookmarkEnd w:id="0"/>
-      <w:r>
-        <w:t xml:space="preserve">ere are many tools available to users which benefit from the advantages of dynamic queries such as the slider, checkbox or button.  </w:t>
+        <w:t xml:space="preserve">Currently, there are many tools available to users which benefit from the advantages of dynamic queries such as the slider, checkbox or button.  </w:t>
       </w:r>
       <w:r>
         <w:t xml:space="preserve">The Alphaslider is a slider </w:t>
@@ -921,15 +830,7 @@
         <w:t>ny</w:t>
       </w:r>
       <w:r>
-        <w:t xml:space="preserve"> pixel. </w:t>
-      </w:r>
-      <w:proofErr w:type="spellStart"/>
-      <w:r>
-        <w:t>Subpixel</w:t>
-      </w:r>
-      <w:proofErr w:type="spellEnd"/>
-      <w:r>
-        <w:t xml:space="preserve"> querying is a new problem because information density is ever increasing. With </w:t>
+        <w:t xml:space="preserve"> pixel. Subpixel querying is a new problem because information density is ever increasing. With </w:t>
       </w:r>
       <w:r>
         <w:t xml:space="preserve">highly dense data more items are mapped to </w:t>
@@ -954,15 +855,7 @@
         <w:t>feedback</w:t>
       </w:r>
       <w:r>
-        <w:t xml:space="preserve"> regarding general density and the users “location” during </w:t>
-      </w:r>
-      <w:proofErr w:type="spellStart"/>
-      <w:r>
-        <w:t>subpixel</w:t>
-      </w:r>
-      <w:proofErr w:type="spellEnd"/>
-      <w:r>
-        <w:t xml:space="preserve"> querying.</w:t>
+        <w:t xml:space="preserve"> regarding general density and the users “location” during subpixel querying.</w:t>
       </w:r>
     </w:p>
     <w:p>
@@ -1024,23 +917,7 @@
         <w:t xml:space="preserve"> </w:t>
       </w:r>
       <w:r>
-        <w:t xml:space="preserve">To solve the issue of data </w:t>
-      </w:r>
-      <w:proofErr w:type="spellStart"/>
-      <w:r>
-        <w:t>visualisation</w:t>
-      </w:r>
-      <w:proofErr w:type="spellEnd"/>
-      <w:r>
-        <w:t xml:space="preserve"> we used embedded </w:t>
-      </w:r>
-      <w:proofErr w:type="spellStart"/>
-      <w:r>
-        <w:t>visualisations</w:t>
-      </w:r>
-      <w:proofErr w:type="spellEnd"/>
-      <w:r>
-        <w:t xml:space="preserve"> such as those proposed </w:t>
+        <w:t xml:space="preserve">To solve the issue of data visualisation we used embedded visualisations such as those proposed </w:t>
       </w:r>
       <w:r>
         <w:t>by Wille</w:t>
@@ -1127,15 +1004,10 @@
         <w:t xml:space="preserve"> </w:t>
       </w:r>
       <w:r>
-        <w:t xml:space="preserve">Our </w:t>
-      </w:r>
-      <w:proofErr w:type="spellStart"/>
-      <w:r>
-        <w:t>ActiveList</w:t>
-      </w:r>
-      <w:proofErr w:type="spellEnd"/>
-      <w:r>
-        <w:t xml:space="preserve"> slider </w:t>
+        <w:t>Our ActiveList S</w:t>
+      </w:r>
+      <w:r>
+        <w:t xml:space="preserve">lider </w:t>
       </w:r>
       <w:r>
         <w:t xml:space="preserve">allowed subjects to query </w:t>
@@ -1332,25 +1204,11 @@
       <w:r>
         <w:t xml:space="preserve"> </w:t>
       </w:r>
-      <w:proofErr w:type="spellStart"/>
-      <w:proofErr w:type="gramStart"/>
       <w:r>
         <w:t>FilmF</w:t>
       </w:r>
       <w:r>
-        <w:t>inder</w:t>
-      </w:r>
-      <w:proofErr w:type="spellEnd"/>
-      <w:r>
-        <w:t xml:space="preserve"> by </w:t>
-      </w:r>
-      <w:proofErr w:type="spellStart"/>
-      <w:r>
-        <w:t>Ahlberg</w:t>
-      </w:r>
-      <w:proofErr w:type="spellEnd"/>
-      <w:r>
-        <w:t xml:space="preserve"> et al. </w:t>
+        <w:t xml:space="preserve">inder by Ahlberg et al. </w:t>
       </w:r>
       <w:sdt>
         <w:sdtPr>
@@ -1359,7 +1217,6 @@
         </w:sdtPr>
         <w:sdtEndPr/>
         <w:sdtContent>
-          <w:proofErr w:type="gramEnd"/>
           <w:r>
             <w:fldChar w:fldCharType="begin"/>
           </w:r>
@@ -1398,26 +1255,13 @@
           <w:r>
             <w:fldChar w:fldCharType="end"/>
           </w:r>
-          <w:proofErr w:type="gramStart"/>
         </w:sdtContent>
       </w:sdt>
       <w:r>
-        <w:t xml:space="preserve"> allowed users to search a database of movies through the use of several dynamic query tools.</w:t>
-      </w:r>
-      <w:proofErr w:type="gramEnd"/>
-      <w:r>
-        <w:t xml:space="preserve"> Users could explore the data to find that, for example, Western movies were more prevalent in the 19</w:t>
-      </w:r>
-      <w:r>
-        <w:t xml:space="preserve">70s than in the 2000s. The Dynamic </w:t>
-      </w:r>
-      <w:proofErr w:type="spellStart"/>
-      <w:r>
-        <w:t>HomeFinder</w:t>
-      </w:r>
-      <w:proofErr w:type="spellEnd"/>
-      <w:r>
-        <w:t xml:space="preserve">, an idea proposed by Williamson et al. allowed users to explore a real estate market to find homes satisfying their needs </w:t>
+        <w:t xml:space="preserve"> allowed users to search a database of movies through the use of several dynamic query tools. Users could explore the data to find that, for example, Western movies were more prevalent in the 19</w:t>
+      </w:r>
+      <w:r>
+        <w:t xml:space="preserve">70s than in the 2000s. The Dynamic HomeFinder, an idea proposed by Williamson et al. allowed users to explore a real estate market to find homes satisfying their needs </w:t>
       </w:r>
       <w:sdt>
         <w:sdtPr>
@@ -1470,25 +1314,14 @@
         <w:t xml:space="preserve">. </w:t>
       </w:r>
       <w:r>
-        <w:t xml:space="preserve">For example, the Dynamic </w:t>
-      </w:r>
-      <w:proofErr w:type="spellStart"/>
-      <w:r>
-        <w:t>HomeFinder</w:t>
-      </w:r>
-      <w:proofErr w:type="spellEnd"/>
-      <w:r>
-        <w:t xml:space="preserve"> allowed user to see how changing their acceptable price range would affect the available houses and their properties. </w:t>
-      </w:r>
-      <w:proofErr w:type="gramStart"/>
+        <w:t xml:space="preserve">For example, the Dynamic HomeFinder allowed user to see how changing their acceptable price range would affect the available houses and their properties. </w:t>
+      </w:r>
       <w:r>
         <w:t xml:space="preserve">The </w:t>
       </w:r>
-      <w:proofErr w:type="spellStart"/>
       <w:r>
         <w:t>Dynamap</w:t>
       </w:r>
-      <w:proofErr w:type="spellEnd"/>
       <w:r>
         <w:t xml:space="preserve"> </w:t>
       </w:r>
@@ -1544,22 +1377,10 @@
       </w:r>
       <w:r>
         <w:lastRenderedPageBreak/>
-        <w:t>allowed users to explore trends in health statistics by overlaying health information on a map of the United States of America.</w:t>
-      </w:r>
-      <w:proofErr w:type="gramEnd"/>
-      <w:r>
-        <w:t xml:space="preserve"> Tools, such as the slider, were available to query different parameters to in order to explore the data.</w:t>
-      </w:r>
-      <w:r>
-        <w:t xml:space="preserve"> The paradigm we have built our experiments around is very similar to that of the </w:t>
-      </w:r>
-      <w:proofErr w:type="spellStart"/>
-      <w:r>
-        <w:t>FilmFinder</w:t>
-      </w:r>
-      <w:proofErr w:type="spellEnd"/>
-      <w:r>
-        <w:t xml:space="preserve"> where users can interact with and explore a database of movies. Users are given several dynamic query widgets which can be used to filter the movies and discover trends.</w:t>
+        <w:t>allowed users to explore trends in health statistics by overlaying health information on a map of the United States of America. Tools, such as the slider, were available to query different parameters to in order to explore the data.</w:t>
+      </w:r>
+      <w:r>
+        <w:t xml:space="preserve"> The paradigm we have built our experiments around is very similar to that of the FilmFinder where users can interact with and explore a database of movies. Users are given several dynamic query widgets which can be used to filter the movies and discover trends.</w:t>
       </w:r>
     </w:p>
     <w:p>
@@ -1617,15 +1438,7 @@
         <w:t xml:space="preserve"> is a slider which allows users to quickly select a single item from an alphanumerically sorted list. The slider offers coarse and fine movement through a two tiled thumb and arrow buttons. </w:t>
       </w:r>
       <w:r>
-        <w:t xml:space="preserve">The </w:t>
-      </w:r>
-      <w:proofErr w:type="spellStart"/>
-      <w:r>
-        <w:t>TrapezoidBox</w:t>
-      </w:r>
-      <w:proofErr w:type="spellEnd"/>
-      <w:r>
-        <w:t xml:space="preserve"> is a dynamic query tool which allows users to specify spatial proximity queries </w:t>
+        <w:t xml:space="preserve">The TrapezoidBox is a dynamic query tool which allows users to specify spatial proximity queries </w:t>
       </w:r>
       <w:sdt>
         <w:sdtPr>
@@ -1675,15 +1488,7 @@
         </w:sdtContent>
       </w:sdt>
       <w:r>
-        <w:t xml:space="preserve">. The </w:t>
-      </w:r>
-      <w:proofErr w:type="spellStart"/>
-      <w:r>
-        <w:t>TrapezoidBox</w:t>
-      </w:r>
-      <w:proofErr w:type="spellEnd"/>
-      <w:r>
-        <w:t xml:space="preserve"> allows users to specify queries such as: if the restaurant is within 300 meters then it can be 3 stars or higher; if the restaurant is with 500 meters then it must be rated 4 stars or higher; if the restaurant farther than 500 but no further than 1 kilometer then the restaurant must be rated 5 stars. </w:t>
+        <w:t xml:space="preserve">. The TrapezoidBox allows users to specify queries such as: if the restaurant is within 300 meters then it can be 3 stars or higher; if the restaurant is with 500 meters then it must be rated 4 stars or higher; if the restaurant farther than 500 but no further than 1 kilometer then the restaurant must be rated 5 stars. </w:t>
       </w:r>
       <w:r>
         <w:t xml:space="preserve">Lanning et al </w:t>
@@ -1739,13 +1544,8 @@
         <w:t xml:space="preserve"> offer a novel way of interacting with and visualizing multidimensional data</w:t>
       </w:r>
       <w:r>
-        <w:t xml:space="preserve"> called </w:t>
-      </w:r>
-      <w:proofErr w:type="spellStart"/>
-      <w:r>
-        <w:t>MultiNav</w:t>
-      </w:r>
-      <w:proofErr w:type="spellEnd"/>
+        <w:t xml:space="preserve"> called MultiNav</w:t>
+      </w:r>
       <w:r>
         <w:t>.</w:t>
       </w:r>
@@ -1753,15 +1553,7 @@
         <w:t xml:space="preserve"> </w:t>
       </w:r>
       <w:r>
-        <w:t xml:space="preserve">The visual metaphor best associated with </w:t>
-      </w:r>
-      <w:proofErr w:type="spellStart"/>
-      <w:r>
-        <w:t>MultiNav</w:t>
-      </w:r>
-      <w:proofErr w:type="spellEnd"/>
-      <w:r>
-        <w:t xml:space="preserve"> is that of sliding rods where each rod (or slider) is linked to a dimension of data</w:t>
+        <w:t>The visual metaphor best associated with MultiNav is that of sliding rods where each rod (or slider) is linked to a dimension of data</w:t>
       </w:r>
       <w:r>
         <w:t>.</w:t>
@@ -1775,13 +1567,8 @@
       <w:r>
         <w:t xml:space="preserve"> efficiency and versatility.  </w:t>
       </w:r>
-      <w:proofErr w:type="spellStart"/>
-      <w:r>
-        <w:t>MultiNav</w:t>
-      </w:r>
-      <w:proofErr w:type="spellEnd"/>
-      <w:r>
-        <w:t xml:space="preserve"> was not an inspiration for our research because it is not suited to precise data selection in large data sets.</w:t>
+      <w:r>
+        <w:t>MultiNav was not an inspiration for our research because it is not suited to precise data selection in large data sets.</w:t>
       </w:r>
     </w:p>
     <w:p>
@@ -1789,13 +1576,8 @@
         <w:t xml:space="preserve">Very often there is a need for highly precise parameter selection. These situations arise in real-world scenarios where </w:t>
       </w:r>
       <w:r>
-        <w:t xml:space="preserve">the range of parameters vastly exceeds the available number of pixels. For example, an hour long movie filmed at 24 frames per second has </w:t>
-      </w:r>
-      <w:proofErr w:type="gramStart"/>
-      <w:r>
-        <w:t>86</w:t>
-      </w:r>
-      <w:proofErr w:type="gramEnd"/>
+        <w:t>the range of parameters vastly exceeds the available number of pixels. For example, an hour long movie filmed at 24 frames per second has 86</w:t>
+      </w:r>
       <w:r>
         <w:t xml:space="preserve"> </w:t>
       </w:r>
@@ -1850,15 +1632,7 @@
         </w:sdtContent>
       </w:sdt>
       <w:r>
-        <w:t xml:space="preserve"> was designed with situations such as this in mind. The </w:t>
-      </w:r>
-      <w:proofErr w:type="spellStart"/>
-      <w:r>
-        <w:t>PVSlider</w:t>
-      </w:r>
-      <w:proofErr w:type="spellEnd"/>
-      <w:r>
-        <w:t xml:space="preserve"> </w:t>
+        <w:t xml:space="preserve"> was designed with situations such as this in mind. The PVSlider </w:t>
       </w:r>
       <w:sdt>
         <w:sdtPr>
@@ -1908,15 +1682,7 @@
         </w:sdtContent>
       </w:sdt>
       <w:r>
-        <w:t xml:space="preserve"> and </w:t>
-      </w:r>
-      <w:proofErr w:type="spellStart"/>
-      <w:r>
-        <w:t>FineSlider</w:t>
-      </w:r>
-      <w:proofErr w:type="spellEnd"/>
-      <w:r>
-        <w:t xml:space="preserve"> </w:t>
+        <w:t xml:space="preserve"> and FineSlider </w:t>
       </w:r>
       <w:sdt>
         <w:sdtPr>
@@ -1966,44 +1732,15 @@
         </w:sdtContent>
       </w:sdt>
       <w:r>
-        <w:t xml:space="preserve"> both aim to improve upon the Alphaslider. The </w:t>
-      </w:r>
-      <w:proofErr w:type="spellStart"/>
-      <w:r>
-        <w:t>PVSlider</w:t>
-      </w:r>
-      <w:proofErr w:type="spellEnd"/>
-      <w:r>
-        <w:t xml:space="preserve"> uses a popup </w:t>
-      </w:r>
-      <w:proofErr w:type="spellStart"/>
-      <w:r>
-        <w:t>vernier</w:t>
-      </w:r>
-      <w:proofErr w:type="spellEnd"/>
-      <w:r>
-        <w:t xml:space="preserve"> to give users sub-pixel-pitch control and sub-pixel </w:t>
+        <w:t xml:space="preserve"> both aim to improve upon the Alphaslider. The PVSlider uses a popup vernier to give users sub-pixel-pitch control and sub-pixel </w:t>
       </w:r>
       <w:r>
         <w:lastRenderedPageBreak/>
-        <w:t xml:space="preserve">visualization. The </w:t>
-      </w:r>
-      <w:proofErr w:type="spellStart"/>
-      <w:r>
-        <w:t>FineSlider</w:t>
-      </w:r>
-      <w:proofErr w:type="spellEnd"/>
-      <w:r>
-        <w:t xml:space="preserve"> uses an elastic band metaphor to give users more intuitive control over scrolling speed and precision where a longer elastic band correlates to faster scrolling and a shorter band correlates to more precise and deliberate item selection. </w:t>
-      </w:r>
-      <w:r>
-        <w:t xml:space="preserve">The </w:t>
-      </w:r>
-      <w:proofErr w:type="spellStart"/>
-      <w:r>
-        <w:t>Zlider</w:t>
-      </w:r>
-      <w:proofErr w:type="spellEnd"/>
+        <w:t xml:space="preserve">visualization. The FineSlider uses an elastic band metaphor to give users more intuitive control over scrolling speed and precision where a longer elastic band correlates to faster scrolling and a shorter band correlates to more precise and deliberate item selection. </w:t>
+      </w:r>
+      <w:r>
+        <w:t>The Zlider</w:t>
+      </w:r>
       <w:r>
         <w:t>,</w:t>
       </w:r>
@@ -2073,47 +1810,7 @@
         <w:t>.</w:t>
       </w:r>
       <w:r>
-        <w:t xml:space="preserve"> Aspects of the </w:t>
-      </w:r>
-      <w:proofErr w:type="spellStart"/>
-      <w:r>
-        <w:t>PVSlider</w:t>
-      </w:r>
-      <w:proofErr w:type="spellEnd"/>
-      <w:r>
-        <w:t xml:space="preserve"> and </w:t>
-      </w:r>
-      <w:proofErr w:type="spellStart"/>
-      <w:r>
-        <w:t>FineSlider</w:t>
-      </w:r>
-      <w:proofErr w:type="spellEnd"/>
-      <w:r>
-        <w:t xml:space="preserve"> overlap with the purpose of this research but they were not given priority over the Alphaslider for several purposes: 1</w:t>
-      </w:r>
-      <w:proofErr w:type="gramStart"/>
-      <w:r>
-        <w:t>)The</w:t>
-      </w:r>
-      <w:proofErr w:type="gramEnd"/>
-      <w:r>
-        <w:t xml:space="preserve"> </w:t>
-      </w:r>
-      <w:proofErr w:type="spellStart"/>
-      <w:r>
-        <w:t>FineSlider</w:t>
-      </w:r>
-      <w:proofErr w:type="spellEnd"/>
-      <w:r>
-        <w:t xml:space="preserve">, as shown in the experiment by </w:t>
-      </w:r>
-      <w:proofErr w:type="spellStart"/>
-      <w:r>
-        <w:t>Ayatsuka</w:t>
-      </w:r>
-      <w:proofErr w:type="spellEnd"/>
-      <w:r>
-        <w:t xml:space="preserve"> et al in </w:t>
+        <w:t xml:space="preserve"> Aspects of the PVSlider and FineSlider overlap with the purpose of this research but they were not given priority over the Alphaslider for several purposes: 1)The FineSlider, as shown in the experiment by Ayatsuka et al in </w:t>
       </w:r>
       <w:sdt>
         <w:sdtPr>
@@ -2163,47 +1860,10 @@
         </w:sdtContent>
       </w:sdt>
       <w:r>
-        <w:t xml:space="preserve"> performed worse than the Alphaslider and was less </w:t>
-      </w:r>
-      <w:proofErr w:type="spellStart"/>
-      <w:r>
-        <w:t>favoured</w:t>
-      </w:r>
-      <w:proofErr w:type="spellEnd"/>
-      <w:r>
-        <w:t xml:space="preserve"> by the participants. 2) The </w:t>
-      </w:r>
-      <w:proofErr w:type="spellStart"/>
-      <w:r>
-        <w:t>PVSlider</w:t>
-      </w:r>
-      <w:proofErr w:type="spellEnd"/>
-      <w:r>
-        <w:t xml:space="preserve">, although marginally faster, gives </w:t>
-      </w:r>
-      <w:proofErr w:type="spellStart"/>
-      <w:r>
-        <w:t>subpixel</w:t>
-      </w:r>
-      <w:proofErr w:type="spellEnd"/>
-      <w:r>
-        <w:t xml:space="preserve"> visual feedback which is reliant on </w:t>
-      </w:r>
-      <w:proofErr w:type="spellStart"/>
-      <w:r>
-        <w:t>monodensity</w:t>
-      </w:r>
-      <w:proofErr w:type="spellEnd"/>
-      <w:r>
-        <w:t xml:space="preserve"> information across the slider which is not required by the Alphaslider. The </w:t>
-      </w:r>
-      <w:proofErr w:type="spellStart"/>
-      <w:r>
-        <w:t>Zlider</w:t>
-      </w:r>
-      <w:proofErr w:type="spellEnd"/>
-      <w:r>
-        <w:t xml:space="preserve"> was not chosen because there is no way for users to give pressure input to our system.</w:t>
+        <w:t xml:space="preserve"> performed worse than the Alphaslider and was less favoured by the participants. 2) The PVSlider</w:t>
+      </w:r>
+      <w:r>
+        <w:t>, although marginally faster, gives subpixel visual feedback which is reliant on monodensity information across the slider which is not required by the Alphaslider. The Zlider was not chosen because there is no way for users to give pressure input to our system.</w:t>
       </w:r>
       <w:r>
         <w:t xml:space="preserve"> </w:t>
@@ -2231,39 +1891,18 @@
         <w:t xml:space="preserve">han a list encoding 1 000 items causing difficulty for the user in predicting how quickly they need to drag the slider. </w:t>
       </w:r>
       <w:r>
-        <w:t xml:space="preserve">The </w:t>
-      </w:r>
-      <w:proofErr w:type="spellStart"/>
-      <w:r>
-        <w:t>Alphaslider’s</w:t>
-      </w:r>
-      <w:proofErr w:type="spellEnd"/>
-      <w:r>
-        <w:t xml:space="preserve"> querying method gives no visual feedback when the items per pixel exceeds th</w:t>
+        <w:t>The Alphaslider’s querying method gives no visual feedback when the items per pixel exceeds th</w:t>
       </w:r>
       <w:r>
         <w:t>e coarse grained movement value making highly dense data even more confusing.</w:t>
       </w:r>
     </w:p>
     <w:p>
-      <w:proofErr w:type="spellStart"/>
-      <w:r>
-        <w:t>Subpixel</w:t>
-      </w:r>
-      <w:proofErr w:type="spellEnd"/>
-      <w:r>
-        <w:t xml:space="preserve"> visual feedback is also an issue intricately associated with the Alphaslider.</w:t>
-      </w:r>
-      <w:r>
-        <w:t xml:space="preserve"> This problem was identified by </w:t>
-      </w:r>
-      <w:proofErr w:type="spellStart"/>
-      <w:r>
-        <w:t>Ayatsuka</w:t>
-      </w:r>
-      <w:proofErr w:type="spellEnd"/>
-      <w:r>
-        <w:t xml:space="preserve"> et al and they attempt</w:t>
+      <w:r>
+        <w:t>Subpixel visual feedback is also an issue intricately associated with the Alphaslider.</w:t>
+      </w:r>
+      <w:r>
+        <w:t xml:space="preserve"> This problem was identified by Ayatsuka et al and they attempt</w:t>
       </w:r>
       <w:r>
         <w:t>ed to rectify it. However, their</w:t>
@@ -2272,31 +1911,7 @@
         <w:t xml:space="preserve"> solution lacks the ability to dynamically adapt to the</w:t>
       </w:r>
       <w:r>
-        <w:t xml:space="preserve"> encoded data. The popup </w:t>
-      </w:r>
-      <w:proofErr w:type="spellStart"/>
-      <w:r>
-        <w:t>vernier</w:t>
-      </w:r>
-      <w:proofErr w:type="spellEnd"/>
-      <w:r>
-        <w:t xml:space="preserve"> in the </w:t>
-      </w:r>
-      <w:proofErr w:type="spellStart"/>
-      <w:r>
-        <w:t>PVSlider</w:t>
-      </w:r>
-      <w:proofErr w:type="spellEnd"/>
-      <w:r>
-        <w:t xml:space="preserve"> requires that the developer be explicitly aware of the information to give the slider appropriate scales for the popup </w:t>
-      </w:r>
-      <w:proofErr w:type="spellStart"/>
-      <w:r>
-        <w:t>vernier</w:t>
-      </w:r>
-      <w:proofErr w:type="spellEnd"/>
-      <w:r>
-        <w:t xml:space="preserve">. </w:t>
+        <w:t xml:space="preserve"> encoded data. The popup vernier in the PVSlider requires that the developer be explicitly aware of the information to give the slider appropriate scales for the popup vernier. </w:t>
       </w:r>
     </w:p>
     <w:p>
@@ -2308,15 +1923,7 @@
         <w:t xml:space="preserve">Approaching this problem with multi-level querying in mind can solve the above issues. </w:t>
       </w:r>
       <w:r>
-        <w:t xml:space="preserve">By giving the user multi-level querying the issue of slider “weight” is solved because the slider’s movement is pixel based instead of list based. </w:t>
-      </w:r>
-      <w:proofErr w:type="gramStart"/>
-      <w:r>
-        <w:t>Items per pixel becomes</w:t>
-      </w:r>
-      <w:proofErr w:type="gramEnd"/>
-      <w:r>
-        <w:t xml:space="preserve"> a </w:t>
+        <w:t xml:space="preserve">By giving the user multi-level querying the issue of slider “weight” is solved because the slider’s movement is pixel based instead of list based. Items per pixel becomes a </w:t>
       </w:r>
       <w:r>
         <w:t>non-issue</w:t>
@@ -2325,15 +1932,7 @@
         <w:t xml:space="preserve"> </w:t>
       </w:r>
       <w:r>
-        <w:t xml:space="preserve">in terms of visual feedback because coarse querying is pixel based instead of item based. </w:t>
-      </w:r>
-      <w:proofErr w:type="spellStart"/>
-      <w:r>
-        <w:t>Subpixel</w:t>
-      </w:r>
-      <w:proofErr w:type="spellEnd"/>
-      <w:r>
-        <w:t xml:space="preserve"> querying is partially solved because items mapped in a single pixel are instead mapped along the </w:t>
+        <w:t xml:space="preserve">in terms of visual feedback because coarse querying is pixel based instead of item based. Subpixel querying is partially solved because items mapped in a single pixel are instead mapped along the </w:t>
       </w:r>
       <w:r>
         <w:rPr>
@@ -2441,15 +2040,7 @@
         <w:t xml:space="preserve"> </w:t>
       </w:r>
       <w:r>
-        <w:t xml:space="preserve">Professional. A 23.5 inch Dell monitor with a resolution of 1920x1080 pixels with a standard 3 button </w:t>
-      </w:r>
-      <w:proofErr w:type="gramStart"/>
-      <w:r>
-        <w:t>mouse</w:t>
-      </w:r>
-      <w:proofErr w:type="gramEnd"/>
-      <w:r>
-        <w:t xml:space="preserve"> was used. Query results were displayed in Microsoft Sans Serif with </w:t>
+        <w:t xml:space="preserve">Professional. A 23.5 inch Dell monitor with a resolution of 1920x1080 pixels with a standard 3 button mouse was used. Query results were displayed in Microsoft Sans Serif with </w:t>
       </w:r>
       <w:r>
         <w:t xml:space="preserve">a font size of 8.25 while query </w:t>
@@ -2538,14 +2129,9 @@
       <w:pPr>
         <w:pStyle w:val="Heading3"/>
       </w:pPr>
-      <w:proofErr w:type="spellStart"/>
       <w:r>
         <w:lastRenderedPageBreak/>
-        <w:t>ActiveArea</w:t>
-      </w:r>
-      <w:proofErr w:type="spellEnd"/>
-      <w:r>
-        <w:t xml:space="preserve"> Slider</w:t>
+        <w:t>ActiveArea Slider</w:t>
       </w:r>
     </w:p>
     <w:p>
@@ -2553,15 +2139,7 @@
         <w:t>The</w:t>
       </w:r>
       <w:r>
-        <w:t xml:space="preserve"> </w:t>
-      </w:r>
-      <w:proofErr w:type="spellStart"/>
-      <w:r>
-        <w:t>ActiveArea</w:t>
-      </w:r>
-      <w:proofErr w:type="spellEnd"/>
-      <w:r>
-        <w:t xml:space="preserve"> S</w:t>
+        <w:t xml:space="preserve"> ActiveArea S</w:t>
       </w:r>
       <w:r>
         <w:t>lider (Figure 3</w:t>
@@ -2577,45 +2155,16 @@
       <w:pPr>
         <w:pStyle w:val="Heading3"/>
       </w:pPr>
-      <w:proofErr w:type="spellStart"/>
-      <w:r>
-        <w:t>ActiveList</w:t>
-      </w:r>
-      <w:proofErr w:type="spellEnd"/>
-      <w:r>
-        <w:t xml:space="preserve"> Slider</w:t>
+      <w:r>
+        <w:t>ActiveList Slider</w:t>
       </w:r>
     </w:p>
     <w:p>
       <w:r>
-        <w:t xml:space="preserve">The </w:t>
-      </w:r>
-      <w:proofErr w:type="spellStart"/>
-      <w:r>
-        <w:t>ActiveList</w:t>
-      </w:r>
-      <w:proofErr w:type="spellEnd"/>
-      <w:r>
-        <w:t xml:space="preserve"> Slider (Figure 5) is a hybrid design </w:t>
-      </w:r>
-      <w:r>
-        <w:t xml:space="preserve">of the </w:t>
-      </w:r>
-      <w:proofErr w:type="spellStart"/>
-      <w:r>
-        <w:t>ActiveArea</w:t>
-      </w:r>
-      <w:proofErr w:type="spellEnd"/>
-      <w:r>
-        <w:t xml:space="preserve"> Slider and the List slider. The list in this slider is based on the </w:t>
-      </w:r>
-      <w:proofErr w:type="spellStart"/>
-      <w:r>
-        <w:t>subpixel</w:t>
-      </w:r>
-      <w:proofErr w:type="spellEnd"/>
-      <w:r>
-        <w:t xml:space="preserve"> item being queried. The items of the list are the items r through r + p. If p is less than a minimum threshold then the list is enumerated up until that threshold is met or until item k + m is shown. Dragging the red slider and rolling the mouse wheel appropriately update the list. Dragging is bound by the edges of the slider while using the mouse wheel gives users continuous querying.</w:t>
+        <w:t xml:space="preserve">The ActiveList Slider (Figure 5) is a hybrid design </w:t>
+      </w:r>
+      <w:r>
+        <w:t>of the ActiveArea Slider and the List slider. The list in this slider is based on the subpixel item being queried. The items of the list are the items r through r + p. If p is less than a minimum threshold then the list is enumerated up until that threshold is met or until item k + m is shown. Dragging the red slider and rolling the mouse wheel appropriately update the list. Dragging is bound by the edges of the slider while using the mouse wheel gives users continuous querying.</w:t>
       </w:r>
     </w:p>
     <w:p>
@@ -2648,15 +2197,10 @@
         </w:numPr>
       </w:pPr>
       <w:r>
-        <w:t xml:space="preserve">The </w:t>
-      </w:r>
-      <w:proofErr w:type="spellStart"/>
-      <w:r>
-        <w:t>ActiveList</w:t>
-      </w:r>
-      <w:proofErr w:type="spellEnd"/>
-      <w:r>
-        <w:t xml:space="preserve"> slider will perform the best because it does the best job breaking the query into multiple levels</w:t>
+        <w:t>The ActiveList slider will perform the best because it does the best job breaking the query into multiple levels</w:t>
+      </w:r>
+      <w:r>
+        <w:t>.</w:t>
       </w:r>
     </w:p>
     <w:p>
@@ -2669,6 +2213,31 @@
       <w:r>
         <w:t>All of our sliders will outperform the Alphaslider because they give the user better control and visual feedback</w:t>
       </w:r>
+      <w:r>
+        <w:t>.</w:t>
+      </w:r>
+    </w:p>
+    <w:p>
+      <w:pPr>
+        <w:numPr>
+          <w:ilvl w:val="0"/>
+          <w:numId w:val="33"/>
+        </w:numPr>
+      </w:pPr>
+      <w:r>
+        <w:t>Error rates among sliders will be similar.</w:t>
+      </w:r>
+    </w:p>
+    <w:p>
+      <w:pPr>
+        <w:numPr>
+          <w:ilvl w:val="0"/>
+          <w:numId w:val="33"/>
+        </w:numPr>
+      </w:pPr>
+      <w:r>
+        <w:t>The ActiveList Slider will be preferred because the technique gives users better, quicker and easier access to the data.</w:t>
+      </w:r>
     </w:p>
     <w:p>
       <w:pPr>
@@ -2699,47 +2268,29 @@
       <w:r>
         <w:t xml:space="preserve"> (</w:t>
       </w:r>
-      <w:proofErr w:type="spellStart"/>
       <w:r>
         <w:rPr>
           <w:i/>
         </w:rPr>
         <w:t>AlphaSlider</w:t>
       </w:r>
-      <w:proofErr w:type="spellEnd"/>
       <w:r>
         <w:t xml:space="preserve">, </w:t>
       </w:r>
-      <w:proofErr w:type="spellStart"/>
       <w:r>
         <w:rPr>
           <w:i/>
         </w:rPr>
-        <w:t>ActiveArea</w:t>
-      </w:r>
-      <w:proofErr w:type="spellEnd"/>
+        <w:t>ActiveArea Slider</w:t>
+      </w:r>
+      <w:r>
+        <w:t xml:space="preserve"> or </w:t>
+      </w:r>
       <w:r>
         <w:rPr>
           <w:i/>
         </w:rPr>
-        <w:t xml:space="preserve"> Slider</w:t>
-      </w:r>
-      <w:r>
-        <w:t xml:space="preserve"> or </w:t>
-      </w:r>
-      <w:proofErr w:type="spellStart"/>
-      <w:r>
-        <w:rPr>
-          <w:i/>
-        </w:rPr>
-        <w:t>ActiveList</w:t>
-      </w:r>
-      <w:proofErr w:type="spellEnd"/>
-      <w:r>
-        <w:rPr>
-          <w:i/>
-        </w:rPr>
-        <w:t xml:space="preserve"> Slider</w:t>
+        <w:t>ActiveList Slider</w:t>
       </w:r>
       <w:r>
         <w:t>)</w:t>
@@ -2823,6 +2374,7 @@
         <w:pStyle w:val="Heading3"/>
       </w:pPr>
       <w:r>
+        <w:lastRenderedPageBreak/>
         <w:t>Dependent Variables</w:t>
       </w:r>
     </w:p>
@@ -2856,7 +2408,6 @@
         </w:numPr>
       </w:pPr>
       <w:r>
-        <w:lastRenderedPageBreak/>
         <w:t>Subjective satisfaction</w:t>
       </w:r>
     </w:p>
@@ -2925,7 +2476,10 @@
         <w:t>a set of tasks under each condition</w:t>
       </w:r>
       <w:r>
-        <w:t xml:space="preserve"> minutes to familiarize themselves with each interface while reading interface specific instructions and ask questions. During the timed trial the subjects were not allowed to ask questions. Upon completion of the experiment the subjects were asked to fill out a questionnaire.</w:t>
+        <w:t xml:space="preserve"> minutes to familiarize themselves with each interface while reading interface specific instructions and ask questions. During the timed trial the subjects were not allowed to ask questions. Upon completion of the experiment the subjects were </w:t>
+      </w:r>
+      <w:r>
+        <w:t>given a forced pairwise comparison sheet on which they indicated their preferred interface for every combination of technique and distortion style. Subjects were also asked to write any comments they have regarding the experiment.</w:t>
       </w:r>
     </w:p>
     <w:p>
@@ -2934,6 +2488,87 @@
       </w:pPr>
       <w:r>
         <w:t>Results</w:t>
+      </w:r>
+    </w:p>
+    <w:p>
+      <w:r>
+        <w:t xml:space="preserve">We used general linear univariate models and Friedman tests for our analyses. </w:t>
+      </w:r>
+    </w:p>
+    <w:p>
+      <w:r>
+        <w:rPr>
+          <w:i/>
+        </w:rPr>
+        <w:t>Acquisition Time:</w:t>
+      </w:r>
+      <w:r>
+        <w:t xml:space="preserve"> We found no statistical difference between </w:t>
+      </w:r>
+      <w:r>
+        <w:t>techniques (</w:t>
+      </w:r>
+      <w:r>
+        <w:rPr>
+          <w:i/>
+        </w:rPr>
+        <w:t>p = 0.158</w:t>
+      </w:r>
+      <w:r>
+        <w:t xml:space="preserve">) upon removal of outliers. Upon exclusion of the smallest data size our significance rises to </w:t>
+      </w:r>
+      <w:r>
+        <w:rPr>
+          <w:i/>
+        </w:rPr>
+        <w:t>p = 0.96</w:t>
+      </w:r>
+      <w:r>
+        <w:t xml:space="preserve"> which leads us to believe that larger data sizes benefit our data aware sliders. The Alphalslider was </w:t>
+      </w:r>
+      <w:r>
+        <w:t xml:space="preserve">on average </w:t>
+      </w:r>
+      <w:r>
+        <w:t xml:space="preserve">1.1 seconds slower than </w:t>
+      </w:r>
+      <w:r>
+        <w:t>our interfaces regardless of distortion style.</w:t>
+      </w:r>
+      <w:r>
+        <w:t xml:space="preserve"> This validates hypothesis 2 but not hypothesis 1.</w:t>
+      </w:r>
+    </w:p>
+    <w:p>
+      <w:r>
+        <w:rPr>
+          <w:i/>
+        </w:rPr>
+        <w:t xml:space="preserve">Error rate: </w:t>
+      </w:r>
+      <w:r>
+        <w:t>We found no significant difference in error rate among techniques (</w:t>
+      </w:r>
+      <w:r>
+        <w:rPr>
+          <w:i/>
+        </w:rPr>
+        <w:t>p = 0.712</w:t>
+      </w:r>
+      <w:r>
+        <w:t>) or among distortion styles (</w:t>
+      </w:r>
+      <w:r>
+        <w:rPr>
+          <w:i/>
+        </w:rPr>
+        <w:t>p = 0.316</w:t>
+      </w:r>
+      <w:r>
+        <w:t>). Subjects were 99% accurate with all interfaces and distortion styles.</w:t>
+      </w:r>
+      <w:r>
+        <w:t xml:space="preserve"> This validates hypothesis 3.</w:t>
       </w:r>
     </w:p>
     <w:p>
@@ -2944,10 +2579,21 @@
       </w:pPr>
       <w:r>
         <w:rPr>
+          <w:i/>
+        </w:rPr>
+        <w:t>Subjective Satisfaction:</w:t>
+      </w:r>
+      <w:r>
+        <w:t xml:space="preserve"> </w:t>
+      </w:r>
+      <w:r>
+        <w:rPr>
           <w:color w:val="FF0000"/>
         </w:rPr>
-        <w:t>Need to write this</w:t>
-      </w:r>
+        <w:t>Need help analyzing the data</w:t>
+      </w:r>
+      <w:bookmarkStart w:id="0" w:name="_GoBack"/>
+      <w:bookmarkEnd w:id="0"/>
     </w:p>
     <w:p>
       <w:pPr>
@@ -3198,6 +2844,7 @@
                   <w:rPr>
                     <w:noProof/>
                   </w:rPr>
+                  <w:lastRenderedPageBreak/>
                   <w:t>[3]</w:t>
                 </w:r>
               </w:p>
@@ -3359,14 +3006,7 @@
                   <w:rPr>
                     <w:noProof/>
                   </w:rPr>
-                  <w:t xml:space="preserve">, 1994, </w:t>
-                </w:r>
-                <w:r>
-                  <w:rPr>
-                    <w:noProof/>
-                  </w:rPr>
-                  <w:lastRenderedPageBreak/>
-                  <w:t>pp. 313-317.</w:t>
+                  <w:t>, 1994, pp. 313-317.</w:t>
                 </w:r>
               </w:p>
             </w:tc>
@@ -3885,6 +3525,7 @@
           <w:b/>
           <w:sz w:val="24"/>
         </w:rPr>
+        <w:lastRenderedPageBreak/>
         <w:t>The columns on the last page should be of approximately equal length.</w:t>
       </w:r>
       <w:r>
@@ -8025,7 +7666,7 @@
 </file>
 
 <file path=customXml/itemProps1.xml><?xml version="1.0" encoding="utf-8"?>
-<ds:datastoreItem xmlns:ds="http://schemas.openxmlformats.org/officeDocument/2006/customXml" ds:itemID="{C0DD8BE7-5B78-4357-9C68-9A1F2F22610D}">
+<ds:datastoreItem xmlns:ds="http://schemas.openxmlformats.org/officeDocument/2006/customXml" ds:itemID="{C07D8E67-01ED-4ECB-AF4A-6BCF7EA1668D}">
   <ds:schemaRefs>
     <ds:schemaRef ds:uri="http://schemas.openxmlformats.org/officeDocument/2006/bibliography"/>
   </ds:schemaRefs>

</xml_diff>

<commit_message>
Organization. Statistics. Recompiled for 4.0 Client Profile
</commit_message>
<xml_diff>
--- a/CHI Paper.docx
+++ b/CHI Paper.docx
@@ -50,9 +50,19 @@
             <w:pPr>
               <w:pStyle w:val="Author"/>
             </w:pPr>
+            <w:proofErr w:type="spellStart"/>
             <w:r>
-              <w:t>Paymahn Moghadasian</w:t>
+              <w:t>Paymahn</w:t>
             </w:r>
+            <w:proofErr w:type="spellEnd"/>
+            <w:r>
+              <w:t xml:space="preserve"> </w:t>
+            </w:r>
+            <w:proofErr w:type="spellStart"/>
+            <w:r>
+              <w:t>Moghadasian</w:t>
+            </w:r>
+            <w:proofErr w:type="spellEnd"/>
           </w:p>
           <w:p>
             <w:pPr>
@@ -101,9 +111,19 @@
             <w:pPr>
               <w:pStyle w:val="Author"/>
             </w:pPr>
+            <w:proofErr w:type="spellStart"/>
             <w:r>
-              <w:t>Pourang Irani</w:t>
+              <w:t>Pourang</w:t>
             </w:r>
+            <w:proofErr w:type="spellEnd"/>
+            <w:r>
+              <w:t xml:space="preserve"> </w:t>
+            </w:r>
+            <w:proofErr w:type="spellStart"/>
+            <w:r>
+              <w:t>Irani</w:t>
+            </w:r>
+            <w:proofErr w:type="spellEnd"/>
           </w:p>
           <w:p>
             <w:pPr>
@@ -152,9 +172,19 @@
             <w:pPr>
               <w:pStyle w:val="Author"/>
             </w:pPr>
+            <w:proofErr w:type="spellStart"/>
             <w:r>
-              <w:t>Niklas Elmqvist</w:t>
+              <w:t>Niklas</w:t>
             </w:r>
+            <w:proofErr w:type="spellEnd"/>
+            <w:r>
+              <w:t xml:space="preserve"> </w:t>
+            </w:r>
+            <w:proofErr w:type="spellStart"/>
+            <w:r>
+              <w:t>Elmqvist</w:t>
+            </w:r>
+            <w:proofErr w:type="spellEnd"/>
           </w:p>
           <w:p>
             <w:pPr>
@@ -301,8 +331,18 @@
                                 <w:sz w:val="16"/>
                                 <w:szCs w:val="16"/>
                               </w:rPr>
-                              <w:t>Permission to make digital or hard copies of all or part of this work for personal or classroom use is granted without fee provided that copies are not made or distributed for profit or commercial advantage and that copies</w:t>
+                              <w:t xml:space="preserve">Permission to make digital or hard copies of all or part of this work for personal or classroom use is granted without fee provided that copies are not made or distributed for profit or commercial advantage and </w:t>
                             </w:r>
+                            <w:proofErr w:type="gramStart"/>
+                            <w:r>
+                              <w:rPr>
+                                <w:rFonts w:ascii="TimesNewRomanPSMT" w:hAnsi="TimesNewRomanPSMT" w:cs="TimesNewRomanPSMT"/>
+                                <w:sz w:val="16"/>
+                                <w:szCs w:val="16"/>
+                              </w:rPr>
+                              <w:t>that copies</w:t>
+                            </w:r>
+                            <w:proofErr w:type="gramEnd"/>
                           </w:p>
                           <w:p>
                             <w:pPr>
@@ -316,13 +356,23 @@
                                 <w:szCs w:val="16"/>
                               </w:rPr>
                             </w:pPr>
+                            <w:proofErr w:type="gramStart"/>
                             <w:r>
                               <w:rPr>
                                 <w:rFonts w:ascii="TimesNewRomanPSMT" w:hAnsi="TimesNewRomanPSMT" w:cs="TimesNewRomanPSMT"/>
                                 <w:sz w:val="16"/>
                                 <w:szCs w:val="16"/>
                               </w:rPr>
-                              <w:t>bear this notice and the full citation on the first page. To copy otherwise, or republish, to post on servers or to redistribute to lists, requires prior specific permission and/or a fee.</w:t>
+                              <w:t>bear</w:t>
+                            </w:r>
+                            <w:proofErr w:type="gramEnd"/>
+                            <w:r>
+                              <w:rPr>
+                                <w:rFonts w:ascii="TimesNewRomanPSMT" w:hAnsi="TimesNewRomanPSMT" w:cs="TimesNewRomanPSMT"/>
+                                <w:sz w:val="16"/>
+                                <w:szCs w:val="16"/>
+                              </w:rPr>
+                              <w:t xml:space="preserve"> this notice and the full citation on the first page. To copy otherwise, or republish, to post on servers or to redistribute to lists, requires prior specific permission and/or a fee.</w:t>
                             </w:r>
                           </w:p>
                           <w:p>
@@ -338,6 +388,7 @@
                                 <w:szCs w:val="16"/>
                               </w:rPr>
                             </w:pPr>
+                            <w:proofErr w:type="gramStart"/>
                             <w:r>
                               <w:rPr>
                                 <w:rFonts w:ascii="TimesNewRomanPS-ItalicMT" w:hAnsi="TimesNewRomanPS-ItalicMT" w:cs="TimesNewRomanPS-ItalicMT"/>
@@ -356,11 +407,13 @@
                               </w:rPr>
                               <w:t>May 5–10, 2012, Austin, Texas, USA.</w:t>
                             </w:r>
+                            <w:proofErr w:type="gramEnd"/>
                           </w:p>
                           <w:p>
                             <w:pPr>
                               <w:pStyle w:val="Copyright"/>
                             </w:pPr>
+                            <w:proofErr w:type="gramStart"/>
                             <w:r>
                               <w:rPr>
                                 <w:rFonts w:ascii="TimesNewRomanPSMT" w:hAnsi="TimesNewRomanPSMT" w:cs="TimesNewRomanPSMT"/>
@@ -368,6 +421,7 @@
                               </w:rPr>
                               <w:t>Copyright 2012 ACM 978-1-4503-1015-4/12/05...$10.00.</w:t>
                             </w:r>
+                            <w:proofErr w:type="gramEnd"/>
                           </w:p>
                         </w:txbxContent>
                       </wps:txbx>
@@ -547,7 +601,15 @@
         <w:t xml:space="preserve"> suffer from two problems: </w:t>
       </w:r>
       <w:r>
-        <w:t xml:space="preserve">poor subpixel data querying, and </w:t>
+        <w:t xml:space="preserve">poor </w:t>
+      </w:r>
+      <w:proofErr w:type="spellStart"/>
+      <w:r>
+        <w:t>subpixel</w:t>
+      </w:r>
+      <w:proofErr w:type="spellEnd"/>
+      <w:r>
+        <w:t xml:space="preserve"> data querying, and </w:t>
       </w:r>
       <w:r>
         <w:t xml:space="preserve">uniform visual representation of non-uniform data.  We provide </w:t>
@@ -556,13 +618,29 @@
         <w:t>density</w:t>
       </w:r>
       <w:r>
-        <w:t>-aware interactions to give users more efficient subpixel data querying</w:t>
+        <w:t xml:space="preserve">-aware interactions to give users more efficient </w:t>
+      </w:r>
+      <w:proofErr w:type="spellStart"/>
+      <w:r>
+        <w:t>subpixel</w:t>
+      </w:r>
+      <w:proofErr w:type="spellEnd"/>
+      <w:r>
+        <w:t xml:space="preserve"> data querying</w:t>
       </w:r>
       <w:r>
         <w:t xml:space="preserve"> </w:t>
       </w:r>
       <w:r>
-        <w:t>and use embedded visualisations to better represent the data encoded by the tools</w:t>
+        <w:t xml:space="preserve">and use embedded </w:t>
+      </w:r>
+      <w:proofErr w:type="spellStart"/>
+      <w:r>
+        <w:t>visualisations</w:t>
+      </w:r>
+      <w:proofErr w:type="spellEnd"/>
+      <w:r>
+        <w:t xml:space="preserve"> to better represent the data encoded by the tools</w:t>
       </w:r>
       <w:r>
         <w:t xml:space="preserve">.  Through several controlled user studies, we find that our proposed </w:t>
@@ -574,7 +652,15 @@
         <w:t>-aware slider ou</w:t>
       </w:r>
       <w:r>
-        <w:t>tperforms standard Alphasliders.</w:t>
+        <w:t xml:space="preserve">tperforms standard </w:t>
+      </w:r>
+      <w:proofErr w:type="spellStart"/>
+      <w:r>
+        <w:t>Alphasliders</w:t>
+      </w:r>
+      <w:proofErr w:type="spellEnd"/>
+      <w:r>
+        <w:t>.</w:t>
       </w:r>
     </w:p>
     <w:p>
@@ -830,7 +916,15 @@
         <w:t>ny</w:t>
       </w:r>
       <w:r>
-        <w:t xml:space="preserve"> pixel. Subpixel querying is a new problem because information density is ever increasing. With </w:t>
+        <w:t xml:space="preserve"> pixel. </w:t>
+      </w:r>
+      <w:proofErr w:type="spellStart"/>
+      <w:r>
+        <w:t>Subpixel</w:t>
+      </w:r>
+      <w:proofErr w:type="spellEnd"/>
+      <w:r>
+        <w:t xml:space="preserve"> querying is a new problem because information density is ever increasing. With </w:t>
       </w:r>
       <w:r>
         <w:t xml:space="preserve">highly dense data more items are mapped to </w:t>
@@ -855,7 +949,15 @@
         <w:t>feedback</w:t>
       </w:r>
       <w:r>
-        <w:t xml:space="preserve"> regarding general density and the users “location” during subpixel querying.</w:t>
+        <w:t xml:space="preserve"> regarding general density and the users “location” during </w:t>
+      </w:r>
+      <w:proofErr w:type="spellStart"/>
+      <w:r>
+        <w:t>subpixel</w:t>
+      </w:r>
+      <w:proofErr w:type="spellEnd"/>
+      <w:r>
+        <w:t xml:space="preserve"> querying.</w:t>
       </w:r>
     </w:p>
     <w:p>
@@ -917,7 +1019,23 @@
         <w:t xml:space="preserve"> </w:t>
       </w:r>
       <w:r>
-        <w:t xml:space="preserve">To solve the issue of data visualisation we used embedded visualisations such as those proposed </w:t>
+        <w:t xml:space="preserve">To solve the issue of data </w:t>
+      </w:r>
+      <w:proofErr w:type="spellStart"/>
+      <w:r>
+        <w:t>visualisation</w:t>
+      </w:r>
+      <w:proofErr w:type="spellEnd"/>
+      <w:r>
+        <w:t xml:space="preserve"> we used embedded </w:t>
+      </w:r>
+      <w:proofErr w:type="spellStart"/>
+      <w:r>
+        <w:t>visualisations</w:t>
+      </w:r>
+      <w:proofErr w:type="spellEnd"/>
+      <w:r>
+        <w:t xml:space="preserve"> such as those proposed </w:t>
       </w:r>
       <w:r>
         <w:t>by Wille</w:t>
@@ -1004,7 +1122,15 @@
         <w:t xml:space="preserve"> </w:t>
       </w:r>
       <w:r>
-        <w:t>Our ActiveList S</w:t>
+        <w:t xml:space="preserve">Our </w:t>
+      </w:r>
+      <w:proofErr w:type="spellStart"/>
+      <w:r>
+        <w:t>ActiveList</w:t>
+      </w:r>
+      <w:proofErr w:type="spellEnd"/>
+      <w:r>
+        <w:t xml:space="preserve"> S</w:t>
       </w:r>
       <w:r>
         <w:t xml:space="preserve">lider </w:t>
@@ -1204,11 +1330,25 @@
       <w:r>
         <w:t xml:space="preserve"> </w:t>
       </w:r>
+      <w:proofErr w:type="spellStart"/>
+      <w:proofErr w:type="gramStart"/>
       <w:r>
         <w:t>FilmF</w:t>
       </w:r>
       <w:r>
-        <w:t xml:space="preserve">inder by Ahlberg et al. </w:t>
+        <w:t>inder</w:t>
+      </w:r>
+      <w:proofErr w:type="spellEnd"/>
+      <w:r>
+        <w:t xml:space="preserve"> by </w:t>
+      </w:r>
+      <w:proofErr w:type="spellStart"/>
+      <w:r>
+        <w:t>Ahlberg</w:t>
+      </w:r>
+      <w:proofErr w:type="spellEnd"/>
+      <w:r>
+        <w:t xml:space="preserve"> et al. </w:t>
       </w:r>
       <w:sdt>
         <w:sdtPr>
@@ -1258,10 +1398,22 @@
         </w:sdtContent>
       </w:sdt>
       <w:r>
-        <w:t xml:space="preserve"> allowed users to search a database of movies through the use of several dynamic query tools. Users could explore the data to find that, for example, Western movies were more prevalent in the 19</w:t>
-      </w:r>
-      <w:r>
-        <w:t xml:space="preserve">70s than in the 2000s. The Dynamic HomeFinder, an idea proposed by Williamson et al. allowed users to explore a real estate market to find homes satisfying their needs </w:t>
+        <w:t xml:space="preserve"> allowed users to search a database of movies through the use of several dynamic query tools.</w:t>
+      </w:r>
+      <w:proofErr w:type="gramEnd"/>
+      <w:r>
+        <w:t xml:space="preserve"> Users could explore the data to find that, for example, Western movies were more prevalent in the 19</w:t>
+      </w:r>
+      <w:r>
+        <w:t xml:space="preserve">70s than in the 2000s. The Dynamic </w:t>
+      </w:r>
+      <w:proofErr w:type="spellStart"/>
+      <w:r>
+        <w:t>HomeFinder</w:t>
+      </w:r>
+      <w:proofErr w:type="spellEnd"/>
+      <w:r>
+        <w:t xml:space="preserve">, an idea proposed by Williamson et al. allowed users to explore a real estate market to find homes satisfying their needs </w:t>
       </w:r>
       <w:sdt>
         <w:sdtPr>
@@ -1314,14 +1466,25 @@
         <w:t xml:space="preserve">. </w:t>
       </w:r>
       <w:r>
-        <w:t xml:space="preserve">For example, the Dynamic HomeFinder allowed user to see how changing their acceptable price range would affect the available houses and their properties. </w:t>
-      </w:r>
+        <w:t xml:space="preserve">For example, the Dynamic </w:t>
+      </w:r>
+      <w:proofErr w:type="spellStart"/>
+      <w:r>
+        <w:t>HomeFinder</w:t>
+      </w:r>
+      <w:proofErr w:type="spellEnd"/>
+      <w:r>
+        <w:t xml:space="preserve"> allowed user to see how changing their acceptable price range would affect the available houses and their properties. </w:t>
+      </w:r>
+      <w:proofErr w:type="gramStart"/>
       <w:r>
         <w:t xml:space="preserve">The </w:t>
       </w:r>
+      <w:proofErr w:type="spellStart"/>
       <w:r>
         <w:t>Dynamap</w:t>
       </w:r>
+      <w:proofErr w:type="spellEnd"/>
       <w:r>
         <w:t xml:space="preserve"> </w:t>
       </w:r>
@@ -1377,10 +1540,22 @@
       </w:r>
       <w:r>
         <w:lastRenderedPageBreak/>
-        <w:t>allowed users to explore trends in health statistics by overlaying health information on a map of the United States of America. Tools, such as the slider, were available to query different parameters to in order to explore the data.</w:t>
-      </w:r>
-      <w:r>
-        <w:t xml:space="preserve"> The paradigm we have built our experiments around is very similar to that of the FilmFinder where users can interact with and explore a database of movies. Users are given several dynamic query widgets which can be used to filter the movies and discover trends.</w:t>
+        <w:t>allowed users to explore trends in health statistics by overlaying health information on a map of the United States of America.</w:t>
+      </w:r>
+      <w:proofErr w:type="gramEnd"/>
+      <w:r>
+        <w:t xml:space="preserve"> Tools, such as the slider, were available to query different parameters to in order to explore the data.</w:t>
+      </w:r>
+      <w:r>
+        <w:t xml:space="preserve"> The paradigm we have built our experiments around is very similar to that of the </w:t>
+      </w:r>
+      <w:proofErr w:type="spellStart"/>
+      <w:r>
+        <w:t>FilmFinder</w:t>
+      </w:r>
+      <w:proofErr w:type="spellEnd"/>
+      <w:r>
+        <w:t xml:space="preserve"> where users can interact with and explore a database of movies. Users are given several dynamic query widgets which can be used to filter the movies and discover trends.</w:t>
       </w:r>
     </w:p>
     <w:p>
@@ -1438,7 +1613,15 @@
         <w:t xml:space="preserve"> is a slider which allows users to quickly select a single item from an alphanumerically sorted list. The slider offers coarse and fine movement through a two tiled thumb and arrow buttons. </w:t>
       </w:r>
       <w:r>
-        <w:t xml:space="preserve">The TrapezoidBox is a dynamic query tool which allows users to specify spatial proximity queries </w:t>
+        <w:t xml:space="preserve">The </w:t>
+      </w:r>
+      <w:proofErr w:type="spellStart"/>
+      <w:r>
+        <w:t>TrapezoidBox</w:t>
+      </w:r>
+      <w:proofErr w:type="spellEnd"/>
+      <w:r>
+        <w:t xml:space="preserve"> is a dynamic query tool which allows users to specify spatial proximity queries </w:t>
       </w:r>
       <w:sdt>
         <w:sdtPr>
@@ -1488,7 +1671,15 @@
         </w:sdtContent>
       </w:sdt>
       <w:r>
-        <w:t xml:space="preserve">. The TrapezoidBox allows users to specify queries such as: if the restaurant is within 300 meters then it can be 3 stars or higher; if the restaurant is with 500 meters then it must be rated 4 stars or higher; if the restaurant farther than 500 but no further than 1 kilometer then the restaurant must be rated 5 stars. </w:t>
+        <w:t xml:space="preserve">. The </w:t>
+      </w:r>
+      <w:proofErr w:type="spellStart"/>
+      <w:r>
+        <w:t>TrapezoidBox</w:t>
+      </w:r>
+      <w:proofErr w:type="spellEnd"/>
+      <w:r>
+        <w:t xml:space="preserve"> allows users to specify queries such as: if the restaurant is within 300 meters then it can be 3 stars or higher; if the restaurant is with 500 meters then it must be rated 4 stars or higher; if the restaurant farther than 500 but no further than 1 kilometer then the restaurant must be rated 5 stars. </w:t>
       </w:r>
       <w:r>
         <w:t xml:space="preserve">Lanning et al </w:t>
@@ -1544,8 +1735,13 @@
         <w:t xml:space="preserve"> offer a novel way of interacting with and visualizing multidimensional data</w:t>
       </w:r>
       <w:r>
-        <w:t xml:space="preserve"> called MultiNav</w:t>
-      </w:r>
+        <w:t xml:space="preserve"> called </w:t>
+      </w:r>
+      <w:proofErr w:type="spellStart"/>
+      <w:r>
+        <w:t>MultiNav</w:t>
+      </w:r>
+      <w:proofErr w:type="spellEnd"/>
       <w:r>
         <w:t>.</w:t>
       </w:r>
@@ -1553,7 +1749,15 @@
         <w:t xml:space="preserve"> </w:t>
       </w:r>
       <w:r>
-        <w:t>The visual metaphor best associated with MultiNav is that of sliding rods where each rod (or slider) is linked to a dimension of data</w:t>
+        <w:t xml:space="preserve">The visual metaphor best associated with </w:t>
+      </w:r>
+      <w:proofErr w:type="spellStart"/>
+      <w:r>
+        <w:t>MultiNav</w:t>
+      </w:r>
+      <w:proofErr w:type="spellEnd"/>
+      <w:r>
+        <w:t xml:space="preserve"> is that of sliding rods where each rod (or slider) is linked to a dimension of data</w:t>
       </w:r>
       <w:r>
         <w:t>.</w:t>
@@ -1567,8 +1771,13 @@
       <w:r>
         <w:t xml:space="preserve"> efficiency and versatility.  </w:t>
       </w:r>
-      <w:r>
-        <w:t>MultiNav was not an inspiration for our research because it is not suited to precise data selection in large data sets.</w:t>
+      <w:proofErr w:type="spellStart"/>
+      <w:r>
+        <w:t>MultiNav</w:t>
+      </w:r>
+      <w:proofErr w:type="spellEnd"/>
+      <w:r>
+        <w:t xml:space="preserve"> was not an inspiration for our research because it is not suited to precise data selection in large data sets.</w:t>
       </w:r>
     </w:p>
     <w:p>
@@ -1576,8 +1785,13 @@
         <w:t xml:space="preserve">Very often there is a need for highly precise parameter selection. These situations arise in real-world scenarios where </w:t>
       </w:r>
       <w:r>
-        <w:t>the range of parameters vastly exceeds the available number of pixels. For example, an hour long movie filmed at 24 frames per second has 86</w:t>
-      </w:r>
+        <w:t xml:space="preserve">the range of parameters vastly exceeds the available number of pixels. For example, an hour long movie filmed at 24 frames per second has </w:t>
+      </w:r>
+      <w:proofErr w:type="gramStart"/>
+      <w:r>
+        <w:t>86</w:t>
+      </w:r>
+      <w:proofErr w:type="gramEnd"/>
       <w:r>
         <w:t xml:space="preserve"> </w:t>
       </w:r>
@@ -1632,7 +1846,15 @@
         </w:sdtContent>
       </w:sdt>
       <w:r>
-        <w:t xml:space="preserve"> was designed with situations such as this in mind. The PVSlider </w:t>
+        <w:t xml:space="preserve"> was designed with situations such as this in mind. The </w:t>
+      </w:r>
+      <w:proofErr w:type="spellStart"/>
+      <w:r>
+        <w:t>PVSlider</w:t>
+      </w:r>
+      <w:proofErr w:type="spellEnd"/>
+      <w:r>
+        <w:t xml:space="preserve"> </w:t>
       </w:r>
       <w:sdt>
         <w:sdtPr>
@@ -1682,7 +1904,15 @@
         </w:sdtContent>
       </w:sdt>
       <w:r>
-        <w:t xml:space="preserve"> and FineSlider </w:t>
+        <w:t xml:space="preserve"> and </w:t>
+      </w:r>
+      <w:proofErr w:type="spellStart"/>
+      <w:r>
+        <w:t>FineSlider</w:t>
+      </w:r>
+      <w:proofErr w:type="spellEnd"/>
+      <w:r>
+        <w:t xml:space="preserve"> </w:t>
       </w:r>
       <w:sdt>
         <w:sdtPr>
@@ -1732,15 +1962,44 @@
         </w:sdtContent>
       </w:sdt>
       <w:r>
-        <w:t xml:space="preserve"> both aim to improve upon the Alphaslider. The PVSlider uses a popup vernier to give users sub-pixel-pitch control and sub-pixel </w:t>
+        <w:t xml:space="preserve"> both aim to improve upon the Alphaslider. The </w:t>
+      </w:r>
+      <w:proofErr w:type="spellStart"/>
+      <w:r>
+        <w:t>PVSlider</w:t>
+      </w:r>
+      <w:proofErr w:type="spellEnd"/>
+      <w:r>
+        <w:t xml:space="preserve"> uses a popup </w:t>
+      </w:r>
+      <w:proofErr w:type="spellStart"/>
+      <w:r>
+        <w:t>vernier</w:t>
+      </w:r>
+      <w:proofErr w:type="spellEnd"/>
+      <w:r>
+        <w:t xml:space="preserve"> to give users sub-pixel-pitch control and sub-pixel </w:t>
       </w:r>
       <w:r>
         <w:lastRenderedPageBreak/>
-        <w:t xml:space="preserve">visualization. The FineSlider uses an elastic band metaphor to give users more intuitive control over scrolling speed and precision where a longer elastic band correlates to faster scrolling and a shorter band correlates to more precise and deliberate item selection. </w:t>
-      </w:r>
-      <w:r>
-        <w:t>The Zlider</w:t>
-      </w:r>
+        <w:t xml:space="preserve">visualization. The </w:t>
+      </w:r>
+      <w:proofErr w:type="spellStart"/>
+      <w:r>
+        <w:t>FineSlider</w:t>
+      </w:r>
+      <w:proofErr w:type="spellEnd"/>
+      <w:r>
+        <w:t xml:space="preserve"> uses an elastic band metaphor to give users more intuitive control over scrolling speed and precision where a longer elastic band correlates to faster scrolling and a shorter band correlates to more precise and deliberate item selection. </w:t>
+      </w:r>
+      <w:r>
+        <w:t xml:space="preserve">The </w:t>
+      </w:r>
+      <w:proofErr w:type="spellStart"/>
+      <w:r>
+        <w:t>Zlider</w:t>
+      </w:r>
+      <w:proofErr w:type="spellEnd"/>
       <w:r>
         <w:t>,</w:t>
       </w:r>
@@ -1810,7 +2069,47 @@
         <w:t>.</w:t>
       </w:r>
       <w:r>
-        <w:t xml:space="preserve"> Aspects of the PVSlider and FineSlider overlap with the purpose of this research but they were not given priority over the Alphaslider for several purposes: 1)The FineSlider, as shown in the experiment by Ayatsuka et al in </w:t>
+        <w:t xml:space="preserve"> Aspects of the </w:t>
+      </w:r>
+      <w:proofErr w:type="spellStart"/>
+      <w:r>
+        <w:t>PVSlider</w:t>
+      </w:r>
+      <w:proofErr w:type="spellEnd"/>
+      <w:r>
+        <w:t xml:space="preserve"> and </w:t>
+      </w:r>
+      <w:proofErr w:type="spellStart"/>
+      <w:r>
+        <w:t>FineSlider</w:t>
+      </w:r>
+      <w:proofErr w:type="spellEnd"/>
+      <w:r>
+        <w:t xml:space="preserve"> overlap with the purpose of this research but they were not given priority over the Alphaslider for several purposes: 1</w:t>
+      </w:r>
+      <w:proofErr w:type="gramStart"/>
+      <w:r>
+        <w:t>)The</w:t>
+      </w:r>
+      <w:proofErr w:type="gramEnd"/>
+      <w:r>
+        <w:t xml:space="preserve"> </w:t>
+      </w:r>
+      <w:proofErr w:type="spellStart"/>
+      <w:r>
+        <w:t>FineSlider</w:t>
+      </w:r>
+      <w:proofErr w:type="spellEnd"/>
+      <w:r>
+        <w:t xml:space="preserve">, as shown in the experiment by </w:t>
+      </w:r>
+      <w:proofErr w:type="spellStart"/>
+      <w:r>
+        <w:t>Ayatsuka</w:t>
+      </w:r>
+      <w:proofErr w:type="spellEnd"/>
+      <w:r>
+        <w:t xml:space="preserve"> et al in </w:t>
       </w:r>
       <w:sdt>
         <w:sdtPr>
@@ -1860,10 +2159,47 @@
         </w:sdtContent>
       </w:sdt>
       <w:r>
-        <w:t xml:space="preserve"> performed worse than the Alphaslider and was less favoured by the participants. 2) The PVSlider</w:t>
-      </w:r>
-      <w:r>
-        <w:t>, although marginally faster, gives subpixel visual feedback which is reliant on monodensity information across the slider which is not required by the Alphaslider. The Zlider was not chosen because there is no way for users to give pressure input to our system.</w:t>
+        <w:t xml:space="preserve"> performed worse than the Alphaslider and was less </w:t>
+      </w:r>
+      <w:proofErr w:type="spellStart"/>
+      <w:r>
+        <w:t>favoured</w:t>
+      </w:r>
+      <w:proofErr w:type="spellEnd"/>
+      <w:r>
+        <w:t xml:space="preserve"> by the participants. 2) The </w:t>
+      </w:r>
+      <w:proofErr w:type="spellStart"/>
+      <w:r>
+        <w:t>PVSlider</w:t>
+      </w:r>
+      <w:proofErr w:type="spellEnd"/>
+      <w:r>
+        <w:t xml:space="preserve">, although marginally faster, gives </w:t>
+      </w:r>
+      <w:proofErr w:type="spellStart"/>
+      <w:r>
+        <w:t>subpixel</w:t>
+      </w:r>
+      <w:proofErr w:type="spellEnd"/>
+      <w:r>
+        <w:t xml:space="preserve"> visual feedback which is reliant on </w:t>
+      </w:r>
+      <w:proofErr w:type="spellStart"/>
+      <w:r>
+        <w:t>monodensity</w:t>
+      </w:r>
+      <w:proofErr w:type="spellEnd"/>
+      <w:r>
+        <w:t xml:space="preserve"> information across the slider which is not required by the Alphaslider. The </w:t>
+      </w:r>
+      <w:proofErr w:type="spellStart"/>
+      <w:r>
+        <w:t>Zlider</w:t>
+      </w:r>
+      <w:proofErr w:type="spellEnd"/>
+      <w:r>
+        <w:t xml:space="preserve"> was not chosen because there is no way for users to give pressure input to our system.</w:t>
       </w:r>
       <w:r>
         <w:t xml:space="preserve"> </w:t>
@@ -1891,18 +2227,39 @@
         <w:t xml:space="preserve">han a list encoding 1 000 items causing difficulty for the user in predicting how quickly they need to drag the slider. </w:t>
       </w:r>
       <w:r>
-        <w:t>The Alphaslider’s querying method gives no visual feedback when the items per pixel exceeds th</w:t>
+        <w:t xml:space="preserve">The </w:t>
+      </w:r>
+      <w:proofErr w:type="spellStart"/>
+      <w:r>
+        <w:t>Alphaslider’s</w:t>
+      </w:r>
+      <w:proofErr w:type="spellEnd"/>
+      <w:r>
+        <w:t xml:space="preserve"> querying method gives no visual feedback when the items per pixel exceeds th</w:t>
       </w:r>
       <w:r>
         <w:t>e coarse grained movement value making highly dense data even more confusing.</w:t>
       </w:r>
     </w:p>
     <w:p>
-      <w:r>
-        <w:t>Subpixel visual feedback is also an issue intricately associated with the Alphaslider.</w:t>
-      </w:r>
-      <w:r>
-        <w:t xml:space="preserve"> This problem was identified by Ayatsuka et al and they attempt</w:t>
+      <w:proofErr w:type="spellStart"/>
+      <w:r>
+        <w:t>Subpixel</w:t>
+      </w:r>
+      <w:proofErr w:type="spellEnd"/>
+      <w:r>
+        <w:t xml:space="preserve"> visual feedback is also an issue intricately associated with the Alphaslider.</w:t>
+      </w:r>
+      <w:r>
+        <w:t xml:space="preserve"> This problem was identified by </w:t>
+      </w:r>
+      <w:proofErr w:type="spellStart"/>
+      <w:r>
+        <w:t>Ayatsuka</w:t>
+      </w:r>
+      <w:proofErr w:type="spellEnd"/>
+      <w:r>
+        <w:t xml:space="preserve"> et al and they attempt</w:t>
       </w:r>
       <w:r>
         <w:t>ed to rectify it. However, their</w:t>
@@ -1911,7 +2268,31 @@
         <w:t xml:space="preserve"> solution lacks the ability to dynamically adapt to the</w:t>
       </w:r>
       <w:r>
-        <w:t xml:space="preserve"> encoded data. The popup vernier in the PVSlider requires that the developer be explicitly aware of the information to give the slider appropriate scales for the popup vernier. </w:t>
+        <w:t xml:space="preserve"> encoded data. The popup </w:t>
+      </w:r>
+      <w:proofErr w:type="spellStart"/>
+      <w:r>
+        <w:t>vernier</w:t>
+      </w:r>
+      <w:proofErr w:type="spellEnd"/>
+      <w:r>
+        <w:t xml:space="preserve"> in the </w:t>
+      </w:r>
+      <w:proofErr w:type="spellStart"/>
+      <w:r>
+        <w:t>PVSlider</w:t>
+      </w:r>
+      <w:proofErr w:type="spellEnd"/>
+      <w:r>
+        <w:t xml:space="preserve"> requires that the developer be explicitly aware of the information to give the slider appropriate scales for the popup </w:t>
+      </w:r>
+      <w:proofErr w:type="spellStart"/>
+      <w:r>
+        <w:t>vernier</w:t>
+      </w:r>
+      <w:proofErr w:type="spellEnd"/>
+      <w:r>
+        <w:t xml:space="preserve">. </w:t>
       </w:r>
     </w:p>
     <w:p>
@@ -1923,7 +2304,15 @@
         <w:t xml:space="preserve">Approaching this problem with multi-level querying in mind can solve the above issues. </w:t>
       </w:r>
       <w:r>
-        <w:t xml:space="preserve">By giving the user multi-level querying the issue of slider “weight” is solved because the slider’s movement is pixel based instead of list based. Items per pixel becomes a </w:t>
+        <w:t xml:space="preserve">By giving the user multi-level querying the issue of slider “weight” is solved because the slider’s movement is pixel based instead of list based. </w:t>
+      </w:r>
+      <w:proofErr w:type="gramStart"/>
+      <w:r>
+        <w:t>Items per pixel becomes</w:t>
+      </w:r>
+      <w:proofErr w:type="gramEnd"/>
+      <w:r>
+        <w:t xml:space="preserve"> a </w:t>
       </w:r>
       <w:r>
         <w:t>non-issue</w:t>
@@ -1932,7 +2321,15 @@
         <w:t xml:space="preserve"> </w:t>
       </w:r>
       <w:r>
-        <w:t xml:space="preserve">in terms of visual feedback because coarse querying is pixel based instead of item based. Subpixel querying is partially solved because items mapped in a single pixel are instead mapped along the </w:t>
+        <w:t xml:space="preserve">in terms of visual feedback because coarse querying is pixel based instead of item based. </w:t>
+      </w:r>
+      <w:proofErr w:type="spellStart"/>
+      <w:r>
+        <w:t>Subpixel</w:t>
+      </w:r>
+      <w:proofErr w:type="spellEnd"/>
+      <w:r>
+        <w:t xml:space="preserve"> querying is partially solved because items mapped in a single pixel are instead mapped along the </w:t>
       </w:r>
       <w:r>
         <w:rPr>
@@ -2040,7 +2437,15 @@
         <w:t xml:space="preserve"> </w:t>
       </w:r>
       <w:r>
-        <w:t xml:space="preserve">Professional. A 23.5 inch Dell monitor with a resolution of 1920x1080 pixels with a standard 3 button mouse was used. Query results were displayed in Microsoft Sans Serif with </w:t>
+        <w:t xml:space="preserve">Professional. A 23.5 inch Dell monitor with a resolution of 1920x1080 pixels with a standard 3 button </w:t>
+      </w:r>
+      <w:proofErr w:type="gramStart"/>
+      <w:r>
+        <w:t>mouse</w:t>
+      </w:r>
+      <w:proofErr w:type="gramEnd"/>
+      <w:r>
+        <w:t xml:space="preserve"> was used. Query results were displayed in Microsoft Sans Serif with </w:t>
       </w:r>
       <w:r>
         <w:t xml:space="preserve">a font size of 8.25 while query </w:t>
@@ -2129,9 +2534,14 @@
       <w:pPr>
         <w:pStyle w:val="Heading3"/>
       </w:pPr>
+      <w:proofErr w:type="spellStart"/>
       <w:r>
         <w:lastRenderedPageBreak/>
-        <w:t>ActiveArea Slider</w:t>
+        <w:t>ActiveArea</w:t>
+      </w:r>
+      <w:proofErr w:type="spellEnd"/>
+      <w:r>
+        <w:t xml:space="preserve"> Slider</w:t>
       </w:r>
     </w:p>
     <w:p>
@@ -2139,7 +2549,15 @@
         <w:t>The</w:t>
       </w:r>
       <w:r>
-        <w:t xml:space="preserve"> ActiveArea S</w:t>
+        <w:t xml:space="preserve"> </w:t>
+      </w:r>
+      <w:proofErr w:type="spellStart"/>
+      <w:r>
+        <w:t>ActiveArea</w:t>
+      </w:r>
+      <w:proofErr w:type="spellEnd"/>
+      <w:r>
+        <w:t xml:space="preserve"> S</w:t>
       </w:r>
       <w:r>
         <w:t>lider (Figure 3</w:t>
@@ -2155,16 +2573,45 @@
       <w:pPr>
         <w:pStyle w:val="Heading3"/>
       </w:pPr>
-      <w:r>
-        <w:t>ActiveList Slider</w:t>
+      <w:proofErr w:type="spellStart"/>
+      <w:r>
+        <w:t>ActiveList</w:t>
+      </w:r>
+      <w:proofErr w:type="spellEnd"/>
+      <w:r>
+        <w:t xml:space="preserve"> Slider</w:t>
       </w:r>
     </w:p>
     <w:p>
       <w:r>
-        <w:t xml:space="preserve">The ActiveList Slider (Figure 5) is a hybrid design </w:t>
-      </w:r>
-      <w:r>
-        <w:t>of the ActiveArea Slider and the List slider. The list in this slider is based on the subpixel item being queried. The items of the list are the items r through r + p. If p is less than a minimum threshold then the list is enumerated up until that threshold is met or until item k + m is shown. Dragging the red slider and rolling the mouse wheel appropriately update the list. Dragging is bound by the edges of the slider while using the mouse wheel gives users continuous querying.</w:t>
+        <w:t xml:space="preserve">The </w:t>
+      </w:r>
+      <w:proofErr w:type="spellStart"/>
+      <w:r>
+        <w:t>ActiveList</w:t>
+      </w:r>
+      <w:proofErr w:type="spellEnd"/>
+      <w:r>
+        <w:t xml:space="preserve"> Slider (Figure 5) is a hybrid design </w:t>
+      </w:r>
+      <w:r>
+        <w:t xml:space="preserve">of the </w:t>
+      </w:r>
+      <w:proofErr w:type="spellStart"/>
+      <w:r>
+        <w:t>ActiveArea</w:t>
+      </w:r>
+      <w:proofErr w:type="spellEnd"/>
+      <w:r>
+        <w:t xml:space="preserve"> Slider and the List slider. The list in this slider is based on the </w:t>
+      </w:r>
+      <w:proofErr w:type="spellStart"/>
+      <w:r>
+        <w:t>subpixel</w:t>
+      </w:r>
+      <w:proofErr w:type="spellEnd"/>
+      <w:r>
+        <w:t xml:space="preserve"> item being queried. The items of the list are the items r through r + p. If p is less than a minimum threshold then the list is enumerated up until that threshold is met or until item k + m is shown. Dragging the red slider and rolling the mouse wheel appropriately update the list. Dragging is bound by the edges of the slider while using the mouse wheel gives users continuous querying.</w:t>
       </w:r>
     </w:p>
     <w:p>
@@ -2197,7 +2644,15 @@
         </w:numPr>
       </w:pPr>
       <w:r>
-        <w:t>The ActiveList slider will perform the best because it does the best job breaking the query into multiple levels</w:t>
+        <w:t xml:space="preserve">The </w:t>
+      </w:r>
+      <w:proofErr w:type="spellStart"/>
+      <w:r>
+        <w:t>ActiveList</w:t>
+      </w:r>
+      <w:proofErr w:type="spellEnd"/>
+      <w:r>
+        <w:t xml:space="preserve"> slider will perform the best because it does the best job breaking the query into multiple levels</w:t>
       </w:r>
       <w:r>
         <w:t>.</w:t>
@@ -2236,7 +2691,15 @@
         </w:numPr>
       </w:pPr>
       <w:r>
-        <w:t>The ActiveList Slider will be preferred because the technique gives users better, quicker and easier access to the data.</w:t>
+        <w:t xml:space="preserve">The </w:t>
+      </w:r>
+      <w:proofErr w:type="spellStart"/>
+      <w:r>
+        <w:t>ActiveList</w:t>
+      </w:r>
+      <w:proofErr w:type="spellEnd"/>
+      <w:r>
+        <w:t xml:space="preserve"> Slider will be preferred because the technique gives users better, quicker and easier access to the data.</w:t>
       </w:r>
     </w:p>
     <w:p>
@@ -2268,29 +2731,47 @@
       <w:r>
         <w:t xml:space="preserve"> (</w:t>
       </w:r>
+      <w:proofErr w:type="spellStart"/>
       <w:r>
         <w:rPr>
           <w:i/>
         </w:rPr>
         <w:t>AlphaSlider</w:t>
       </w:r>
+      <w:proofErr w:type="spellEnd"/>
       <w:r>
         <w:t xml:space="preserve">, </w:t>
       </w:r>
+      <w:proofErr w:type="spellStart"/>
       <w:r>
         <w:rPr>
           <w:i/>
         </w:rPr>
-        <w:t>ActiveArea Slider</w:t>
-      </w:r>
-      <w:r>
-        <w:t xml:space="preserve"> or </w:t>
-      </w:r>
+        <w:t>ActiveArea</w:t>
+      </w:r>
+      <w:proofErr w:type="spellEnd"/>
       <w:r>
         <w:rPr>
           <w:i/>
         </w:rPr>
-        <w:t>ActiveList Slider</w:t>
+        <w:t xml:space="preserve"> Slider</w:t>
+      </w:r>
+      <w:r>
+        <w:t xml:space="preserve"> or </w:t>
+      </w:r>
+      <w:proofErr w:type="spellStart"/>
+      <w:r>
+        <w:rPr>
+          <w:i/>
+        </w:rPr>
+        <w:t>ActiveList</w:t>
+      </w:r>
+      <w:proofErr w:type="spellEnd"/>
+      <w:r>
+        <w:rPr>
+          <w:i/>
+        </w:rPr>
+        <w:t xml:space="preserve"> Slider</w:t>
       </w:r>
       <w:r>
         <w:t>)</w:t>
@@ -2418,13 +2899,13 @@
       <w:r>
         <w:t>Tasks</w:t>
       </w:r>
-      <w:r>
-        <w:t xml:space="preserve"> – rewrite this part</w:t>
-      </w:r>
     </w:p>
     <w:p>
       <w:r>
-        <w:t xml:space="preserve">Subjects completed </w:t>
+        <w:t>A total of 12 s</w:t>
+      </w:r>
+      <w:r>
+        <w:t xml:space="preserve">ubjects completed </w:t>
       </w:r>
       <w:r>
         <w:t>four</w:t>
@@ -2442,7 +2923,13 @@
         <w:t>condition</w:t>
       </w:r>
       <w:r>
-        <w:t>. Each target wa</w:t>
+        <w:t xml:space="preserve">. </w:t>
+      </w:r>
+      <w:r>
+        <w:t xml:space="preserve">Subject age ranged from 20 to 39. </w:t>
+      </w:r>
+      <w:r>
+        <w:t>Each target wa</w:t>
       </w:r>
       <w:r>
         <w:t>s randomly generated at runtime</w:t>
@@ -2476,10 +2963,31 @@
         <w:t>a set of tasks under each condition</w:t>
       </w:r>
       <w:r>
-        <w:t xml:space="preserve"> minutes to familiarize themselves with each interface while reading interface specific instructions and ask questions. During the timed trial the subjects were not allowed to ask questions. Upon completion of the experiment the subjects were </w:t>
-      </w:r>
-      <w:r>
-        <w:t>given a forced pairwise comparison sheet on which they indicated their preferred interface for every combination of technique and distortion style. Subjects were also asked to write any comments they have regarding the experiment.</w:t>
+        <w:t xml:space="preserve"> </w:t>
+      </w:r>
+      <w:r>
+        <w:t xml:space="preserve">(the ordering of which was determined by a balanced Latin square) </w:t>
+      </w:r>
+      <w:r>
+        <w:t>minutes to familiarize themselves with each interface while reading interface specific instructions and ask questions. During the timed trial</w:t>
+      </w:r>
+      <w:r>
+        <w:t xml:space="preserve"> </w:t>
+      </w:r>
+      <w:r>
+        <w:t>the subjects were not allowed to ask questions</w:t>
+      </w:r>
+      <w:r>
+        <w:t xml:space="preserve"> and were asked to fill out a NASA TLX form for each interface and distortion style</w:t>
+      </w:r>
+      <w:r>
+        <w:t xml:space="preserve">. Upon completion of the experiment the subjects were </w:t>
+      </w:r>
+      <w:r>
+        <w:t>given a forced pairwise comparison sheet on which they indicated their preferred interface for every combination of technique and distortion style. Subjects were also asked to write any comments the</w:t>
+      </w:r>
+      <w:r>
+        <w:t>y have regarding the experiment, interfaces and distortion styles.</w:t>
       </w:r>
     </w:p>
     <w:p>
@@ -2489,10 +2997,8 @@
       <w:r>
         <w:t>Results</w:t>
       </w:r>
-    </w:p>
-    <w:p>
-      <w:r>
-        <w:t xml:space="preserve">We used general linear univariate models and Friedman tests for our analyses. </w:t>
+      <w:r>
+        <w:t xml:space="preserve"> </w:t>
       </w:r>
     </w:p>
     <w:p>
@@ -2509,42 +3015,95 @@
         <w:t>techniques (</w:t>
       </w:r>
       <w:r>
+        <w:t xml:space="preserve">F (2) = 2.040, </w:t>
+      </w:r>
+      <w:r>
         <w:rPr>
           <w:i/>
         </w:rPr>
-        <w:t>p = 0.158</w:t>
-      </w:r>
-      <w:r>
-        <w:t xml:space="preserve">) upon removal of outliers. Upon exclusion of the smallest data size our significance rises to </w:t>
+        <w:t>p = 0.15</w:t>
       </w:r>
       <w:r>
         <w:rPr>
           <w:i/>
         </w:rPr>
-        <w:t>p = 0.96</w:t>
-      </w:r>
-      <w:r>
-        <w:t xml:space="preserve"> which leads us to believe that larger data sizes benefit our data aware sliders. The Alphalslider was </w:t>
-      </w:r>
-      <w:r>
-        <w:t xml:space="preserve">on average </w:t>
-      </w:r>
-      <w:r>
-        <w:t xml:space="preserve">1.1 seconds slower than </w:t>
-      </w:r>
-      <w:r>
-        <w:t>our interfaces regardless of distortion style.</w:t>
-      </w:r>
-      <w:r>
-        <w:t xml:space="preserve"> This validates hypothesis 2 but not hypothesis 1.</w:t>
-      </w:r>
-    </w:p>
-    <w:p>
+        <w:t>4</w:t>
+      </w:r>
+      <w:r>
+        <w:t>) upon removal of outliers. Upon exclusion of the smallest dat</w:t>
+      </w:r>
+      <w:r>
+        <w:t>a size our significance rises</w:t>
+      </w:r>
+      <w:r>
+        <w:t xml:space="preserve"> </w:t>
+      </w:r>
+      <w:r>
+        <w:t xml:space="preserve">(F (2) = 2.829, </w:t>
+      </w:r>
       <w:r>
         <w:rPr>
           <w:i/>
         </w:rPr>
-        <w:t xml:space="preserve">Error rate: </w:t>
+        <w:t>p = 0.</w:t>
+      </w:r>
+      <w:r>
+        <w:rPr>
+          <w:i/>
+        </w:rPr>
+        <w:t>81)</w:t>
+      </w:r>
+      <w:r>
+        <w:t xml:space="preserve"> which leads us to believe that larger data sizes benefit our data aware sliders. </w:t>
+      </w:r>
+      <w:r>
+        <w:t>There was a statistically significant difference between distortion styles (F (1) = 8.153, p &lt; 0.02).</w:t>
+      </w:r>
+      <w:r>
+        <w:t xml:space="preserve">The </w:t>
+      </w:r>
+      <w:proofErr w:type="spellStart"/>
+      <w:r>
+        <w:t>Alphalslider</w:t>
+      </w:r>
+      <w:proofErr w:type="spellEnd"/>
+      <w:r>
+        <w:t xml:space="preserve"> was </w:t>
+      </w:r>
+      <w:r>
+        <w:t xml:space="preserve">on average </w:t>
+      </w:r>
+      <w:r>
+        <w:t xml:space="preserve">1.1 seconds slower than </w:t>
+      </w:r>
+      <w:r>
+        <w:t>our interfaces regardless of distortion style.</w:t>
+      </w:r>
+      <w:r>
+        <w:t xml:space="preserve"> This </w:t>
+      </w:r>
+      <w:r>
+        <w:t>supports</w:t>
+      </w:r>
+      <w:r>
+        <w:t xml:space="preserve"> hypothesis 2 but not hypothesis 1.</w:t>
+      </w:r>
+      <w:r>
+        <w:t xml:space="preserve"> </w:t>
+      </w:r>
+    </w:p>
+    <w:p>
+      <w:r>
+        <w:rPr>
+          <w:i/>
+        </w:rPr>
+        <w:t>Error R</w:t>
+      </w:r>
+      <w:r>
+        <w:rPr>
+          <w:i/>
+        </w:rPr>
+        <w:t xml:space="preserve">ate: </w:t>
       </w:r>
       <w:r>
         <w:t>We found no significant difference in error rate among techniques (</w:t>
@@ -2572,6 +3131,350 @@
       </w:r>
     </w:p>
     <w:p>
+      <w:r>
+        <w:rPr>
+          <w:i/>
+        </w:rPr>
+        <w:t>TLX Analysis</w:t>
+      </w:r>
+      <w:r>
+        <w:rPr>
+          <w:i/>
+        </w:rPr>
+        <w:t>:</w:t>
+      </w:r>
+      <w:r>
+        <w:t xml:space="preserve"> </w:t>
+      </w:r>
+      <w:r>
+        <w:t xml:space="preserve">Analysis of the TLX information indicates that there were significant </w:t>
+      </w:r>
+      <w:r>
+        <w:t>main effects for frustration and effort among interfaces (Χ</w:t>
+      </w:r>
+      <w:r>
+        <w:rPr>
+          <w:vertAlign w:val="superscript"/>
+        </w:rPr>
+        <w:t>2</w:t>
+      </w:r>
+      <w:r>
+        <w:t xml:space="preserve"> (2) = 7.386, p &lt; 0.05 and </w:t>
+      </w:r>
+      <w:r>
+        <w:t>Χ</w:t>
+      </w:r>
+      <w:r>
+        <w:rPr>
+          <w:vertAlign w:val="superscript"/>
+        </w:rPr>
+        <w:t>2</w:t>
+      </w:r>
+      <w:r>
+        <w:t xml:space="preserve"> </w:t>
+      </w:r>
+      <w:r>
+        <w:t>(1</w:t>
+      </w:r>
+      <w:r>
+        <w:t xml:space="preserve">) = </w:t>
+      </w:r>
+      <w:r>
+        <w:t>18.286, p &lt; 0.001</w:t>
+      </w:r>
+      <w:r>
+        <w:t>, respectively). No significant main effects were found for distortion style for either frustration or effort (</w:t>
+      </w:r>
+      <w:r>
+        <w:t>Χ</w:t>
+      </w:r>
+      <w:r>
+        <w:rPr>
+          <w:vertAlign w:val="superscript"/>
+        </w:rPr>
+        <w:t>2</w:t>
+      </w:r>
+      <w:r>
+        <w:t xml:space="preserve"> (2) = </w:t>
+      </w:r>
+      <w:r>
+        <w:t>0.034</w:t>
+      </w:r>
+      <w:r>
+        <w:t xml:space="preserve">, p </w:t>
+      </w:r>
+      <w:r>
+        <w:t xml:space="preserve">= 0.853 </w:t>
+      </w:r>
+      <w:r>
+        <w:t>and Χ</w:t>
+      </w:r>
+      <w:r>
+        <w:rPr>
+          <w:vertAlign w:val="superscript"/>
+        </w:rPr>
+        <w:t>2</w:t>
+      </w:r>
+      <w:r>
+        <w:t xml:space="preserve"> </w:t>
+      </w:r>
+      <w:r>
+        <w:t>(1</w:t>
+      </w:r>
+      <w:r>
+        <w:t xml:space="preserve">) = </w:t>
+      </w:r>
+      <w:r>
+        <w:t>0.533</w:t>
+      </w:r>
+      <w:r>
+        <w:t xml:space="preserve">, p </w:t>
+      </w:r>
+      <w:r>
+        <w:t>= 0.465</w:t>
+      </w:r>
+      <w:r>
+        <w:t>, respectively</w:t>
+      </w:r>
+      <w:r>
+        <w:t xml:space="preserve">). Significant interaction effects were found for </w:t>
+      </w:r>
+      <w:r>
+        <w:t>effort (</w:t>
+      </w:r>
+      <w:r>
+        <w:t>Χ</w:t>
+      </w:r>
+      <w:r>
+        <w:rPr>
+          <w:vertAlign w:val="superscript"/>
+        </w:rPr>
+        <w:t>2</w:t>
+      </w:r>
+      <w:r>
+        <w:t xml:space="preserve"> </w:t>
+      </w:r>
+      <w:r>
+        <w:t>(5</w:t>
+      </w:r>
+      <w:r>
+        <w:t xml:space="preserve">) = </w:t>
+      </w:r>
+      <w:r>
+        <w:t>22.134</w:t>
+      </w:r>
+      <w:r>
+        <w:t xml:space="preserve">, p </w:t>
+      </w:r>
+      <w:r>
+        <w:t>&lt; 0.001) and for frustration (</w:t>
+      </w:r>
+      <w:r>
+        <w:t>Χ</w:t>
+      </w:r>
+      <w:r>
+        <w:rPr>
+          <w:vertAlign w:val="superscript"/>
+        </w:rPr>
+        <w:t>2</w:t>
+      </w:r>
+      <w:r>
+        <w:t xml:space="preserve"> (</w:t>
+      </w:r>
+      <w:r>
+        <w:t>5</w:t>
+      </w:r>
+      <w:r>
+        <w:t xml:space="preserve">) = </w:t>
+      </w:r>
+      <w:r>
+        <w:t>12.481</w:t>
+      </w:r>
+      <w:r>
+        <w:t xml:space="preserve">, p </w:t>
+      </w:r>
+      <w:r>
+        <w:t>&lt;</w:t>
+      </w:r>
+      <w:r>
+        <w:t xml:space="preserve"> </w:t>
+      </w:r>
+      <w:r>
+        <w:t xml:space="preserve">0.03). Post-hoc analysis with Wilcoxon Signed-Rank Tests and </w:t>
+      </w:r>
+      <w:proofErr w:type="spellStart"/>
+      <w:r>
+        <w:t>Bonferroni</w:t>
+      </w:r>
+      <w:proofErr w:type="spellEnd"/>
+      <w:r>
+        <w:t xml:space="preserve"> corrections revealed statistically significant differences in effort for the following pairs</w:t>
+      </w:r>
+      <w:r>
+        <w:t xml:space="preserve">(Input Distortion will be </w:t>
+      </w:r>
+      <w:proofErr w:type="spellStart"/>
+      <w:r>
+        <w:t>reffered</w:t>
+      </w:r>
+      <w:proofErr w:type="spellEnd"/>
+      <w:r>
+        <w:t xml:space="preserve"> to as “ID” and Display Distortion will be </w:t>
+      </w:r>
+      <w:proofErr w:type="spellStart"/>
+      <w:r>
+        <w:t>reffered</w:t>
+      </w:r>
+      <w:proofErr w:type="spellEnd"/>
+      <w:r>
+        <w:t xml:space="preserve"> to as “DD”)</w:t>
+      </w:r>
+      <w:r>
+        <w:t xml:space="preserve">: </w:t>
+      </w:r>
+      <w:r>
+        <w:t>ID-</w:t>
+      </w:r>
+      <w:proofErr w:type="spellStart"/>
+      <w:r>
+        <w:t>ActiveList</w:t>
+      </w:r>
+      <w:proofErr w:type="spellEnd"/>
+      <w:r>
+        <w:t xml:space="preserve"> Slider </w:t>
+      </w:r>
+      <w:proofErr w:type="spellStart"/>
+      <w:r>
+        <w:t>vs</w:t>
+      </w:r>
+      <w:proofErr w:type="spellEnd"/>
+      <w:r>
+        <w:t xml:space="preserve"> ID-Alphaslider (Z = -</w:t>
+      </w:r>
+      <w:r>
+        <w:lastRenderedPageBreak/>
+        <w:t>2.940, p = 0.003), DD-</w:t>
+      </w:r>
+      <w:proofErr w:type="spellStart"/>
+      <w:r>
+        <w:t>ActiveList</w:t>
+      </w:r>
+      <w:proofErr w:type="spellEnd"/>
+      <w:r>
+        <w:t xml:space="preserve"> Slider </w:t>
+      </w:r>
+      <w:proofErr w:type="spellStart"/>
+      <w:r>
+        <w:t>vs</w:t>
+      </w:r>
+      <w:proofErr w:type="spellEnd"/>
+      <w:r>
+        <w:t xml:space="preserve"> ID-Alphaslider </w:t>
+      </w:r>
+      <w:r>
+        <w:t>(Z = -2.</w:t>
+      </w:r>
+      <w:r>
+        <w:t>809</w:t>
+      </w:r>
+      <w:r>
+        <w:t>, p = 0.00</w:t>
+      </w:r>
+      <w:r>
+        <w:t>5</w:t>
+      </w:r>
+      <w:r>
+        <w:t>)</w:t>
+      </w:r>
+      <w:r>
+        <w:t>, ID-</w:t>
+      </w:r>
+      <w:proofErr w:type="spellStart"/>
+      <w:r>
+        <w:t>ActiveList</w:t>
+      </w:r>
+      <w:proofErr w:type="spellEnd"/>
+      <w:r>
+        <w:t xml:space="preserve"> Slider </w:t>
+      </w:r>
+      <w:proofErr w:type="spellStart"/>
+      <w:r>
+        <w:t>vs</w:t>
+      </w:r>
+      <w:proofErr w:type="spellEnd"/>
+      <w:r>
+        <w:t xml:space="preserve"> ID-</w:t>
+      </w:r>
+      <w:proofErr w:type="spellStart"/>
+      <w:r>
+        <w:t>ActiveArea</w:t>
+      </w:r>
+      <w:proofErr w:type="spellEnd"/>
+      <w:r>
+        <w:t xml:space="preserve"> Slider </w:t>
+      </w:r>
+      <w:r>
+        <w:t xml:space="preserve">(Z = </w:t>
+      </w:r>
+      <w:r>
+        <w:t>-2.634, p = 0.008</w:t>
+      </w:r>
+      <w:r>
+        <w:t>)</w:t>
+      </w:r>
+      <w:r>
+        <w:t>, DD-</w:t>
+      </w:r>
+      <w:proofErr w:type="spellStart"/>
+      <w:r>
+        <w:t>ActiveList</w:t>
+      </w:r>
+      <w:proofErr w:type="spellEnd"/>
+      <w:r>
+        <w:t xml:space="preserve"> Slider </w:t>
+      </w:r>
+      <w:proofErr w:type="spellStart"/>
+      <w:r>
+        <w:t>vs</w:t>
+      </w:r>
+      <w:proofErr w:type="spellEnd"/>
+      <w:r>
+        <w:t xml:space="preserve"> ID-</w:t>
+      </w:r>
+      <w:proofErr w:type="spellStart"/>
+      <w:r>
+        <w:t>ActiveArea</w:t>
+      </w:r>
+      <w:proofErr w:type="spellEnd"/>
+      <w:r>
+        <w:t xml:space="preserve"> Slider </w:t>
+      </w:r>
+      <w:r>
+        <w:t>(Z = -2.</w:t>
+      </w:r>
+      <w:r>
+        <w:t>849</w:t>
+      </w:r>
+      <w:r>
+        <w:t>, p = 0.00</w:t>
+      </w:r>
+      <w:r>
+        <w:t>4</w:t>
+      </w:r>
+      <w:r>
+        <w:t>)</w:t>
+      </w:r>
+      <w:r>
+        <w:t>. The post-hoc analysis also revealed no significant differences for frustration.</w:t>
+      </w:r>
+      <w:r>
+        <w:t xml:space="preserve"> This information </w:t>
+      </w:r>
+      <w:r>
+        <w:t xml:space="preserve">supports hypothesis 4. </w:t>
+      </w:r>
+    </w:p>
+    <w:p>
       <w:pPr>
         <w:rPr>
           <w:color w:val="FF0000"/>
@@ -2581,7 +3484,7 @@
         <w:rPr>
           <w:i/>
         </w:rPr>
-        <w:t>Subjective Satisfaction:</w:t>
+        <w:t>Subjective Preference:</w:t>
       </w:r>
       <w:r>
         <w:t xml:space="preserve"> </w:t>
@@ -2590,8 +3493,35 @@
         <w:rPr>
           <w:color w:val="FF0000"/>
         </w:rPr>
-        <w:t>Need help analyzing the data</w:t>
-      </w:r>
+        <w:t xml:space="preserve">Dr. </w:t>
+      </w:r>
+      <w:proofErr w:type="spellStart"/>
+      <w:r>
+        <w:rPr>
+          <w:color w:val="FF0000"/>
+        </w:rPr>
+        <w:t>Irani</w:t>
+      </w:r>
+      <w:proofErr w:type="spellEnd"/>
+      <w:r>
+        <w:rPr>
+          <w:color w:val="FF0000"/>
+        </w:rPr>
+        <w:t xml:space="preserve"> asked to analyze this information later</w:t>
+      </w:r>
+    </w:p>
+    <w:p>
+      <w:pPr>
+        <w:pStyle w:val="Heading1"/>
+      </w:pPr>
+      <w:r>
+        <w:t>D</w:t>
+      </w:r>
+      <w:r>
+        <w:t>iscussion</w:t>
+      </w:r>
+    </w:p>
+    <w:p>
       <w:bookmarkStart w:id="0" w:name="_GoBack"/>
       <w:bookmarkEnd w:id="0"/>
     </w:p>
@@ -2603,19 +3533,7 @@
         <w:t>Conclusion</w:t>
       </w:r>
     </w:p>
-    <w:p>
-      <w:pPr>
-        <w:rPr>
-          <w:color w:val="FF0000"/>
-        </w:rPr>
-      </w:pPr>
-      <w:r>
-        <w:rPr>
-          <w:color w:val="FF0000"/>
-        </w:rPr>
-        <w:t>Need to write this</w:t>
-      </w:r>
-    </w:p>
+    <w:p/>
     <w:p>
       <w:pPr>
         <w:pStyle w:val="Heading1"/>
@@ -2844,7 +3762,6 @@
                   <w:rPr>
                     <w:noProof/>
                   </w:rPr>
-                  <w:lastRenderedPageBreak/>
                   <w:t>[3]</w:t>
                 </w:r>
               </w:p>
@@ -3222,6 +4139,7 @@
                   <w:rPr>
                     <w:noProof/>
                   </w:rPr>
+                  <w:lastRenderedPageBreak/>
                   <w:t>[9]</w:t>
                 </w:r>
                 <w:bookmarkEnd w:id="5"/>
@@ -3414,6 +4332,7 @@
                   <w:rPr>
                     <w:noProof/>
                   </w:rPr>
+                  <w:lastRenderedPageBreak/>
                   <w:t>[12]</w:t>
                 </w:r>
                 <w:bookmarkEnd w:id="8"/>
@@ -3525,7 +4444,6 @@
           <w:b/>
           <w:sz w:val="24"/>
         </w:rPr>
-        <w:lastRenderedPageBreak/>
         <w:t>The columns on the last page should be of approximately equal length.</w:t>
       </w:r>
       <w:r>
@@ -7666,7 +8584,7 @@
 </file>
 
 <file path=customXml/itemProps1.xml><?xml version="1.0" encoding="utf-8"?>
-<ds:datastoreItem xmlns:ds="http://schemas.openxmlformats.org/officeDocument/2006/customXml" ds:itemID="{C07D8E67-01ED-4ECB-AF4A-6BCF7EA1668D}">
+<ds:datastoreItem xmlns:ds="http://schemas.openxmlformats.org/officeDocument/2006/customXml" ds:itemID="{0B2821E2-6802-4011-9C34-0048AB860BAF}">
   <ds:schemaRefs>
     <ds:schemaRef ds:uri="http://schemas.openxmlformats.org/officeDocument/2006/bibliography"/>
   </ds:schemaRefs>

</xml_diff>

<commit_message>
More work on paper. Saved as PDF
</commit_message>
<xml_diff>
--- a/CHI Paper.docx
+++ b/CHI Paper.docx
@@ -227,13 +227,12 @@
       <w:r>
         <w:rPr>
           <w:noProof/>
-          <w:lang w:val="en-CA" w:eastAsia="en-CA"/>
         </w:rPr>
         <w:lastRenderedPageBreak/>
         <mc:AlternateContent>
           <mc:Choice Requires="wps">
             <w:drawing>
-              <wp:anchor distT="0" distB="0" distL="114300" distR="114300" simplePos="0" relativeHeight="251640320" behindDoc="0" locked="1" layoutInCell="1" allowOverlap="0">
+              <wp:anchor distT="0" distB="0" distL="114300" distR="114300" simplePos="0" relativeHeight="251637248" behindDoc="0" locked="1" layoutInCell="1" allowOverlap="0" wp14:anchorId="4A1DB18F" wp14:editId="703191B7">
                 <wp:simplePos x="0" y="0"/>
                 <wp:positionH relativeFrom="margin">
                   <wp:posOffset>3810</wp:posOffset>
@@ -290,6 +289,17 @@
                             <w:r>
                               <w:t>Submitted to CHI 2013</w:t>
                             </w:r>
+                            <w:r>
+                              <w:t xml:space="preserve"> – this had the copyright info previously. Should I make this textbox smaller? </w:t>
+                            </w:r>
+                            <w:proofErr w:type="gramStart"/>
+                            <w:r>
+                              <w:t>Or</w:t>
+                            </w:r>
+                            <w:proofErr w:type="gramEnd"/>
+                            <w:r>
+                              <w:t xml:space="preserve"> keep it the same size for when the copyright info is put back in?</w:t>
+                            </w:r>
                           </w:p>
                         </w:txbxContent>
                       </wps:txbx>
@@ -314,7 +324,7 @@
                 <v:stroke joinstyle="miter"/>
                 <v:path gradientshapeok="t" o:connecttype="rect"/>
               </v:shapetype>
-              <v:shape id="Text Box 2" o:spid="_x0000_s1026" type="#_x0000_t202" style="position:absolute;left:0;text-align:left;margin-left:.3pt;margin-top:569.7pt;width:239.75pt;height:86.05pt;z-index:251640320;visibility:visible;mso-wrap-style:square;mso-width-percent:0;mso-height-percent:0;mso-wrap-distance-left:9pt;mso-wrap-distance-top:0;mso-wrap-distance-right:9pt;mso-wrap-distance-bottom:0;mso-position-horizontal:absolute;mso-position-horizontal-relative:margin;mso-position-vertical:absolute;mso-position-vertical-relative:margin;mso-width-percent:0;mso-height-percent:0;mso-width-relative:page;mso-height-relative:page;v-text-anchor:top" o:gfxdata="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" o:allowoverlap="f" stroked="f">
+              <v:shape id="Text Box 2" o:spid="_x0000_s1026" type="#_x0000_t202" style="position:absolute;left:0;text-align:left;margin-left:.3pt;margin-top:569.7pt;width:239.75pt;height:86.05pt;z-index:251637248;visibility:visible;mso-wrap-style:square;mso-width-percent:0;mso-height-percent:0;mso-wrap-distance-left:9pt;mso-wrap-distance-top:0;mso-wrap-distance-right:9pt;mso-wrap-distance-bottom:0;mso-position-horizontal:absolute;mso-position-horizontal-relative:margin;mso-position-vertical:absolute;mso-position-vertical-relative:margin;mso-width-percent:0;mso-height-percent:0;mso-width-relative:page;mso-height-relative:page;v-text-anchor:top" o:gfxdata="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" o:allowoverlap="f" stroked="f">
                 <v:textbox inset="0,,0">
                   <w:txbxContent>
                     <w:p>
@@ -323,6 +333,17 @@
                       </w:pPr>
                       <w:r>
                         <w:t>Submitted to CHI 2013</w:t>
+                      </w:r>
+                      <w:r>
+                        <w:t xml:space="preserve"> – this had the copyright info previously. Should I make this textbox smaller? </w:t>
+                      </w:r>
+                      <w:proofErr w:type="gramStart"/>
+                      <w:r>
+                        <w:t>Or</w:t>
+                      </w:r>
+                      <w:proofErr w:type="gramEnd"/>
+                      <w:r>
+                        <w:t xml:space="preserve"> keep it the same size for when the copyright info is put back in?</w:t>
                       </w:r>
                     </w:p>
                   </w:txbxContent>
@@ -385,7 +406,15 @@
         <w:t xml:space="preserve">suffer from two problems: </w:t>
       </w:r>
       <w:r>
-        <w:t xml:space="preserve">poor subpixel data querying, and </w:t>
+        <w:t xml:space="preserve">poor </w:t>
+      </w:r>
+      <w:proofErr w:type="spellStart"/>
+      <w:r>
+        <w:t>subpixel</w:t>
+      </w:r>
+      <w:proofErr w:type="spellEnd"/>
+      <w:r>
+        <w:t xml:space="preserve"> data querying, and </w:t>
       </w:r>
       <w:r>
         <w:t>uniform visual repr</w:t>
@@ -406,7 +435,15 @@
         <w:t>sliders</w:t>
       </w:r>
       <w:r>
-        <w:t xml:space="preserve"> to give users more efficient subpixel data querying</w:t>
+        <w:t xml:space="preserve"> to give users more efficient </w:t>
+      </w:r>
+      <w:proofErr w:type="spellStart"/>
+      <w:r>
+        <w:t>subpixel</w:t>
+      </w:r>
+      <w:proofErr w:type="spellEnd"/>
+      <w:r>
+        <w:t xml:space="preserve"> data querying</w:t>
       </w:r>
       <w:r>
         <w:t xml:space="preserve"> </w:t>
@@ -551,6 +588,357 @@
       </w:r>
     </w:p>
     <w:p>
+      <w:r>
+        <w:rPr>
+          <w:noProof/>
+        </w:rPr>
+        <mc:AlternateContent>
+          <mc:Choice Requires="wpg">
+            <w:drawing>
+              <wp:anchor distT="0" distB="0" distL="114300" distR="114300" simplePos="0" relativeHeight="251677696" behindDoc="0" locked="0" layoutInCell="1" allowOverlap="1" wp14:anchorId="174BA4CB" wp14:editId="4BFDCD39">
+                <wp:simplePos x="0" y="0"/>
+                <wp:positionH relativeFrom="column">
+                  <wp:posOffset>3202305</wp:posOffset>
+                </wp:positionH>
+                <wp:positionV relativeFrom="paragraph">
+                  <wp:posOffset>1069340</wp:posOffset>
+                </wp:positionV>
+                <wp:extent cx="3139440" cy="3112135"/>
+                <wp:effectExtent l="0" t="0" r="3810" b="0"/>
+                <wp:wrapSquare wrapText="bothSides"/>
+                <wp:docPr id="3" name="Group 3"/>
+                <wp:cNvGraphicFramePr/>
+                <a:graphic xmlns:a="http://schemas.openxmlformats.org/drawingml/2006/main">
+                  <a:graphicData uri="http://schemas.microsoft.com/office/word/2010/wordprocessingGroup">
+                    <wpg:wgp>
+                      <wpg:cNvGrpSpPr/>
+                      <wpg:grpSpPr>
+                        <a:xfrm>
+                          <a:off x="0" y="0"/>
+                          <a:ext cx="3139440" cy="3112135"/>
+                          <a:chOff x="0" y="0"/>
+                          <a:chExt cx="3140015" cy="3112182"/>
+                        </a:xfrm>
+                      </wpg:grpSpPr>
+                      <wpg:grpSp>
+                        <wpg:cNvPr id="2" name="Group 2"/>
+                        <wpg:cNvGrpSpPr/>
+                        <wpg:grpSpPr>
+                          <a:xfrm>
+                            <a:off x="69012" y="0"/>
+                            <a:ext cx="3071003" cy="2061713"/>
+                            <a:chOff x="0" y="0"/>
+                            <a:chExt cx="3071003" cy="2061713"/>
+                          </a:xfrm>
+                        </wpg:grpSpPr>
+                        <pic:pic xmlns:pic="http://schemas.openxmlformats.org/drawingml/2006/picture">
+                          <pic:nvPicPr>
+                            <pic:cNvPr id="8" name="Picture 8"/>
+                            <pic:cNvPicPr>
+                              <a:picLocks noChangeAspect="1"/>
+                            </pic:cNvPicPr>
+                          </pic:nvPicPr>
+                          <pic:blipFill>
+                            <a:blip r:embed="rId9">
+                              <a:extLst>
+                                <a:ext uri="{28A0092B-C50C-407E-A947-70E740481C1C}">
+                                  <a14:useLocalDpi xmlns:a14="http://schemas.microsoft.com/office/drawing/2010/main" val="0"/>
+                                </a:ext>
+                              </a:extLst>
+                            </a:blip>
+                            <a:srcRect/>
+                            <a:stretch>
+                              <a:fillRect/>
+                            </a:stretch>
+                          </pic:blipFill>
+                          <pic:spPr bwMode="auto">
+                            <a:xfrm>
+                              <a:off x="0" y="1259456"/>
+                              <a:ext cx="3071003" cy="802257"/>
+                            </a:xfrm>
+                            <a:prstGeom prst="rect">
+                              <a:avLst/>
+                            </a:prstGeom>
+                            <a:noFill/>
+                            <a:ln>
+                              <a:noFill/>
+                            </a:ln>
+                          </pic:spPr>
+                        </pic:pic>
+                        <pic:pic xmlns:pic="http://schemas.openxmlformats.org/drawingml/2006/picture">
+                          <pic:nvPicPr>
+                            <pic:cNvPr id="1" name="Picture 1"/>
+                            <pic:cNvPicPr>
+                              <a:picLocks noChangeAspect="1"/>
+                            </pic:cNvPicPr>
+                          </pic:nvPicPr>
+                          <pic:blipFill>
+                            <a:blip r:embed="rId10">
+                              <a:extLst>
+                                <a:ext uri="{28A0092B-C50C-407E-A947-70E740481C1C}">
+                                  <a14:useLocalDpi xmlns:a14="http://schemas.microsoft.com/office/drawing/2010/main" val="0"/>
+                                </a:ext>
+                              </a:extLst>
+                            </a:blip>
+                            <a:stretch>
+                              <a:fillRect/>
+                            </a:stretch>
+                          </pic:blipFill>
+                          <pic:spPr>
+                            <a:xfrm>
+                              <a:off x="0" y="629728"/>
+                              <a:ext cx="3071003" cy="595223"/>
+                            </a:xfrm>
+                            <a:prstGeom prst="rect">
+                              <a:avLst/>
+                            </a:prstGeom>
+                          </pic:spPr>
+                        </pic:pic>
+                        <pic:pic xmlns:pic="http://schemas.openxmlformats.org/drawingml/2006/picture">
+                          <pic:nvPicPr>
+                            <pic:cNvPr id="7" name="Picture 7"/>
+                            <pic:cNvPicPr>
+                              <a:picLocks noChangeAspect="1"/>
+                            </pic:cNvPicPr>
+                          </pic:nvPicPr>
+                          <pic:blipFill>
+                            <a:blip r:embed="rId11">
+                              <a:extLst>
+                                <a:ext uri="{28A0092B-C50C-407E-A947-70E740481C1C}">
+                                  <a14:useLocalDpi xmlns:a14="http://schemas.microsoft.com/office/drawing/2010/main" val="0"/>
+                                </a:ext>
+                              </a:extLst>
+                            </a:blip>
+                            <a:stretch>
+                              <a:fillRect/>
+                            </a:stretch>
+                          </pic:blipFill>
+                          <pic:spPr>
+                            <a:xfrm>
+                              <a:off x="0" y="0"/>
+                              <a:ext cx="3062377" cy="595222"/>
+                            </a:xfrm>
+                            <a:prstGeom prst="rect">
+                              <a:avLst/>
+                            </a:prstGeom>
+                          </pic:spPr>
+                        </pic:pic>
+                      </wpg:grpSp>
+                      <wps:wsp>
+                        <wps:cNvPr id="304" name="Text Box 2"/>
+                        <wps:cNvSpPr txBox="1">
+                          <a:spLocks noChangeArrowheads="1"/>
+                        </wps:cNvSpPr>
+                        <wps:spPr bwMode="auto">
+                          <a:xfrm>
+                            <a:off x="0" y="2070148"/>
+                            <a:ext cx="3131819" cy="1042034"/>
+                          </a:xfrm>
+                          <a:prstGeom prst="rect">
+                            <a:avLst/>
+                          </a:prstGeom>
+                          <a:solidFill>
+                            <a:srgbClr val="FFFFFF"/>
+                          </a:solidFill>
+                          <a:ln w="9525">
+                            <a:noFill/>
+                            <a:miter lim="800000"/>
+                            <a:headEnd/>
+                            <a:tailEnd/>
+                          </a:ln>
+                        </wps:spPr>
+                        <wps:txbx>
+                          <w:txbxContent>
+                            <w:p>
+                              <w:pPr>
+                                <w:pStyle w:val="Caption"/>
+                              </w:pPr>
+                              <w:proofErr w:type="gramStart"/>
+                              <w:r>
+                                <w:t>F</w:t>
+                              </w:r>
+                              <w:r>
+                                <w:t>igure 1</w:t>
+                              </w:r>
+                              <w:r>
+                                <w:t>:</w:t>
+                              </w:r>
+                              <w:r>
+                                <w:t xml:space="preserve"> (Top)</w:t>
+                              </w:r>
+                              <w:r>
+                                <w:t xml:space="preserve"> </w:t>
+                              </w:r>
+                              <w:r>
+                                <w:t xml:space="preserve">Display Distortion with </w:t>
+                              </w:r>
+                              <w:r>
+                                <w:t xml:space="preserve">the </w:t>
+                              </w:r>
+                              <w:r>
+                                <w:t>Alphaslider.</w:t>
+                              </w:r>
+                              <w:proofErr w:type="gramEnd"/>
+                              <w:r>
+                                <w:t xml:space="preserve"> Letter spacing indicates distribution and users have constant input</w:t>
+                              </w:r>
+                              <w:r>
+                                <w:t>. (Middle)</w:t>
+                              </w:r>
+                              <w:r>
+                                <w:t xml:space="preserve"> </w:t>
+                              </w:r>
+                              <w:proofErr w:type="gramStart"/>
+                              <w:r>
+                                <w:t>Input Distortion with the ActiveArea Slider.</w:t>
+                              </w:r>
+                              <w:proofErr w:type="gramEnd"/>
+                              <w:r>
+                                <w:t xml:space="preserve"> Histograms indicate distribution and user input </w:t>
+                              </w:r>
+                              <w:proofErr w:type="gramStart"/>
+                              <w:r>
+                                <w:t>gets</w:t>
+                              </w:r>
+                              <w:proofErr w:type="gramEnd"/>
+                              <w:r>
+                                <w:t xml:space="preserve"> distorted based on local density</w:t>
+                              </w:r>
+                              <w:r>
+                                <w:t>. (Bottom)</w:t>
+                              </w:r>
+                              <w:r>
+                                <w:t xml:space="preserve"> </w:t>
+                              </w:r>
+                              <w:r>
+                                <w:t>The ActiveList Slider with an Input Distortion</w:t>
+                              </w:r>
+                            </w:p>
+                          </w:txbxContent>
+                        </wps:txbx>
+                        <wps:bodyPr rot="0" vert="horz" wrap="square" lIns="91440" tIns="45720" rIns="91440" bIns="45720" anchor="t" anchorCtr="0">
+                          <a:spAutoFit/>
+                        </wps:bodyPr>
+                      </wps:wsp>
+                    </wpg:wgp>
+                  </a:graphicData>
+                </a:graphic>
+              </wp:anchor>
+            </w:drawing>
+          </mc:Choice>
+          <mc:Fallback>
+            <w:pict>
+              <v:group id="Group 3" o:spid="_x0000_s1027" style="position:absolute;left:0;text-align:left;margin-left:252.15pt;margin-top:84.2pt;width:247.2pt;height:245.05pt;z-index:251677696" coordsize="31400,31121" o:gfxdata="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">
+                <v:group id="Group 2" o:spid="_x0000_s1028" style="position:absolute;left:690;width:30710;height:20617" coordsize="30710,20617" o:gfxdata="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">
+                  <v:shapetype id="_x0000_t75" coordsize="21600,21600" o:spt="75" o:preferrelative="t" path="m@4@5l@4@11@9@11@9@5xe" filled="f" stroked="f">
+                    <v:stroke joinstyle="miter"/>
+                    <v:formulas>
+                      <v:f eqn="if lineDrawn pixelLineWidth 0"/>
+                      <v:f eqn="sum @0 1 0"/>
+                      <v:f eqn="sum 0 0 @1"/>
+                      <v:f eqn="prod @2 1 2"/>
+                      <v:f eqn="prod @3 21600 pixelWidth"/>
+                      <v:f eqn="prod @3 21600 pixelHeight"/>
+                      <v:f eqn="sum @0 0 1"/>
+                      <v:f eqn="prod @6 1 2"/>
+                      <v:f eqn="prod @7 21600 pixelWidth"/>
+                      <v:f eqn="sum @8 21600 0"/>
+                      <v:f eqn="prod @7 21600 pixelHeight"/>
+                      <v:f eqn="sum @10 21600 0"/>
+                    </v:formulas>
+                    <v:path o:extrusionok="f" gradientshapeok="t" o:connecttype="rect"/>
+                    <o:lock v:ext="edit" aspectratio="t"/>
+                  </v:shapetype>
+                  <v:shape id="Picture 8" o:spid="_x0000_s1029" type="#_x0000_t75" style="position:absolute;top:12594;width:30710;height:8023;visibility:visible;mso-wrap-style:square" o:gfxdata="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">
+                    <v:imagedata r:id="rId12" o:title=""/>
+                    <v:path arrowok="t"/>
+                  </v:shape>
+                  <v:shape id="Picture 1" o:spid="_x0000_s1030" type="#_x0000_t75" style="position:absolute;top:6297;width:30710;height:5952;visibility:visible;mso-wrap-style:square" o:gfxdata="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">
+                    <v:imagedata r:id="rId13" o:title=""/>
+                    <v:path arrowok="t"/>
+                  </v:shape>
+                  <v:shape id="Picture 7" o:spid="_x0000_s1031" type="#_x0000_t75" style="position:absolute;width:30623;height:5952;visibility:visible;mso-wrap-style:square" o:gfxdata="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">
+                    <v:imagedata r:id="rId14" o:title=""/>
+                    <v:path arrowok="t"/>
+                  </v:shape>
+                </v:group>
+                <v:shape id="_x0000_s1032" type="#_x0000_t202" style="position:absolute;top:20701;width:31318;height:10420;visibility:visible;mso-wrap-style:square;v-text-anchor:top" o:gfxdata="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" stroked="f">
+                  <v:textbox style="mso-fit-shape-to-text:t">
+                    <w:txbxContent>
+                      <w:p>
+                        <w:pPr>
+                          <w:pStyle w:val="Caption"/>
+                        </w:pPr>
+                        <w:proofErr w:type="gramStart"/>
+                        <w:r>
+                          <w:t>F</w:t>
+                        </w:r>
+                        <w:r>
+                          <w:t>igure 1</w:t>
+                        </w:r>
+                        <w:r>
+                          <w:t>:</w:t>
+                        </w:r>
+                        <w:r>
+                          <w:t xml:space="preserve"> (Top)</w:t>
+                        </w:r>
+                        <w:r>
+                          <w:t xml:space="preserve"> </w:t>
+                        </w:r>
+                        <w:r>
+                          <w:t xml:space="preserve">Display Distortion with </w:t>
+                        </w:r>
+                        <w:r>
+                          <w:t xml:space="preserve">the </w:t>
+                        </w:r>
+                        <w:r>
+                          <w:t>Alphaslider.</w:t>
+                        </w:r>
+                        <w:proofErr w:type="gramEnd"/>
+                        <w:r>
+                          <w:t xml:space="preserve"> Letter spacing indicates distribution and users have constant input</w:t>
+                        </w:r>
+                        <w:r>
+                          <w:t>. (Middle)</w:t>
+                        </w:r>
+                        <w:r>
+                          <w:t xml:space="preserve"> </w:t>
+                        </w:r>
+                        <w:proofErr w:type="gramStart"/>
+                        <w:r>
+                          <w:t>Input Distortion with the ActiveArea Slider.</w:t>
+                        </w:r>
+                        <w:proofErr w:type="gramEnd"/>
+                        <w:r>
+                          <w:t xml:space="preserve"> Histograms indicate distribution and user input </w:t>
+                        </w:r>
+                        <w:proofErr w:type="gramStart"/>
+                        <w:r>
+                          <w:t>gets</w:t>
+                        </w:r>
+                        <w:proofErr w:type="gramEnd"/>
+                        <w:r>
+                          <w:t xml:space="preserve"> distorted based on local density</w:t>
+                        </w:r>
+                        <w:r>
+                          <w:t>. (Bottom)</w:t>
+                        </w:r>
+                        <w:r>
+                          <w:t xml:space="preserve"> </w:t>
+                        </w:r>
+                        <w:r>
+                          <w:t>The ActiveList Slider with an Input Distortion</w:t>
+                        </w:r>
+                      </w:p>
+                    </w:txbxContent>
+                  </v:textbox>
+                </v:shape>
+                <w10:wrap type="square"/>
+              </v:group>
+            </w:pict>
+          </mc:Fallback>
+        </mc:AlternateContent>
+      </w:r>
       <w:r>
         <w:t>Dynamic queries provide easy to use, powerful and efficient</w:t>
       </w:r>
@@ -605,6 +993,7 @@
           <w:hyperlink w:anchor="BSh96" w:history="1">
             <w:r>
               <w:rPr>
+                <w:rStyle w:val="Header"/>
                 <w:noProof/>
                 <w:lang w:val="en-CA"/>
               </w:rPr>
@@ -691,6 +1080,7 @@
           <w:hyperlink w:anchor="Ahl94" w:history="1">
             <w:r>
               <w:rPr>
+                <w:rStyle w:val="Header"/>
                 <w:noProof/>
                 <w:lang w:val="en-CA"/>
               </w:rPr>
@@ -796,34 +1186,29 @@
         <w:t xml:space="preserve"> along the slider track</w:t>
       </w:r>
       <w:r>
-        <w:t>. Subpixel querying is a new problem because information density is ever increasing.</w:t>
+        <w:t xml:space="preserve">. </w:t>
+      </w:r>
+      <w:proofErr w:type="spellStart"/>
+      <w:r>
+        <w:t>Subpixel</w:t>
+      </w:r>
+      <w:proofErr w:type="spellEnd"/>
+      <w:r>
+        <w:t xml:space="preserve"> querying is a new problem because information density is ever increasing.</w:t>
       </w:r>
       <w:r>
         <w:t xml:space="preserve"> D</w:t>
       </w:r>
       <w:r>
-        <w:t>ata selection</w:t>
-      </w:r>
-      <w:r>
-        <w:t xml:space="preserve"> is becoming increasingly difficult b</w:t>
-      </w:r>
-      <w:r>
-        <w:t>ecause each pixel</w:t>
-      </w:r>
-      <w:r>
-        <w:t xml:space="preserve"> </w:t>
-      </w:r>
-      <w:r>
-        <w:t>map</w:t>
-      </w:r>
-      <w:r>
-        <w:t>s to</w:t>
-      </w:r>
-      <w:r>
-        <w:t xml:space="preserve"> </w:t>
-      </w:r>
-      <w:r>
-        <w:t xml:space="preserve">more </w:t>
+        <w:t>ata selectio</w:t>
+      </w:r>
+      <w:bookmarkStart w:id="0" w:name="_GoBack"/>
+      <w:bookmarkEnd w:id="0"/>
+      <w:r>
+        <w:t>n</w:t>
+      </w:r>
+      <w:r>
+        <w:t xml:space="preserve"> is becoming increasingly difficult because each pixel maps to more </w:t>
       </w:r>
       <w:r>
         <w:lastRenderedPageBreak/>
@@ -832,7 +1217,15 @@
     </w:p>
     <w:p>
       <w:r>
-        <w:t xml:space="preserve">The PVSlider </w:t>
+        <w:t xml:space="preserve">The </w:t>
+      </w:r>
+      <w:proofErr w:type="spellStart"/>
+      <w:r>
+        <w:t>PVSlider</w:t>
+      </w:r>
+      <w:proofErr w:type="spellEnd"/>
+      <w:r>
+        <w:t xml:space="preserve"> </w:t>
       </w:r>
       <w:sdt>
         <w:sdtPr>
@@ -863,6 +1256,7 @@
           <w:hyperlink w:anchor="Aya98" w:history="1">
             <w:r>
               <w:rPr>
+                <w:rStyle w:val="Header"/>
                 <w:noProof/>
                 <w:lang w:val="en-CA"/>
               </w:rPr>
@@ -882,7 +1276,15 @@
         </w:sdtContent>
       </w:sdt>
       <w:r>
-        <w:t xml:space="preserve"> and FineSlider </w:t>
+        <w:t xml:space="preserve"> and </w:t>
+      </w:r>
+      <w:proofErr w:type="spellStart"/>
+      <w:r>
+        <w:t>FineSlider</w:t>
+      </w:r>
+      <w:proofErr w:type="spellEnd"/>
+      <w:r>
+        <w:t xml:space="preserve"> </w:t>
       </w:r>
       <w:sdt>
         <w:sdtPr>
@@ -913,6 +1315,7 @@
           <w:hyperlink w:anchor="Mas95" w:history="1">
             <w:r>
               <w:rPr>
+                <w:rStyle w:val="Header"/>
                 <w:noProof/>
                 <w:lang w:val="en-CA"/>
               </w:rPr>
@@ -932,7 +1335,39 @@
         </w:sdtContent>
       </w:sdt>
       <w:r>
-        <w:t xml:space="preserve"> both aim to improve upon the Alphaslider. The PVSlider uses a popup vernier to give users sub-pixel-pitch control and sub-pixel visualization. The FineSlider uses an elastic band metaphor to give users more intuitive control over scrolling speed and precision where a longer elastic band correlates to faster scrolling and a shorter band correlates to more precise and deliberate item selection. The Zlider, proposed by Ramos et al, takes advantage of pressure input in a pressure sensitive environment to fluidly change from coarse to fine granularity and shift granularity control from the system to the user </w:t>
+        <w:t xml:space="preserve"> both aim to improve upon the Alphaslider. The </w:t>
+      </w:r>
+      <w:proofErr w:type="spellStart"/>
+      <w:r>
+        <w:t>PVSlider</w:t>
+      </w:r>
+      <w:proofErr w:type="spellEnd"/>
+      <w:r>
+        <w:t xml:space="preserve"> uses a popup </w:t>
+      </w:r>
+      <w:proofErr w:type="spellStart"/>
+      <w:r>
+        <w:t>vernier</w:t>
+      </w:r>
+      <w:proofErr w:type="spellEnd"/>
+      <w:r>
+        <w:t xml:space="preserve"> to give users sub-pixel-pitch control and sub-pixel visualization. The </w:t>
+      </w:r>
+      <w:proofErr w:type="spellStart"/>
+      <w:r>
+        <w:t>FineSlider</w:t>
+      </w:r>
+      <w:proofErr w:type="spellEnd"/>
+      <w:r>
+        <w:t xml:space="preserve"> uses an elastic band metaphor to give users more intuitive control over scrolling speed and precision where a longer elastic band correlates to faster scrolling and a shorter band correlates to more precise and deliberate item selection. The </w:t>
+      </w:r>
+      <w:proofErr w:type="spellStart"/>
+      <w:r>
+        <w:t>Zlider</w:t>
+      </w:r>
+      <w:proofErr w:type="spellEnd"/>
+      <w:r>
+        <w:t xml:space="preserve">, proposed by Ramos et al, takes advantage of pressure input in a pressure sensitive environment to fluidly change from coarse to fine granularity and shift granularity control from the system to the user </w:t>
       </w:r>
       <w:sdt>
         <w:sdtPr>
@@ -963,6 +1398,7 @@
           <w:hyperlink w:anchor="Ram05" w:history="1">
             <w:r>
               <w:rPr>
+                <w:rStyle w:val="Header"/>
                 <w:noProof/>
                 <w:lang w:val="en-CA"/>
               </w:rPr>
@@ -985,25 +1421,324 @@
         <w:t xml:space="preserve">. </w:t>
       </w:r>
       <w:r>
-        <w:t xml:space="preserve">None of the above sliders dynamically adapt to the data they contain. We believe that the subpixel visual feedback provided by the PVSlider is inadequate because the slider does not dynamically adapt itself. </w:t>
+        <w:t xml:space="preserve">None of the above sliders dynamically adapt to the data they contain. We believe that the </w:t>
+      </w:r>
+      <w:proofErr w:type="spellStart"/>
+      <w:r>
+        <w:t>subpixel</w:t>
+      </w:r>
+      <w:proofErr w:type="spellEnd"/>
+      <w:r>
+        <w:t xml:space="preserve"> visual feedback provided by the </w:t>
+      </w:r>
+      <w:proofErr w:type="spellStart"/>
+      <w:r>
+        <w:t>PVSlider</w:t>
+      </w:r>
+      <w:proofErr w:type="spellEnd"/>
+      <w:r>
+        <w:t xml:space="preserve"> is inadequate because the slider does not dynamically adapt itself. </w:t>
       </w:r>
     </w:p>
     <w:p>
       <w:r>
+        <w:t xml:space="preserve">We </w:t>
+      </w:r>
+      <w:r>
+        <w:t>propose density-</w:t>
+      </w:r>
+      <w:r>
+        <w:t xml:space="preserve">aware </w:t>
+      </w:r>
+      <w:r>
+        <w:t>slider</w:t>
+      </w:r>
+      <w:r>
+        <w:t>s</w:t>
+      </w:r>
+      <w:r>
+        <w:t xml:space="preserve"> </w:t>
+      </w:r>
+      <w:r>
+        <w:t>that</w:t>
+      </w:r>
+      <w:r>
+        <w:t xml:space="preserve"> </w:t>
+      </w:r>
+      <w:r>
+        <w:t>are</w:t>
+      </w:r>
+      <w:r>
+        <w:t xml:space="preserve"> knowledgeable of the data </w:t>
+      </w:r>
+      <w:r>
+        <w:t>they</w:t>
+      </w:r>
+      <w:r>
+        <w:t xml:space="preserve"> </w:t>
+      </w:r>
+      <w:r>
+        <w:t>contain</w:t>
+      </w:r>
+      <w:r>
+        <w:t xml:space="preserve"> and use this information to simplify data querying.</w:t>
+      </w:r>
+      <w:r>
+        <w:t xml:space="preserve"> </w:t>
+      </w:r>
+      <w:r>
+        <w:t>Our slider</w:t>
+      </w:r>
+      <w:r>
+        <w:t>s intelligently redistribute</w:t>
+      </w:r>
+      <w:r>
+        <w:t xml:space="preserve"> the items in densely packed pixels</w:t>
+      </w:r>
+      <w:r>
+        <w:t xml:space="preserve"> over a larger area and provide</w:t>
+      </w:r>
+      <w:r>
+        <w:t xml:space="preserve"> users with a </w:t>
+      </w:r>
+      <w:r>
+        <w:t>visualization</w:t>
+      </w:r>
+      <w:r>
+        <w:t xml:space="preserve"> that gives them a sense of location in the pixel</w:t>
+      </w:r>
+      <w:r>
+        <w:t>,</w:t>
+      </w:r>
+      <w:r>
+        <w:t xml:space="preserve"> and provide a better querying and selection method</w:t>
+      </w:r>
+      <w:r>
+        <w:t>.</w:t>
+      </w:r>
+      <w:r>
+        <w:t xml:space="preserve"> </w:t>
+      </w:r>
+      <w:r>
+        <w:t xml:space="preserve">To solve the issue of data </w:t>
+      </w:r>
+      <w:r>
+        <w:t>visualization</w:t>
+      </w:r>
+      <w:r>
+        <w:t xml:space="preserve"> we used embedded </w:t>
+      </w:r>
+      <w:r>
+        <w:t>visualization</w:t>
+      </w:r>
+      <w:r>
+        <w:t xml:space="preserve">s such as those proposed </w:t>
+      </w:r>
+      <w:r>
+        <w:t>by Wille</w:t>
+      </w:r>
+      <w:r>
+        <w:t>t</w:t>
+      </w:r>
+      <w:r>
+        <w:t xml:space="preserve">t et al </w:t>
+      </w:r>
+      <w:sdt>
+        <w:sdtPr>
+          <w:id w:val="1090594274"/>
+          <w:citation/>
+        </w:sdtPr>
+        <w:sdtEndPr/>
+        <w:sdtContent>
+          <w:r>
+            <w:fldChar w:fldCharType="begin"/>
+          </w:r>
+          <w:r>
+            <w:instrText xml:space="preserve"> CITATION Wil07 \l 1033 </w:instrText>
+          </w:r>
+          <w:r>
+            <w:fldChar w:fldCharType="separate"/>
+          </w:r>
+          <w:r>
+            <w:rPr>
+              <w:noProof/>
+            </w:rPr>
+            <w:t>[</w:t>
+          </w:r>
+          <w:hyperlink w:anchor="Wil07" w:history="1">
+            <w:r>
+              <w:rPr>
+                <w:rStyle w:val="Header"/>
+                <w:noProof/>
+              </w:rPr>
+              <w:t>6</w:t>
+            </w:r>
+          </w:hyperlink>
+          <w:r>
+            <w:rPr>
+              <w:noProof/>
+            </w:rPr>
+            <w:t>]</w:t>
+          </w:r>
+          <w:r>
+            <w:fldChar w:fldCharType="end"/>
+          </w:r>
+        </w:sdtContent>
+      </w:sdt>
+      <w:r>
+        <w:t>.</w:t>
+      </w:r>
+      <w:r>
+        <w:t xml:space="preserve"> These visualizations aid in estimation of </w:t>
+      </w:r>
+      <w:r>
+        <w:lastRenderedPageBreak/>
+        <w:t>the density of items in a given pixel.</w:t>
+      </w:r>
+    </w:p>
+    <w:p>
+      <w:r>
+        <w:t xml:space="preserve">The results of our quantitative study show that participants can query </w:t>
+      </w:r>
+      <w:r>
+        <w:t xml:space="preserve">3.4 seconds (or 15.5%) </w:t>
+      </w:r>
+      <w:r>
+        <w:t xml:space="preserve"> faster with our density-aware sliders compared to the Alphaslider</w:t>
+      </w:r>
+      <w:r>
+        <w:t xml:space="preserve"> </w:t>
+      </w:r>
+      <w:r>
+        <w:t>on a</w:t>
+      </w:r>
+      <w:r>
+        <w:t xml:space="preserve"> datas</w:t>
+      </w:r>
+      <w:r>
+        <w:t>et</w:t>
+      </w:r>
+      <w:r>
+        <w:t xml:space="preserve"> </w:t>
+      </w:r>
+      <w:r>
+        <w:t>of</w:t>
+      </w:r>
+      <w:r>
+        <w:t xml:space="preserve"> </w:t>
+      </w:r>
+      <w:r>
+        <w:t>6</w:t>
+      </w:r>
+      <w:r>
+        <w:t xml:space="preserve">0 000 elements. </w:t>
+      </w:r>
+      <w:r>
+        <w:t xml:space="preserve">Our results are statistically significant </w:t>
+      </w:r>
+      <w:r>
+        <w:t>(</w:t>
+      </w:r>
+      <w:r>
+        <w:rPr>
+          <w:color w:val="FF0000"/>
+        </w:rPr>
+        <w:t>Fill in this statistics data</w:t>
+      </w:r>
+      <w:r>
+        <w:t>).</w:t>
+      </w:r>
+    </w:p>
+    <w:p>
+      <w:pPr>
+        <w:pStyle w:val="Heading1"/>
+      </w:pPr>
+      <w:r>
+        <w:t>Designing of multi-item pixel assignment</w:t>
+      </w:r>
+    </w:p>
+    <w:p>
+      <w:r>
+        <w:t xml:space="preserve">Mapping multiple items to a single pixel and giving users quick access to each item remains an ever-present problem. The Alphaslider gets around this issue by giving users list based movement where the user navigates the list of items </w:t>
+      </w:r>
+      <w:r>
+        <w:t>contained</w:t>
+      </w:r>
+      <w:r>
+        <w:t xml:space="preserve"> by the slider </w:t>
+      </w:r>
+      <w:r>
+        <w:t xml:space="preserve">through coarse or </w:t>
+      </w:r>
+      <w:r>
+        <w:t>fine-grained</w:t>
+      </w:r>
+      <w:r>
+        <w:t xml:space="preserve"> dragging. Coarse dragging lets the user skip through the list 10 items at a time while </w:t>
+      </w:r>
+      <w:r>
+        <w:t>fine-grained</w:t>
+      </w:r>
+      <w:r>
+        <w:t xml:space="preserve"> dragging lets the user move through the list 1 item at a time. This causes a problem to arise when multiple lists are present of different densities</w:t>
+      </w:r>
+      <w:r>
+        <w:t>.</w:t>
+      </w:r>
+      <w:r>
+        <w:t xml:space="preserve"> </w:t>
+      </w:r>
+      <w:r>
+        <w:t>A</w:t>
+      </w:r>
+      <w:r>
+        <w:t xml:space="preserve"> slider </w:t>
+      </w:r>
+      <w:r>
+        <w:t>containing</w:t>
+      </w:r>
+      <w:r>
+        <w:t xml:space="preserve"> 10 000 items will feel heavier t</w:t>
+      </w:r>
+      <w:r>
+        <w:t xml:space="preserve">han a list </w:t>
+      </w:r>
+      <w:r>
+        <w:t>containing</w:t>
+      </w:r>
+      <w:r>
+        <w:t xml:space="preserve"> 1 000 items causing difficulty for the user in predicting how quickly they need to drag the slider. </w:t>
+      </w:r>
+      <w:r>
+        <w:t xml:space="preserve">The </w:t>
+      </w:r>
+      <w:proofErr w:type="spellStart"/>
+      <w:r>
+        <w:t>Alphaslider’s</w:t>
+      </w:r>
+      <w:proofErr w:type="spellEnd"/>
+      <w:r>
+        <w:t xml:space="preserve"> querying method gives no visual feedback when the items per pixel exceeds th</w:t>
+      </w:r>
+      <w:r>
+        <w:t>e coarse grained movement value making highly dense data even more confusing.</w:t>
+      </w:r>
+    </w:p>
+    <w:p>
+      <w:r>
         <w:rPr>
           <w:noProof/>
-          <w:lang w:val="en-CA" w:eastAsia="en-CA"/>
         </w:rPr>
         <mc:AlternateContent>
           <mc:Choice Requires="wpg">
             <w:drawing>
-              <wp:anchor distT="0" distB="0" distL="114300" distR="114300" simplePos="0" relativeHeight="251673600" behindDoc="0" locked="0" layoutInCell="1" allowOverlap="1" wp14:anchorId="3D717DFA" wp14:editId="45FAB1B8">
+              <wp:anchor distT="0" distB="0" distL="114300" distR="114300" simplePos="0" relativeHeight="251671552" behindDoc="0" locked="0" layoutInCell="1" allowOverlap="1" wp14:anchorId="1530F184" wp14:editId="11AE1BC3">
                 <wp:simplePos x="0" y="0"/>
                 <wp:positionH relativeFrom="column">
-                  <wp:posOffset>1350645</wp:posOffset>
+                  <wp:posOffset>1374140</wp:posOffset>
                 </wp:positionH>
                 <wp:positionV relativeFrom="paragraph">
-                  <wp:posOffset>1501775</wp:posOffset>
+                  <wp:posOffset>1815465</wp:posOffset>
                 </wp:positionV>
                 <wp:extent cx="1742440" cy="2777490"/>
                 <wp:effectExtent l="0" t="0" r="0" b="3810"/>
@@ -1055,7 +1790,7 @@
                                 <w:t xml:space="preserve">Figure </w:t>
                               </w:r>
                               <w:r>
-                                <w:t>1</w:t>
+                                <w:t>2</w:t>
                               </w:r>
                               <w:r>
                                 <w:t>:</w:t>
@@ -1067,7 +1802,15 @@
                                 <w:t>our multilevel approach to</w:t>
                               </w:r>
                               <w:r>
-                                <w:t xml:space="preserve"> subpixel querying.</w:t>
+                                <w:t xml:space="preserve"> </w:t>
+                              </w:r>
+                              <w:proofErr w:type="spellStart"/>
+                              <w:r>
+                                <w:t>subpixel</w:t>
+                              </w:r>
+                              <w:proofErr w:type="spellEnd"/>
+                              <w:r>
+                                <w:t xml:space="preserve"> querying.</w:t>
                               </w:r>
                               <w:r>
                                 <w:t xml:space="preserve"> Pixel x contains m items which are mapped across the slider thumb. Each </w:t>
@@ -1096,7 +1839,7 @@
                           </pic:cNvPicPr>
                         </pic:nvPicPr>
                         <pic:blipFill>
-                          <a:blip r:embed="rId9">
+                          <a:blip r:embed="rId15">
                             <a:extLst>
                               <a:ext uri="{28A0092B-C50C-407E-A947-70E740481C1C}">
                                 <a14:useLocalDpi xmlns:a14="http://schemas.microsoft.com/office/drawing/2010/main" val="0"/>
@@ -1133,8 +1876,8 @@
           </mc:Choice>
           <mc:Fallback>
             <w:pict>
-              <v:group id="Group 302" o:spid="_x0000_s1027" style="position:absolute;left:0;text-align:left;margin-left:106.35pt;margin-top:118.25pt;width:137.2pt;height:218.7pt;z-index:251673600;mso-width-relative:margin;mso-height-relative:margin" coordorigin="" coordsize="17435,27799" o:gfxdata="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">
-                <v:shape id="_x0000_s1028" type="#_x0000_t202" style="position:absolute;top:16735;width:17435;height:11064;visibility:visible;mso-wrap-style:square;v-text-anchor:top" o:gfxdata="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" stroked="f">
+              <v:group id="Group 302" o:spid="_x0000_s1033" style="position:absolute;left:0;text-align:left;margin-left:108.2pt;margin-top:142.95pt;width:137.2pt;height:218.7pt;z-index:251671552;mso-width-relative:margin;mso-height-relative:margin" coordorigin="" coordsize="17435,27799" o:gfxdata="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">
+                <v:shape id="_x0000_s1034" type="#_x0000_t202" style="position:absolute;top:16735;width:17435;height:11064;visibility:visible;mso-wrap-style:square;v-text-anchor:top" o:gfxdata="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" stroked="f">
                   <v:textbox>
                     <w:txbxContent>
                       <w:p>
@@ -1145,7 +1888,7 @@
                           <w:t xml:space="preserve">Figure </w:t>
                         </w:r>
                         <w:r>
-                          <w:t>1</w:t>
+                          <w:t>2</w:t>
                         </w:r>
                         <w:r>
                           <w:t>:</w:t>
@@ -1157,7 +1900,15 @@
                           <w:t>our multilevel approach to</w:t>
                         </w:r>
                         <w:r>
-                          <w:t xml:space="preserve"> subpixel querying.</w:t>
+                          <w:t xml:space="preserve"> </w:t>
+                        </w:r>
+                        <w:proofErr w:type="spellStart"/>
+                        <w:r>
+                          <w:t>subpixel</w:t>
+                        </w:r>
+                        <w:proofErr w:type="spellEnd"/>
+                        <w:r>
+                          <w:t xml:space="preserve"> querying.</w:t>
                         </w:r>
                         <w:r>
                           <w:t xml:space="preserve"> Pixel x contains m items which are mapped across the slider thumb. Each </w:t>
@@ -1175,27 +1926,8 @@
                     </w:txbxContent>
                   </v:textbox>
                 </v:shape>
-                <v:shapetype id="_x0000_t75" coordsize="21600,21600" o:spt="75" o:preferrelative="t" path="m@4@5l@4@11@9@11@9@5xe" filled="f" stroked="f">
-                  <v:stroke joinstyle="miter"/>
-                  <v:formulas>
-                    <v:f eqn="if lineDrawn pixelLineWidth 0"/>
-                    <v:f eqn="sum @0 1 0"/>
-                    <v:f eqn="sum 0 0 @1"/>
-                    <v:f eqn="prod @2 1 2"/>
-                    <v:f eqn="prod @3 21600 pixelWidth"/>
-                    <v:f eqn="prod @3 21600 pixelHeight"/>
-                    <v:f eqn="sum @0 0 1"/>
-                    <v:f eqn="prod @6 1 2"/>
-                    <v:f eqn="prod @7 21600 pixelWidth"/>
-                    <v:f eqn="sum @8 21600 0"/>
-                    <v:f eqn="prod @7 21600 pixelHeight"/>
-                    <v:f eqn="sum @10 21600 0"/>
-                  </v:formulas>
-                  <v:path o:extrusionok="f" gradientshapeok="t" o:connecttype="rect"/>
-                  <o:lock v:ext="edit" aspectratio="t"/>
-                </v:shapetype>
-                <v:shape id="Picture 301" o:spid="_x0000_s1029" type="#_x0000_t75" style="position:absolute;width:16735;height:18201;visibility:visible;mso-wrap-style:square" o:gfxdata="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">
-                  <v:imagedata r:id="rId10" o:title=""/>
+                <v:shape id="Picture 301" o:spid="_x0000_s1035" type="#_x0000_t75" style="position:absolute;width:16735;height:18201;visibility:visible;mso-wrap-style:square" o:gfxdata="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">
+                  <v:imagedata r:id="rId16" o:title=""/>
                   <v:path arrowok="t"/>
                 </v:shape>
                 <w10:wrap type="square"/>
@@ -1204,283 +1936,13 @@
           </mc:Fallback>
         </mc:AlternateContent>
       </w:r>
-      <w:r>
-        <w:t xml:space="preserve">We </w:t>
-      </w:r>
-      <w:r>
-        <w:t>propose density-</w:t>
-      </w:r>
-      <w:r>
-        <w:t xml:space="preserve">aware </w:t>
-      </w:r>
-      <w:r>
-        <w:t>slider</w:t>
-      </w:r>
-      <w:r>
-        <w:t>s</w:t>
-      </w:r>
-      <w:r>
-        <w:t xml:space="preserve"> </w:t>
-      </w:r>
-      <w:r>
-        <w:t>that</w:t>
-      </w:r>
-      <w:r>
-        <w:t xml:space="preserve"> </w:t>
-      </w:r>
-      <w:r>
-        <w:t>are</w:t>
-      </w:r>
-      <w:r>
-        <w:t xml:space="preserve"> knowledgeable of the data </w:t>
-      </w:r>
-      <w:r>
-        <w:t>they</w:t>
-      </w:r>
-      <w:r>
-        <w:t xml:space="preserve"> </w:t>
-      </w:r>
-      <w:r>
-        <w:t>contain</w:t>
-      </w:r>
-      <w:r>
-        <w:t xml:space="preserve"> and use this information to simplify data querying.</w:t>
-      </w:r>
-      <w:r>
-        <w:t xml:space="preserve"> </w:t>
-      </w:r>
-      <w:r>
-        <w:t>Our slider</w:t>
-      </w:r>
-      <w:r>
-        <w:t>s intelligently redistribute</w:t>
-      </w:r>
-      <w:r>
-        <w:t xml:space="preserve"> the items in densely packed pixels</w:t>
-      </w:r>
-      <w:r>
-        <w:t xml:space="preserve"> over a larger area and provide</w:t>
-      </w:r>
-      <w:r>
-        <w:t xml:space="preserve"> users with a </w:t>
-      </w:r>
-      <w:r>
-        <w:t>visualization</w:t>
-      </w:r>
-      <w:r>
-        <w:t xml:space="preserve"> that gives them a sense of location in the pixel</w:t>
-      </w:r>
-      <w:r>
-        <w:t>,</w:t>
-      </w:r>
-      <w:r>
-        <w:t xml:space="preserve"> and provide a better querying and selection method</w:t>
-      </w:r>
-      <w:r>
-        <w:t>.</w:t>
-      </w:r>
-      <w:r>
-        <w:t xml:space="preserve"> </w:t>
-      </w:r>
-      <w:r>
-        <w:t xml:space="preserve">To solve the issue of data </w:t>
-      </w:r>
-      <w:r>
-        <w:t>visualization</w:t>
-      </w:r>
-      <w:r>
-        <w:t xml:space="preserve"> we used embedded </w:t>
-      </w:r>
-      <w:r>
-        <w:t>visualization</w:t>
-      </w:r>
-      <w:r>
-        <w:t xml:space="preserve">s such as those proposed </w:t>
-      </w:r>
-      <w:r>
-        <w:t>by Wille</w:t>
-      </w:r>
-      <w:r>
-        <w:t>t</w:t>
-      </w:r>
-      <w:r>
-        <w:t xml:space="preserve">t et al </w:t>
-      </w:r>
-      <w:sdt>
-        <w:sdtPr>
-          <w:id w:val="1090594274"/>
-          <w:citation/>
-        </w:sdtPr>
-        <w:sdtEndPr/>
-        <w:sdtContent>
-          <w:r>
-            <w:fldChar w:fldCharType="begin"/>
-          </w:r>
-          <w:r>
-            <w:instrText xml:space="preserve"> CITATION Wil07 \l 1033 </w:instrText>
-          </w:r>
-          <w:r>
-            <w:fldChar w:fldCharType="separate"/>
-          </w:r>
-          <w:r>
-            <w:rPr>
-              <w:noProof/>
-            </w:rPr>
-            <w:t>[</w:t>
-          </w:r>
-          <w:hyperlink w:anchor="Wil07" w:history="1">
-            <w:r>
-              <w:rPr>
-                <w:noProof/>
-              </w:rPr>
-              <w:t>6</w:t>
-            </w:r>
-          </w:hyperlink>
-          <w:r>
-            <w:rPr>
-              <w:noProof/>
-            </w:rPr>
-            <w:t>]</w:t>
-          </w:r>
-          <w:r>
-            <w:fldChar w:fldCharType="end"/>
-          </w:r>
-        </w:sdtContent>
-      </w:sdt>
-      <w:r>
-        <w:t>.</w:t>
-      </w:r>
-      <w:r>
-        <w:t xml:space="preserve"> These visualizations aid in estimation of the density of items in a given pixel.</w:t>
-      </w:r>
-    </w:p>
-    <w:p>
-      <w:r>
-        <w:t xml:space="preserve">The results of our quantitative study show that participants can query </w:t>
-      </w:r>
-      <w:r>
-        <w:t xml:space="preserve">3.4 seconds (or 15.5%) </w:t>
-      </w:r>
-      <w:r>
-        <w:t xml:space="preserve"> faster with our density-aware sliders compared to the Alphaslider</w:t>
-      </w:r>
-      <w:r>
-        <w:t xml:space="preserve"> </w:t>
-      </w:r>
-      <w:r>
-        <w:t>on a</w:t>
-      </w:r>
-      <w:r>
-        <w:t xml:space="preserve"> datas</w:t>
-      </w:r>
-      <w:r>
-        <w:t>et</w:t>
-      </w:r>
-      <w:r>
-        <w:t xml:space="preserve"> </w:t>
-      </w:r>
-      <w:r>
-        <w:t>of</w:t>
-      </w:r>
-      <w:r>
-        <w:t xml:space="preserve"> </w:t>
-      </w:r>
-      <w:r>
-        <w:t>6</w:t>
-      </w:r>
-      <w:r>
-        <w:t xml:space="preserve">0 000 elements. </w:t>
-      </w:r>
-      <w:r>
-        <w:t xml:space="preserve">Our results are statistically significant </w:t>
-      </w:r>
-      <w:r>
-        <w:t>(</w:t>
-      </w:r>
-      <w:r>
-        <w:rPr>
-          <w:color w:val="FF0000"/>
-        </w:rPr>
-        <w:t>Fill in this statistics data</w:t>
-      </w:r>
-      <w:r>
-        <w:t>).</w:t>
-      </w:r>
-    </w:p>
-    <w:p>
-      <w:pPr>
-        <w:pStyle w:val="Heading1"/>
-      </w:pPr>
-      <w:r>
-        <w:t>Designing of multi-item pixel assignment</w:t>
-      </w:r>
-    </w:p>
-    <w:p>
-      <w:r>
-        <w:t xml:space="preserve">Mapping multiple items to a single pixel and giving users quick </w:t>
-      </w:r>
-      <w:r>
-        <w:lastRenderedPageBreak/>
-        <w:t xml:space="preserve">access to each item remains an ever-present problem. The Alphaslider gets around this issue by giving users list based movement where the user navigates the list of items </w:t>
-      </w:r>
-      <w:r>
-        <w:t>contained</w:t>
-      </w:r>
-      <w:r>
-        <w:t xml:space="preserve"> by the slider </w:t>
-      </w:r>
-      <w:r>
-        <w:t xml:space="preserve">through coarse or </w:t>
-      </w:r>
-      <w:r>
-        <w:t>fine-grained</w:t>
-      </w:r>
-      <w:r>
-        <w:t xml:space="preserve"> dragging. Coarse dragging lets the user skip through the list 10 items at a time while </w:t>
-      </w:r>
-      <w:r>
-        <w:t>fine-grained</w:t>
-      </w:r>
-      <w:r>
-        <w:t xml:space="preserve"> dragging lets the user move through the list 1 item at a time. This causes a problem to arise when multiple lists are present of different densities</w:t>
-      </w:r>
-      <w:r>
-        <w:t>.</w:t>
-      </w:r>
-      <w:r>
-        <w:t xml:space="preserve"> </w:t>
-      </w:r>
-      <w:r>
-        <w:t>A</w:t>
-      </w:r>
-      <w:r>
-        <w:t xml:space="preserve"> slider </w:t>
-      </w:r>
-      <w:r>
-        <w:t>containing</w:t>
-      </w:r>
-      <w:r>
-        <w:t xml:space="preserve"> 10 000 items will feel heavier t</w:t>
-      </w:r>
-      <w:r>
-        <w:t xml:space="preserve">han a list </w:t>
-      </w:r>
-      <w:r>
-        <w:t>containing</w:t>
-      </w:r>
-      <w:r>
-        <w:t xml:space="preserve"> 1 000 items causing difficulty for the user in predicting how quickly they need to drag the slider. </w:t>
-      </w:r>
-      <w:r>
-        <w:t>The Alphaslider’s querying method gives no visual feedback when the items per pixel exceeds th</w:t>
-      </w:r>
-      <w:r>
-        <w:t>e coarse grained movement value making highly dense data even more confusing.</w:t>
-      </w:r>
-    </w:p>
-    <w:p>
-      <w:r>
-        <w:t>Subpixel visual feedback is also an issue intricately associated with the Alphaslider.</w:t>
+      <w:proofErr w:type="spellStart"/>
+      <w:r>
+        <w:t>Subpixel</w:t>
+      </w:r>
+      <w:proofErr w:type="spellEnd"/>
+      <w:r>
+        <w:t xml:space="preserve"> visual feedback is also an issue intricately associated with the Alphaslider.</w:t>
       </w:r>
       <w:r>
         <w:t xml:space="preserve"> This problem was identified by </w:t>
@@ -1525,6 +1987,7 @@
           <w:hyperlink w:anchor="Aya98" w:history="1">
             <w:r>
               <w:rPr>
+                <w:rStyle w:val="Header"/>
                 <w:noProof/>
                 <w:lang w:val="en-CA"/>
               </w:rPr>
@@ -1565,22 +2028,43 @@
         <w:t>contained</w:t>
       </w:r>
       <w:r>
-        <w:t xml:space="preserve"> data. The popup vernier in the PVSlider requires that the developer be explicitly aware of the information to give the slider appropriate scales for the popup vernier. </w:t>
+        <w:t xml:space="preserve"> data. The popup </w:t>
+      </w:r>
+      <w:proofErr w:type="spellStart"/>
+      <w:r>
+        <w:t>vernier</w:t>
+      </w:r>
+      <w:proofErr w:type="spellEnd"/>
+      <w:r>
+        <w:t xml:space="preserve"> in the </w:t>
+      </w:r>
+      <w:proofErr w:type="spellStart"/>
+      <w:r>
+        <w:t>PVSlider</w:t>
+      </w:r>
+      <w:proofErr w:type="spellEnd"/>
+      <w:r>
+        <w:t xml:space="preserve"> requires that the developer be explicitly aware of the information to give the slider appropriate scales for the popup </w:t>
+      </w:r>
+      <w:proofErr w:type="spellStart"/>
+      <w:r>
+        <w:t>vernier</w:t>
+      </w:r>
+      <w:proofErr w:type="spellEnd"/>
+      <w:r>
+        <w:t xml:space="preserve">. </w:t>
       </w:r>
     </w:p>
     <w:p>
       <w:r>
         <w:t xml:space="preserve"> </w:t>
       </w:r>
-      <w:commentRangeStart w:id="0"/>
+      <w:commentRangeStart w:id="1"/>
       <w:r>
         <w:t xml:space="preserve">Approaching this problem with multi-level querying in mind can solve the above issues. </w:t>
       </w:r>
       <w:r>
-        <w:t>T</w:t>
-      </w:r>
-      <w:r>
-        <w:t xml:space="preserve">he issue of slider weight </w:t>
+        <w:t xml:space="preserve">The issue of slider weight </w:t>
       </w:r>
       <w:proofErr w:type="gramStart"/>
       <w:r>
@@ -1588,71 +2072,76 @@
       </w:r>
       <w:proofErr w:type="gramEnd"/>
       <w:r>
+        <w:t xml:space="preserve"> b</w:t>
+      </w:r>
+      <w:r>
+        <w:t xml:space="preserve">y </w:t>
+      </w:r>
+      <w:r>
+        <w:t>providing the user with</w:t>
+      </w:r>
+      <w:r>
+        <w:t xml:space="preserve"> multi-level querying because the slider’s movement is pixel based instead of </w:t>
+      </w:r>
+      <w:r>
+        <w:t>item</w:t>
+      </w:r>
+      <w:r>
+        <w:t xml:space="preserve"> based. </w:t>
+      </w:r>
+      <w:proofErr w:type="gramStart"/>
+      <w:r>
+        <w:t>Items per pixel becomes</w:t>
+      </w:r>
+      <w:proofErr w:type="gramEnd"/>
+      <w:r>
+        <w:t xml:space="preserve"> a </w:t>
+      </w:r>
+      <w:r>
+        <w:t>non-issue</w:t>
+      </w:r>
+      <w:r>
         <w:t xml:space="preserve"> </w:t>
       </w:r>
       <w:r>
-        <w:t>b</w:t>
-      </w:r>
-      <w:r>
-        <w:t xml:space="preserve">y </w:t>
-      </w:r>
-      <w:r>
-        <w:t>providing the user with</w:t>
-      </w:r>
-      <w:r>
-        <w:t xml:space="preserve"> multi-level querying because the slider’s movement is pixel based instead of </w:t>
-      </w:r>
-      <w:r>
-        <w:t>item</w:t>
-      </w:r>
-      <w:r>
-        <w:t xml:space="preserve"> based. </w:t>
+        <w:t xml:space="preserve">in terms of visual feedback because coarse querying is pixel based instead of item based. </w:t>
+      </w:r>
+      <w:proofErr w:type="spellStart"/>
+      <w:r>
+        <w:t>Subpixel</w:t>
+      </w:r>
+      <w:proofErr w:type="spellEnd"/>
+      <w:r>
+        <w:t xml:space="preserve"> querying is partially solved because items mapped in a single pixel are instead mapped along the width of </w:t>
       </w:r>
       <w:proofErr w:type="gramStart"/>
       <w:r>
-        <w:t>Items per pixel becomes</w:t>
+        <w:t>slider which</w:t>
       </w:r>
       <w:proofErr w:type="gramEnd"/>
       <w:r>
-        <w:t xml:space="preserve"> a </w:t>
-      </w:r>
-      <w:r>
-        <w:t>non-issue</w:t>
-      </w:r>
-      <w:r>
-        <w:t xml:space="preserve"> </w:t>
-      </w:r>
-      <w:r>
-        <w:t xml:space="preserve">in terms of visual feedback because coarse querying is pixel based instead of item based. Subpixel querying is partially solved because items mapped in a single pixel are instead mapped along the width of </w:t>
+        <w:t xml:space="preserve"> can be individually selected. </w:t>
+      </w:r>
+      <w:r>
+        <w:t xml:space="preserve">We believe that adding a </w:t>
       </w:r>
       <w:proofErr w:type="gramStart"/>
       <w:r>
-        <w:t>slider which</w:t>
+        <w:t xml:space="preserve">list which enumerates items </w:t>
+      </w:r>
+      <w:r>
+        <w:t>being mapped along the slider</w:t>
       </w:r>
       <w:proofErr w:type="gramEnd"/>
       <w:r>
-        <w:t xml:space="preserve"> can be individually selected. </w:t>
-      </w:r>
-      <w:r>
-        <w:t xml:space="preserve">We believe that adding a </w:t>
-      </w:r>
-      <w:proofErr w:type="gramStart"/>
-      <w:r>
-        <w:t xml:space="preserve">list which enumerates items </w:t>
-      </w:r>
-      <w:r>
-        <w:t>being mapped along the slider</w:t>
-      </w:r>
-      <w:proofErr w:type="gramEnd"/>
-      <w:r>
         <w:t xml:space="preserve"> further refines our solution.</w:t>
       </w:r>
-      <w:commentRangeEnd w:id="0"/>
+      <w:commentRangeEnd w:id="1"/>
       <w:r>
         <w:rPr>
           <w:rStyle w:val="CommentReference"/>
         </w:rPr>
-        <w:commentReference w:id="0"/>
+        <w:commentReference w:id="1"/>
       </w:r>
     </w:p>
     <w:p>
@@ -1660,6 +2149,7 @@
         <w:pStyle w:val="Heading1"/>
       </w:pPr>
       <w:r>
+        <w:lastRenderedPageBreak/>
         <w:t>Experimental design</w:t>
       </w:r>
     </w:p>
@@ -1699,7 +2189,7 @@
         <w:adjustRightInd w:val="0"/>
         <w:spacing w:after="0"/>
       </w:pPr>
-      <w:commentRangeStart w:id="1"/>
+      <w:commentRangeStart w:id="2"/>
       <w:r>
         <w:t>We built the interfaces for the experiment using Visual Studio</w:t>
       </w:r>
@@ -1713,10 +2203,7 @@
         <w:t xml:space="preserve"> </w:t>
       </w:r>
       <w:r>
-        <w:t>standard 3-button mouse</w:t>
-      </w:r>
-      <w:r>
-        <w:t xml:space="preserve"> and a </w:t>
+        <w:t xml:space="preserve">standard 3-button mouse and a </w:t>
       </w:r>
       <w:r>
         <w:t>23.5”</w:t>
@@ -1779,12 +2266,12 @@
       <w:r>
         <w:t>.</w:t>
       </w:r>
-      <w:commentRangeEnd w:id="1"/>
+      <w:commentRangeEnd w:id="2"/>
       <w:r>
         <w:rPr>
           <w:rStyle w:val="CommentReference"/>
         </w:rPr>
-        <w:commentReference w:id="1"/>
+        <w:commentReference w:id="2"/>
       </w:r>
     </w:p>
     <w:p>
@@ -1802,13 +2289,7 @@
         </w:rPr>
       </w:pPr>
       <w:r>
-        <w:t>T</w:t>
-      </w:r>
-      <w:r>
-        <w:t xml:space="preserve">he experiment </w:t>
-      </w:r>
-      <w:r>
-        <w:t xml:space="preserve">used </w:t>
+        <w:t xml:space="preserve">The experiment used </w:t>
       </w:r>
       <w:r>
         <w:t>three</w:t>
@@ -1829,16 +2310,7 @@
         <w:t xml:space="preserve"> </w:t>
       </w:r>
       <w:r>
-        <w:t xml:space="preserve">(Figures </w:t>
-      </w:r>
-      <w:r>
-        <w:t>2</w:t>
-      </w:r>
-      <w:r>
-        <w:t xml:space="preserve"> </w:t>
-      </w:r>
-      <w:r>
-        <w:t>- 4</w:t>
+        <w:t>(Figure 1</w:t>
       </w:r>
       <w:r>
         <w:t xml:space="preserve">). </w:t>
@@ -1849,187 +2321,6 @@
         <w:pStyle w:val="Heading3"/>
       </w:pPr>
       <w:r>
-        <w:rPr>
-          <w:noProof/>
-          <w:lang w:val="en-CA" w:eastAsia="en-CA"/>
-        </w:rPr>
-        <mc:AlternateContent>
-          <mc:Choice Requires="wpg">
-            <w:drawing>
-              <wp:anchor distT="0" distB="0" distL="114300" distR="114300" simplePos="0" relativeHeight="251677696" behindDoc="0" locked="1" layoutInCell="1" allowOverlap="1" wp14:anchorId="7B0CEE57" wp14:editId="3A206B94">
-                <wp:simplePos x="0" y="0"/>
-                <wp:positionH relativeFrom="page">
-                  <wp:posOffset>3950335</wp:posOffset>
-                </wp:positionH>
-                <wp:positionV relativeFrom="page">
-                  <wp:posOffset>804545</wp:posOffset>
-                </wp:positionV>
-                <wp:extent cx="3131820" cy="1104900"/>
-                <wp:effectExtent l="0" t="0" r="0" b="0"/>
-                <wp:wrapSquare wrapText="bothSides"/>
-                <wp:docPr id="306" name="Group 306"/>
-                <wp:cNvGraphicFramePr/>
-                <a:graphic xmlns:a="http://schemas.openxmlformats.org/drawingml/2006/main">
-                  <a:graphicData uri="http://schemas.microsoft.com/office/word/2010/wordprocessingGroup">
-                    <wpg:wgp>
-                      <wpg:cNvGrpSpPr/>
-                      <wpg:grpSpPr>
-                        <a:xfrm>
-                          <a:off x="0" y="0"/>
-                          <a:ext cx="3131820" cy="1104900"/>
-                          <a:chOff x="0" y="0"/>
-                          <a:chExt cx="3140015" cy="1104181"/>
-                        </a:xfrm>
-                      </wpg:grpSpPr>
-                      <pic:pic xmlns:pic="http://schemas.openxmlformats.org/drawingml/2006/picture">
-                        <pic:nvPicPr>
-                          <pic:cNvPr id="7" name="Picture 7"/>
-                          <pic:cNvPicPr>
-                            <a:picLocks noChangeAspect="1"/>
-                          </pic:cNvPicPr>
-                        </pic:nvPicPr>
-                        <pic:blipFill>
-                          <a:blip r:embed="rId12">
-                            <a:extLst>
-                              <a:ext uri="{28A0092B-C50C-407E-A947-70E740481C1C}">
-                                <a14:useLocalDpi xmlns:a14="http://schemas.microsoft.com/office/drawing/2010/main" val="0"/>
-                              </a:ext>
-                            </a:extLst>
-                          </a:blip>
-                          <a:stretch>
-                            <a:fillRect/>
-                          </a:stretch>
-                        </pic:blipFill>
-                        <pic:spPr>
-                          <a:xfrm>
-                            <a:off x="69011" y="0"/>
-                            <a:ext cx="3071004" cy="595222"/>
-                          </a:xfrm>
-                          <a:prstGeom prst="rect">
-                            <a:avLst/>
-                          </a:prstGeom>
-                        </pic:spPr>
-                      </pic:pic>
-                      <wps:wsp>
-                        <wps:cNvPr id="304" name="Text Box 2"/>
-                        <wps:cNvSpPr txBox="1">
-                          <a:spLocks noChangeArrowheads="1"/>
-                        </wps:cNvSpPr>
-                        <wps:spPr bwMode="auto">
-                          <a:xfrm>
-                            <a:off x="0" y="586596"/>
-                            <a:ext cx="3140015" cy="517585"/>
-                          </a:xfrm>
-                          <a:prstGeom prst="rect">
-                            <a:avLst/>
-                          </a:prstGeom>
-                          <a:solidFill>
-                            <a:srgbClr val="FFFFFF"/>
-                          </a:solidFill>
-                          <a:ln w="9525">
-                            <a:noFill/>
-                            <a:miter lim="800000"/>
-                            <a:headEnd/>
-                            <a:tailEnd/>
-                          </a:ln>
-                        </wps:spPr>
-                        <wps:txbx>
-                          <w:txbxContent>
-                            <w:p>
-                              <w:pPr>
-                                <w:pStyle w:val="Caption"/>
-                              </w:pPr>
-                              <w:proofErr w:type="gramStart"/>
-                              <w:r>
-                                <w:t>F</w:t>
-                              </w:r>
-                              <w:r>
-                                <w:t>igure 2:</w:t>
-                              </w:r>
-                              <w:r>
-                                <w:t xml:space="preserve"> </w:t>
-                              </w:r>
-                              <w:r>
-                                <w:t xml:space="preserve">Display Distortion with </w:t>
-                              </w:r>
-                              <w:r>
-                                <w:t xml:space="preserve">the </w:t>
-                              </w:r>
-                              <w:r>
-                                <w:t>Alphaslider.</w:t>
-                              </w:r>
-                              <w:proofErr w:type="gramEnd"/>
-                              <w:r>
-                                <w:t xml:space="preserve"> Letter spacing indicates distribution and users have constant input</w:t>
-                              </w:r>
-                            </w:p>
-                          </w:txbxContent>
-                        </wps:txbx>
-                        <wps:bodyPr rot="0" vert="horz" wrap="square" lIns="91440" tIns="45720" rIns="91440" bIns="45720" anchor="t" anchorCtr="0">
-                          <a:spAutoFit/>
-                        </wps:bodyPr>
-                      </wps:wsp>
-                    </wpg:wgp>
-                  </a:graphicData>
-                </a:graphic>
-                <wp14:sizeRelH relativeFrom="margin">
-                  <wp14:pctWidth>0</wp14:pctWidth>
-                </wp14:sizeRelH>
-                <wp14:sizeRelV relativeFrom="margin">
-                  <wp14:pctHeight>0</wp14:pctHeight>
-                </wp14:sizeRelV>
-              </wp:anchor>
-            </w:drawing>
-          </mc:Choice>
-          <mc:Fallback>
-            <w:pict>
-              <v:group id="Group 306" o:spid="_x0000_s1030" style="position:absolute;left:0;text-align:left;margin-left:311.05pt;margin-top:63.35pt;width:246.6pt;height:87pt;z-index:251677696;mso-position-horizontal-relative:page;mso-position-vertical-relative:page;mso-width-relative:margin;mso-height-relative:margin" coordsize="31400,11041" o:gfxdata="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">
-                <v:shape id="Picture 7" o:spid="_x0000_s1031" type="#_x0000_t75" style="position:absolute;left:690;width:30710;height:5952;visibility:visible;mso-wrap-style:square" o:gfxdata="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">
-                  <v:imagedata r:id="rId13" o:title=""/>
-                  <v:path arrowok="t"/>
-                </v:shape>
-                <v:shape id="_x0000_s1032" type="#_x0000_t202" style="position:absolute;top:5865;width:31400;height:5176;visibility:visible;mso-wrap-style:square;v-text-anchor:top" o:gfxdata="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" stroked="f">
-                  <v:textbox style="mso-fit-shape-to-text:t">
-                    <w:txbxContent>
-                      <w:p>
-                        <w:pPr>
-                          <w:pStyle w:val="Caption"/>
-                        </w:pPr>
-                        <w:proofErr w:type="gramStart"/>
-                        <w:r>
-                          <w:t>F</w:t>
-                        </w:r>
-                        <w:r>
-                          <w:t>igure 2:</w:t>
-                        </w:r>
-                        <w:r>
-                          <w:t xml:space="preserve"> </w:t>
-                        </w:r>
-                        <w:r>
-                          <w:t xml:space="preserve">Display Distortion with </w:t>
-                        </w:r>
-                        <w:r>
-                          <w:t xml:space="preserve">the </w:t>
-                        </w:r>
-                        <w:r>
-                          <w:t>Alphaslider.</w:t>
-                        </w:r>
-                        <w:proofErr w:type="gramEnd"/>
-                        <w:r>
-                          <w:t xml:space="preserve"> Letter spacing indicates distribution and users have constant input</w:t>
-                        </w:r>
-                      </w:p>
-                    </w:txbxContent>
-                  </v:textbox>
-                </v:shape>
-                <w10:wrap type="square" anchorx="page" anchory="page"/>
-                <w10:anchorlock/>
-              </v:group>
-            </w:pict>
-          </mc:Fallback>
-        </mc:AlternateContent>
-      </w:r>
-      <w:r>
         <w:t>Alphaslider</w:t>
       </w:r>
     </w:p>
@@ -2038,7 +2329,7 @@
         <w:t xml:space="preserve">The Alphaslider (Figure </w:t>
       </w:r>
       <w:r>
-        <w:t>2</w:t>
+        <w:t>1 (top)</w:t>
       </w:r>
       <w:r>
         <w:t>) has four naviga</w:t>
@@ -2058,187 +2349,6 @@
         <w:pStyle w:val="Heading3"/>
       </w:pPr>
       <w:r>
-        <w:rPr>
-          <w:noProof/>
-          <w:lang w:val="en-CA" w:eastAsia="en-CA"/>
-        </w:rPr>
-        <mc:AlternateContent>
-          <mc:Choice Requires="wpg">
-            <w:drawing>
-              <wp:anchor distT="0" distB="0" distL="114300" distR="114300" simplePos="0" relativeHeight="251675648" behindDoc="0" locked="1" layoutInCell="1" allowOverlap="1" wp14:anchorId="687F7A2C" wp14:editId="7D7ECA7D">
-                <wp:simplePos x="0" y="0"/>
-                <wp:positionH relativeFrom="page">
-                  <wp:posOffset>4011930</wp:posOffset>
-                </wp:positionH>
-                <wp:positionV relativeFrom="page">
-                  <wp:posOffset>4531360</wp:posOffset>
-                </wp:positionV>
-                <wp:extent cx="3070225" cy="1241425"/>
-                <wp:effectExtent l="0" t="0" r="0" b="0"/>
-                <wp:wrapSquare wrapText="bothSides"/>
-                <wp:docPr id="305" name="Group 305"/>
-                <wp:cNvGraphicFramePr/>
-                <a:graphic xmlns:a="http://schemas.openxmlformats.org/drawingml/2006/main">
-                  <a:graphicData uri="http://schemas.microsoft.com/office/word/2010/wordprocessingGroup">
-                    <wpg:wgp>
-                      <wpg:cNvGrpSpPr/>
-                      <wpg:grpSpPr>
-                        <a:xfrm>
-                          <a:off x="0" y="0"/>
-                          <a:ext cx="3070225" cy="1241425"/>
-                          <a:chOff x="0" y="0"/>
-                          <a:chExt cx="3071004" cy="1242204"/>
-                        </a:xfrm>
-                      </wpg:grpSpPr>
-                      <pic:pic xmlns:pic="http://schemas.openxmlformats.org/drawingml/2006/picture">
-                        <pic:nvPicPr>
-                          <pic:cNvPr id="1" name="Picture 1"/>
-                          <pic:cNvPicPr>
-                            <a:picLocks noChangeAspect="1"/>
-                          </pic:cNvPicPr>
-                        </pic:nvPicPr>
-                        <pic:blipFill>
-                          <a:blip r:embed="rId14">
-                            <a:extLst>
-                              <a:ext uri="{28A0092B-C50C-407E-A947-70E740481C1C}">
-                                <a14:useLocalDpi xmlns:a14="http://schemas.microsoft.com/office/drawing/2010/main" val="0"/>
-                              </a:ext>
-                            </a:extLst>
-                          </a:blip>
-                          <a:stretch>
-                            <a:fillRect/>
-                          </a:stretch>
-                        </pic:blipFill>
-                        <pic:spPr>
-                          <a:xfrm>
-                            <a:off x="0" y="0"/>
-                            <a:ext cx="3071004" cy="595223"/>
-                          </a:xfrm>
-                          <a:prstGeom prst="rect">
-                            <a:avLst/>
-                          </a:prstGeom>
-                        </pic:spPr>
-                      </pic:pic>
-                      <wps:wsp>
-                        <wps:cNvPr id="303" name="Text Box 2"/>
-                        <wps:cNvSpPr txBox="1">
-                          <a:spLocks noChangeArrowheads="1"/>
-                        </wps:cNvSpPr>
-                        <wps:spPr bwMode="auto">
-                          <a:xfrm>
-                            <a:off x="0" y="595223"/>
-                            <a:ext cx="3071004" cy="646981"/>
-                          </a:xfrm>
-                          <a:prstGeom prst="rect">
-                            <a:avLst/>
-                          </a:prstGeom>
-                          <a:solidFill>
-                            <a:srgbClr val="FFFFFF"/>
-                          </a:solidFill>
-                          <a:ln w="9525">
-                            <a:noFill/>
-                            <a:miter lim="800000"/>
-                            <a:headEnd/>
-                            <a:tailEnd/>
-                          </a:ln>
-                        </wps:spPr>
-                        <wps:txbx>
-                          <w:txbxContent>
-                            <w:p>
-                              <w:pPr>
-                                <w:pStyle w:val="Caption"/>
-                              </w:pPr>
-                              <w:proofErr w:type="gramStart"/>
-                              <w:r>
-                                <w:t>Figure 3</w:t>
-                              </w:r>
-                              <w:r>
-                                <w:t>:</w:t>
-                              </w:r>
-                              <w:r>
-                                <w:t xml:space="preserve"> </w:t>
-                              </w:r>
-                              <w:r>
-                                <w:t>Input Distortion with</w:t>
-                              </w:r>
-                              <w:r>
-                                <w:t xml:space="preserve"> the</w:t>
-                              </w:r>
-                              <w:r>
-                                <w:t xml:space="preserve"> ActiveArea Slider.</w:t>
-                              </w:r>
-                              <w:proofErr w:type="gramEnd"/>
-                              <w:r>
-                                <w:t xml:space="preserve"> Histograms indicate distribution and user input gets distorted based on local density</w:t>
-                              </w:r>
-                            </w:p>
-                          </w:txbxContent>
-                        </wps:txbx>
-                        <wps:bodyPr rot="0" vert="horz" wrap="square" lIns="91440" tIns="45720" rIns="91440" bIns="45720" anchor="t" anchorCtr="0">
-                          <a:spAutoFit/>
-                        </wps:bodyPr>
-                      </wps:wsp>
-                    </wpg:wgp>
-                  </a:graphicData>
-                </a:graphic>
-                <wp14:sizeRelH relativeFrom="margin">
-                  <wp14:pctWidth>0</wp14:pctWidth>
-                </wp14:sizeRelH>
-                <wp14:sizeRelV relativeFrom="margin">
-                  <wp14:pctHeight>0</wp14:pctHeight>
-                </wp14:sizeRelV>
-              </wp:anchor>
-            </w:drawing>
-          </mc:Choice>
-          <mc:Fallback>
-            <w:pict>
-              <v:group id="Group 305" o:spid="_x0000_s1033" style="position:absolute;left:0;text-align:left;margin-left:315.9pt;margin-top:356.8pt;width:241.75pt;height:97.75pt;z-index:251675648;mso-position-horizontal-relative:page;mso-position-vertical-relative:page;mso-width-relative:margin;mso-height-relative:margin" coordsize="30710,12422" o:gfxdata="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">
-                <v:shape id="Picture 1" o:spid="_x0000_s1034" type="#_x0000_t75" style="position:absolute;width:30710;height:5952;visibility:visible;mso-wrap-style:square" o:gfxdata="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">
-                  <v:imagedata r:id="rId15" o:title=""/>
-                  <v:path arrowok="t"/>
-                </v:shape>
-                <v:shape id="_x0000_s1035" type="#_x0000_t202" style="position:absolute;top:5952;width:30710;height:6470;visibility:visible;mso-wrap-style:square;v-text-anchor:top" o:gfxdata="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" stroked="f">
-                  <v:textbox style="mso-fit-shape-to-text:t">
-                    <w:txbxContent>
-                      <w:p>
-                        <w:pPr>
-                          <w:pStyle w:val="Caption"/>
-                        </w:pPr>
-                        <w:proofErr w:type="gramStart"/>
-                        <w:r>
-                          <w:t>Figure 3</w:t>
-                        </w:r>
-                        <w:r>
-                          <w:t>:</w:t>
-                        </w:r>
-                        <w:r>
-                          <w:t xml:space="preserve"> </w:t>
-                        </w:r>
-                        <w:r>
-                          <w:t>Input Distortion with</w:t>
-                        </w:r>
-                        <w:r>
-                          <w:t xml:space="preserve"> the</w:t>
-                        </w:r>
-                        <w:r>
-                          <w:t xml:space="preserve"> ActiveArea Slider.</w:t>
-                        </w:r>
-                        <w:proofErr w:type="gramEnd"/>
-                        <w:r>
-                          <w:t xml:space="preserve"> Histograms indicate distribution and user input gets distorted based on local density</w:t>
-                        </w:r>
-                      </w:p>
-                    </w:txbxContent>
-                  </v:textbox>
-                </v:shape>
-                <w10:wrap type="square" anchorx="page" anchory="page"/>
-                <w10:anchorlock/>
-              </v:group>
-            </w:pict>
-          </mc:Fallback>
-        </mc:AlternateContent>
-      </w:r>
-      <w:r>
         <w:t>ActiveArea Slider</w:t>
       </w:r>
     </w:p>
@@ -2253,7 +2363,7 @@
         <w:t xml:space="preserve">lider (Figure </w:t>
       </w:r>
       <w:r>
-        <w:t>3</w:t>
+        <w:t>1 (middle)</w:t>
       </w:r>
       <w:r>
         <w:t xml:space="preserve">) allows users to navigate by clicking on and dragging the slider thumb, by clicking on and dragging the secondary red slider or by pressing the left or right arrow keys on the keyboard. The main slider has a variable size which changes based on the density of information of the </w:t>
@@ -2271,7 +2381,15 @@
         <w:t xml:space="preserve"> (a secondary slider)</w:t>
       </w:r>
       <w:r>
-        <w:t xml:space="preserve"> to query items mapped to the main slider. Users can also roll the mouse wheel to navigate </w:t>
+        <w:t xml:space="preserve"> to query items </w:t>
+      </w:r>
+      <w:proofErr w:type="gramStart"/>
+      <w:r>
+        <w:t>mapped</w:t>
+      </w:r>
+      <w:proofErr w:type="gramEnd"/>
+      <w:r>
+        <w:t xml:space="preserve"> to the main slider. Users can also roll the mouse wheel to navigate </w:t>
       </w:r>
       <w:r>
         <w:t>one</w:t>
@@ -2291,170 +2409,6 @@
         <w:pStyle w:val="Heading3"/>
       </w:pPr>
       <w:r>
-        <w:rPr>
-          <w:noProof/>
-          <w:lang w:val="en-CA" w:eastAsia="en-CA"/>
-        </w:rPr>
-        <mc:AlternateContent>
-          <mc:Choice Requires="wpg">
-            <w:drawing>
-              <wp:anchor distT="0" distB="0" distL="114300" distR="114300" simplePos="0" relativeHeight="251656192" behindDoc="0" locked="1" layoutInCell="1" allowOverlap="1" wp14:anchorId="6F89DCB5" wp14:editId="16E4F5A1">
-                <wp:simplePos x="0" y="0"/>
-                <wp:positionH relativeFrom="page">
-                  <wp:posOffset>4001770</wp:posOffset>
-                </wp:positionH>
-                <wp:positionV relativeFrom="page">
-                  <wp:posOffset>7451725</wp:posOffset>
-                </wp:positionV>
-                <wp:extent cx="3106420" cy="1148080"/>
-                <wp:effectExtent l="0" t="0" r="0" b="0"/>
-                <wp:wrapSquare wrapText="bothSides"/>
-                <wp:docPr id="19" name="Group 19"/>
-                <wp:cNvGraphicFramePr/>
-                <a:graphic xmlns:a="http://schemas.openxmlformats.org/drawingml/2006/main">
-                  <a:graphicData uri="http://schemas.microsoft.com/office/word/2010/wordprocessingGroup">
-                    <wpg:wgp>
-                      <wpg:cNvGrpSpPr/>
-                      <wpg:grpSpPr>
-                        <a:xfrm>
-                          <a:off x="0" y="0"/>
-                          <a:ext cx="3106420" cy="1148080"/>
-                          <a:chOff x="0" y="0"/>
-                          <a:chExt cx="3105510" cy="1147313"/>
-                        </a:xfrm>
-                      </wpg:grpSpPr>
-                      <pic:pic xmlns:pic="http://schemas.openxmlformats.org/drawingml/2006/picture">
-                        <pic:nvPicPr>
-                          <pic:cNvPr id="8" name="Picture 8"/>
-                          <pic:cNvPicPr>
-                            <a:picLocks noChangeAspect="1"/>
-                          </pic:cNvPicPr>
-                        </pic:nvPicPr>
-                        <pic:blipFill>
-                          <a:blip r:embed="rId16">
-                            <a:extLst>
-                              <a:ext uri="{28A0092B-C50C-407E-A947-70E740481C1C}">
-                                <a14:useLocalDpi xmlns:a14="http://schemas.microsoft.com/office/drawing/2010/main" val="0"/>
-                              </a:ext>
-                            </a:extLst>
-                          </a:blip>
-                          <a:srcRect/>
-                          <a:stretch>
-                            <a:fillRect/>
-                          </a:stretch>
-                        </pic:blipFill>
-                        <pic:spPr bwMode="auto">
-                          <a:xfrm>
-                            <a:off x="0" y="0"/>
-                            <a:ext cx="3071004" cy="802257"/>
-                          </a:xfrm>
-                          <a:prstGeom prst="rect">
-                            <a:avLst/>
-                          </a:prstGeom>
-                          <a:noFill/>
-                          <a:ln>
-                            <a:noFill/>
-                          </a:ln>
-                        </pic:spPr>
-                      </pic:pic>
-                      <wps:wsp>
-                        <wps:cNvPr id="9" name="Text Box 2"/>
-                        <wps:cNvSpPr txBox="1">
-                          <a:spLocks noChangeArrowheads="1"/>
-                        </wps:cNvSpPr>
-                        <wps:spPr bwMode="auto">
-                          <a:xfrm>
-                            <a:off x="0" y="759124"/>
-                            <a:ext cx="3105510" cy="388189"/>
-                          </a:xfrm>
-                          <a:prstGeom prst="rect">
-                            <a:avLst/>
-                          </a:prstGeom>
-                          <a:solidFill>
-                            <a:srgbClr val="FFFFFF"/>
-                          </a:solidFill>
-                          <a:ln w="9525">
-                            <a:noFill/>
-                            <a:miter lim="800000"/>
-                            <a:headEnd/>
-                            <a:tailEnd/>
-                          </a:ln>
-                        </wps:spPr>
-                        <wps:txbx>
-                          <w:txbxContent>
-                            <w:p>
-                              <w:pPr>
-                                <w:pStyle w:val="Caption"/>
-                              </w:pPr>
-                              <w:r>
-                                <w:t xml:space="preserve">Figure </w:t>
-                              </w:r>
-                              <w:r>
-                                <w:t>4</w:t>
-                              </w:r>
-                              <w:r>
-                                <w:t>:</w:t>
-                              </w:r>
-                              <w:r>
-                                <w:t xml:space="preserve"> The ActiveList Slider with an Input Distortion</w:t>
-                              </w:r>
-                            </w:p>
-                          </w:txbxContent>
-                        </wps:txbx>
-                        <wps:bodyPr rot="0" vert="horz" wrap="square" lIns="91440" tIns="45720" rIns="91440" bIns="45720" anchor="t" anchorCtr="0">
-                          <a:spAutoFit/>
-                        </wps:bodyPr>
-                      </wps:wsp>
-                    </wpg:wgp>
-                  </a:graphicData>
-                </a:graphic>
-                <wp14:sizeRelH relativeFrom="margin">
-                  <wp14:pctWidth>0</wp14:pctWidth>
-                </wp14:sizeRelH>
-                <wp14:sizeRelV relativeFrom="margin">
-                  <wp14:pctHeight>0</wp14:pctHeight>
-                </wp14:sizeRelV>
-              </wp:anchor>
-            </w:drawing>
-          </mc:Choice>
-          <mc:Fallback>
-            <w:pict>
-              <v:group id="Group 19" o:spid="_x0000_s1036" style="position:absolute;left:0;text-align:left;margin-left:315.1pt;margin-top:586.75pt;width:244.6pt;height:90.4pt;z-index:251656192;mso-position-horizontal-relative:page;mso-position-vertical-relative:page;mso-width-relative:margin;mso-height-relative:margin" coordsize="31055,11473" o:gfxdata="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">
-                <v:shape id="Picture 8" o:spid="_x0000_s1037" type="#_x0000_t75" style="position:absolute;width:30710;height:8022;visibility:visible;mso-wrap-style:square" o:gfxdata="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">
-                  <v:imagedata r:id="rId17" o:title=""/>
-                  <v:path arrowok="t"/>
-                </v:shape>
-                <v:shape id="_x0000_s1038" type="#_x0000_t202" style="position:absolute;top:7591;width:31055;height:3882;visibility:visible;mso-wrap-style:square;v-text-anchor:top" o:gfxdata="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" stroked="f">
-                  <v:textbox style="mso-fit-shape-to-text:t">
-                    <w:txbxContent>
-                      <w:p>
-                        <w:pPr>
-                          <w:pStyle w:val="Caption"/>
-                        </w:pPr>
-                        <w:r>
-                          <w:t xml:space="preserve">Figure </w:t>
-                        </w:r>
-                        <w:r>
-                          <w:t>4</w:t>
-                        </w:r>
-                        <w:r>
-                          <w:t>:</w:t>
-                        </w:r>
-                        <w:r>
-                          <w:t xml:space="preserve"> The ActiveList Slider with an Input Distortion</w:t>
-                        </w:r>
-                      </w:p>
-                    </w:txbxContent>
-                  </v:textbox>
-                </v:shape>
-                <w10:wrap type="square" anchorx="page" anchory="page"/>
-                <w10:anchorlock/>
-              </v:group>
-            </w:pict>
-          </mc:Fallback>
-        </mc:AlternateContent>
-      </w:r>
-      <w:r>
         <w:t>ActiveList Slider</w:t>
       </w:r>
     </w:p>
@@ -2463,7 +2417,7 @@
         <w:t xml:space="preserve">The ActiveList Slider (Figure </w:t>
       </w:r>
       <w:r>
-        <w:t>4</w:t>
+        <w:t>1 (bottom)</w:t>
       </w:r>
       <w:r>
         <w:t xml:space="preserve">) </w:t>
@@ -2477,8 +2431,13 @@
       <w:r>
         <w:t xml:space="preserve">queried </w:t>
       </w:r>
-      <w:r>
-        <w:t xml:space="preserve">subpixel item </w:t>
+      <w:proofErr w:type="spellStart"/>
+      <w:r>
+        <w:t>subpixel</w:t>
+      </w:r>
+      <w:proofErr w:type="spellEnd"/>
+      <w:r>
+        <w:t xml:space="preserve"> item </w:t>
       </w:r>
       <w:r>
         <w:t>determines the contents of the list</w:t>
@@ -2509,17 +2468,13 @@
         <w:t>s</w:t>
       </w:r>
       <w:r>
-        <w:t xml:space="preserve"> 2</w:t>
-      </w:r>
-      <w:r>
-        <w:t xml:space="preserve"> and 4</w:t>
-      </w:r>
-      <w:r>
-        <w:t xml:space="preserve">) uses histograms to give users information about item distribution. We call this Input </w:t>
-      </w:r>
-      <w:r>
-        <w:lastRenderedPageBreak/>
-        <w:t>Distortion because users have to distort their input based on the local density.</w:t>
+        <w:t xml:space="preserve"> </w:t>
+      </w:r>
+      <w:r>
+        <w:t>1 (middle and bottom)</w:t>
+      </w:r>
+      <w:r>
+        <w:t>) uses histograms to give users information about item distribution. We call this Input Distortion because users have to distort their input based on the local density.</w:t>
       </w:r>
     </w:p>
     <w:p>
@@ -2527,12 +2482,16 @@
         <w:pStyle w:val="Heading3"/>
       </w:pPr>
       <w:r>
+        <w:lastRenderedPageBreak/>
         <w:t>Display Distortion</w:t>
       </w:r>
     </w:p>
     <w:p>
       <w:r>
-        <w:t>This distortion (Figure 3</w:t>
+        <w:t xml:space="preserve">This distortion (Figure </w:t>
+      </w:r>
+      <w:r>
+        <w:t>1 (top)</w:t>
       </w:r>
       <w:r>
         <w:t xml:space="preserve">) uses variable spacing between letters to give users information about item distribution. Users </w:t>
@@ -2824,47 +2783,19 @@
         <w:spacing w:after="0"/>
       </w:pPr>
       <w:r>
-        <w:t>Perceived difficulty of use</w:t>
-      </w:r>
-    </w:p>
-    <w:p>
-      <w:pPr>
-        <w:numPr>
-          <w:ilvl w:val="0"/>
-          <w:numId w:val="40"/>
-        </w:numPr>
-      </w:pPr>
-      <w:r>
-        <w:t>Subject</w:t>
-      </w:r>
-      <w:r>
-        <w:t>ive satisfaction</w:t>
-      </w:r>
-    </w:p>
-    <w:p>
-      <w:pPr>
-        <w:pStyle w:val="Heading2"/>
-      </w:pPr>
-      <w:r>
-        <w:t>Tasks</w:t>
-      </w:r>
-    </w:p>
-    <w:p>
-      <w:r>
         <w:rPr>
           <w:noProof/>
-          <w:lang w:val="en-CA" w:eastAsia="en-CA"/>
         </w:rPr>
         <mc:AlternateContent>
           <mc:Choice Requires="wpg">
             <w:drawing>
-              <wp:anchor distT="0" distB="0" distL="114300" distR="114300" simplePos="0" relativeHeight="251687936" behindDoc="0" locked="0" layoutInCell="1" allowOverlap="1">
+              <wp:anchor distT="0" distB="0" distL="114300" distR="114300" simplePos="0" relativeHeight="251687936" behindDoc="0" locked="0" layoutInCell="1" allowOverlap="1" wp14:anchorId="7ECA69BD" wp14:editId="36477624">
                 <wp:simplePos x="0" y="0"/>
                 <wp:positionH relativeFrom="column">
                   <wp:posOffset>-58420</wp:posOffset>
                 </wp:positionH>
                 <wp:positionV relativeFrom="paragraph">
-                  <wp:posOffset>374650</wp:posOffset>
+                  <wp:posOffset>88900</wp:posOffset>
                 </wp:positionV>
                 <wp:extent cx="6193155" cy="2059305"/>
                 <wp:effectExtent l="0" t="0" r="0" b="0"/>
@@ -2916,7 +2847,10 @@
                                 <w:t xml:space="preserve">Figure </w:t>
                               </w:r>
                               <w:r>
-                                <w:t>5:</w:t>
+                                <w:t>3</w:t>
+                              </w:r>
+                              <w:r>
+                                <w:t>:</w:t>
                               </w:r>
                               <w:r>
                                 <w:t xml:space="preserve"> (a) Graph of average Time </w:t>
@@ -2928,22 +2862,7 @@
                                 <w:t xml:space="preserve"> Technique clustered on Distortion Style. (b) </w:t>
                               </w:r>
                               <w:r>
-                                <w:t xml:space="preserve">Graph of average Time vs. Technique clustered on </w:t>
-                              </w:r>
-                              <w:r>
-                                <w:t xml:space="preserve">Local Density (c) </w:t>
-                              </w:r>
-                              <w:r>
-                                <w:t xml:space="preserve">Graph of average Time vs. </w:t>
-                              </w:r>
-                              <w:r>
-                                <w:t>Distortion</w:t>
-                              </w:r>
-                              <w:r>
-                                <w:t xml:space="preserve"> clustered on </w:t>
-                              </w:r>
-                              <w:r>
-                                <w:t>Local Density</w:t>
+                                <w:t>Graph of average Time vs. Technique clustered on Local Density (c) Graph of average Time vs. Distortion clustered on Local Density</w:t>
                               </w:r>
                             </w:p>
                           </w:txbxContent>
@@ -3047,8 +2966,8 @@
           </mc:Choice>
           <mc:Fallback>
             <w:pict>
-              <v:group id="Group 316" o:spid="_x0000_s1039" style="position:absolute;left:0;text-align:left;margin-left:-4.6pt;margin-top:29.5pt;width:487.65pt;height:162.15pt;z-index:251687936" coordsize="61937,20597" o:gfxdata="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">
-                <v:shape id="_x0000_s1040" type="#_x0000_t202" style="position:absolute;left:1552;top:15441;width:59944;height:5156;visibility:visible;mso-wrap-style:square;v-text-anchor:top" o:gfxdata="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" stroked="f">
+              <v:group id="Group 316" o:spid="_x0000_s1036" style="position:absolute;left:0;text-align:left;margin-left:-4.6pt;margin-top:7pt;width:487.65pt;height:162.15pt;z-index:251687936" coordsize="61937,20597" o:gfxdata="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">
+                <v:shape id="_x0000_s1037" type="#_x0000_t202" style="position:absolute;left:1552;top:15441;width:59944;height:5156;visibility:visible;mso-wrap-style:square;v-text-anchor:top" o:gfxdata="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" stroked="f">
                   <v:textbox style="mso-fit-shape-to-text:t">
                     <w:txbxContent>
                       <w:p>
@@ -3059,7 +2978,10 @@
                           <w:t xml:space="preserve">Figure </w:t>
                         </w:r>
                         <w:r>
-                          <w:t>5:</w:t>
+                          <w:t>3</w:t>
+                        </w:r>
+                        <w:r>
+                          <w:t>:</w:t>
                         </w:r>
                         <w:r>
                           <w:t xml:space="preserve"> (a) Graph of average Time </w:t>
@@ -3071,36 +2993,21 @@
                           <w:t xml:space="preserve"> Technique clustered on Distortion Style. (b) </w:t>
                         </w:r>
                         <w:r>
-                          <w:t xml:space="preserve">Graph of average Time vs. Technique clustered on </w:t>
-                        </w:r>
-                        <w:r>
-                          <w:t xml:space="preserve">Local Density (c) </w:t>
-                        </w:r>
-                        <w:r>
-                          <w:t xml:space="preserve">Graph of average Time vs. </w:t>
-                        </w:r>
-                        <w:r>
-                          <w:t>Distortion</w:t>
-                        </w:r>
-                        <w:r>
-                          <w:t xml:space="preserve"> clustered on </w:t>
-                        </w:r>
-                        <w:r>
-                          <w:t>Local Density</w:t>
+                          <w:t>Graph of average Time vs. Technique clustered on Local Density (c) Graph of average Time vs. Distortion clustered on Local Density</w:t>
                         </w:r>
                       </w:p>
                     </w:txbxContent>
                   </v:textbox>
                 </v:shape>
-                <v:shape id="Picture 309" o:spid="_x0000_s1041" type="#_x0000_t75" style="position:absolute;width:20013;height:16476;visibility:visible;mso-wrap-style:square" o:gfxdata="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">
+                <v:shape id="Picture 309" o:spid="_x0000_s1038" type="#_x0000_t75" style="position:absolute;width:20013;height:16476;visibility:visible;mso-wrap-style:square" o:gfxdata="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">
                   <v:imagedata r:id="rId21" o:title=""/>
                   <v:path arrowok="t"/>
                 </v:shape>
-                <v:shape id="Picture 314" o:spid="_x0000_s1042" type="#_x0000_t75" style="position:absolute;left:41493;width:20444;height:16390;visibility:visible;mso-wrap-style:square" o:gfxdata="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">
+                <v:shape id="Picture 314" o:spid="_x0000_s1039" type="#_x0000_t75" style="position:absolute;left:41493;width:20444;height:16390;visibility:visible;mso-wrap-style:square" o:gfxdata="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">
                   <v:imagedata r:id="rId22" o:title=""/>
                   <v:path arrowok="t"/>
                 </v:shape>
-                <v:shape id="Picture 315" o:spid="_x0000_s1043" type="#_x0000_t75" style="position:absolute;left:20962;width:20531;height:16476;visibility:visible;mso-wrap-style:square" o:gfxdata="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">
+                <v:shape id="Picture 315" o:spid="_x0000_s1040" type="#_x0000_t75" style="position:absolute;left:20962;width:20531;height:16476;visibility:visible;mso-wrap-style:square" o:gfxdata="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">
                   <v:imagedata r:id="rId23" o:title=""/>
                   <v:path arrowok="t"/>
                 </v:shape>
@@ -3111,12 +3018,40 @@
         </mc:AlternateContent>
       </w:r>
       <w:r>
+        <w:t>Perceived difficulty of use</w:t>
+      </w:r>
+    </w:p>
+    <w:p>
+      <w:pPr>
+        <w:numPr>
+          <w:ilvl w:val="0"/>
+          <w:numId w:val="40"/>
+        </w:numPr>
+      </w:pPr>
+      <w:r>
+        <w:t>Subject</w:t>
+      </w:r>
+      <w:r>
+        <w:t>ive satisfaction</w:t>
+      </w:r>
+    </w:p>
+    <w:p>
+      <w:pPr>
+        <w:pStyle w:val="Heading2"/>
+      </w:pPr>
+      <w:r>
+        <w:lastRenderedPageBreak/>
+        <w:t>Tasks</w:t>
+      </w:r>
+    </w:p>
+    <w:p>
+      <w:r>
         <w:t>The system provided users with</w:t>
       </w:r>
       <w:r>
         <w:t xml:space="preserve"> </w:t>
       </w:r>
-      <w:commentRangeStart w:id="2"/>
+      <w:commentRangeStart w:id="3"/>
       <w:r>
         <w:t>four randomly generated search targets</w:t>
       </w:r>
@@ -3132,19 +3067,15 @@
       <w:r>
         <w:t xml:space="preserve"> for each condition</w:t>
       </w:r>
-      <w:commentRangeEnd w:id="2"/>
+      <w:commentRangeEnd w:id="3"/>
       <w:r>
         <w:rPr>
           <w:rStyle w:val="CommentReference"/>
         </w:rPr>
-        <w:commentReference w:id="2"/>
-      </w:r>
-      <w:r>
-        <w:t xml:space="preserve">. The </w:t>
-      </w:r>
-      <w:r>
-        <w:lastRenderedPageBreak/>
-        <w:t xml:space="preserve">search target would be a name that the users had to find using the appropriate slider. Upon completion the task users would press the spacebar and be given a new </w:t>
+        <w:commentReference w:id="3"/>
+      </w:r>
+      <w:r>
+        <w:t xml:space="preserve">. The search target would be a name that the users had to find using the appropriate slider. Upon completion the task users would press the spacebar and be given a new </w:t>
       </w:r>
       <w:r>
         <w:t>task</w:t>
@@ -3220,11 +3151,7 @@
         <w:t>to familiarize them</w:t>
       </w:r>
       <w:r>
-        <w:t xml:space="preserve">selves with each interface while reading interface specific instructions and ask questions. </w:t>
-      </w:r>
-      <w:commentRangeStart w:id="3"/>
-      <w:r>
-        <w:t xml:space="preserve">During the timed </w:t>
+        <w:t xml:space="preserve">selves with each interface while reading interface specific instructions and ask questions. During the timed </w:t>
       </w:r>
       <w:r>
         <w:t>trial,</w:t>
@@ -3305,10 +3232,7 @@
         <w:t xml:space="preserve">also asked </w:t>
       </w:r>
       <w:r>
-        <w:t>p</w:t>
-      </w:r>
-      <w:r>
-        <w:t xml:space="preserve">articipants </w:t>
+        <w:t xml:space="preserve">participants </w:t>
       </w:r>
       <w:r>
         <w:t>to write</w:t>
@@ -3330,13 +3254,6 @@
       </w:r>
       <w:r>
         <w:t xml:space="preserve"> and distortion styles.</w:t>
-      </w:r>
-      <w:commentRangeEnd w:id="3"/>
-      <w:r>
-        <w:rPr>
-          <w:rStyle w:val="CommentReference"/>
-        </w:rPr>
-        <w:commentReference w:id="3"/>
       </w:r>
     </w:p>
     <w:p>
@@ -3354,9 +3271,11 @@
       <w:r>
         <w:t xml:space="preserve">We used a </w:t>
       </w:r>
+      <w:proofErr w:type="spellStart"/>
       <w:r>
         <w:t>univariate</w:t>
       </w:r>
+      <w:proofErr w:type="spellEnd"/>
       <w:r>
         <w:t xml:space="preserve"> general linear model for our ANOVA analysis of acquisition time and error rate. </w:t>
       </w:r>
@@ -3398,8 +3317,13 @@
       <w:r>
         <w:t xml:space="preserve"> </w:t>
       </w:r>
-      <w:r>
-        <w:t>Univariate ANOVA reveals significant main effect of technique (</w:t>
+      <w:proofErr w:type="spellStart"/>
+      <w:r>
+        <w:t>Univariate</w:t>
+      </w:r>
+      <w:proofErr w:type="spellEnd"/>
+      <w:r>
+        <w:t xml:space="preserve"> ANOVA reveals significant main effect of technique (</w:t>
       </w:r>
       <w:r>
         <w:t>F</w:t>
@@ -3456,12 +3380,7 @@
         <w:t>)</w:t>
       </w:r>
       <w:r>
-        <w:t xml:space="preserve"> = 5.432, p = 0.04). The ANOVA analysis also reveals significant interaction effects between local density and d</w:t>
-      </w:r>
-      <w:bookmarkStart w:id="4" w:name="_GoBack"/>
-      <w:bookmarkEnd w:id="4"/>
-      <w:r>
-        <w:t>istortion style (F</w:t>
+        <w:t xml:space="preserve"> = 5.432, p = 0.04). The ANOVA analysis also reveals significant interaction effects between local density and distortion style (F</w:t>
       </w:r>
       <w:r>
         <w:t xml:space="preserve"> </w:t>
@@ -3499,6 +3418,7 @@
         <w:rPr>
           <w:i/>
         </w:rPr>
+        <w:lastRenderedPageBreak/>
         <w:t>Error R</w:t>
       </w:r>
       <w:r>
@@ -3508,13 +3428,94 @@
         <w:t xml:space="preserve">ate: </w:t>
       </w:r>
       <w:r>
-        <w:t xml:space="preserve">We found no significant difference in error rate among techniques (p = 0.712) or among distortion styles (p = 0.316). </w:t>
+        <w:t>We found no significant difference in error rate among techniques (</w:t>
+      </w:r>
+      <w:r>
+        <w:t xml:space="preserve">F </w:t>
+      </w:r>
+      <w:r>
+        <w:rPr>
+          <w:vertAlign w:val="subscript"/>
+        </w:rPr>
+        <w:t xml:space="preserve">(2, 22) </w:t>
+      </w:r>
+      <w:r>
+        <w:t xml:space="preserve">= 1.000, </w:t>
+      </w:r>
+      <w:r>
+        <w:t>p = 0.</w:t>
+      </w:r>
+      <w:r>
+        <w:t>384</w:t>
+      </w:r>
+      <w:r>
+        <w:t xml:space="preserve">) </w:t>
+      </w:r>
+      <w:r>
+        <w:t xml:space="preserve">or </w:t>
+      </w:r>
+      <w:r>
+        <w:t>among distortion styles (</w:t>
+      </w:r>
+      <w:r>
+        <w:t xml:space="preserve">F </w:t>
+      </w:r>
+      <w:r>
+        <w:rPr>
+          <w:vertAlign w:val="subscript"/>
+        </w:rPr>
+        <w:t>(1</w:t>
+      </w:r>
+      <w:r>
+        <w:rPr>
+          <w:vertAlign w:val="subscript"/>
+        </w:rPr>
+        <w:t xml:space="preserve">, </w:t>
+      </w:r>
+      <w:r>
+        <w:rPr>
+          <w:vertAlign w:val="subscript"/>
+        </w:rPr>
+        <w:t>11</w:t>
+      </w:r>
+      <w:r>
+        <w:rPr>
+          <w:vertAlign w:val="subscript"/>
+        </w:rPr>
+        <w:t xml:space="preserve">) </w:t>
+      </w:r>
+      <w:r>
+        <w:t xml:space="preserve">= </w:t>
+      </w:r>
+      <w:r>
+        <w:t>0</w:t>
+      </w:r>
+      <w:r>
+        <w:t xml:space="preserve">.000, </w:t>
+      </w:r>
+      <w:r>
+        <w:t>p = 1</w:t>
+      </w:r>
+      <w:r>
+        <w:t>.</w:t>
+      </w:r>
+      <w:r>
+        <w:t>000</w:t>
+      </w:r>
+      <w:r>
+        <w:t xml:space="preserve">). </w:t>
       </w:r>
       <w:r>
         <w:t>Participant</w:t>
       </w:r>
       <w:r>
-        <w:t>s were 99% accurate with all interfaces and distortion styles.</w:t>
+        <w:t>s were 98</w:t>
+      </w:r>
+      <w:r>
+        <w:t>% accurate with</w:t>
+      </w:r>
+      <w:r>
+        <w:t xml:space="preserve"> the Alphaslider and 99% accurate with the ActiveArea Slider and the ActiveList Slider. Participants were also 99% with both distortion styles and both densities.</w:t>
       </w:r>
       <w:r>
         <w:t xml:space="preserve"> </w:t>
@@ -3526,6 +3527,7 @@
           <w:color w:val="FF0000"/>
         </w:rPr>
       </w:pPr>
+      <w:commentRangeStart w:id="4"/>
       <w:r>
         <w:rPr>
           <w:i/>
@@ -3572,11 +3574,7 @@
         <w:t>) = 18.286, p &lt; 0.001</w:t>
       </w:r>
       <w:r>
-        <w:t xml:space="preserve">, respectively). No significant main </w:t>
-      </w:r>
-      <w:r>
-        <w:lastRenderedPageBreak/>
-        <w:t>effects were found for distortion style for either frustration or effort (Χ</w:t>
+        <w:t>, respectively). No significant main effects were found for distortion style for either frustration or effort (Χ</w:t>
       </w:r>
       <w:r>
         <w:rPr>
@@ -3594,28 +3592,10 @@
         <w:t>2</w:t>
       </w:r>
       <w:r>
-        <w:t xml:space="preserve"> (1) = 0.533, p = 0.465, respectively). Significant interaction effects were found </w:t>
-      </w:r>
-      <w:proofErr w:type="gramStart"/>
-      <w:r>
-        <w:t>for</w:t>
-      </w:r>
-      <w:r>
-        <w:rPr>
-          <w:noProof/>
-          <w:lang w:val="en-CA" w:eastAsia="en-CA"/>
-        </w:rPr>
-        <w:t xml:space="preserve"> </w:t>
-      </w:r>
-      <w:r>
-        <w:t xml:space="preserve"> </w:t>
-      </w:r>
-      <w:r>
-        <w:t>effort</w:t>
-      </w:r>
-      <w:proofErr w:type="gramEnd"/>
-      <w:r>
-        <w:t xml:space="preserve"> (Χ</w:t>
+        <w:t xml:space="preserve"> (1) = 0.533, p = 0.465, respectively). Significant interaction effects were found for </w:t>
+      </w:r>
+      <w:r>
+        <w:t>effort (Χ</w:t>
       </w:r>
       <w:r>
         <w:rPr>
@@ -3633,111 +3613,35 @@
         <w:t>2</w:t>
       </w:r>
       <w:r>
-        <w:t xml:space="preserve"> (5) = 12.481, p &lt; 0.03). Post-hoc analysis with Wilcoxon Signed-Rank Tests and Bonferroni corrections revealed </w:t>
-      </w:r>
-      <w:proofErr w:type="spellStart"/>
-      <w:r>
-        <w:t>sta</w:t>
-      </w:r>
-      <w:proofErr w:type="spellEnd"/>
+        <w:t xml:space="preserve"> (5) = 12.481, p &lt; 0.03). Post-hoc analysis with Wilcoxon Signed-Rank Tests and Bonferroni corrections revealed statistically significant differences in effort</w:t>
+      </w:r>
+      <w:r>
+        <w:t xml:space="preserve"> between the ActiveList Slider with both distortions and every other condition (p &lt; 0.01)</w:t>
+      </w:r>
+      <w:r>
+        <w:t>. The post-hoc analysis also revealed no significant differences for frustration.</w:t>
+      </w:r>
+      <w:r>
+        <w:t xml:space="preserve"> This information </w:t>
+      </w:r>
+      <w:r>
+        <w:t xml:space="preserve">supports </w:t>
+      </w:r>
+      <w:r>
+        <w:t>H</w:t>
+      </w:r>
+      <w:r>
+        <w:t>3</w:t>
+      </w:r>
+      <w:r>
+        <w:t xml:space="preserve">. </w:t>
+      </w:r>
+      <w:commentRangeEnd w:id="4"/>
       <w:r>
         <w:rPr>
-          <w:noProof/>
-          <w:lang w:val="en-CA" w:eastAsia="en-CA"/>
+          <w:rStyle w:val="CommentReference"/>
         </w:rPr>
-        <w:t xml:space="preserve"> </w:t>
-      </w:r>
-      <w:proofErr w:type="spellStart"/>
-      <w:r>
-        <w:t>tistically</w:t>
-      </w:r>
-      <w:proofErr w:type="spellEnd"/>
-      <w:r>
-        <w:t xml:space="preserve"> significant differences in effort for the following pairs</w:t>
-      </w:r>
-      <w:r>
-        <w:t xml:space="preserve">: </w:t>
-      </w:r>
-      <w:r>
-        <w:t>ID-</w:t>
-      </w:r>
-      <w:r>
-        <w:t>ALS</w:t>
-      </w:r>
-      <w:r>
-        <w:t xml:space="preserve"> </w:t>
-      </w:r>
-      <w:r>
-        <w:t>vs.</w:t>
-      </w:r>
-      <w:r>
-        <w:t xml:space="preserve"> ID-</w:t>
-      </w:r>
-      <w:r>
-        <w:t>AS</w:t>
-      </w:r>
-      <w:r>
-        <w:t xml:space="preserve"> (Z = -2.940, p = 0.003), DD-</w:t>
-      </w:r>
-      <w:r>
-        <w:t xml:space="preserve">ALS </w:t>
-      </w:r>
-      <w:r>
-        <w:t>vs.</w:t>
-      </w:r>
-      <w:r>
-        <w:t xml:space="preserve"> ID-</w:t>
-      </w:r>
-      <w:r>
-        <w:t xml:space="preserve">AS </w:t>
-      </w:r>
-      <w:r>
-        <w:t>(Z = -2.809, p = 0.005), ID-</w:t>
-      </w:r>
-      <w:r>
-        <w:t xml:space="preserve">ALS </w:t>
-      </w:r>
-      <w:r>
-        <w:t>vs.</w:t>
-      </w:r>
-      <w:r>
-        <w:t xml:space="preserve"> ID-</w:t>
-      </w:r>
-      <w:r>
-        <w:t>AAS</w:t>
-      </w:r>
-      <w:r>
-        <w:t xml:space="preserve"> (Z = -2.634, p = 0.008), DD-</w:t>
-      </w:r>
-      <w:r>
-        <w:t xml:space="preserve">ALS </w:t>
-      </w:r>
-      <w:r>
-        <w:t>vs.</w:t>
-      </w:r>
-      <w:r>
-        <w:t xml:space="preserve"> ID-</w:t>
-      </w:r>
-      <w:r>
-        <w:t xml:space="preserve">AAS </w:t>
-      </w:r>
-      <w:r>
-        <w:t>(Z = -2.849, p = 0.004). The post-hoc analysis also revealed no significant differences for frustration.</w:t>
-      </w:r>
-      <w:r>
-        <w:t xml:space="preserve"> This information </w:t>
-      </w:r>
-      <w:r>
-        <w:t xml:space="preserve">supports </w:t>
-      </w:r>
-      <w:r>
-        <w:t>H</w:t>
-      </w:r>
-      <w:r>
-        <w:t>3</w:t>
-      </w:r>
-      <w:r>
-        <w:t xml:space="preserve">. </w:t>
+        <w:commentReference w:id="4"/>
       </w:r>
     </w:p>
     <w:p>
@@ -3753,37 +3657,27 @@
     </w:p>
     <w:p>
       <w:r>
-        <w:t>Our results show small but statistically insignificant improvements in target acquisition times. Both the ActiveArea Slider and ActiveList Slider perform 1.1 seconds (</w:t>
-      </w:r>
-      <w:r>
-        <w:t xml:space="preserve">7.3%) faster than the Alphaslider. There was an insignificant difference in error rate </w:t>
-      </w:r>
-      <w:r>
-        <w:t>between</w:t>
-      </w:r>
-      <w:r>
-        <w:t xml:space="preserve"> interfaces. </w:t>
-      </w:r>
-      <w:r>
-        <w:t>When comparing the interfaces with the smallest data set removed we see a jump in statistical significant, from p = 0.154 to p = 0.081 which suggests that a larger dataset might benefit more from our new sliders.</w:t>
-      </w:r>
-      <w:r>
-        <w:t xml:space="preserve"> We ran a small pilot (5 participants) after our experiment with a dataset </w:t>
-      </w:r>
-      <w:r>
-        <w:t xml:space="preserve">of approximately 50 </w:t>
-      </w:r>
-      <w:r>
-        <w:t>0</w:t>
-      </w:r>
-      <w:r>
-        <w:t>00 items, 2.5 times larger than the largest dataset of the experiment. A post-hoc analysis of the data collected from the pilot shows statistically significant differences between the ActiveList Slider and ActiveArea Slider (p &lt; 0.001) and the ActiveList Slider and Alphaslider (p = 0.025). This gives reason to believe that the ActiveList Slider becomes truly benef</w:t>
-      </w:r>
-      <w:r>
-        <w:t>i</w:t>
-      </w:r>
-      <w:r>
-        <w:t>cial in highly dense data.</w:t>
+        <w:t xml:space="preserve">Our results show statistically significant differences between the techniques. Specifically, a difference is found between the ActiveList Slider and Alphaslider and the ActiveList Slider and ActiveArea Slider </w:t>
+      </w:r>
+      <w:commentRangeStart w:id="5"/>
+      <w:r>
+        <w:t>(p &lt;</w:t>
+      </w:r>
+      <w:r>
+        <w:t>= 0.001).</w:t>
+      </w:r>
+      <w:r>
+        <w:t xml:space="preserve"> </w:t>
+      </w:r>
+      <w:commentRangeEnd w:id="5"/>
+      <w:r>
+        <w:rPr>
+          <w:rStyle w:val="CommentReference"/>
+        </w:rPr>
+        <w:commentReference w:id="5"/>
+      </w:r>
+      <w:r>
+        <w:t>Our results do not show significant differences between distortion styles.</w:t>
       </w:r>
     </w:p>
     <w:p>
@@ -3806,15 +3700,19 @@
         <w:t>one</w:t>
       </w:r>
       <w:r>
-        <w:t xml:space="preserve"> item at a time or to click on arrow buttons repeatedly while our interfaces let users use the </w:t>
-      </w:r>
-      <w:proofErr w:type="gramStart"/>
-      <w:r>
-        <w:t>mousewheel which</w:t>
-      </w:r>
-      <w:proofErr w:type="gramEnd"/>
-      <w:r>
-        <w:t xml:space="preserve"> is highly precise and requires less motor skills without sacrificing speed. Many users commented, “I really like using the mousewheel” and even sometimes instinctively attempted using the mousewheel while querying with the Alphaslider</w:t>
+        <w:t xml:space="preserve"> item at a time or to click on arrow buttons repeatedly while our interfac</w:t>
+      </w:r>
+      <w:r>
+        <w:t>es let users use the mousewheel</w:t>
+      </w:r>
+      <w:r>
+        <w:t>,</w:t>
+      </w:r>
+      <w:r>
+        <w:t xml:space="preserve"> </w:t>
+      </w:r>
+      <w:r>
+        <w:t>which is highly precise and requires less motor skills without sacrificing speed. Many users commented, “I really like using the mousewheel” and even sometimes instinctively attempted using the mousewheel while querying with the Alphaslider</w:t>
       </w:r>
       <w:r>
         <w:t xml:space="preserve">. </w:t>
@@ -3827,100 +3725,161 @@
       <w:pPr>
         <w:pStyle w:val="Heading2"/>
       </w:pPr>
-      <w:r>
-        <w:t>Limitations</w:t>
+      <w:commentRangeStart w:id="6"/>
+      <w:r>
+        <w:t>Lessons Learned</w:t>
+      </w:r>
+      <w:commentRangeEnd w:id="6"/>
+      <w:r>
+        <w:rPr>
+          <w:rStyle w:val="CommentReference"/>
+          <w:rFonts w:ascii="Times New Roman" w:hAnsi="Times New Roman"/>
+          <w:b w:val="0"/>
+          <w:kern w:val="0"/>
+        </w:rPr>
+        <w:commentReference w:id="6"/>
       </w:r>
     </w:p>
     <w:p>
       <w:r>
-        <w:t>We suspect that with</w:t>
-      </w:r>
-      <w:r>
-        <w:t xml:space="preserve"> ultra-dense datasets (greater </w:t>
-      </w:r>
-      <w:r>
-        <w:t xml:space="preserve">than </w:t>
-      </w:r>
-      <w:r>
-        <w:t xml:space="preserve">100 000 </w:t>
-      </w:r>
-      <w:r>
-        <w:t>items</w:t>
-      </w:r>
-      <w:r>
-        <w:t>) we will start seeing performance degradation</w:t>
-      </w:r>
-      <w:r>
-        <w:t xml:space="preserve"> with our sliders</w:t>
-      </w:r>
-      <w:r>
-        <w:t xml:space="preserve"> because</w:t>
-      </w:r>
-      <w:r>
-        <w:t xml:space="preserve"> of</w:t>
-      </w:r>
-      <w:r>
-        <w:t xml:space="preserve"> the instinctive behavior of users. </w:t>
-      </w:r>
-      <w:r>
-        <w:t>Ideally,</w:t>
-      </w:r>
-      <w:r>
-        <w:t xml:space="preserve"> users should use the different </w:t>
-      </w:r>
-      <w:r>
-        <w:t>granularities</w:t>
-      </w:r>
-      <w:r>
-        <w:t xml:space="preserve"> provided by our sliders: the main thumb, the secondary </w:t>
-      </w:r>
-      <w:r>
-        <w:t>thumb,</w:t>
-      </w:r>
-      <w:r>
-        <w:t xml:space="preserve"> and the mousewheel. Users tend </w:t>
-      </w:r>
-      <w:proofErr w:type="gramStart"/>
-      <w:r>
-        <w:t>to not use</w:t>
-      </w:r>
-      <w:proofErr w:type="gramEnd"/>
-      <w:r>
-        <w:t xml:space="preserve"> the secondary thumb because it is perceived as having the same granularity as the mousewheel, which is true for small to medium density datasets but not for larger datasets. Their granularity starts to deviate noticeably at approximately 20 000 items. We </w:t>
-      </w:r>
-      <w:r>
-        <w:lastRenderedPageBreak/>
-        <w:t xml:space="preserve">believe that this issue </w:t>
-      </w:r>
-      <w:proofErr w:type="gramStart"/>
-      <w:r>
-        <w:t>can be avoided</w:t>
-      </w:r>
-      <w:proofErr w:type="gramEnd"/>
-      <w:r>
-        <w:t xml:space="preserve"> with explicit training or possibly with a new visual cue.</w:t>
+        <w:t xml:space="preserve">We learned that while users prefer using the input distortion style they performed marginally but insignificantly better with it. We believe that the added complexity of requiring variable input offsets the visual advantage it provides over the display distortion. </w:t>
+      </w:r>
+      <w:r>
+        <w:t>We also learned that users heavily prefer using a mousewheel for fine-grained querying to cursor movement. We believe that this is because of the higher motor precision required to move the cursor.</w:t>
+      </w:r>
+      <w:r>
+        <w:t xml:space="preserve"> </w:t>
       </w:r>
     </w:p>
     <w:p>
       <w:pPr>
-        <w:pStyle w:val="Heading1"/>
-      </w:pPr>
-      <w:r>
-        <w:t>Conclusions</w:t>
-      </w:r>
-      <w:r>
-        <w:t xml:space="preserve"> and future work</w:t>
+        <w:pStyle w:val="Heading2"/>
+      </w:pPr>
+      <w:r>
+        <w:t>Limitations</w:t>
       </w:r>
     </w:p>
     <w:p>
       <w:r>
-        <w:t xml:space="preserve">We presented density-aware sliders and a new slider distortion </w:t>
-      </w:r>
-      <w:proofErr w:type="gramStart"/>
-      <w:r>
-        <w:t>style which</w:t>
-      </w:r>
-      <w:proofErr w:type="gramEnd"/>
+        <w:t>We suspect that with</w:t>
+      </w:r>
+      <w:r>
+        <w:t xml:space="preserve"> ultra-dense datasets (greater </w:t>
+      </w:r>
+      <w:r>
+        <w:t xml:space="preserve">than </w:t>
+      </w:r>
+      <w:r>
+        <w:t xml:space="preserve">100 000 </w:t>
+      </w:r>
+      <w:r>
+        <w:t>items</w:t>
+      </w:r>
+      <w:r>
+        <w:t>) we will start seeing performance degradation</w:t>
+      </w:r>
+      <w:r>
+        <w:t xml:space="preserve"> with our sliders</w:t>
+      </w:r>
+      <w:r>
+        <w:t xml:space="preserve"> because</w:t>
+      </w:r>
+      <w:r>
+        <w:t xml:space="preserve"> of</w:t>
+      </w:r>
+      <w:r>
+        <w:t xml:space="preserve"> the instinctive behavior of users. </w:t>
+      </w:r>
+      <w:r>
+        <w:t>Ideally,</w:t>
+      </w:r>
+      <w:r>
+        <w:t xml:space="preserve"> users should use the different </w:t>
+      </w:r>
+      <w:r>
+        <w:t>granularities</w:t>
+      </w:r>
+      <w:r>
+        <w:t xml:space="preserve"> provided </w:t>
+      </w:r>
+      <w:r>
+        <w:lastRenderedPageBreak/>
+        <w:t xml:space="preserve">by our sliders: the main thumb, the secondary </w:t>
+      </w:r>
+      <w:r>
+        <w:t>thumb,</w:t>
+      </w:r>
+      <w:r>
+        <w:t xml:space="preserve"> and the mousewheel. Users tend </w:t>
+      </w:r>
+      <w:r>
+        <w:t xml:space="preserve">not </w:t>
+      </w:r>
+      <w:r>
+        <w:t xml:space="preserve">to use the secondary thumb because </w:t>
+      </w:r>
+      <w:r>
+        <w:t>they perceive it</w:t>
+      </w:r>
+      <w:r>
+        <w:t xml:space="preserve"> as having the same</w:t>
+      </w:r>
+      <w:r>
+        <w:t xml:space="preserve"> or similar</w:t>
+      </w:r>
+      <w:r>
+        <w:t xml:space="preserve"> granularity as the mousewheel, which is true for small to medium density datasets but not for larger datasets. </w:t>
+      </w:r>
+      <w:r>
+        <w:t>A</w:t>
+      </w:r>
+      <w:r>
+        <w:t>t approximately 20 000 items</w:t>
+      </w:r>
+      <w:r>
+        <w:t xml:space="preserve"> the granularity difference between the mousewheel and secondary thumb starts becoming noticeable</w:t>
+      </w:r>
+      <w:r>
+        <w:t xml:space="preserve">. </w:t>
+      </w:r>
+      <w:r>
+        <w:t>We believe that explicit training or a new visual cue can solve this problem.</w:t>
+      </w:r>
+    </w:p>
+    <w:p>
+      <w:pPr>
+        <w:pStyle w:val="Heading2"/>
+      </w:pPr>
+      <w:r>
+        <w:t>Applications</w:t>
+      </w:r>
+    </w:p>
+    <w:p>
+      <w:r>
+        <w:t xml:space="preserve">One major application of our work can be in video editing where editors need to select from tens or hundreds of thousands of frames to edit. Our sliders can give editors highly precise frame selection while still adapting to movies of varying length or movies with variable frame rates. </w:t>
+      </w:r>
+      <w:r>
+        <w:t xml:space="preserve">Another possible application lies in the world of math with precise visual integration. Our sliders can allow users to set upper and lower bounds for visual integration while also giving users the flexibility to adjust the precision on either end of the integral independently while receiving appropriate visual feedback. </w:t>
+      </w:r>
+    </w:p>
+    <w:p>
+      <w:pPr>
+        <w:pStyle w:val="Heading1"/>
+      </w:pPr>
+      <w:r>
+        <w:t>Conclusions</w:t>
+      </w:r>
+      <w:r>
+        <w:t xml:space="preserve"> and future work</w:t>
+      </w:r>
+    </w:p>
+    <w:p>
+      <w:r>
+        <w:t xml:space="preserve">We presented density-aware sliders and a new slider distortion style </w:t>
+      </w:r>
+      <w:r>
+        <w:t>that</w:t>
+      </w:r>
       <w:r>
         <w:t xml:space="preserve"> were meant to reduce querying time while keeping user error rates constant compared to the Alphaslider. We found that our new distortion style was ineffective but that our proposed density-aware sliders show promise for large datasets. </w:t>
       </w:r>
@@ -4045,20 +4004,19 @@
               <w:p>
                 <w:pPr>
                   <w:pStyle w:val="Bibliography"/>
+                  <w:spacing w:after="0"/>
                   <w:jc w:val="right"/>
                   <w:rPr>
                     <w:rFonts w:eastAsiaTheme="minorEastAsia"/>
                     <w:noProof/>
                   </w:rPr>
                 </w:pPr>
-                <w:bookmarkStart w:id="5" w:name="BSh96"/>
                 <w:r>
                   <w:rPr>
                     <w:noProof/>
                   </w:rPr>
                   <w:t>[1]</w:t>
                 </w:r>
-                <w:bookmarkEnd w:id="5"/>
               </w:p>
             </w:tc>
             <w:tc>
@@ -4069,6 +4027,7 @@
               <w:p>
                 <w:pPr>
                   <w:pStyle w:val="Bibliography"/>
+                  <w:spacing w:after="0"/>
                   <w:rPr>
                     <w:rFonts w:eastAsiaTheme="minorEastAsia"/>
                     <w:noProof/>
@@ -4109,20 +4068,19 @@
               <w:p>
                 <w:pPr>
                   <w:pStyle w:val="Bibliography"/>
+                  <w:spacing w:after="0"/>
                   <w:jc w:val="right"/>
                   <w:rPr>
                     <w:rFonts w:eastAsiaTheme="minorEastAsia"/>
                     <w:noProof/>
                   </w:rPr>
                 </w:pPr>
-                <w:bookmarkStart w:id="6" w:name="Ahl94"/>
                 <w:r>
                   <w:rPr>
                     <w:noProof/>
                   </w:rPr>
                   <w:t>[2]</w:t>
                 </w:r>
-                <w:bookmarkEnd w:id="6"/>
               </w:p>
             </w:tc>
             <w:tc>
@@ -4133,6 +4091,7 @@
               <w:p>
                 <w:pPr>
                   <w:pStyle w:val="Bibliography"/>
+                  <w:spacing w:after="0"/>
                   <w:rPr>
                     <w:rFonts w:eastAsiaTheme="minorEastAsia"/>
                     <w:noProof/>
@@ -4173,20 +4132,19 @@
               <w:p>
                 <w:pPr>
                   <w:pStyle w:val="Bibliography"/>
+                  <w:spacing w:after="0"/>
                   <w:jc w:val="right"/>
                   <w:rPr>
                     <w:rFonts w:eastAsiaTheme="minorEastAsia"/>
                     <w:noProof/>
                   </w:rPr>
                 </w:pPr>
-                <w:bookmarkStart w:id="7" w:name="Aya98"/>
                 <w:r>
                   <w:rPr>
                     <w:noProof/>
                   </w:rPr>
                   <w:t>[3]</w:t>
                 </w:r>
-                <w:bookmarkEnd w:id="7"/>
               </w:p>
             </w:tc>
             <w:tc>
@@ -4197,6 +4155,7 @@
               <w:p>
                 <w:pPr>
                   <w:pStyle w:val="Bibliography"/>
+                  <w:spacing w:after="0"/>
                   <w:rPr>
                     <w:rFonts w:eastAsiaTheme="minorEastAsia"/>
                     <w:noProof/>
@@ -4237,20 +4196,19 @@
               <w:p>
                 <w:pPr>
                   <w:pStyle w:val="Bibliography"/>
+                  <w:spacing w:after="0"/>
                   <w:jc w:val="right"/>
                   <w:rPr>
                     <w:rFonts w:eastAsiaTheme="minorEastAsia"/>
                     <w:noProof/>
                   </w:rPr>
                 </w:pPr>
-                <w:bookmarkStart w:id="8" w:name="Mas95"/>
                 <w:r>
                   <w:rPr>
                     <w:noProof/>
                   </w:rPr>
                   <w:t>[4]</w:t>
                 </w:r>
-                <w:bookmarkEnd w:id="8"/>
               </w:p>
             </w:tc>
             <w:tc>
@@ -4261,6 +4219,7 @@
               <w:p>
                 <w:pPr>
                   <w:pStyle w:val="Bibliography"/>
+                  <w:spacing w:after="0"/>
                   <w:rPr>
                     <w:rFonts w:eastAsiaTheme="minorEastAsia"/>
                     <w:noProof/>
@@ -4301,20 +4260,20 @@
               <w:p>
                 <w:pPr>
                   <w:pStyle w:val="Bibliography"/>
+                  <w:spacing w:after="0"/>
                   <w:jc w:val="right"/>
                   <w:rPr>
                     <w:rFonts w:eastAsiaTheme="minorEastAsia"/>
                     <w:noProof/>
                   </w:rPr>
                 </w:pPr>
-                <w:bookmarkStart w:id="9" w:name="Ram05"/>
                 <w:r>
                   <w:rPr>
                     <w:noProof/>
                   </w:rPr>
+                  <w:lastRenderedPageBreak/>
                   <w:t>[5]</w:t>
                 </w:r>
-                <w:bookmarkEnd w:id="9"/>
               </w:p>
             </w:tc>
             <w:tc>
@@ -4325,6 +4284,7 @@
               <w:p>
                 <w:pPr>
                   <w:pStyle w:val="Bibliography"/>
+                  <w:spacing w:after="0"/>
                   <w:rPr>
                     <w:rFonts w:eastAsiaTheme="minorEastAsia"/>
                     <w:noProof/>
@@ -4342,7 +4302,7 @@
                     <w:iCs/>
                     <w:noProof/>
                   </w:rPr>
-                  <w:t>Proceedings of ACM Symposium on User Interface Software and Technology</w:t>
+                  <w:t>Proceedings of UIST</w:t>
                 </w:r>
                 <w:r>
                   <w:rPr>
@@ -4365,18 +4325,21 @@
               <w:p>
                 <w:pPr>
                   <w:pStyle w:val="Bibliography"/>
+                  <w:spacing w:after="0"/>
                   <w:jc w:val="right"/>
                   <w:rPr>
                     <w:rFonts w:eastAsiaTheme="minorEastAsia"/>
                     <w:noProof/>
                   </w:rPr>
                 </w:pPr>
+                <w:bookmarkStart w:id="7" w:name="Wil07"/>
                 <w:r>
                   <w:rPr>
                     <w:noProof/>
                   </w:rPr>
                   <w:t>[6]</w:t>
                 </w:r>
+                <w:bookmarkEnd w:id="7"/>
               </w:p>
             </w:tc>
             <w:tc>
@@ -4387,6 +4350,7 @@
               <w:p>
                 <w:pPr>
                   <w:pStyle w:val="Bibliography"/>
+                  <w:spacing w:after="0"/>
                   <w:rPr>
                     <w:rFonts w:eastAsiaTheme="minorEastAsia"/>
                     <w:noProof/>
@@ -4430,6 +4394,7 @@
               <w:noProof/>
               <w:vanish/>
             </w:rPr>
+            <w:lastRenderedPageBreak/>
             <w:t>x</w:t>
           </w:r>
         </w:p>
@@ -4485,7 +4450,6 @@
           <w:b/>
           <w:sz w:val="24"/>
         </w:rPr>
-        <w:lastRenderedPageBreak/>
         <w:t>The columns on the last page should be of approximately equal length.</w:t>
       </w:r>
       <w:r>
@@ -4527,7 +4491,7 @@
 
 <file path=word/comments.xml><?xml version="1.0" encoding="utf-8"?>
 <w:comments xmlns:wpc="http://schemas.microsoft.com/office/word/2010/wordprocessingCanvas" xmlns:mc="http://schemas.openxmlformats.org/markup-compatibility/2006" xmlns:o="urn:schemas-microsoft-com:office:office" xmlns:r="http://schemas.openxmlformats.org/officeDocument/2006/relationships" xmlns:m="http://schemas.openxmlformats.org/officeDocument/2006/math" xmlns:v="urn:schemas-microsoft-com:vml" xmlns:wp14="http://schemas.microsoft.com/office/word/2010/wordprocessingDrawing" xmlns:wp="http://schemas.openxmlformats.org/drawingml/2006/wordprocessingDrawing" xmlns:w10="urn:schemas-microsoft-com:office:word" xmlns:w="http://schemas.openxmlformats.org/wordprocessingml/2006/main" xmlns:w14="http://schemas.microsoft.com/office/word/2010/wordml" xmlns:wpg="http://schemas.microsoft.com/office/word/2010/wordprocessingGroup" xmlns:wpi="http://schemas.microsoft.com/office/word/2010/wordprocessingInk" xmlns:wne="http://schemas.microsoft.com/office/word/2006/wordml" xmlns:wps="http://schemas.microsoft.com/office/word/2010/wordprocessingShape" mc:Ignorable="w14 wp14">
-  <w:comment w:id="0" w:author="paymahn" w:date="2012-09-11T18:30:00Z" w:initials="p">
+  <w:comment w:id="1" w:author="paymahn" w:date="2012-09-11T18:30:00Z" w:initials="p">
     <w:p>
       <w:pPr>
         <w:pStyle w:val="CommentText"/>
@@ -4543,7 +4507,7 @@
       </w:r>
     </w:p>
   </w:comment>
-  <w:comment w:id="1" w:author="paymahn" w:date="2012-09-11T18:30:00Z" w:initials="p">
+  <w:comment w:id="2" w:author="paymahn" w:date="2012-09-11T18:30:00Z" w:initials="p">
     <w:p>
       <w:pPr>
         <w:pStyle w:val="CommentText"/>
@@ -4559,7 +4523,7 @@
       </w:r>
     </w:p>
   </w:comment>
-  <w:comment w:id="2" w:author="paymahn" w:date="2012-09-11T19:07:00Z" w:initials="p">
+  <w:comment w:id="3" w:author="paymahn" w:date="2012-09-11T19:07:00Z" w:initials="p">
     <w:p>
       <w:pPr>
         <w:pStyle w:val="CommentText"/>
@@ -4575,7 +4539,7 @@
       </w:r>
     </w:p>
   </w:comment>
-  <w:comment w:id="3" w:author="paymahn" w:date="2012-09-11T19:28:00Z" w:initials="p">
+  <w:comment w:id="4" w:author="paymahn" w:date="2012-09-11T22:11:00Z" w:initials="P">
     <w:p>
       <w:pPr>
         <w:pStyle w:val="CommentText"/>
@@ -4587,46 +4551,47 @@
         <w:annotationRef/>
       </w:r>
       <w:r>
-        <w:t xml:space="preserve">Before changing the commented area from passive (in bold) to active voice: </w:t>
-      </w:r>
-      <w:r>
-        <w:t xml:space="preserve">During the timed trial, the participants </w:t>
-      </w:r>
+        <w:t>I know that I’m missing the second degree of freedom. I’m currently working from home and I know that another person in the lab (</w:t>
+      </w:r>
+      <w:proofErr w:type="spellStart"/>
+      <w:r>
+        <w:t>khalad</w:t>
+      </w:r>
+      <w:proofErr w:type="spellEnd"/>
+      <w:r>
+        <w:t>) is currently using SPSS on the remote machine meaning I can’t login into that machine to access the data again. I will fix this tomorrow morning, September 12 2012.</w:t>
+      </w:r>
+    </w:p>
+  </w:comment>
+  <w:comment w:id="5" w:author="paymahn" w:date="2012-09-11T22:27:00Z" w:initials="P">
+    <w:p>
+      <w:pPr>
+        <w:pStyle w:val="CommentText"/>
+      </w:pPr>
       <w:r>
         <w:rPr>
-          <w:b/>
+          <w:rStyle w:val="CommentReference"/>
         </w:rPr>
-        <w:t>were not allowed</w:t>
-      </w:r>
-      <w:r>
-        <w:t xml:space="preserve"> to ask questions and </w:t>
-      </w:r>
+        <w:annotationRef/>
+      </w:r>
+      <w:r>
+        <w:t>Should I include F?</w:t>
+      </w:r>
+    </w:p>
+  </w:comment>
+  <w:comment w:id="6" w:author="paymahn" w:date="2012-09-11T22:52:00Z" w:initials="P">
+    <w:p>
+      <w:pPr>
+        <w:pStyle w:val="CommentText"/>
+      </w:pPr>
       <w:r>
         <w:rPr>
-          <w:b/>
+          <w:rStyle w:val="CommentReference"/>
         </w:rPr>
-        <w:t>were asked</w:t>
-      </w:r>
-      <w:r>
-        <w:t xml:space="preserve"> to fill out a NASA TLX form for each interface and distortion style. Upon completion of the experiment, the participants </w:t>
-      </w:r>
-      <w:r>
-        <w:rPr>
-          <w:b/>
-        </w:rPr>
-        <w:t>were given</w:t>
-      </w:r>
-      <w:r>
-        <w:t xml:space="preserve"> a forced-pairwise comparison sheet on which they indicated their preferred interface for every combination of technique and distortion style. Participants </w:t>
-      </w:r>
-      <w:r>
-        <w:rPr>
-          <w:b/>
-        </w:rPr>
-        <w:t>were also asked</w:t>
-      </w:r>
-      <w:r>
-        <w:t xml:space="preserve"> to write any comments they have regarding the experiment, interfaces, and distortion styles.</w:t>
+        <w:annotationRef/>
+      </w:r>
+      <w:r>
+        <w:t xml:space="preserve">Not entirely sure what to put here. </w:t>
       </w:r>
     </w:p>
   </w:comment>
@@ -6692,6 +6657,7 @@
   <w:style w:type="character" w:default="1" w:styleId="DefaultParagraphFont">
     <w:name w:val="Default Paragraph Font"/>
     <w:uiPriority w:val="1"/>
+    <w:semiHidden/>
     <w:unhideWhenUsed/>
   </w:style>
   <w:style w:type="table" w:default="1" w:styleId="TableNormal">
@@ -7834,6 +7800,7 @@
   <w:style w:type="character" w:default="1" w:styleId="DefaultParagraphFont">
     <w:name w:val="Default Paragraph Font"/>
     <w:uiPriority w:val="1"/>
+    <w:semiHidden/>
     <w:unhideWhenUsed/>
   </w:style>
   <w:style w:type="table" w:default="1" w:styleId="TableNormal">
@@ -9061,30 +9028,6 @@
     <b:RefOrder>3</b:RefOrder>
   </b:Source>
   <b:Source>
-    <b:Tag>Ram05</b:Tag>
-    <b:SourceType>ConferenceProceedings</b:SourceType>
-    <b:Guid>{E3074EBE-97F0-46D4-A658-ED4F2E8F90A1}</b:Guid>
-    <b:Author>
-      <b:Author>
-        <b:NameList>
-          <b:Person>
-            <b:Last>Ramos</b:Last>
-            <b:First>Gonzalo</b:First>
-          </b:Person>
-          <b:Person>
-            <b:Last>Balakrishnan</b:Last>
-            <b:First>Ravin</b:First>
-          </b:Person>
-        </b:NameList>
-      </b:Author>
-    </b:Author>
-    <b:Title>Zliding: Fluid Zooming and Sliding for High Precision Parameter Manipulation</b:Title>
-    <b:Pages>143-152</b:Pages>
-    <b:Year>2005</b:Year>
-    <b:ConferenceName>Proceedings of ACM Symposium on User Interface Software and Technology</b:ConferenceName>
-    <b:RefOrder>5</b:RefOrder>
-  </b:Source>
-  <b:Source>
     <b:Tag>BSh96</b:Tag>
     <b:SourceType>JournalArticle</b:SourceType>
     <b:Guid>{86BEB0B4-7B54-498E-BC45-2B94026AEF70}</b:Guid>
@@ -9109,11 +9052,35 @@
     <b:Issue>6</b:Issue>
     <b:RefOrder>1</b:RefOrder>
   </b:Source>
+  <b:Source>
+    <b:Tag>Ram05</b:Tag>
+    <b:SourceType>ConferenceProceedings</b:SourceType>
+    <b:Guid>{83A3859D-668F-4483-ADBF-8C5FB30EB86E}</b:Guid>
+    <b:Author>
+      <b:Author>
+        <b:NameList>
+          <b:Person>
+            <b:Last>Ramos</b:Last>
+            <b:First>Gonzalo</b:First>
+          </b:Person>
+          <b:Person>
+            <b:Last>Balakrishnan</b:Last>
+            <b:First>Ravin</b:First>
+          </b:Person>
+        </b:NameList>
+      </b:Author>
+    </b:Author>
+    <b:Title>Zliding: Fluid Zooming and Sliding for High Precision Parameter Manipulation</b:Title>
+    <b:Pages>143-152</b:Pages>
+    <b:Year>2005</b:Year>
+    <b:ConferenceName>Proceedings of UIST</b:ConferenceName>
+    <b:RefOrder>5</b:RefOrder>
+  </b:Source>
 </b:Sources>
 </file>
 
 <file path=customXml/itemProps1.xml><?xml version="1.0" encoding="utf-8"?>
-<ds:datastoreItem xmlns:ds="http://schemas.openxmlformats.org/officeDocument/2006/customXml" ds:itemID="{E025EBA9-20D2-4813-AD25-F1A7C2548DC2}">
+<ds:datastoreItem xmlns:ds="http://schemas.openxmlformats.org/officeDocument/2006/customXml" ds:itemID="{3BA084F5-BCC9-4E61-9F6A-D495F7D030C9}">
   <ds:schemaRefs>
     <ds:schemaRef ds:uri="http://schemas.openxmlformats.org/officeDocument/2006/bibliography"/>
   </ds:schemaRefs>

</xml_diff>

<commit_message>
Update to chi paper
</commit_message>
<xml_diff>
--- a/CHI Paper.docx
+++ b/CHI Paper.docx
@@ -7,6 +7,9 @@
         <w:pStyle w:val="Title"/>
         <w:spacing w:before="0" w:beforeAutospacing="0" w:after="180"/>
       </w:pPr>
+      <w:r>
+        <w:t xml:space="preserve">DAS: </w:t>
+      </w:r>
       <w:r>
         <w:t>Density</w:t>
       </w:r>
@@ -227,12 +230,13 @@
       <w:r>
         <w:rPr>
           <w:noProof/>
+          <w:lang w:val="en-CA" w:eastAsia="en-CA"/>
         </w:rPr>
         <w:lastRenderedPageBreak/>
         <mc:AlternateContent>
           <mc:Choice Requires="wps">
             <w:drawing>
-              <wp:anchor distT="0" distB="0" distL="114300" distR="114300" simplePos="0" relativeHeight="251637248" behindDoc="0" locked="1" layoutInCell="1" allowOverlap="0" wp14:anchorId="4A1DB18F" wp14:editId="703191B7">
+              <wp:anchor distT="0" distB="0" distL="114300" distR="114300" simplePos="0" relativeHeight="251637248" behindDoc="0" locked="1" layoutInCell="1" allowOverlap="0">
                 <wp:simplePos x="0" y="0"/>
                 <wp:positionH relativeFrom="margin">
                   <wp:posOffset>3810</wp:posOffset>
@@ -290,15 +294,21 @@
                               <w:t>Submitted to CHI 2013</w:t>
                             </w:r>
                             <w:r>
-                              <w:t xml:space="preserve"> – this had the copyright info previously. Should I make this textbox smaller? </w:t>
+                              <w:t xml:space="preserve"> – this had the copyright info previously. Sho</w:t>
+                            </w:r>
+                            <w:r>
+                              <w:t>uld I make this textbox smaller o</w:t>
+                            </w:r>
+                            <w:r>
+                              <w:t xml:space="preserve">r keep it the same size for when the copyright info </w:t>
                             </w:r>
                             <w:proofErr w:type="gramStart"/>
                             <w:r>
-                              <w:t>Or</w:t>
+                              <w:t>is put back in</w:t>
                             </w:r>
                             <w:proofErr w:type="gramEnd"/>
                             <w:r>
-                              <w:t xml:space="preserve"> keep it the same size for when the copyright info is put back in?</w:t>
+                              <w:t>?</w:t>
                             </w:r>
                           </w:p>
                         </w:txbxContent>
@@ -335,15 +345,21 @@
                         <w:t>Submitted to CHI 2013</w:t>
                       </w:r>
                       <w:r>
-                        <w:t xml:space="preserve"> – this had the copyright info previously. Should I make this textbox smaller? </w:t>
+                        <w:t xml:space="preserve"> – this had the copyright info previously. Sho</w:t>
+                      </w:r>
+                      <w:r>
+                        <w:t>uld I make this textbox smaller o</w:t>
+                      </w:r>
+                      <w:r>
+                        <w:t xml:space="preserve">r keep it the same size for when the copyright info </w:t>
                       </w:r>
                       <w:proofErr w:type="gramStart"/>
                       <w:r>
-                        <w:t>Or</w:t>
+                        <w:t>is put back in</w:t>
                       </w:r>
                       <w:proofErr w:type="gramEnd"/>
                       <w:r>
-                        <w:t xml:space="preserve"> keep it the same size for when the copyright info is put back in?</w:t>
+                        <w:t>?</w:t>
                       </w:r>
                     </w:p>
                   </w:txbxContent>
@@ -406,15 +422,7 @@
         <w:t xml:space="preserve">suffer from two problems: </w:t>
       </w:r>
       <w:r>
-        <w:t xml:space="preserve">poor </w:t>
-      </w:r>
-      <w:proofErr w:type="spellStart"/>
-      <w:r>
-        <w:t>subpixel</w:t>
-      </w:r>
-      <w:proofErr w:type="spellEnd"/>
-      <w:r>
-        <w:t xml:space="preserve"> data querying, and </w:t>
+        <w:t xml:space="preserve">poor subpixel data querying, and </w:t>
       </w:r>
       <w:r>
         <w:t>uniform visual repr</w:t>
@@ -435,15 +443,7 @@
         <w:t>sliders</w:t>
       </w:r>
       <w:r>
-        <w:t xml:space="preserve"> to give users more efficient </w:t>
-      </w:r>
-      <w:proofErr w:type="spellStart"/>
-      <w:r>
-        <w:t>subpixel</w:t>
-      </w:r>
-      <w:proofErr w:type="spellEnd"/>
-      <w:r>
-        <w:t xml:space="preserve"> data querying</w:t>
+        <w:t xml:space="preserve"> to give users more efficient subpixel data querying</w:t>
       </w:r>
       <w:r>
         <w:t xml:space="preserve"> </w:t>
@@ -591,11 +591,12 @@
       <w:r>
         <w:rPr>
           <w:noProof/>
+          <w:lang w:val="en-CA" w:eastAsia="en-CA"/>
         </w:rPr>
         <mc:AlternateContent>
           <mc:Choice Requires="wpg">
             <w:drawing>
-              <wp:anchor distT="0" distB="0" distL="114300" distR="114300" simplePos="0" relativeHeight="251677696" behindDoc="0" locked="0" layoutInCell="1" allowOverlap="1" wp14:anchorId="174BA4CB" wp14:editId="4BFDCD39">
+              <wp:anchor distT="0" distB="0" distL="114300" distR="114300" simplePos="0" relativeHeight="251677696" behindDoc="0" locked="0" layoutInCell="1" allowOverlap="1">
                 <wp:simplePos x="0" y="0"/>
                 <wp:positionH relativeFrom="column">
                   <wp:posOffset>3202305</wp:posOffset>
@@ -603,25 +604,29 @@
                 <wp:positionV relativeFrom="paragraph">
                   <wp:posOffset>1069340</wp:posOffset>
                 </wp:positionV>
-                <wp:extent cx="3139440" cy="3112135"/>
-                <wp:effectExtent l="0" t="0" r="3810" b="0"/>
+                <wp:extent cx="3139440" cy="3102610"/>
+                <wp:effectExtent l="0" t="0" r="3810" b="2540"/>
                 <wp:wrapSquare wrapText="bothSides"/>
-                <wp:docPr id="3" name="Group 3"/>
-                <wp:cNvGraphicFramePr/>
+                <wp:docPr id="4" name="Group 3"/>
+                <wp:cNvGraphicFramePr>
+                  <a:graphicFrameLocks xmlns:a="http://schemas.openxmlformats.org/drawingml/2006/main"/>
+                </wp:cNvGraphicFramePr>
                 <a:graphic xmlns:a="http://schemas.openxmlformats.org/drawingml/2006/main">
                   <a:graphicData uri="http://schemas.microsoft.com/office/word/2010/wordprocessingGroup">
                     <wpg:wgp>
-                      <wpg:cNvGrpSpPr/>
+                      <wpg:cNvGrpSpPr>
+                        <a:grpSpLocks/>
+                      </wpg:cNvGrpSpPr>
                       <wpg:grpSpPr>
                         <a:xfrm>
                           <a:off x="0" y="0"/>
-                          <a:ext cx="3139440" cy="3112135"/>
+                          <a:ext cx="3139440" cy="3102610"/>
                           <a:chOff x="0" y="0"/>
                           <a:chExt cx="3140015" cy="3112182"/>
                         </a:xfrm>
                       </wpg:grpSpPr>
                       <wpg:grpSp>
-                        <wpg:cNvPr id="2" name="Group 2"/>
+                        <wpg:cNvPr id="5" name="Group 2"/>
                         <wpg:cNvGrpSpPr/>
                         <wpg:grpSpPr>
                           <a:xfrm>
@@ -667,7 +672,7 @@
                         </pic:pic>
                         <pic:pic xmlns:pic="http://schemas.openxmlformats.org/drawingml/2006/picture">
                           <pic:nvPicPr>
-                            <pic:cNvPr id="1" name="Picture 1"/>
+                            <pic:cNvPr id="6" name="Picture 1"/>
                             <pic:cNvPicPr>
                               <a:picLocks noChangeAspect="1"/>
                             </pic:cNvPicPr>
@@ -802,17 +807,19 @@
                               </w:r>
                               <w:proofErr w:type="gramEnd"/>
                               <w:r>
-                                <w:t xml:space="preserve"> distorted based on local density</w:t>
-                              </w:r>
-                              <w:r>
-                                <w:t>. (Bottom)</w:t>
+                                <w:t xml:space="preserve"> distorted based on local density. (Bottom)</w:t>
                               </w:r>
                               <w:r>
                                 <w:t xml:space="preserve"> </w:t>
                               </w:r>
+                              <w:proofErr w:type="gramStart"/>
                               <w:r>
                                 <w:t>The ActiveList Slider with an Input Distortion</w:t>
                               </w:r>
+                              <w:r>
+                                <w:t>.</w:t>
+                              </w:r>
+                              <w:proofErr w:type="gramEnd"/>
                             </w:p>
                           </w:txbxContent>
                         </wps:txbx>
@@ -823,13 +830,19 @@
                     </wpg:wgp>
                   </a:graphicData>
                 </a:graphic>
+                <wp14:sizeRelH relativeFrom="page">
+                  <wp14:pctWidth>0</wp14:pctWidth>
+                </wp14:sizeRelH>
+                <wp14:sizeRelV relativeFrom="page">
+                  <wp14:pctHeight>0</wp14:pctHeight>
+                </wp14:sizeRelV>
               </wp:anchor>
             </w:drawing>
           </mc:Choice>
           <mc:Fallback>
             <w:pict>
-              <v:group id="Group 3" o:spid="_x0000_s1027" style="position:absolute;left:0;text-align:left;margin-left:252.15pt;margin-top:84.2pt;width:247.2pt;height:245.05pt;z-index:251677696" coordsize="31400,31121" o:gfxdata="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">
-                <v:group id="Group 2" o:spid="_x0000_s1028" style="position:absolute;left:690;width:30710;height:20617" coordsize="30710,20617" o:gfxdata="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">
+              <v:group id="Group 3" o:spid="_x0000_s1027" style="position:absolute;left:0;text-align:left;margin-left:252.15pt;margin-top:84.2pt;width:247.2pt;height:244.3pt;z-index:251677696" coordsize="31400,31121" o:gfxdata="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">
+                <v:group id="Group 2" o:spid="_x0000_s1028" style="position:absolute;left:690;width:30710;height:20617" coordsize="30710,20617" o:gfxdata="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">
                   <v:shapetype id="_x0000_t75" coordsize="21600,21600" o:spt="75" o:preferrelative="t" path="m@4@5l@4@11@9@11@9@5xe" filled="f" stroked="f">
                     <v:stroke joinstyle="miter"/>
                     <v:formulas>
@@ -853,7 +866,7 @@
                     <v:imagedata r:id="rId12" o:title=""/>
                     <v:path arrowok="t"/>
                   </v:shape>
-                  <v:shape id="Picture 1" o:spid="_x0000_s1030" type="#_x0000_t75" style="position:absolute;top:6297;width:30710;height:5952;visibility:visible;mso-wrap-style:square" o:gfxdata="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">
+                  <v:shape id="Picture 1" o:spid="_x0000_s1030" type="#_x0000_t75" style="position:absolute;top:6297;width:30710;height:5952;visibility:visible;mso-wrap-style:square" o:gfxdata="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">
                     <v:imagedata r:id="rId13" o:title=""/>
                     <v:path arrowok="t"/>
                   </v:shape>
@@ -918,17 +931,19 @@
                         </w:r>
                         <w:proofErr w:type="gramEnd"/>
                         <w:r>
-                          <w:t xml:space="preserve"> distorted based on local density</w:t>
-                        </w:r>
-                        <w:r>
-                          <w:t>. (Bottom)</w:t>
+                          <w:t xml:space="preserve"> distorted based on local density. (Bottom)</w:t>
                         </w:r>
                         <w:r>
                           <w:t xml:space="preserve"> </w:t>
                         </w:r>
+                        <w:proofErr w:type="gramStart"/>
                         <w:r>
                           <w:t>The ActiveList Slider with an Input Distortion</w:t>
                         </w:r>
+                        <w:r>
+                          <w:t>.</w:t>
+                        </w:r>
+                        <w:proofErr w:type="gramEnd"/>
                       </w:p>
                     </w:txbxContent>
                   </v:textbox>
@@ -940,553 +955,255 @@
         </mc:AlternateContent>
       </w:r>
       <w:r>
-        <w:t>Dynamic queries provide easy to use, powerful and efficient</w:t>
-      </w:r>
-      <w:r>
-        <w:t xml:space="preserve"> tools and </w:t>
-      </w:r>
-      <w:r>
-        <w:t xml:space="preserve">interfaces </w:t>
+        <w:t xml:space="preserve">Dynamic queries </w:t>
+      </w:r>
+      <w:r>
+        <w:t>are</w:t>
+      </w:r>
+      <w:r>
+        <w:t xml:space="preserve"> </w:t>
+      </w:r>
+      <w:r>
+        <w:t xml:space="preserve">powerful and </w:t>
+      </w:r>
+      <w:r>
+        <w:t>effective interacti</w:t>
+      </w:r>
+      <w:r>
+        <w:t>ve components for filtering information from large datasets</w:t>
+      </w:r>
+      <w:r>
+        <w:t xml:space="preserve"> [5]</w:t>
+      </w:r>
+      <w:r>
+        <w:t xml:space="preserve">. They facilitate rapid, incremental and reversible actions for identifying trends and outliers in data. Several interface widgets make </w:t>
+      </w:r>
+      <w:r>
+        <w:t>available the advantages of dynamic queries</w:t>
+      </w:r>
+      <w:r>
+        <w:t xml:space="preserve">, such as </w:t>
+      </w:r>
+      <w:r>
+        <w:t>slider</w:t>
+      </w:r>
+      <w:r>
+        <w:t>s</w:t>
+      </w:r>
+      <w:r>
+        <w:t>, checkbox</w:t>
+      </w:r>
+      <w:r>
+        <w:t>es</w:t>
+      </w:r>
+      <w:r>
+        <w:t xml:space="preserve"> and </w:t>
+      </w:r>
+      <w:r>
+        <w:t>button</w:t>
+      </w:r>
+      <w:r>
+        <w:t>s</w:t>
+      </w:r>
+      <w:r>
+        <w:t>.</w:t>
+      </w:r>
+      <w:r>
+        <w:t xml:space="preserve"> </w:t>
+      </w:r>
+    </w:p>
+    <w:p>
+      <w:r>
+        <w:t xml:space="preserve">Sliders are common </w:t>
+      </w:r>
+      <w:r>
+        <w:t xml:space="preserve">data </w:t>
+      </w:r>
+      <w:r>
+        <w:t>filtering widgets</w:t>
+      </w:r>
+      <w:r>
+        <w:t>. They however</w:t>
+      </w:r>
+      <w:r>
+        <w:t xml:space="preserve"> lack </w:t>
+      </w:r>
+      <w:r>
+        <w:t xml:space="preserve">an </w:t>
+      </w:r>
+      <w:r>
+        <w:t xml:space="preserve">awareness of their underlying data distribution, and </w:t>
+      </w:r>
+      <w:r>
+        <w:t xml:space="preserve">have </w:t>
+      </w:r>
+      <w:r>
+        <w:t xml:space="preserve">limited visual feedback of the data density. </w:t>
+      </w:r>
+      <w:r>
+        <w:t>These problems are</w:t>
+      </w:r>
+      <w:r>
+        <w:t xml:space="preserve"> especially important when the interface map</w:t>
+      </w:r>
+      <w:r>
+        <w:t>s</w:t>
+      </w:r>
+      <w:r>
+        <w:t xml:space="preserve"> more than one item to a</w:t>
+      </w:r>
+      <w:r>
+        <w:t>ny</w:t>
+      </w:r>
+      <w:r>
+        <w:t xml:space="preserve"> pixel</w:t>
+      </w:r>
+      <w:r>
+        <w:t xml:space="preserve"> along the slider track</w:t>
+      </w:r>
+      <w:r>
+        <w:t xml:space="preserve">, also referred to as subpixel mapping or querying facility. </w:t>
+      </w:r>
+      <w:r>
+        <w:t>Subpixel mapping p</w:t>
+      </w:r>
+      <w:r>
+        <w:t xml:space="preserve">roblems with sliders are particularly evident with the </w:t>
+      </w:r>
+      <w:r>
+        <w:t>Alphaslider, which</w:t>
+      </w:r>
+      <w:r>
+        <w:t xml:space="preserve"> </w:t>
+      </w:r>
+      <w:proofErr w:type="gramStart"/>
+      <w:r>
+        <w:t>is designed</w:t>
+      </w:r>
+      <w:proofErr w:type="gramEnd"/>
+      <w:r>
+        <w:t xml:space="preserve"> to query large sorted lists of alphanumeric items</w:t>
+      </w:r>
+      <w:r>
+        <w:t xml:space="preserve"> [1]</w:t>
+      </w:r>
+      <w:r>
+        <w:t xml:space="preserve">. </w:t>
+      </w:r>
+    </w:p>
+    <w:p>
+      <w:r>
+        <w:t xml:space="preserve">New widgets </w:t>
+      </w:r>
+      <w:proofErr w:type="gramStart"/>
+      <w:r>
+        <w:t>have been proposed</w:t>
+      </w:r>
+      <w:proofErr w:type="gramEnd"/>
+      <w:r>
+        <w:t xml:space="preserve"> to improve slider interaction </w:t>
+      </w:r>
+      <w:r>
+        <w:t>[2] [3]</w:t>
+      </w:r>
+      <w:r>
+        <w:t>.</w:t>
+      </w:r>
+      <w:r>
+        <w:t xml:space="preserve"> The PVSlider uses a popup vernier to give users sub-pixel-pitch control and sub-pixel </w:t>
+      </w:r>
+      <w:r>
+        <w:lastRenderedPageBreak/>
+        <w:t xml:space="preserve">visualization. The FineSlider uses an elastic band metaphor to give users more intuitive control over scrolling speed and precision where a longer elastic band correlates to faster scrolling and a shorter band correlates to more precise and deliberate item selection. The Zlider, proposed by Ramos et al, takes advantage of pressure input in a pressure sensitive environment </w:t>
+      </w:r>
+      <w:proofErr w:type="gramStart"/>
+      <w:r>
+        <w:t>to fluidly change</w:t>
+      </w:r>
+      <w:proofErr w:type="gramEnd"/>
+      <w:r>
+        <w:t xml:space="preserve"> from coarse to fine granularity and shift granularity control from the system to the user</w:t>
+      </w:r>
+      <w:r>
+        <w:t xml:space="preserve"> [4]</w:t>
+      </w:r>
+      <w:r>
+        <w:t xml:space="preserve">. </w:t>
+      </w:r>
+      <w:r>
+        <w:t xml:space="preserve">None of the above sliders dynamically adapt to the data they contain. </w:t>
+      </w:r>
+      <w:commentRangeStart w:id="0"/>
+      <w:r>
+        <w:t xml:space="preserve">Ideally, mechanics of the slider should adjust according to </w:t>
+      </w:r>
+      <w:r>
+        <w:t>the distribution of the</w:t>
+      </w:r>
+      <w:r>
+        <w:t xml:space="preserve"> data</w:t>
+      </w:r>
+      <w:r>
+        <w:t xml:space="preserve"> contained by the slider</w:t>
+      </w:r>
+      <w:r>
+        <w:t xml:space="preserve">. </w:t>
+      </w:r>
+      <w:commentRangeEnd w:id="0"/>
+      <w:r>
+        <w:rPr>
+          <w:rStyle w:val="CommentReference"/>
+        </w:rPr>
+        <w:commentReference w:id="0"/>
+      </w:r>
+      <w:r>
+        <w:t xml:space="preserve">We believe that dynamic mechanics improve over static mechanics because they can provide the best possible experience in different situations while static mechanics provide and experience that might excel in some cases and perform poorly in others.  </w:t>
+      </w:r>
+    </w:p>
+    <w:p>
+      <w:r>
+        <w:t xml:space="preserve">We </w:t>
+      </w:r>
+      <w:r>
+        <w:t>propose density-</w:t>
+      </w:r>
+      <w:r>
+        <w:t xml:space="preserve">aware </w:t>
+      </w:r>
+      <w:r>
+        <w:t>slider</w:t>
+      </w:r>
+      <w:r>
+        <w:t>s</w:t>
+      </w:r>
+      <w:r>
+        <w:t xml:space="preserve"> (DAS)</w:t>
+      </w:r>
+      <w:r>
+        <w:t xml:space="preserve"> </w:t>
       </w:r>
       <w:r>
         <w:t>that</w:t>
       </w:r>
       <w:r>
-        <w:t xml:space="preserve"> allow users to rapidly and reversibly query data</w:t>
-      </w:r>
-      <w:r>
-        <w:t xml:space="preserve"> and uncover trends in the data being explored</w:t>
-      </w:r>
-      <w:sdt>
-        <w:sdtPr>
-          <w:id w:val="1599061321"/>
-          <w:citation/>
-        </w:sdtPr>
-        <w:sdtEndPr/>
-        <w:sdtContent>
-          <w:r>
-            <w:fldChar w:fldCharType="begin"/>
-          </w:r>
-          <w:r>
-            <w:rPr>
-              <w:lang w:val="en-CA"/>
-            </w:rPr>
-            <w:instrText xml:space="preserve">CITATION BSh96 \l 4105 </w:instrText>
-          </w:r>
-          <w:r>
-            <w:fldChar w:fldCharType="separate"/>
-          </w:r>
-          <w:r>
-            <w:rPr>
-              <w:noProof/>
-              <w:lang w:val="en-CA"/>
-            </w:rPr>
-            <w:t xml:space="preserve"> </w:t>
-          </w:r>
-          <w:r>
-            <w:rPr>
-              <w:noProof/>
-              <w:lang w:val="en-CA"/>
-            </w:rPr>
-            <w:t>[</w:t>
-          </w:r>
-          <w:hyperlink w:anchor="BSh96" w:history="1">
-            <w:r>
-              <w:rPr>
-                <w:rStyle w:val="Header"/>
-                <w:noProof/>
-                <w:lang w:val="en-CA"/>
-              </w:rPr>
-              <w:t>1</w:t>
-            </w:r>
-          </w:hyperlink>
-          <w:r>
-            <w:rPr>
-              <w:noProof/>
-              <w:lang w:val="en-CA"/>
-            </w:rPr>
-            <w:t>]</w:t>
-          </w:r>
-          <w:r>
-            <w:fldChar w:fldCharType="end"/>
-          </w:r>
-        </w:sdtContent>
-      </w:sdt>
-      <w:r>
-        <w:t xml:space="preserve">. </w:t>
-      </w:r>
-      <w:r>
-        <w:t xml:space="preserve">Currently, there are many tools available to users </w:t>
-      </w:r>
-      <w:r>
-        <w:t>that</w:t>
-      </w:r>
-      <w:r>
-        <w:t xml:space="preserve"> benefit from the advantages of dynamic queries such as </w:t>
-      </w:r>
-      <w:r>
-        <w:t>the slider, checkbox</w:t>
-      </w:r>
-      <w:r>
-        <w:t>,</w:t>
-      </w:r>
-      <w:r>
-        <w:t xml:space="preserve"> or button.</w:t>
-      </w:r>
-      <w:r>
         <w:t xml:space="preserve"> </w:t>
       </w:r>
       <w:r>
-        <w:t xml:space="preserve">The Alphaslider is a slider </w:t>
-      </w:r>
-      <w:r>
-        <w:t>designed</w:t>
-      </w:r>
-      <w:r>
-        <w:t xml:space="preserve"> to query large lists of alpha</w:t>
-      </w:r>
-      <w:r>
-        <w:t>numerically</w:t>
-      </w:r>
-      <w:r>
-        <w:t xml:space="preserve"> sorted alphanumeric items </w:t>
-      </w:r>
-      <w:sdt>
-        <w:sdtPr>
-          <w:id w:val="-712265962"/>
-          <w:citation/>
-        </w:sdtPr>
-        <w:sdtEndPr/>
-        <w:sdtContent>
-          <w:r>
-            <w:fldChar w:fldCharType="begin"/>
-          </w:r>
-          <w:r>
-            <w:rPr>
-              <w:lang w:val="en-CA"/>
-            </w:rPr>
-            <w:instrText xml:space="preserve"> CITATION Ahl94 \l 4105 </w:instrText>
-          </w:r>
-          <w:r>
-            <w:fldChar w:fldCharType="separate"/>
-          </w:r>
-          <w:r>
-            <w:rPr>
-              <w:noProof/>
-              <w:lang w:val="en-CA"/>
-            </w:rPr>
-            <w:t>[</w:t>
-          </w:r>
-          <w:hyperlink w:anchor="Ahl94" w:history="1">
-            <w:r>
-              <w:rPr>
-                <w:rStyle w:val="Header"/>
-                <w:noProof/>
-                <w:lang w:val="en-CA"/>
-              </w:rPr>
-              <w:t>2</w:t>
-            </w:r>
-          </w:hyperlink>
-          <w:r>
-            <w:rPr>
-              <w:noProof/>
-              <w:lang w:val="en-CA"/>
-            </w:rPr>
-            <w:t>]</w:t>
-          </w:r>
-          <w:r>
-            <w:fldChar w:fldCharType="end"/>
-          </w:r>
-        </w:sdtContent>
-      </w:sdt>
-      <w:r>
-        <w:t xml:space="preserve">. </w:t>
-      </w:r>
-    </w:p>
-    <w:p>
-      <w:r>
-        <w:t>The slider</w:t>
-      </w:r>
-      <w:r>
-        <w:t>s in general</w:t>
+        <w:t xml:space="preserve">slider widgets informed of the underlying data content they query to </w:t>
+      </w:r>
+      <w:r>
+        <w:t xml:space="preserve">simplify data </w:t>
+      </w:r>
+      <w:r>
+        <w:t>filtering</w:t>
+      </w:r>
+      <w:r>
+        <w:t>.</w:t>
       </w:r>
       <w:r>
         <w:t xml:space="preserve"> </w:t>
       </w:r>
       <w:r>
-        <w:t>suffer from two problems.</w:t>
-      </w:r>
-      <w:r>
-        <w:t xml:space="preserve"> </w:t>
-      </w:r>
-    </w:p>
-    <w:p>
-      <w:pPr>
-        <w:pStyle w:val="ListParagraph"/>
-        <w:numPr>
-          <w:ilvl w:val="0"/>
-          <w:numId w:val="38"/>
-        </w:numPr>
-      </w:pPr>
-      <w:r>
-        <w:t xml:space="preserve">They </w:t>
-      </w:r>
-      <w:r>
-        <w:t xml:space="preserve">do not </w:t>
-      </w:r>
-      <w:r>
-        <w:t xml:space="preserve">have an awareness of the data </w:t>
-      </w:r>
-      <w:r>
-        <w:t>they</w:t>
-      </w:r>
-      <w:r>
-        <w:t xml:space="preserve"> </w:t>
-      </w:r>
-      <w:r>
-        <w:t>contain.</w:t>
-      </w:r>
-    </w:p>
-    <w:p>
-      <w:pPr>
-        <w:pStyle w:val="ListParagraph"/>
-        <w:numPr>
-          <w:ilvl w:val="0"/>
-          <w:numId w:val="38"/>
-        </w:numPr>
-        <w:spacing w:after="240"/>
-      </w:pPr>
-      <w:r>
-        <w:t xml:space="preserve">They </w:t>
-      </w:r>
-      <w:r>
-        <w:t xml:space="preserve">give users poor visual feedback </w:t>
-      </w:r>
-    </w:p>
-    <w:p>
-      <w:r>
-        <w:t>These problems are</w:t>
-      </w:r>
-      <w:r>
-        <w:t xml:space="preserve"> especially important when the interface map</w:t>
-      </w:r>
-      <w:r>
-        <w:t>s</w:t>
-      </w:r>
-      <w:r>
-        <w:t xml:space="preserve"> more than one item to a</w:t>
-      </w:r>
-      <w:r>
-        <w:t>ny</w:t>
-      </w:r>
-      <w:r>
-        <w:t xml:space="preserve"> pixel</w:t>
-      </w:r>
-      <w:r>
-        <w:t xml:space="preserve"> along the slider track</w:t>
-      </w:r>
-      <w:r>
-        <w:t xml:space="preserve">. </w:t>
-      </w:r>
-      <w:proofErr w:type="spellStart"/>
-      <w:r>
-        <w:t>Subpixel</w:t>
-      </w:r>
-      <w:proofErr w:type="spellEnd"/>
-      <w:r>
-        <w:t xml:space="preserve"> querying is a new problem because information density is ever increasing.</w:t>
-      </w:r>
-      <w:r>
-        <w:t xml:space="preserve"> D</w:t>
-      </w:r>
-      <w:r>
-        <w:t>ata selectio</w:t>
-      </w:r>
-      <w:bookmarkStart w:id="0" w:name="_GoBack"/>
-      <w:bookmarkEnd w:id="0"/>
-      <w:r>
-        <w:t>n</w:t>
-      </w:r>
-      <w:r>
-        <w:t xml:space="preserve"> is becoming increasingly difficult because each pixel maps to more </w:t>
-      </w:r>
-      <w:r>
-        <w:lastRenderedPageBreak/>
-        <w:t>items.</w:t>
-      </w:r>
-    </w:p>
-    <w:p>
-      <w:r>
-        <w:t xml:space="preserve">The </w:t>
-      </w:r>
-      <w:proofErr w:type="spellStart"/>
-      <w:r>
-        <w:t>PVSlider</w:t>
-      </w:r>
-      <w:proofErr w:type="spellEnd"/>
-      <w:r>
-        <w:t xml:space="preserve"> </w:t>
-      </w:r>
-      <w:sdt>
-        <w:sdtPr>
-          <w:id w:val="1873111796"/>
-          <w:citation/>
-        </w:sdtPr>
-        <w:sdtEndPr/>
-        <w:sdtContent>
-          <w:r>
-            <w:fldChar w:fldCharType="begin"/>
-          </w:r>
-          <w:r>
-            <w:rPr>
-              <w:lang w:val="en-CA"/>
-            </w:rPr>
-            <w:instrText xml:space="preserve">CITATION Aya98 \l 4105 </w:instrText>
-          </w:r>
-          <w:r>
-            <w:fldChar w:fldCharType="separate"/>
-          </w:r>
-          <w:r>
-            <w:rPr>
-              <w:noProof/>
-              <w:lang w:val="en-CA"/>
-            </w:rPr>
-            <w:t>[</w:t>
-          </w:r>
-          <w:hyperlink w:anchor="Aya98" w:history="1">
-            <w:r>
-              <w:rPr>
-                <w:rStyle w:val="Header"/>
-                <w:noProof/>
-                <w:lang w:val="en-CA"/>
-              </w:rPr>
-              <w:t>3</w:t>
-            </w:r>
-          </w:hyperlink>
-          <w:r>
-            <w:rPr>
-              <w:noProof/>
-              <w:lang w:val="en-CA"/>
-            </w:rPr>
-            <w:t>]</w:t>
-          </w:r>
-          <w:r>
-            <w:fldChar w:fldCharType="end"/>
-          </w:r>
-        </w:sdtContent>
-      </w:sdt>
-      <w:r>
-        <w:t xml:space="preserve"> and </w:t>
-      </w:r>
-      <w:proofErr w:type="spellStart"/>
-      <w:r>
-        <w:t>FineSlider</w:t>
-      </w:r>
-      <w:proofErr w:type="spellEnd"/>
-      <w:r>
-        <w:t xml:space="preserve"> </w:t>
-      </w:r>
-      <w:sdt>
-        <w:sdtPr>
-          <w:id w:val="1625040983"/>
-          <w:citation/>
-        </w:sdtPr>
-        <w:sdtEndPr/>
-        <w:sdtContent>
-          <w:r>
-            <w:fldChar w:fldCharType="begin"/>
-          </w:r>
-          <w:r>
-            <w:rPr>
-              <w:lang w:val="en-CA"/>
-            </w:rPr>
-            <w:instrText xml:space="preserve"> CITATION Mas95 \l 4105 </w:instrText>
-          </w:r>
-          <w:r>
-            <w:fldChar w:fldCharType="separate"/>
-          </w:r>
-          <w:r>
-            <w:rPr>
-              <w:noProof/>
-              <w:lang w:val="en-CA"/>
-            </w:rPr>
-            <w:t>[</w:t>
-          </w:r>
-          <w:hyperlink w:anchor="Mas95" w:history="1">
-            <w:r>
-              <w:rPr>
-                <w:rStyle w:val="Header"/>
-                <w:noProof/>
-                <w:lang w:val="en-CA"/>
-              </w:rPr>
-              <w:t>4</w:t>
-            </w:r>
-          </w:hyperlink>
-          <w:r>
-            <w:rPr>
-              <w:noProof/>
-              <w:lang w:val="en-CA"/>
-            </w:rPr>
-            <w:t>]</w:t>
-          </w:r>
-          <w:r>
-            <w:fldChar w:fldCharType="end"/>
-          </w:r>
-        </w:sdtContent>
-      </w:sdt>
-      <w:r>
-        <w:t xml:space="preserve"> both aim to improve upon the Alphaslider. The </w:t>
-      </w:r>
-      <w:proofErr w:type="spellStart"/>
-      <w:r>
-        <w:t>PVSlider</w:t>
-      </w:r>
-      <w:proofErr w:type="spellEnd"/>
-      <w:r>
-        <w:t xml:space="preserve"> uses a popup </w:t>
-      </w:r>
-      <w:proofErr w:type="spellStart"/>
-      <w:r>
-        <w:t>vernier</w:t>
-      </w:r>
-      <w:proofErr w:type="spellEnd"/>
-      <w:r>
-        <w:t xml:space="preserve"> to give users sub-pixel-pitch control and sub-pixel visualization. The </w:t>
-      </w:r>
-      <w:proofErr w:type="spellStart"/>
-      <w:r>
-        <w:t>FineSlider</w:t>
-      </w:r>
-      <w:proofErr w:type="spellEnd"/>
-      <w:r>
-        <w:t xml:space="preserve"> uses an elastic band metaphor to give users more intuitive control over scrolling speed and precision where a longer elastic band correlates to faster scrolling and a shorter band correlates to more precise and deliberate item selection. The </w:t>
-      </w:r>
-      <w:proofErr w:type="spellStart"/>
-      <w:r>
-        <w:t>Zlider</w:t>
-      </w:r>
-      <w:proofErr w:type="spellEnd"/>
-      <w:r>
-        <w:t xml:space="preserve">, proposed by Ramos et al, takes advantage of pressure input in a pressure sensitive environment to fluidly change from coarse to fine granularity and shift granularity control from the system to the user </w:t>
-      </w:r>
-      <w:sdt>
-        <w:sdtPr>
-          <w:id w:val="606471087"/>
-          <w:citation/>
-        </w:sdtPr>
-        <w:sdtEndPr/>
-        <w:sdtContent>
-          <w:r>
-            <w:fldChar w:fldCharType="begin"/>
-          </w:r>
-          <w:r>
-            <w:rPr>
-              <w:lang w:val="en-CA"/>
-            </w:rPr>
-            <w:instrText xml:space="preserve">CITATION Ram05 \l 4105 </w:instrText>
-          </w:r>
-          <w:r>
-            <w:fldChar w:fldCharType="separate"/>
-          </w:r>
-          <w:r>
-            <w:rPr>
-              <w:noProof/>
-              <w:lang w:val="en-CA"/>
-            </w:rPr>
-            <w:t>[</w:t>
-          </w:r>
-          <w:hyperlink w:anchor="Ram05" w:history="1">
-            <w:r>
-              <w:rPr>
-                <w:rStyle w:val="Header"/>
-                <w:noProof/>
-                <w:lang w:val="en-CA"/>
-              </w:rPr>
-              <w:t>5</w:t>
-            </w:r>
-          </w:hyperlink>
-          <w:r>
-            <w:rPr>
-              <w:noProof/>
-              <w:lang w:val="en-CA"/>
-            </w:rPr>
-            <w:t>]</w:t>
-          </w:r>
-          <w:r>
-            <w:fldChar w:fldCharType="end"/>
-          </w:r>
-        </w:sdtContent>
-      </w:sdt>
-      <w:r>
-        <w:t xml:space="preserve">. </w:t>
-      </w:r>
-      <w:r>
-        <w:t xml:space="preserve">None of the above sliders dynamically adapt to the data they contain. We believe that the </w:t>
-      </w:r>
-      <w:proofErr w:type="spellStart"/>
-      <w:r>
-        <w:t>subpixel</w:t>
-      </w:r>
-      <w:proofErr w:type="spellEnd"/>
-      <w:r>
-        <w:t xml:space="preserve"> visual feedback provided by the </w:t>
-      </w:r>
-      <w:proofErr w:type="spellStart"/>
-      <w:r>
-        <w:t>PVSlider</w:t>
-      </w:r>
-      <w:proofErr w:type="spellEnd"/>
-      <w:r>
-        <w:t xml:space="preserve"> is inadequate because the slider does not dynamically adapt itself. </w:t>
-      </w:r>
-    </w:p>
-    <w:p>
-      <w:r>
-        <w:t xml:space="preserve">We </w:t>
-      </w:r>
-      <w:r>
-        <w:t>propose density-</w:t>
-      </w:r>
-      <w:r>
-        <w:t xml:space="preserve">aware </w:t>
-      </w:r>
-      <w:r>
-        <w:t>slider</w:t>
-      </w:r>
-      <w:r>
-        <w:t>s</w:t>
-      </w:r>
-      <w:r>
-        <w:t xml:space="preserve"> </w:t>
-      </w:r>
-      <w:r>
-        <w:t>that</w:t>
-      </w:r>
-      <w:r>
-        <w:t xml:space="preserve"> </w:t>
-      </w:r>
-      <w:r>
-        <w:t>are</w:t>
-      </w:r>
-      <w:r>
-        <w:t xml:space="preserve"> knowledgeable of the data </w:t>
-      </w:r>
-      <w:r>
-        <w:t>they</w:t>
-      </w:r>
-      <w:r>
-        <w:t xml:space="preserve"> </w:t>
-      </w:r>
-      <w:r>
-        <w:t>contain</w:t>
-      </w:r>
-      <w:r>
-        <w:t xml:space="preserve"> and use this information to simplify data querying.</w:t>
-      </w:r>
-      <w:r>
-        <w:t xml:space="preserve"> </w:t>
-      </w:r>
-      <w:r>
         <w:t>Our slider</w:t>
       </w:r>
       <w:r>
@@ -1496,7 +1213,10 @@
         <w:t xml:space="preserve"> the items in densely packed pixels</w:t>
       </w:r>
       <w:r>
-        <w:t xml:space="preserve"> over a larger area and provide</w:t>
+        <w:t xml:space="preserve"> over a larger area </w:t>
+      </w:r>
+      <w:r>
+        <w:t>providing</w:t>
       </w:r>
       <w:r>
         <w:t xml:space="preserve"> users with a </w:t>
@@ -1508,40 +1228,22 @@
         <w:t xml:space="preserve"> that gives them a sense of location in the pixel</w:t>
       </w:r>
       <w:r>
-        <w:t>,</w:t>
-      </w:r>
-      <w:r>
-        <w:t xml:space="preserve"> and provide a better querying and selection method</w:t>
-      </w:r>
-      <w:r>
-        <w:t>.</w:t>
-      </w:r>
-      <w:r>
-        <w:t xml:space="preserve"> </w:t>
-      </w:r>
-      <w:r>
-        <w:t xml:space="preserve">To solve the issue of data </w:t>
+        <w:t xml:space="preserve"> (Figure 2). This information lets the user better decide when to change querying granularity. </w:t>
+      </w:r>
+      <w:r>
+        <w:t xml:space="preserve">We also equip our data-aware sliders with </w:t>
+      </w:r>
+      <w:r>
+        <w:t xml:space="preserve">embedded </w:t>
       </w:r>
       <w:r>
         <w:t>visualization</w:t>
       </w:r>
       <w:r>
-        <w:t xml:space="preserve"> we used embedded </w:t>
-      </w:r>
-      <w:r>
-        <w:t>visualization</w:t>
-      </w:r>
-      <w:r>
-        <w:t xml:space="preserve">s such as those proposed </w:t>
-      </w:r>
-      <w:r>
-        <w:t>by Wille</w:t>
-      </w:r>
-      <w:r>
-        <w:t>t</w:t>
-      </w:r>
-      <w:r>
-        <w:t xml:space="preserve">t et al </w:t>
+        <w:t xml:space="preserve">s </w:t>
+      </w:r>
+      <w:r>
+        <w:t xml:space="preserve">of how the data is distributed, similar to scented widgets </w:t>
       </w:r>
       <w:sdt>
         <w:sdtPr>
@@ -1571,7 +1273,7 @@
                 <w:rStyle w:val="Header"/>
                 <w:noProof/>
               </w:rPr>
-              <w:t>6</w:t>
+              <w:t>1</w:t>
             </w:r>
           </w:hyperlink>
           <w:r>
@@ -1589,183 +1291,255 @@
         <w:t>.</w:t>
       </w:r>
       <w:r>
-        <w:t xml:space="preserve"> These visualizations aid in estimation of </w:t>
+        <w:t xml:space="preserve"> </w:t>
+      </w:r>
+      <w:r>
+        <w:t xml:space="preserve">Users can modify their behavior by </w:t>
       </w:r>
       <w:r>
         <w:lastRenderedPageBreak/>
-        <w:t>the density of items in a given pixel.</w:t>
-      </w:r>
-    </w:p>
-    <w:p>
-      <w:r>
-        <w:t xml:space="preserve">The results of our quantitative study show that participants can query </w:t>
-      </w:r>
-      <w:r>
-        <w:t xml:space="preserve">3.4 seconds (or 15.5%) </w:t>
-      </w:r>
-      <w:r>
-        <w:t xml:space="preserve"> faster with our density-aware sliders compared to the Alphaslider</w:t>
+        <w:t>leveraging the density and distribution information provided by our new visualization.</w:t>
+      </w:r>
+    </w:p>
+    <w:p>
+      <w:r>
+        <w:t xml:space="preserve">In a comparative </w:t>
+      </w:r>
+      <w:r>
+        <w:t>evaluation,</w:t>
+      </w:r>
+      <w:r>
+        <w:t xml:space="preserve"> we find that </w:t>
+      </w:r>
+      <w:r>
+        <w:t xml:space="preserve">participants can </w:t>
+      </w:r>
+      <w:r>
+        <w:t xml:space="preserve">filter large datasets </w:t>
+      </w:r>
+      <w:r>
+        <w:t xml:space="preserve">15.5% </w:t>
+      </w:r>
+      <w:r>
+        <w:t xml:space="preserve">faster with </w:t>
+      </w:r>
+      <w:r>
+        <w:t xml:space="preserve">DAS than </w:t>
+      </w:r>
+      <w:r>
+        <w:t>the Alphaslider</w:t>
+      </w:r>
+      <w:r>
+        <w:t xml:space="preserve">. Moreover, user preferred our design of DAS </w:t>
+      </w:r>
+      <w:r>
+        <w:t>to</w:t>
+      </w:r>
+      <w:r>
+        <w:t xml:space="preserve"> current methods. Our contribution is in demonstrating the value of a new dynamic query slider based on the distribution of its underlying data set.</w:t>
+      </w:r>
+    </w:p>
+    <w:p>
+      <w:pPr>
+        <w:pStyle w:val="Heading1"/>
+      </w:pPr>
+      <w:r>
+        <w:t>Designing of multi-item pixel assignment</w:t>
+      </w:r>
+    </w:p>
+    <w:p>
+      <w:r>
+        <w:t xml:space="preserve">Mapping multiple items to a single pixel and giving users quick access to each item </w:t>
+      </w:r>
+      <w:r>
+        <w:t xml:space="preserve">can lead to inefficient exploration of large data sets. </w:t>
+      </w:r>
+      <w:r>
+        <w:t xml:space="preserve">The Alphaslider </w:t>
+      </w:r>
+      <w:r>
+        <w:t xml:space="preserve">mitigates the multi-pixel mapping </w:t>
+      </w:r>
+      <w:r>
+        <w:t xml:space="preserve">through coarse or </w:t>
+      </w:r>
+      <w:r>
+        <w:t>fine-grained</w:t>
+      </w:r>
+      <w:r>
+        <w:t xml:space="preserve"> dragging</w:t>
+      </w:r>
+      <w:r>
+        <w:t xml:space="preserve"> of the slider thumb</w:t>
+      </w:r>
+      <w:r>
+        <w:t xml:space="preserve">. Coarse dragging lets the user skip through the </w:t>
+      </w:r>
+      <w:r>
+        <w:t>1</w:t>
+      </w:r>
+      <w:r>
+        <w:t xml:space="preserve">0 items at a time while </w:t>
+      </w:r>
+      <w:r>
+        <w:t>fine-grained</w:t>
+      </w:r>
+      <w:r>
+        <w:t xml:space="preserve"> dragging lets the user move through the list </w:t>
+      </w:r>
+      <w:r>
+        <w:t>one</w:t>
+      </w:r>
+      <w:r>
+        <w:t xml:space="preserve"> item at a time. This </w:t>
+      </w:r>
+      <w:r>
+        <w:t>however can be inefficient. Furthermore, t</w:t>
+      </w:r>
+      <w:r>
+        <w:t xml:space="preserve">he Alphaslider’s querying method gives no visual feedback when the </w:t>
+      </w:r>
+      <w:r>
+        <w:t xml:space="preserve">number of </w:t>
+      </w:r>
+      <w:r>
+        <w:t>items per pixel exceeds th</w:t>
+      </w:r>
+      <w:r>
+        <w:t xml:space="preserve">e </w:t>
+      </w:r>
+      <w:r>
+        <w:t>coarse-grained</w:t>
+      </w:r>
+      <w:r>
+        <w:t xml:space="preserve"> movement value making highly dense data even more </w:t>
+      </w:r>
+      <w:r>
+        <w:t>difficult to navigate</w:t>
+      </w:r>
+      <w:r>
+        <w:t>.</w:t>
+      </w:r>
+    </w:p>
+    <w:p>
+      <w:r>
+        <w:t>Subpixel visual feedback is also an issue intricately associated with the Alphaslider.</w:t>
+      </w:r>
+      <w:r>
+        <w:t xml:space="preserve"> This problem was identified by </w:t>
+      </w:r>
+      <w:proofErr w:type="spellStart"/>
+      <w:r>
+        <w:t>Ayatsuka</w:t>
+      </w:r>
+      <w:proofErr w:type="spellEnd"/>
+      <w:r>
+        <w:t xml:space="preserve"> et al</w:t>
       </w:r>
       <w:r>
         <w:t xml:space="preserve"> </w:t>
       </w:r>
       <w:r>
-        <w:t>on a</w:t>
-      </w:r>
-      <w:r>
-        <w:t xml:space="preserve"> datas</w:t>
-      </w:r>
-      <w:r>
-        <w:t>et</w:t>
+        <w:t>[2]</w:t>
       </w:r>
       <w:r>
         <w:t xml:space="preserve"> </w:t>
       </w:r>
       <w:r>
-        <w:t>of</w:t>
+        <w:t xml:space="preserve">who </w:t>
+      </w:r>
+      <w:r>
+        <w:t xml:space="preserve">used a popup vernier to provide user with </w:t>
+      </w:r>
+      <w:proofErr w:type="gramStart"/>
+      <w:r>
+        <w:t>a subpixel</w:t>
+      </w:r>
+      <w:proofErr w:type="gramEnd"/>
+      <w:r>
+        <w:t xml:space="preserve"> visualization.</w:t>
       </w:r>
       <w:r>
         <w:t xml:space="preserve"> </w:t>
       </w:r>
       <w:r>
-        <w:t>6</w:t>
-      </w:r>
-      <w:r>
-        <w:t xml:space="preserve">0 000 elements. </w:t>
-      </w:r>
-      <w:r>
-        <w:t xml:space="preserve">Our results are statistically significant </w:t>
-      </w:r>
-      <w:r>
-        <w:t>(</w:t>
-      </w:r>
-      <w:r>
-        <w:rPr>
-          <w:color w:val="FF0000"/>
-        </w:rPr>
-        <w:t>Fill in this statistics data</w:t>
-      </w:r>
-      <w:r>
-        <w:t>).</w:t>
-      </w:r>
-    </w:p>
-    <w:p>
-      <w:pPr>
-        <w:pStyle w:val="Heading1"/>
-      </w:pPr>
-      <w:r>
-        <w:t>Designing of multi-item pixel assignment</w:t>
-      </w:r>
-    </w:p>
-    <w:p>
-      <w:r>
-        <w:t xml:space="preserve">Mapping multiple items to a single pixel and giving users quick access to each item remains an ever-present problem. The Alphaslider gets around this issue by giving users list based movement where the user navigates the list of items </w:t>
+        <w:t>However, their</w:t>
+      </w:r>
+      <w:r>
+        <w:t xml:space="preserve"> solution lacks the ability to adapt </w:t>
+      </w:r>
+      <w:r>
+        <w:t xml:space="preserve">dynamically </w:t>
+      </w:r>
+      <w:r>
+        <w:t>to the</w:t>
+      </w:r>
+      <w:r>
+        <w:t xml:space="preserve"> </w:t>
       </w:r>
       <w:r>
         <w:t>contained</w:t>
       </w:r>
       <w:r>
-        <w:t xml:space="preserve"> by the slider </w:t>
-      </w:r>
-      <w:r>
-        <w:t xml:space="preserve">through coarse or </w:t>
-      </w:r>
-      <w:r>
-        <w:t>fine-grained</w:t>
-      </w:r>
-      <w:r>
-        <w:t xml:space="preserve"> dragging. Coarse dragging lets the user skip through the list 10 items at a time while </w:t>
-      </w:r>
-      <w:r>
-        <w:t>fine-grained</w:t>
-      </w:r>
-      <w:r>
-        <w:t xml:space="preserve"> dragging lets the user move through the list 1 item at a time. This causes a problem to arise when multiple lists are present of different densities</w:t>
-      </w:r>
-      <w:r>
-        <w:t>.</w:t>
+        <w:t xml:space="preserve"> data.</w:t>
+      </w:r>
+      <w:r>
+        <w:t xml:space="preserve"> This requires the application designer to know exactly how many items will be contained by and </w:t>
+      </w:r>
+      <w:r>
+        <w:t>the size of the slider to provide a popup vernier that accurately represents the distribution and density of items.</w:t>
       </w:r>
       <w:r>
         <w:t xml:space="preserve"> </w:t>
-      </w:r>
-      <w:r>
-        <w:t>A</w:t>
-      </w:r>
-      <w:r>
-        <w:t xml:space="preserve"> slider </w:t>
-      </w:r>
-      <w:r>
-        <w:t>containing</w:t>
-      </w:r>
-      <w:r>
-        <w:t xml:space="preserve"> 10 000 items will feel heavier t</w:t>
-      </w:r>
-      <w:r>
-        <w:t xml:space="preserve">han a list </w:t>
-      </w:r>
-      <w:r>
-        <w:t>containing</w:t>
-      </w:r>
-      <w:r>
-        <w:t xml:space="preserve"> 1 000 items causing difficulty for the user in predicting how quickly they need to drag the slider. </w:t>
-      </w:r>
-      <w:r>
-        <w:t xml:space="preserve">The </w:t>
-      </w:r>
-      <w:proofErr w:type="spellStart"/>
-      <w:r>
-        <w:t>Alphaslider’s</w:t>
-      </w:r>
-      <w:proofErr w:type="spellEnd"/>
-      <w:r>
-        <w:t xml:space="preserve"> querying method gives no visual feedback when the items per pixel exceeds th</w:t>
-      </w:r>
-      <w:r>
-        <w:t>e coarse grained movement value making highly dense data even more confusing.</w:t>
       </w:r>
     </w:p>
     <w:p>
       <w:r>
         <w:rPr>
           <w:noProof/>
+          <w:lang w:val="en-CA" w:eastAsia="en-CA"/>
         </w:rPr>
         <mc:AlternateContent>
           <mc:Choice Requires="wpg">
             <w:drawing>
-              <wp:anchor distT="0" distB="0" distL="114300" distR="114300" simplePos="0" relativeHeight="251671552" behindDoc="0" locked="0" layoutInCell="1" allowOverlap="1" wp14:anchorId="1530F184" wp14:editId="11AE1BC3">
+              <wp:anchor distT="0" distB="0" distL="114300" distR="114300" simplePos="0" relativeHeight="251671552" behindDoc="0" locked="0" layoutInCell="1" allowOverlap="1" wp14:anchorId="75C6BA54" wp14:editId="63E7250B">
                 <wp:simplePos x="0" y="0"/>
                 <wp:positionH relativeFrom="column">
-                  <wp:posOffset>1374140</wp:posOffset>
+                  <wp:posOffset>1375410</wp:posOffset>
                 </wp:positionH>
                 <wp:positionV relativeFrom="paragraph">
-                  <wp:posOffset>1815465</wp:posOffset>
+                  <wp:posOffset>894715</wp:posOffset>
                 </wp:positionV>
-                <wp:extent cx="1742440" cy="2777490"/>
-                <wp:effectExtent l="0" t="0" r="0" b="3810"/>
+                <wp:extent cx="1742440" cy="2880995"/>
+                <wp:effectExtent l="0" t="0" r="0" b="0"/>
                 <wp:wrapSquare wrapText="bothSides"/>
-                <wp:docPr id="302" name="Group 302"/>
-                <wp:cNvGraphicFramePr/>
+                <wp:docPr id="1" name="Group 302"/>
+                <wp:cNvGraphicFramePr>
+                  <a:graphicFrameLocks xmlns:a="http://schemas.openxmlformats.org/drawingml/2006/main"/>
+                </wp:cNvGraphicFramePr>
                 <a:graphic xmlns:a="http://schemas.openxmlformats.org/drawingml/2006/main">
                   <a:graphicData uri="http://schemas.microsoft.com/office/word/2010/wordprocessingGroup">
                     <wpg:wgp>
-                      <wpg:cNvGrpSpPr/>
-                      <wpg:grpSpPr>
+                      <wpg:cNvGrpSpPr>
+                        <a:grpSpLocks/>
+                      </wpg:cNvGrpSpPr>
+                      <wpg:grpSpPr bwMode="auto">
                         <a:xfrm>
                           <a:off x="0" y="0"/>
-                          <a:ext cx="1742440" cy="2777490"/>
-                          <a:chOff x="-1" y="0"/>
-                          <a:chExt cx="1743508" cy="2779906"/>
+                          <a:ext cx="1742440" cy="2880995"/>
+                          <a:chOff x="0" y="0"/>
+                          <a:chExt cx="17435" cy="28837"/>
                         </a:xfrm>
                       </wpg:grpSpPr>
                       <wps:wsp>
-                        <wps:cNvPr id="15" name="Text Box 2"/>
+                        <wps:cNvPr id="2" name="Text Box 10"/>
                         <wps:cNvSpPr txBox="1">
                           <a:spLocks noChangeArrowheads="1"/>
                         </wps:cNvSpPr>
                         <wps:spPr bwMode="auto">
                           <a:xfrm>
-                            <a:off x="-1" y="1673525"/>
-                            <a:ext cx="1743508" cy="1106381"/>
+                            <a:off x="0" y="16735"/>
+                            <a:ext cx="17435" cy="12102"/>
                           </a:xfrm>
                           <a:prstGeom prst="rect">
                             <a:avLst/>
@@ -1773,12 +1547,21 @@
                           <a:solidFill>
                             <a:srgbClr val="FFFFFF"/>
                           </a:solidFill>
-                          <a:ln w="9525">
+                          <a:ln>
                             <a:noFill/>
-                            <a:miter lim="800000"/>
-                            <a:headEnd/>
-                            <a:tailEnd/>
                           </a:ln>
+                          <a:extLst>
+                            <a:ext uri="{91240B29-F687-4F45-9708-019B960494DF}">
+                              <a14:hiddenLine xmlns:a14="http://schemas.microsoft.com/office/drawing/2010/main" w="9525">
+                                <a:solidFill>
+                                  <a:srgbClr val="000000"/>
+                                </a:solidFill>
+                                <a:miter lim="800000"/>
+                                <a:headEnd/>
+                                <a:tailEnd/>
+                              </a14:hiddenLine>
+                            </a:ext>
+                          </a:extLst>
                         </wps:spPr>
                         <wps:txbx>
                           <w:txbxContent>
@@ -1802,18 +1585,16 @@
                                 <w:t>our multilevel approach to</w:t>
                               </w:r>
                               <w:r>
+                                <w:t xml:space="preserve"> subpixel querying.</w:t>
+                              </w:r>
+                              <w:r>
                                 <w:t xml:space="preserve"> </w:t>
                               </w:r>
-                              <w:proofErr w:type="spellStart"/>
                               <w:r>
-                                <w:t>subpixel</w:t>
-                              </w:r>
-                              <w:proofErr w:type="spellEnd"/>
-                              <w:r>
-                                <w:t xml:space="preserve"> querying.</w:t>
+                                <w:t xml:space="preserve">The center histogram contains n items. </w:t>
                               </w:r>
                               <w:r>
-                                <w:t xml:space="preserve"> Pixel x contains m items which are mapped across the slider thumb. Each </w:t>
+                                <w:t xml:space="preserve">Pixel x contains m items which are mapped across the slider thumb. Each </w:t>
                               </w:r>
                               <w:r>
                                 <w:t>horizontal</w:t>
@@ -1827,19 +1608,19 @@
                             </w:p>
                           </w:txbxContent>
                         </wps:txbx>
-                        <wps:bodyPr rot="0" vert="horz" wrap="square" lIns="91440" tIns="45720" rIns="91440" bIns="45720" anchor="t" anchorCtr="0">
+                        <wps:bodyPr rot="0" vert="horz" wrap="square" lIns="91440" tIns="45720" rIns="91440" bIns="45720" anchor="t" anchorCtr="0" upright="1">
                           <a:noAutofit/>
                         </wps:bodyPr>
                       </wps:wsp>
                       <pic:pic xmlns:pic="http://schemas.openxmlformats.org/drawingml/2006/picture">
                         <pic:nvPicPr>
-                          <pic:cNvPr id="301" name="Picture 301"/>
+                          <pic:cNvPr id="3" name="Picture 301"/>
                           <pic:cNvPicPr>
                             <a:picLocks noChangeAspect="1"/>
                           </pic:cNvPicPr>
                         </pic:nvPicPr>
                         <pic:blipFill>
-                          <a:blip r:embed="rId15">
+                          <a:blip r:embed="rId16">
                             <a:extLst>
                               <a:ext uri="{28A0092B-C50C-407E-A947-70E740481C1C}">
                                 <a14:useLocalDpi xmlns:a14="http://schemas.microsoft.com/office/drawing/2010/main" val="0"/>
@@ -1854,12 +1635,21 @@
                         <pic:spPr bwMode="auto">
                           <a:xfrm>
                             <a:off x="0" y="0"/>
-                            <a:ext cx="1673524" cy="1820174"/>
+                            <a:ext cx="16735" cy="18201"/>
                           </a:xfrm>
                           <a:prstGeom prst="rect">
                             <a:avLst/>
                           </a:prstGeom>
                           <a:noFill/>
+                          <a:extLst>
+                            <a:ext uri="{909E8E84-426E-40DD-AFC4-6F175D3DCCD1}">
+                              <a14:hiddenFill xmlns:a14="http://schemas.microsoft.com/office/drawing/2010/main">
+                                <a:solidFill>
+                                  <a:srgbClr val="FFFFFF"/>
+                                </a:solidFill>
+                              </a14:hiddenFill>
+                            </a:ext>
+                          </a:extLst>
                         </pic:spPr>
                       </pic:pic>
                     </wpg:wgp>
@@ -1876,8 +1666,8 @@
           </mc:Choice>
           <mc:Fallback>
             <w:pict>
-              <v:group id="Group 302" o:spid="_x0000_s1033" style="position:absolute;left:0;text-align:left;margin-left:108.2pt;margin-top:142.95pt;width:137.2pt;height:218.7pt;z-index:251671552;mso-width-relative:margin;mso-height-relative:margin" coordorigin="" coordsize="17435,27799" o:gfxdata="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">
-                <v:shape id="_x0000_s1034" type="#_x0000_t202" style="position:absolute;top:16735;width:17435;height:11064;visibility:visible;mso-wrap-style:square;v-text-anchor:top" o:gfxdata="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" stroked="f">
+              <v:group id="Group 302" o:spid="_x0000_s1033" style="position:absolute;left:0;text-align:left;margin-left:108.3pt;margin-top:70.45pt;width:137.2pt;height:226.85pt;z-index:251671552;mso-width-relative:margin;mso-height-relative:margin" coordsize="17435,28837" o:gfxdata="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">
+                <v:shape id="Text Box 10" o:spid="_x0000_s1034" type="#_x0000_t202" style="position:absolute;top:16735;width:17435;height:12102;visibility:visible;mso-wrap-style:square;v-text-anchor:top" o:gfxdata="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" stroked="f">
                   <v:textbox>
                     <w:txbxContent>
                       <w:p>
@@ -1900,18 +1690,16 @@
                           <w:t>our multilevel approach to</w:t>
                         </w:r>
                         <w:r>
+                          <w:t xml:space="preserve"> subpixel querying.</w:t>
+                        </w:r>
+                        <w:r>
                           <w:t xml:space="preserve"> </w:t>
                         </w:r>
-                        <w:proofErr w:type="spellStart"/>
                         <w:r>
-                          <w:t>subpixel</w:t>
-                        </w:r>
-                        <w:proofErr w:type="spellEnd"/>
-                        <w:r>
-                          <w:t xml:space="preserve"> querying.</w:t>
+                          <w:t xml:space="preserve">The center histogram contains n items. </w:t>
                         </w:r>
                         <w:r>
-                          <w:t xml:space="preserve"> Pixel x contains m items which are mapped across the slider thumb. Each </w:t>
+                          <w:t xml:space="preserve">Pixel x contains m items which are mapped across the slider thumb. Each </w:t>
                         </w:r>
                         <w:r>
                           <w:t>horizontal</w:t>
@@ -1926,8 +1714,8 @@
                     </w:txbxContent>
                   </v:textbox>
                 </v:shape>
-                <v:shape id="Picture 301" o:spid="_x0000_s1035" type="#_x0000_t75" style="position:absolute;width:16735;height:18201;visibility:visible;mso-wrap-style:square" o:gfxdata="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">
-                  <v:imagedata r:id="rId16" o:title=""/>
+                <v:shape id="Picture 301" o:spid="_x0000_s1035" type="#_x0000_t75" style="position:absolute;width:16735;height:18201;visibility:visible;mso-wrap-style:square" o:gfxdata="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">
+                  <v:imagedata r:id="rId17" o:title=""/>
                   <v:path arrowok="t"/>
                 </v:shape>
                 <w10:wrap type="square"/>
@@ -1936,235 +1724,157 @@
           </mc:Fallback>
         </mc:AlternateContent>
       </w:r>
-      <w:proofErr w:type="spellStart"/>
-      <w:r>
-        <w:t>Subpixel</w:t>
-      </w:r>
-      <w:proofErr w:type="spellEnd"/>
-      <w:r>
-        <w:t xml:space="preserve"> visual feedback is also an issue intricately associated with the Alphaslider.</w:t>
-      </w:r>
-      <w:r>
-        <w:t xml:space="preserve"> This problem was identified by </w:t>
-      </w:r>
-      <w:proofErr w:type="spellStart"/>
-      <w:r>
-        <w:t>Ayatsuka</w:t>
-      </w:r>
-      <w:proofErr w:type="spellEnd"/>
-      <w:r>
-        <w:t xml:space="preserve"> et al</w:t>
+      <w:r>
+        <w:t>We propose a multilevel</w:t>
+      </w:r>
+      <w:r>
+        <w:t xml:space="preserve"> approach for addressing the sub-pixel mapping problem</w:t>
+      </w:r>
+      <w:r>
+        <w:t>.</w:t>
       </w:r>
       <w:r>
         <w:t xml:space="preserve"> </w:t>
       </w:r>
-      <w:sdt>
-        <w:sdtPr>
-          <w:id w:val="1667445552"/>
-          <w:citation/>
-        </w:sdtPr>
-        <w:sdtEndPr/>
-        <w:sdtContent>
-          <w:r>
-            <w:fldChar w:fldCharType="begin"/>
-          </w:r>
-          <w:r>
-            <w:rPr>
-              <w:lang w:val="en-CA"/>
-            </w:rPr>
-            <w:instrText xml:space="preserve">CITATION Aya98 \l 4105 </w:instrText>
-          </w:r>
-          <w:r>
-            <w:fldChar w:fldCharType="separate"/>
-          </w:r>
-          <w:r>
-            <w:rPr>
-              <w:noProof/>
-              <w:lang w:val="en-CA"/>
-            </w:rPr>
-            <w:t>[</w:t>
-          </w:r>
-          <w:hyperlink w:anchor="Aya98" w:history="1">
-            <w:r>
-              <w:rPr>
-                <w:rStyle w:val="Header"/>
-                <w:noProof/>
-                <w:lang w:val="en-CA"/>
-              </w:rPr>
-              <w:t>3</w:t>
-            </w:r>
-          </w:hyperlink>
-          <w:r>
-            <w:rPr>
-              <w:noProof/>
-              <w:lang w:val="en-CA"/>
-            </w:rPr>
-            <w:t>]</w:t>
-          </w:r>
-          <w:r>
-            <w:fldChar w:fldCharType="end"/>
-          </w:r>
-        </w:sdtContent>
-      </w:sdt>
-      <w:r>
-        <w:t xml:space="preserve"> and they attempt</w:t>
-      </w:r>
-      <w:r>
-        <w:t>ed to rectify it. However, their</w:t>
-      </w:r>
-      <w:r>
-        <w:t xml:space="preserve"> solution lacks the ability to adapt </w:t>
-      </w:r>
-      <w:r>
-        <w:t xml:space="preserve">dynamically </w:t>
-      </w:r>
-      <w:r>
-        <w:t>to the</w:t>
+      <w:r>
+        <w:t>Our solution solves the issue of slider weight by providing users with pixel based instead of list based</w:t>
       </w:r>
       <w:r>
         <w:t xml:space="preserve"> </w:t>
       </w:r>
       <w:r>
-        <w:t>contained</w:t>
-      </w:r>
-      <w:r>
-        <w:t xml:space="preserve"> data. The popup </w:t>
-      </w:r>
-      <w:proofErr w:type="spellStart"/>
-      <w:r>
-        <w:t>vernier</w:t>
-      </w:r>
-      <w:proofErr w:type="spellEnd"/>
-      <w:r>
-        <w:t xml:space="preserve"> in the </w:t>
-      </w:r>
-      <w:proofErr w:type="spellStart"/>
-      <w:r>
-        <w:t>PVSlider</w:t>
-      </w:r>
-      <w:proofErr w:type="spellEnd"/>
-      <w:r>
-        <w:t xml:space="preserve"> requires that the developer be explicitly aware of the information to give the slider appropriate scales for the popup </w:t>
-      </w:r>
-      <w:proofErr w:type="spellStart"/>
-      <w:r>
-        <w:t>vernier</w:t>
-      </w:r>
-      <w:proofErr w:type="spellEnd"/>
-      <w:r>
-        <w:t xml:space="preserve">. </w:t>
-      </w:r>
-    </w:p>
-    <w:p>
+        <w:t>coarse querying. Pixel based querying also avoids the issue of receiving no visual feedback during coarse-grained movement in sufficiently large datasets.</w:t>
+      </w:r>
       <w:r>
         <w:t xml:space="preserve"> </w:t>
       </w:r>
-      <w:commentRangeStart w:id="1"/>
-      <w:r>
-        <w:t xml:space="preserve">Approaching this problem with multi-level querying in mind can solve the above issues. </w:t>
-      </w:r>
-      <w:r>
-        <w:t xml:space="preserve">The issue of slider weight </w:t>
+      <w:r>
+        <w:t>A multilevel approach improves subpixel querying</w:t>
+      </w:r>
+      <w:r>
+        <w:t xml:space="preserve"> </w:t>
+      </w:r>
+      <w:r>
+        <w:t>by mapping the items in a single pixel</w:t>
+      </w:r>
+      <w:r>
+        <w:t xml:space="preserve"> along the width of slider</w:t>
+      </w:r>
+      <w:r>
+        <w:t xml:space="preserve"> (items k to k</w:t>
+      </w:r>
+      <w:r>
+        <w:t xml:space="preserve"> </w:t>
+      </w:r>
+      <w:r>
+        <w:t>+</w:t>
+      </w:r>
+      <w:r>
+        <w:t xml:space="preserve"> </w:t>
+      </w:r>
+      <w:r>
+        <w:t>m in figure 2).</w:t>
+      </w:r>
+      <w:r>
+        <w:t xml:space="preserve"> </w:t>
+      </w:r>
+      <w:r>
+        <w:t>Users can individually select items r to r + p.</w:t>
+      </w:r>
+      <w:r>
+        <w:t xml:space="preserve"> </w:t>
+      </w:r>
+      <w:r>
+        <w:t>When p &gt; 0</w:t>
+      </w:r>
+      <w:r>
+        <w:t>,</w:t>
+      </w:r>
+      <w:r>
+        <w:t xml:space="preserve"> more than one item </w:t>
       </w:r>
       <w:proofErr w:type="gramStart"/>
       <w:r>
-        <w:t>is solved</w:t>
+        <w:t>is mapped</w:t>
       </w:r>
       <w:proofErr w:type="gramEnd"/>
       <w:r>
-        <w:t xml:space="preserve"> b</w:t>
-      </w:r>
-      <w:r>
-        <w:t xml:space="preserve">y </w:t>
-      </w:r>
-      <w:r>
-        <w:t>providing the user with</w:t>
-      </w:r>
-      <w:r>
-        <w:t xml:space="preserve"> multi-level querying because the slider’s movement is pixel based instead of </w:t>
-      </w:r>
-      <w:r>
-        <w:t>item</w:t>
-      </w:r>
-      <w:r>
-        <w:t xml:space="preserve"> based. </w:t>
+        <w:t xml:space="preserve"> to each horizontal pixel of the </w:t>
+      </w:r>
+      <w:r>
+        <w:t xml:space="preserve">main </w:t>
+      </w:r>
+      <w:r>
+        <w:t xml:space="preserve">slider. </w:t>
+      </w:r>
+      <w:r>
+        <w:t>We believe a list that enumerates items r to r + p for p &gt; 0 is highly beneficial for quick access and selection.</w:t>
+      </w:r>
+    </w:p>
+    <w:p>
+      <w:r>
+        <w:t xml:space="preserve">Our multilevel approach </w:t>
+      </w:r>
+      <w:r>
+        <w:lastRenderedPageBreak/>
+        <w:t xml:space="preserve">behaves differently depending on the distortion style. An input distortion causes the items in any given pixel to vary (m is not constant). This means that the number of items mapped along the slider varies which forces the user to distort their input when they navigate from one </w:t>
+      </w:r>
+      <w:r>
+        <w:t>index</w:t>
+      </w:r>
+      <w:r>
+        <w:t xml:space="preserve"> to the next. The d</w:t>
+      </w:r>
+      <w:r>
+        <w:t>isplay distortion keeps m constant across the entire width of the slider track allowing users to have constant input for all indices.</w:t>
+      </w:r>
+    </w:p>
+    <w:p>
+      <w:pPr>
+        <w:pStyle w:val="Heading1"/>
+      </w:pPr>
+      <w:r>
+        <w:t>Experimental design</w:t>
+      </w:r>
+    </w:p>
+    <w:p>
+      <w:r>
+        <w:t>We conducted an experiment</w:t>
+      </w:r>
+      <w:r>
+        <w:t xml:space="preserve"> to compa</w:t>
+      </w:r>
+      <w:r>
+        <w:t>re different designs of density-</w:t>
+      </w:r>
+      <w:r>
+        <w:t>aware sliders against the Alphaslider.</w:t>
+      </w:r>
+      <w:r>
+        <w:t xml:space="preserve"> We chose to compare our sliders against the Alphaslider instead of the FineSlider because </w:t>
+      </w:r>
+      <w:r>
+        <w:t>[2]</w:t>
+      </w:r>
+      <w:r>
+        <w:t xml:space="preserve"> showed that the FineSlider performs worse and is less favored. We did not choose the PVSlider because our dataset </w:t>
       </w:r>
       <w:proofErr w:type="gramStart"/>
       <w:r>
-        <w:t>Items per pixel becomes</w:t>
+        <w:t>was generated</w:t>
       </w:r>
       <w:proofErr w:type="gramEnd"/>
       <w:r>
-        <w:t xml:space="preserve"> a </w:t>
-      </w:r>
-      <w:r>
-        <w:t>non-issue</w:t>
-      </w:r>
-      <w:r>
         <w:t xml:space="preserve"> </w:t>
       </w:r>
       <w:r>
-        <w:t xml:space="preserve">in terms of visual feedback because coarse querying is pixel based instead of item based. </w:t>
-      </w:r>
-      <w:proofErr w:type="spellStart"/>
-      <w:r>
-        <w:t>Subpixel</w:t>
-      </w:r>
-      <w:proofErr w:type="spellEnd"/>
-      <w:r>
-        <w:t xml:space="preserve"> querying is partially solved because items mapped in a single pixel are instead mapped along the width of </w:t>
-      </w:r>
-      <w:proofErr w:type="gramStart"/>
-      <w:r>
-        <w:t>slider which</w:t>
-      </w:r>
-      <w:proofErr w:type="gramEnd"/>
-      <w:r>
-        <w:t xml:space="preserve"> can be individually selected. </w:t>
-      </w:r>
-      <w:r>
-        <w:t xml:space="preserve">We believe that adding a </w:t>
-      </w:r>
-      <w:proofErr w:type="gramStart"/>
-      <w:r>
-        <w:t xml:space="preserve">list which enumerates items </w:t>
-      </w:r>
-      <w:r>
-        <w:t>being mapped along the slider</w:t>
-      </w:r>
-      <w:proofErr w:type="gramEnd"/>
-      <w:r>
-        <w:t xml:space="preserve"> further refines our solution.</w:t>
-      </w:r>
-      <w:commentRangeEnd w:id="1"/>
-      <w:r>
-        <w:rPr>
-          <w:rStyle w:val="CommentReference"/>
-        </w:rPr>
-        <w:commentReference w:id="1"/>
-      </w:r>
-    </w:p>
-    <w:p>
-      <w:pPr>
-        <w:pStyle w:val="Heading1"/>
-      </w:pPr>
-      <w:r>
-        <w:lastRenderedPageBreak/>
-        <w:t>Experimental design</w:t>
-      </w:r>
-    </w:p>
-    <w:p>
-      <w:r>
-        <w:t>We conducted an experiment</w:t>
-      </w:r>
-      <w:r>
-        <w:t xml:space="preserve"> to compa</w:t>
-      </w:r>
-      <w:r>
-        <w:t>re different designs of density-</w:t>
-      </w:r>
-      <w:r>
-        <w:t>aware sliders against the Alphaslider.</w:t>
+        <w:t>randomly</w:t>
+      </w:r>
+      <w:r>
+        <w:t xml:space="preserve"> at runtime</w:t>
+      </w:r>
+      <w:r>
+        <w:t>.</w:t>
       </w:r>
     </w:p>
     <w:p>
@@ -2189,7 +1899,6 @@
         <w:adjustRightInd w:val="0"/>
         <w:spacing w:after="0"/>
       </w:pPr>
-      <w:commentRangeStart w:id="2"/>
       <w:r>
         <w:t>We built the interfaces for the experiment using Visual Studio</w:t>
       </w:r>
@@ -2232,8 +1941,23 @@
       <w:r>
         <w:t xml:space="preserve"> </w:t>
       </w:r>
-      <w:r>
-        <w:br/>
+    </w:p>
+    <w:p>
+      <w:pPr>
+        <w:pStyle w:val="Heading2"/>
+      </w:pPr>
+      <w:r>
+        <w:t>Participants</w:t>
+      </w:r>
+    </w:p>
+    <w:p>
+      <w:pPr>
+        <w:autoSpaceDE w:val="0"/>
+        <w:autoSpaceDN w:val="0"/>
+        <w:adjustRightInd w:val="0"/>
+        <w:spacing w:after="0"/>
+      </w:pPr>
+      <w:r>
         <w:t xml:space="preserve">Twelve </w:t>
       </w:r>
       <w:r>
@@ -2266,6 +1990,267 @@
       <w:r>
         <w:t>.</w:t>
       </w:r>
+    </w:p>
+    <w:p>
+      <w:pPr>
+        <w:pStyle w:val="Heading2"/>
+      </w:pPr>
+      <w:r>
+        <w:t>Interfaces</w:t>
+      </w:r>
+    </w:p>
+    <w:p>
+      <w:pPr>
+        <w:rPr>
+          <w:color w:val="FF0000"/>
+        </w:rPr>
+      </w:pPr>
+      <w:r>
+        <w:t xml:space="preserve">The experiment used </w:t>
+      </w:r>
+      <w:r>
+        <w:t>three</w:t>
+      </w:r>
+      <w:r>
+        <w:rPr>
+          <w:color w:val="FF0000"/>
+        </w:rPr>
+        <w:t xml:space="preserve"> </w:t>
+      </w:r>
+      <w:r>
+        <w:t>different sliders</w:t>
+      </w:r>
+      <w:r>
+        <w:t xml:space="preserve"> and two distortion styles</w:t>
+      </w:r>
+      <w:r>
+        <w:t xml:space="preserve"> </w:t>
+      </w:r>
+      <w:r>
+        <w:t>(Figure 1</w:t>
+      </w:r>
+      <w:r>
+        <w:t xml:space="preserve">). </w:t>
+      </w:r>
+    </w:p>
+    <w:p>
+      <w:pPr>
+        <w:pStyle w:val="Heading3"/>
+      </w:pPr>
+      <w:r>
+        <w:t>Alphaslider</w:t>
+      </w:r>
+    </w:p>
+    <w:p>
+      <w:r>
+        <w:t xml:space="preserve">The Alphaslider (Figure </w:t>
+      </w:r>
+      <w:r>
+        <w:t>1 (top)</w:t>
+      </w:r>
+      <w:r>
+        <w:t>) has four naviga</w:t>
+      </w:r>
+      <w:r>
+        <w:t>tion techniques. Users can jump</w:t>
+      </w:r>
+      <w:r>
+        <w:t xml:space="preserve"> </w:t>
+      </w:r>
+      <w:r>
+        <w:t xml:space="preserve">directly to an item in the list by clicking anywhere in the bounded area above the letters. Users can navigate through the list at a rate of ten items per mouse movement by clicking in the top tile of the slider thumb and dragging. Users can also navigate one item at a time either by clicking on the arrows at the ends of the slider or by clicking in the bottom tile of the slider thumb and dragging. </w:t>
+      </w:r>
+    </w:p>
+    <w:p>
+      <w:pPr>
+        <w:pStyle w:val="Heading3"/>
+      </w:pPr>
+      <w:r>
+        <w:t>ActiveArea Slider</w:t>
+      </w:r>
+    </w:p>
+    <w:p>
+      <w:r>
+        <w:t>The</w:t>
+      </w:r>
+      <w:r>
+        <w:t xml:space="preserve"> ActiveArea S</w:t>
+      </w:r>
+      <w:r>
+        <w:t xml:space="preserve">lider (Figure </w:t>
+      </w:r>
+      <w:r>
+        <w:t>1 (middle)</w:t>
+      </w:r>
+      <w:r>
+        <w:t xml:space="preserve">) allows users to navigate by clicking on and dragging the slider thumb, by clicking on and dragging the secondary red slider or by pressing the left or right arrow keys on the keyboard. The main slider has a variable </w:t>
+      </w:r>
+      <w:r>
+        <w:t>width</w:t>
+      </w:r>
+      <w:r>
+        <w:t xml:space="preserve"> </w:t>
+      </w:r>
+      <w:r>
+        <w:t>that</w:t>
+      </w:r>
+      <w:r>
+        <w:t xml:space="preserve"> changes based on the density of </w:t>
+      </w:r>
+      <w:r>
+        <w:t xml:space="preserve">the </w:t>
+      </w:r>
+      <w:r>
+        <w:t xml:space="preserve">information of the </w:t>
+      </w:r>
+      <w:r>
+        <w:t>pixel it queries</w:t>
+      </w:r>
+      <w:r>
+        <w:t xml:space="preserve"> at any given point.</w:t>
+      </w:r>
+      <w:r>
+        <w:t xml:space="preserve"> </w:t>
+      </w:r>
+      <w:r>
+        <w:t>The system maps a maximum of four items to each horizontal pixel of the slider</w:t>
+      </w:r>
+      <w:r>
+        <w:t>. Users can drag the red triangle</w:t>
+      </w:r>
+      <w:r>
+        <w:t xml:space="preserve"> (a secondary slider)</w:t>
+      </w:r>
+      <w:r>
+        <w:t xml:space="preserve"> to query items mapped to the main slider. Users can also roll the mouse wheel to navigate </w:t>
+      </w:r>
+      <w:r>
+        <w:t>one</w:t>
+      </w:r>
+      <w:r>
+        <w:t xml:space="preserve"> item at a time. Rolling the mouse wheel appropriately moves the secondary slider and gives users continuous querying whereas </w:t>
+      </w:r>
+      <w:r>
+        <w:t>users cannot drag the secondary slider past either edge of the main slider</w:t>
+      </w:r>
+      <w:r>
+        <w:t>.</w:t>
+      </w:r>
+    </w:p>
+    <w:p>
+      <w:pPr>
+        <w:pStyle w:val="Heading3"/>
+      </w:pPr>
+      <w:r>
+        <w:lastRenderedPageBreak/>
+        <w:t>ActiveList Slider</w:t>
+      </w:r>
+    </w:p>
+    <w:p>
+      <w:r>
+        <w:t xml:space="preserve">The ActiveList Slider (Figure </w:t>
+      </w:r>
+      <w:r>
+        <w:t>1 (bottom)</w:t>
+      </w:r>
+      <w:r>
+        <w:t xml:space="preserve">) </w:t>
+      </w:r>
+      <w:r>
+        <w:t>incorporates a list into the ActiveArea Slider</w:t>
+      </w:r>
+      <w:r>
+        <w:t xml:space="preserve">. The </w:t>
+      </w:r>
+      <w:r>
+        <w:t xml:space="preserve">queried </w:t>
+      </w:r>
+      <w:r>
+        <w:t xml:space="preserve">subpixel item </w:t>
+      </w:r>
+      <w:r>
+        <w:t>determines the contents of the list</w:t>
+      </w:r>
+      <w:r>
+        <w:t>. The items of the list are the items r through r + p. If p is less than a minimum threshold</w:t>
+      </w:r>
+      <w:r>
+        <w:t xml:space="preserve"> of six</w:t>
+      </w:r>
+      <w:r>
+        <w:t xml:space="preserve"> then the list is enumerated up until that threshold is met or until item k + m is shown. Dragging the red slider and rolling the mouse wheel appropriately update</w:t>
+      </w:r>
+      <w:r>
+        <w:t>s</w:t>
+      </w:r>
+      <w:r>
+        <w:t xml:space="preserve"> the list. </w:t>
+      </w:r>
+      <w:r>
+        <w:t>The edges of the main slider provide physical limits to querying by dragging the secondary slider while the mousewheel lets users perform continuous querying.</w:t>
+      </w:r>
+    </w:p>
+    <w:p>
+      <w:pPr>
+        <w:pStyle w:val="Heading3"/>
+      </w:pPr>
+      <w:r>
+        <w:t>Input Distortion</w:t>
+      </w:r>
+    </w:p>
+    <w:p>
+      <w:r>
+        <w:t xml:space="preserve">This </w:t>
+      </w:r>
+      <w:r>
+        <w:t xml:space="preserve">distortion (Figure </w:t>
+      </w:r>
+      <w:r>
+        <w:t>1 (middle and bottom)</w:t>
+      </w:r>
+      <w:r>
+        <w:t xml:space="preserve">) uses </w:t>
+      </w:r>
+      <w:r>
+        <w:t>histograms to give users information about item</w:t>
+      </w:r>
+      <w:r>
+        <w:t xml:space="preserve"> distribution. We call this Input Distortion because </w:t>
+      </w:r>
+      <w:commentRangeStart w:id="1"/>
+      <w:r>
+        <w:t xml:space="preserve">users have to distort their input </w:t>
+      </w:r>
+      <w:commentRangeEnd w:id="1"/>
+      <w:r>
+        <w:rPr>
+          <w:rStyle w:val="CommentReference"/>
+        </w:rPr>
+        <w:commentReference w:id="1"/>
+      </w:r>
+      <w:r>
+        <w:t>based on the local density.</w:t>
+      </w:r>
+    </w:p>
+    <w:p>
+      <w:pPr>
+        <w:pStyle w:val="Heading3"/>
+      </w:pPr>
+      <w:r>
+        <w:t>Display Distortion</w:t>
+      </w:r>
+    </w:p>
+    <w:p>
+      <w:r>
+        <w:t>This distortion (</w:t>
+      </w:r>
+      <w:commentRangeStart w:id="2"/>
+      <w:r>
+        <w:t xml:space="preserve">Figure </w:t>
+      </w:r>
+      <w:r>
+        <w:t>1 (top</w:t>
+      </w:r>
       <w:commentRangeEnd w:id="2"/>
       <w:r>
         <w:rPr>
@@ -2273,259 +2258,66 @@
         </w:rPr>
         <w:commentReference w:id="2"/>
       </w:r>
+      <w:r>
+        <w:t>)</w:t>
+      </w:r>
+      <w:r>
+        <w:t xml:space="preserve">) uses variable spacing between letters to give users information about item distribution. Users </w:t>
+      </w:r>
+      <w:r>
+        <w:t>do not</w:t>
+      </w:r>
+      <w:r>
+        <w:t xml:space="preserve"> have to distort their input because item density is uniform.</w:t>
+      </w:r>
     </w:p>
     <w:p>
       <w:pPr>
         <w:pStyle w:val="Heading2"/>
       </w:pPr>
       <w:r>
-        <w:t>Interfaces</w:t>
-      </w:r>
-    </w:p>
-    <w:p>
-      <w:pPr>
-        <w:rPr>
-          <w:color w:val="FF0000"/>
-        </w:rPr>
-      </w:pPr>
-      <w:r>
-        <w:t xml:space="preserve">The experiment used </w:t>
-      </w:r>
-      <w:r>
-        <w:t>three</w:t>
-      </w:r>
-      <w:r>
-        <w:rPr>
-          <w:color w:val="FF0000"/>
-        </w:rPr>
+        <w:t>Hypotheses</w:t>
+      </w:r>
+    </w:p>
+    <w:p>
+      <w:r>
+        <w:t xml:space="preserve">This paper is primarily concerned with design </w:t>
+      </w:r>
+      <w:r>
+        <w:t xml:space="preserve">of an </w:t>
+      </w:r>
+      <w:r>
+        <w:t xml:space="preserve">efficient </w:t>
+      </w:r>
+      <w:r>
+        <w:t xml:space="preserve">density-aware </w:t>
+      </w:r>
+      <w:r>
+        <w:t xml:space="preserve">slider. </w:t>
+      </w:r>
+      <w:r>
+        <w:t xml:space="preserve">The speed with which a user locates an item is largely dependent on total mouse movement. For each of the sliders there is a period of </w:t>
+      </w:r>
+      <w:r>
+        <w:t xml:space="preserve">coarse </w:t>
+      </w:r>
+      <w:r>
+        <w:t xml:space="preserve">querying where the user approximates the </w:t>
+      </w:r>
+      <w:r>
+        <w:t>location</w:t>
+      </w:r>
+      <w:r>
+        <w:t xml:space="preserve"> of the target and a period of querying where the user does fine adjustments to acquire the target. </w:t>
+      </w:r>
+      <w:r>
+        <w:t xml:space="preserve">Based on this assumption we </w:t>
+      </w:r>
+      <w:r>
+        <w:t>have</w:t>
+      </w:r>
+      <w:r>
         <w:t xml:space="preserve"> </w:t>
-      </w:r>
-      <w:r>
-        <w:t>different sliders</w:t>
-      </w:r>
-      <w:r>
-        <w:t xml:space="preserve"> and two distortion styles</w:t>
-      </w:r>
-      <w:r>
-        <w:t xml:space="preserve"> </w:t>
-      </w:r>
-      <w:r>
-        <w:t>(Figure 1</w:t>
-      </w:r>
-      <w:r>
-        <w:t xml:space="preserve">). </w:t>
-      </w:r>
-    </w:p>
-    <w:p>
-      <w:pPr>
-        <w:pStyle w:val="Heading3"/>
-      </w:pPr>
-      <w:r>
-        <w:t>Alphaslider</w:t>
-      </w:r>
-    </w:p>
-    <w:p>
-      <w:r>
-        <w:t xml:space="preserve">The Alphaslider (Figure </w:t>
-      </w:r>
-      <w:r>
-        <w:t>1 (top)</w:t>
-      </w:r>
-      <w:r>
-        <w:t>) has four naviga</w:t>
-      </w:r>
-      <w:r>
-        <w:t>tion techniques. Users can jump</w:t>
-      </w:r>
-      <w:r>
-        <w:t xml:space="preserve"> </w:t>
-      </w:r>
-      <w:r>
-        <w:t xml:space="preserve">directly to an item in the list by clicking anywhere in the bounded area above the letters. Users can navigate through the list at a rate of ten items per mouse movement by clicking in the top tile of the slider thumb and dragging. Users can also navigate one item at a time either by clicking on the arrows at the ends of the slider or by clicking in the bottom tile of the slider thumb and dragging. </w:t>
-      </w:r>
-    </w:p>
-    <w:p>
-      <w:pPr>
-        <w:pStyle w:val="Heading3"/>
-      </w:pPr>
-      <w:r>
-        <w:t>ActiveArea Slider</w:t>
-      </w:r>
-    </w:p>
-    <w:p>
-      <w:r>
-        <w:t>The</w:t>
-      </w:r>
-      <w:r>
-        <w:t xml:space="preserve"> ActiveArea S</w:t>
-      </w:r>
-      <w:r>
-        <w:t xml:space="preserve">lider (Figure </w:t>
-      </w:r>
-      <w:r>
-        <w:t>1 (middle)</w:t>
-      </w:r>
-      <w:r>
-        <w:t xml:space="preserve">) allows users to navigate by clicking on and dragging the slider thumb, by clicking on and dragging the secondary red slider or by pressing the left or right arrow keys on the keyboard. The main slider has a variable size which changes based on the density of information of the </w:t>
-      </w:r>
-      <w:r>
-        <w:t xml:space="preserve">pixel it queries mapping a maximum of </w:t>
-      </w:r>
-      <w:r>
-        <w:t>four</w:t>
-      </w:r>
-      <w:r>
-        <w:t xml:space="preserve"> items for each horizontal pixel of the slider. Users can drag the red triangle</w:t>
-      </w:r>
-      <w:r>
-        <w:t xml:space="preserve"> (a secondary slider)</w:t>
-      </w:r>
-      <w:r>
-        <w:t xml:space="preserve"> to query items </w:t>
-      </w:r>
-      <w:proofErr w:type="gramStart"/>
-      <w:r>
-        <w:t>mapped</w:t>
-      </w:r>
-      <w:proofErr w:type="gramEnd"/>
-      <w:r>
-        <w:t xml:space="preserve"> to the main slider. Users can also roll the mouse wheel to navigate </w:t>
-      </w:r>
-      <w:r>
-        <w:t>one</w:t>
-      </w:r>
-      <w:r>
-        <w:t xml:space="preserve"> item at a time. Rolling the mouse wheel appropriately moves the secondary slider and gives users continuous querying whereas the edges of the main slider</w:t>
-      </w:r>
-      <w:r>
-        <w:t xml:space="preserve"> bind the dragging of the secondary slider</w:t>
-      </w:r>
-      <w:r>
-        <w:t>.</w:t>
-      </w:r>
-    </w:p>
-    <w:p>
-      <w:pPr>
-        <w:pStyle w:val="Heading3"/>
-      </w:pPr>
-      <w:r>
-        <w:t>ActiveList Slider</w:t>
-      </w:r>
-    </w:p>
-    <w:p>
-      <w:r>
-        <w:t xml:space="preserve">The ActiveList Slider (Figure </w:t>
-      </w:r>
-      <w:r>
-        <w:t>1 (bottom)</w:t>
-      </w:r>
-      <w:r>
-        <w:t xml:space="preserve">) </w:t>
-      </w:r>
-      <w:r>
-        <w:t>incorporates a list into the ActiveArea Slider</w:t>
-      </w:r>
-      <w:r>
-        <w:t xml:space="preserve">. The </w:t>
-      </w:r>
-      <w:r>
-        <w:t xml:space="preserve">queried </w:t>
-      </w:r>
-      <w:proofErr w:type="spellStart"/>
-      <w:r>
-        <w:t>subpixel</w:t>
-      </w:r>
-      <w:proofErr w:type="spellEnd"/>
-      <w:r>
-        <w:t xml:space="preserve"> item </w:t>
-      </w:r>
-      <w:r>
-        <w:t>determines the contents of the list</w:t>
-      </w:r>
-      <w:r>
-        <w:t xml:space="preserve">. The items of the list are the items r through r + p. If p is less than a minimum threshold then the list is enumerated up until that threshold is met or until item k + m is shown. Dragging the red slider and rolling the mouse wheel appropriately update the list. </w:t>
-      </w:r>
-      <w:r>
-        <w:t>The edges of the main slider provide physical limits to querying by dragging the secondary slider while the mousewheel lets users perform continuous querying.</w:t>
-      </w:r>
-    </w:p>
-    <w:p>
-      <w:pPr>
-        <w:pStyle w:val="Heading3"/>
-      </w:pPr>
-      <w:r>
-        <w:t>Input Distortion</w:t>
-      </w:r>
-    </w:p>
-    <w:p>
-      <w:r>
-        <w:t xml:space="preserve">This </w:t>
-      </w:r>
-      <w:r>
-        <w:t>distortion (Figure</w:t>
-      </w:r>
-      <w:r>
-        <w:t>s</w:t>
-      </w:r>
-      <w:r>
-        <w:t xml:space="preserve"> </w:t>
-      </w:r>
-      <w:r>
-        <w:t>1 (middle and bottom)</w:t>
-      </w:r>
-      <w:r>
-        <w:t>) uses histograms to give users information about item distribution. We call this Input Distortion because users have to distort their input based on the local density.</w:t>
-      </w:r>
-    </w:p>
-    <w:p>
-      <w:pPr>
-        <w:pStyle w:val="Heading3"/>
-      </w:pPr>
-      <w:r>
-        <w:lastRenderedPageBreak/>
-        <w:t>Display Distortion</w:t>
-      </w:r>
-    </w:p>
-    <w:p>
-      <w:r>
-        <w:t xml:space="preserve">This distortion (Figure </w:t>
-      </w:r>
-      <w:r>
-        <w:t>1 (top)</w:t>
-      </w:r>
-      <w:r>
-        <w:t xml:space="preserve">) uses variable spacing between letters to give users information about item distribution. Users </w:t>
-      </w:r>
-      <w:r>
-        <w:t>do not</w:t>
-      </w:r>
-      <w:r>
-        <w:t xml:space="preserve"> have to distort their input because item density is uniform.</w:t>
-      </w:r>
-    </w:p>
-    <w:p>
-      <w:pPr>
-        <w:pStyle w:val="Heading2"/>
-      </w:pPr>
-      <w:r>
-        <w:t>Hypotheses</w:t>
-      </w:r>
-    </w:p>
-    <w:p>
-      <w:r>
-        <w:t xml:space="preserve">This paper is primarily concerned with designing the most efficient slider. </w:t>
-      </w:r>
-      <w:r>
-        <w:t>While accuracy is an important factor in designing a slider</w:t>
-      </w:r>
-      <w:r>
-        <w:t>,</w:t>
-      </w:r>
-      <w:r>
-        <w:t xml:space="preserve"> that attribute falls largely upon the user. Because of this speed is the most significant factor to measure. The speed with which a user locates an item is largely dependent on total mouse movement. For each of the sliders there is a period of querying where the user approximates the area of the target and a period of querying where the user does fine adjustments to acquire the target. </w:t>
-      </w:r>
-      <w:r>
-        <w:t xml:space="preserve">Based on this assumption we make </w:t>
       </w:r>
       <w:r>
         <w:t>the following hypotheses:</w:t>
@@ -2578,18 +2370,15 @@
         <w:pStyle w:val="Heading2"/>
       </w:pPr>
       <w:r>
-        <w:t xml:space="preserve">Experiment </w:t>
-      </w:r>
-      <w:r>
         <w:t>Design</w:t>
       </w:r>
-    </w:p>
-    <w:p>
-      <w:pPr>
-        <w:pStyle w:val="Heading3"/>
-      </w:pPr>
-      <w:r>
-        <w:t>Independent Variables</w:t>
+      <w:r>
+        <w:t xml:space="preserve"> and Procedure</w:t>
+      </w:r>
+    </w:p>
+    <w:p>
+      <w:r>
+        <w:t>The experiment used a 3x2x2 within-subject design. The independent variables were:</w:t>
       </w:r>
     </w:p>
     <w:p>
@@ -2744,328 +2533,280 @@
     </w:p>
     <w:p>
       <w:pPr>
-        <w:pStyle w:val="Heading3"/>
-      </w:pPr>
-      <w:r>
-        <w:t>Dependent Variables</w:t>
-      </w:r>
-    </w:p>
-    <w:p>
-      <w:pPr>
-        <w:numPr>
-          <w:ilvl w:val="0"/>
-          <w:numId w:val="40"/>
-        </w:numPr>
         <w:spacing w:after="0"/>
       </w:pPr>
-      <w:r>
-        <w:t>Target acquisition time</w:t>
-      </w:r>
-    </w:p>
-    <w:p>
-      <w:pPr>
-        <w:numPr>
-          <w:ilvl w:val="0"/>
-          <w:numId w:val="40"/>
-        </w:numPr>
+    </w:p>
+    <w:p>
+      <w:pPr>
         <w:spacing w:after="0"/>
       </w:pPr>
       <w:r>
-        <w:t>Error rate</w:t>
-      </w:r>
-    </w:p>
-    <w:p>
-      <w:pPr>
-        <w:numPr>
-          <w:ilvl w:val="0"/>
-          <w:numId w:val="40"/>
-        </w:numPr>
+        <w:t>We measured t</w:t>
+      </w:r>
+      <w:r>
+        <w:t>arget acquisition time</w:t>
+      </w:r>
+      <w:r>
+        <w:t xml:space="preserve"> and error rate. We also collected participants’ preferences.</w:t>
+      </w:r>
+    </w:p>
+    <w:p>
+      <w:pPr>
         <w:spacing w:after="0"/>
       </w:pPr>
+    </w:p>
+    <w:p>
+      <w:pPr>
+        <w:pStyle w:val="Heading2"/>
+      </w:pPr>
+      <w:r>
+        <w:lastRenderedPageBreak/>
+        <w:t>Task</w:t>
+      </w:r>
+    </w:p>
+    <w:p>
+      <w:r>
+        <w:t>The system provided users with</w:t>
+      </w:r>
+      <w:r>
+        <w:t xml:space="preserve"> </w:t>
+      </w:r>
+      <w:r>
+        <w:t>a</w:t>
+      </w:r>
+      <w:r>
+        <w:t xml:space="preserve"> search for each condition.</w:t>
+      </w:r>
+      <w:r>
+        <w:t xml:space="preserve"> Each condition had four trials, which </w:t>
+      </w:r>
+      <w:r>
+        <w:t>the users</w:t>
+      </w:r>
+      <w:r>
+        <w:t xml:space="preserve"> completed consecutively.</w:t>
+      </w:r>
+      <w:r>
+        <w:t xml:space="preserve"> The search target would be a name that the users had to find using the appropriate slider. Upon completion the task users would press the spacebar and be given a new </w:t>
+      </w:r>
+      <w:r>
+        <w:t>task</w:t>
+      </w:r>
+      <w:r>
+        <w:t>.</w:t>
+      </w:r>
+      <w:r>
+        <w:t xml:space="preserve"> With each new </w:t>
+      </w:r>
+      <w:r>
+        <w:t>task,</w:t>
+      </w:r>
+      <w:r>
+        <w:t xml:space="preserve"> the slider thumb </w:t>
+      </w:r>
+      <w:r>
+        <w:t>returned to the beginning of the track.</w:t>
+      </w:r>
+    </w:p>
+    <w:p>
+      <w:pPr>
+        <w:pStyle w:val="Heading2"/>
+      </w:pPr>
+      <w:r>
+        <w:t>Proce</w:t>
+      </w:r>
+      <w:r>
+        <w:t>dure</w:t>
+      </w:r>
+    </w:p>
+    <w:p>
+      <w:pPr>
+        <w:autoSpaceDE w:val="0"/>
+        <w:autoSpaceDN w:val="0"/>
+        <w:adjustRightInd w:val="0"/>
+        <w:spacing w:after="0"/>
+      </w:pPr>
+      <w:r>
+        <w:t>We first ran a pilot study</w:t>
+      </w:r>
+      <w:r>
+        <w:t xml:space="preserve"> to </w:t>
+      </w:r>
+      <w:r>
+        <w:t>filter</w:t>
+      </w:r>
+      <w:r>
+        <w:t xml:space="preserve"> poorly designed and inefficient interfaces. Prior to the timed trials the </w:t>
+      </w:r>
+      <w:r>
+        <w:t>participant</w:t>
+      </w:r>
+      <w:r>
+        <w:t xml:space="preserve">s were given </w:t>
+      </w:r>
+      <w:r>
+        <w:t>a set of tasks under each condition</w:t>
+      </w:r>
+      <w:r>
+        <w:t xml:space="preserve"> </w:t>
+      </w:r>
+      <w:r>
+        <w:t>(the or</w:t>
+      </w:r>
+      <w:r>
+        <w:t xml:space="preserve">dering of which was </w:t>
+      </w:r>
+      <w:r>
+        <w:t>determined b</w:t>
+      </w:r>
+      <w:r>
+        <w:t xml:space="preserve">y a balanced Latin square) </w:t>
+      </w:r>
+      <w:r>
+        <w:t>to familiarize them</w:t>
+      </w:r>
+      <w:r>
+        <w:t xml:space="preserve">selves with each interface while reading interface specific instructions and ask questions. During the timed </w:t>
+      </w:r>
+      <w:r>
+        <w:t>trial,</w:t>
+      </w:r>
+      <w:r>
+        <w:t xml:space="preserve"> </w:t>
+      </w:r>
+      <w:r>
+        <w:t xml:space="preserve">the </w:t>
+      </w:r>
+      <w:r>
+        <w:t xml:space="preserve">experimenters disallowed </w:t>
+      </w:r>
+      <w:r>
+        <w:t>participant</w:t>
+      </w:r>
+      <w:r>
+        <w:t xml:space="preserve">s </w:t>
+      </w:r>
+      <w:r>
+        <w:t>from</w:t>
+      </w:r>
+      <w:r>
+        <w:t xml:space="preserve"> ask</w:t>
+      </w:r>
+      <w:r>
+        <w:t>ing</w:t>
+      </w:r>
+      <w:r>
+        <w:t xml:space="preserve"> questions</w:t>
+      </w:r>
+      <w:r>
+        <w:t xml:space="preserve"> and </w:t>
+      </w:r>
+      <w:r>
+        <w:t>required them</w:t>
+      </w:r>
+      <w:r>
+        <w:t xml:space="preserve"> to fill out a NASA TLX form for each </w:t>
+      </w:r>
+      <w:r>
+        <w:t>technique</w:t>
+      </w:r>
+      <w:r>
+        <w:t xml:space="preserve"> and distortion style</w:t>
+      </w:r>
+      <w:r>
+        <w:t xml:space="preserve">. Upon completion of the </w:t>
+      </w:r>
+      <w:r>
+        <w:t>experiment,</w:t>
+      </w:r>
+      <w:r>
+        <w:t xml:space="preserve"> the </w:t>
+      </w:r>
+      <w:r>
+        <w:t>participant</w:t>
+      </w:r>
+      <w:r>
+        <w:t xml:space="preserve">s </w:t>
+      </w:r>
+      <w:r>
+        <w:t>filled out</w:t>
+      </w:r>
+      <w:r>
+        <w:t xml:space="preserve"> forced</w:t>
+      </w:r>
+      <w:r>
+        <w:t xml:space="preserve"> </w:t>
+      </w:r>
+      <w:r>
+        <w:t xml:space="preserve">pairwise comparison sheet on which they indicated their preferred interface for every combination of technique and distortion style. </w:t>
+      </w:r>
+      <w:r>
+        <w:t xml:space="preserve">The experimenters </w:t>
+      </w:r>
+      <w:r>
+        <w:t xml:space="preserve">also asked </w:t>
+      </w:r>
+      <w:r>
+        <w:t xml:space="preserve">participants </w:t>
+      </w:r>
+      <w:r>
+        <w:t>to write</w:t>
+      </w:r>
+      <w:r>
+        <w:t xml:space="preserve"> down</w:t>
+      </w:r>
+      <w:r>
+        <w:t xml:space="preserve"> any comments the</w:t>
+      </w:r>
+      <w:r>
+        <w:t xml:space="preserve">y have regarding the experiment, </w:t>
+      </w:r>
+      <w:r>
+        <w:t>techniques</w:t>
+      </w:r>
+      <w:r>
+        <w:t>,</w:t>
+      </w:r>
+      <w:r>
+        <w:t xml:space="preserve"> and distortion styles.</w:t>
+      </w:r>
+    </w:p>
+    <w:p>
+      <w:pPr>
+        <w:pStyle w:val="Heading1"/>
+      </w:pPr>
+      <w:r>
+        <w:t>Results</w:t>
+      </w:r>
+      <w:r>
+        <w:t xml:space="preserve"> </w:t>
+      </w:r>
+    </w:p>
+    <w:p>
+      <w:r>
+        <w:t xml:space="preserve">We used a </w:t>
+      </w:r>
+      <w:r>
+        <w:t>univariate</w:t>
+      </w:r>
+      <w:r>
+        <w:t xml:space="preserve"> general linear model for our ANOVA analysis of acquisition time and error rate. </w:t>
+      </w:r>
+      <w:r>
+        <w:t>We performed a</w:t>
+      </w:r>
+      <w:r>
+        <w:t xml:space="preserve"> Bonferroni </w:t>
+      </w:r>
+      <w:r>
+        <w:t>post-hoc pairwise comparison (</w:t>
+      </w:r>
+      <w:commentRangeStart w:id="3"/>
       <w:r>
         <w:rPr>
-          <w:noProof/>
+          <w:color w:val="FF0000"/>
         </w:rPr>
-        <mc:AlternateContent>
-          <mc:Choice Requires="wpg">
-            <w:drawing>
-              <wp:anchor distT="0" distB="0" distL="114300" distR="114300" simplePos="0" relativeHeight="251687936" behindDoc="0" locked="0" layoutInCell="1" allowOverlap="1" wp14:anchorId="7ECA69BD" wp14:editId="36477624">
-                <wp:simplePos x="0" y="0"/>
-                <wp:positionH relativeFrom="column">
-                  <wp:posOffset>-58420</wp:posOffset>
-                </wp:positionH>
-                <wp:positionV relativeFrom="paragraph">
-                  <wp:posOffset>88900</wp:posOffset>
-                </wp:positionV>
-                <wp:extent cx="6193155" cy="2059305"/>
-                <wp:effectExtent l="0" t="0" r="0" b="0"/>
-                <wp:wrapSquare wrapText="bothSides"/>
-                <wp:docPr id="316" name="Group 316"/>
-                <wp:cNvGraphicFramePr/>
-                <a:graphic xmlns:a="http://schemas.openxmlformats.org/drawingml/2006/main">
-                  <a:graphicData uri="http://schemas.microsoft.com/office/word/2010/wordprocessingGroup">
-                    <wpg:wgp>
-                      <wpg:cNvGrpSpPr/>
-                      <wpg:grpSpPr>
-                        <a:xfrm>
-                          <a:off x="0" y="0"/>
-                          <a:ext cx="6193155" cy="2059305"/>
-                          <a:chOff x="0" y="0"/>
-                          <a:chExt cx="6193766" cy="2059748"/>
-                        </a:xfrm>
-                      </wpg:grpSpPr>
-                      <wps:wsp>
-                        <wps:cNvPr id="13" name="Text Box 2"/>
-                        <wps:cNvSpPr txBox="1">
-                          <a:spLocks noChangeArrowheads="1"/>
-                        </wps:cNvSpPr>
-                        <wps:spPr bwMode="auto">
-                          <a:xfrm>
-                            <a:off x="155275" y="1544128"/>
-                            <a:ext cx="5994400" cy="515620"/>
-                          </a:xfrm>
-                          <a:prstGeom prst="rect">
-                            <a:avLst/>
-                          </a:prstGeom>
-                          <a:solidFill>
-                            <a:srgbClr val="FFFFFF"/>
-                          </a:solidFill>
-                          <a:ln w="9525">
-                            <a:noFill/>
-                            <a:miter lim="800000"/>
-                            <a:headEnd/>
-                            <a:tailEnd/>
-                          </a:ln>
-                        </wps:spPr>
-                        <wps:txbx>
-                          <w:txbxContent>
-                            <w:p>
-                              <w:pPr>
-                                <w:pStyle w:val="Caption"/>
-                              </w:pPr>
-                              <w:r>
-                                <w:t xml:space="preserve">Figure </w:t>
-                              </w:r>
-                              <w:r>
-                                <w:t>3</w:t>
-                              </w:r>
-                              <w:r>
-                                <w:t>:</w:t>
-                              </w:r>
-                              <w:r>
-                                <w:t xml:space="preserve"> (a) Graph of average Time </w:t>
-                              </w:r>
-                              <w:r>
-                                <w:t>vs.</w:t>
-                              </w:r>
-                              <w:r>
-                                <w:t xml:space="preserve"> Technique clustered on Distortion Style. (b) </w:t>
-                              </w:r>
-                              <w:r>
-                                <w:t>Graph of average Time vs. Technique clustered on Local Density (c) Graph of average Time vs. Distortion clustered on Local Density</w:t>
-                              </w:r>
-                            </w:p>
-                          </w:txbxContent>
-                        </wps:txbx>
-                        <wps:bodyPr rot="0" vert="horz" wrap="square" lIns="91440" tIns="45720" rIns="91440" bIns="45720" anchor="t" anchorCtr="0">
-                          <a:spAutoFit/>
-                        </wps:bodyPr>
-                      </wps:wsp>
-                      <pic:pic xmlns:pic="http://schemas.openxmlformats.org/drawingml/2006/picture">
-                        <pic:nvPicPr>
-                          <pic:cNvPr id="309" name="Picture 309"/>
-                          <pic:cNvPicPr>
-                            <a:picLocks noChangeAspect="1"/>
-                          </pic:cNvPicPr>
-                        </pic:nvPicPr>
-                        <pic:blipFill>
-                          <a:blip r:embed="rId18" cstate="print">
-                            <a:extLst>
-                              <a:ext uri="{28A0092B-C50C-407E-A947-70E740481C1C}">
-                                <a14:useLocalDpi xmlns:a14="http://schemas.microsoft.com/office/drawing/2010/main" val="0"/>
-                              </a:ext>
-                            </a:extLst>
-                          </a:blip>
-                          <a:stretch>
-                            <a:fillRect/>
-                          </a:stretch>
-                        </pic:blipFill>
-                        <pic:spPr>
-                          <a:xfrm>
-                            <a:off x="0" y="0"/>
-                            <a:ext cx="2001328" cy="1647645"/>
-                          </a:xfrm>
-                          <a:prstGeom prst="rect">
-                            <a:avLst/>
-                          </a:prstGeom>
-                        </pic:spPr>
-                      </pic:pic>
-                      <pic:pic xmlns:pic="http://schemas.openxmlformats.org/drawingml/2006/picture">
-                        <pic:nvPicPr>
-                          <pic:cNvPr id="314" name="Picture 314"/>
-                          <pic:cNvPicPr>
-                            <a:picLocks noChangeAspect="1"/>
-                          </pic:cNvPicPr>
-                        </pic:nvPicPr>
-                        <pic:blipFill>
-                          <a:blip r:embed="rId19" cstate="print">
-                            <a:extLst>
-                              <a:ext uri="{28A0092B-C50C-407E-A947-70E740481C1C}">
-                                <a14:useLocalDpi xmlns:a14="http://schemas.microsoft.com/office/drawing/2010/main" val="0"/>
-                              </a:ext>
-                            </a:extLst>
-                          </a:blip>
-                          <a:stretch>
-                            <a:fillRect/>
-                          </a:stretch>
-                        </pic:blipFill>
-                        <pic:spPr>
-                          <a:xfrm>
-                            <a:off x="4149305" y="0"/>
-                            <a:ext cx="2044461" cy="1639019"/>
-                          </a:xfrm>
-                          <a:prstGeom prst="rect">
-                            <a:avLst/>
-                          </a:prstGeom>
-                        </pic:spPr>
-                      </pic:pic>
-                      <pic:pic xmlns:pic="http://schemas.openxmlformats.org/drawingml/2006/picture">
-                        <pic:nvPicPr>
-                          <pic:cNvPr id="315" name="Picture 315"/>
-                          <pic:cNvPicPr>
-                            <a:picLocks noChangeAspect="1"/>
-                          </pic:cNvPicPr>
-                        </pic:nvPicPr>
-                        <pic:blipFill>
-                          <a:blip r:embed="rId20" cstate="print">
-                            <a:extLst>
-                              <a:ext uri="{28A0092B-C50C-407E-A947-70E740481C1C}">
-                                <a14:useLocalDpi xmlns:a14="http://schemas.microsoft.com/office/drawing/2010/main" val="0"/>
-                              </a:ext>
-                            </a:extLst>
-                          </a:blip>
-                          <a:stretch>
-                            <a:fillRect/>
-                          </a:stretch>
-                        </pic:blipFill>
-                        <pic:spPr>
-                          <a:xfrm>
-                            <a:off x="2096218" y="0"/>
-                            <a:ext cx="2053087" cy="1647645"/>
-                          </a:xfrm>
-                          <a:prstGeom prst="rect">
-                            <a:avLst/>
-                          </a:prstGeom>
-                        </pic:spPr>
-                      </pic:pic>
-                    </wpg:wgp>
-                  </a:graphicData>
-                </a:graphic>
-              </wp:anchor>
-            </w:drawing>
-          </mc:Choice>
-          <mc:Fallback>
-            <w:pict>
-              <v:group id="Group 316" o:spid="_x0000_s1036" style="position:absolute;left:0;text-align:left;margin-left:-4.6pt;margin-top:7pt;width:487.65pt;height:162.15pt;z-index:251687936" coordsize="61937,20597" o:gfxdata="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">
-                <v:shape id="_x0000_s1037" type="#_x0000_t202" style="position:absolute;left:1552;top:15441;width:59944;height:5156;visibility:visible;mso-wrap-style:square;v-text-anchor:top" o:gfxdata="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" stroked="f">
-                  <v:textbox style="mso-fit-shape-to-text:t">
-                    <w:txbxContent>
-                      <w:p>
-                        <w:pPr>
-                          <w:pStyle w:val="Caption"/>
-                        </w:pPr>
-                        <w:r>
-                          <w:t xml:space="preserve">Figure </w:t>
-                        </w:r>
-                        <w:r>
-                          <w:t>3</w:t>
-                        </w:r>
-                        <w:r>
-                          <w:t>:</w:t>
-                        </w:r>
-                        <w:r>
-                          <w:t xml:space="preserve"> (a) Graph of average Time </w:t>
-                        </w:r>
-                        <w:r>
-                          <w:t>vs.</w:t>
-                        </w:r>
-                        <w:r>
-                          <w:t xml:space="preserve"> Technique clustered on Distortion Style. (b) </w:t>
-                        </w:r>
-                        <w:r>
-                          <w:t>Graph of average Time vs. Technique clustered on Local Density (c) Graph of average Time vs. Distortion clustered on Local Density</w:t>
-                        </w:r>
-                      </w:p>
-                    </w:txbxContent>
-                  </v:textbox>
-                </v:shape>
-                <v:shape id="Picture 309" o:spid="_x0000_s1038" type="#_x0000_t75" style="position:absolute;width:20013;height:16476;visibility:visible;mso-wrap-style:square" o:gfxdata="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">
-                  <v:imagedata r:id="rId21" o:title=""/>
-                  <v:path arrowok="t"/>
-                </v:shape>
-                <v:shape id="Picture 314" o:spid="_x0000_s1039" type="#_x0000_t75" style="position:absolute;left:41493;width:20444;height:16390;visibility:visible;mso-wrap-style:square" o:gfxdata="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">
-                  <v:imagedata r:id="rId22" o:title=""/>
-                  <v:path arrowok="t"/>
-                </v:shape>
-                <v:shape id="Picture 315" o:spid="_x0000_s1040" type="#_x0000_t75" style="position:absolute;left:20962;width:20531;height:16476;visibility:visible;mso-wrap-style:square" o:gfxdata="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">
-                  <v:imagedata r:id="rId23" o:title=""/>
-                  <v:path arrowok="t"/>
-                </v:shape>
-                <w10:wrap type="square"/>
-              </v:group>
-            </w:pict>
-          </mc:Fallback>
-        </mc:AlternateContent>
-      </w:r>
-      <w:r>
-        <w:t>Perceived difficulty of use</w:t>
-      </w:r>
-    </w:p>
-    <w:p>
-      <w:pPr>
-        <w:numPr>
-          <w:ilvl w:val="0"/>
-          <w:numId w:val="40"/>
-        </w:numPr>
-      </w:pPr>
-      <w:r>
-        <w:t>Subject</w:t>
-      </w:r>
-      <w:r>
-        <w:t>ive satisfaction</w:t>
-      </w:r>
-    </w:p>
-    <w:p>
-      <w:pPr>
-        <w:pStyle w:val="Heading2"/>
-      </w:pPr>
-      <w:r>
-        <w:lastRenderedPageBreak/>
-        <w:t>Tasks</w:t>
-      </w:r>
-    </w:p>
-    <w:p>
-      <w:r>
-        <w:t>The system provided users with</w:t>
-      </w:r>
-      <w:r>
-        <w:t xml:space="preserve"> </w:t>
-      </w:r>
-      <w:commentRangeStart w:id="3"/>
-      <w:r>
-        <w:t>four randomly generated search targets</w:t>
-      </w:r>
-      <w:r>
-        <w:t xml:space="preserve"> -</w:t>
-      </w:r>
-      <w:r>
-        <w:t xml:space="preserve"> one at a time</w:t>
-      </w:r>
-      <w:r>
-        <w:t xml:space="preserve"> -</w:t>
-      </w:r>
-      <w:r>
-        <w:t xml:space="preserve"> for each condition</w:t>
+        <w:t>equal (?) variances</w:t>
       </w:r>
       <w:commentRangeEnd w:id="3"/>
       <w:r>
@@ -3075,226 +2816,6 @@
         <w:commentReference w:id="3"/>
       </w:r>
       <w:r>
-        <w:t xml:space="preserve">. The search target would be a name that the users had to find using the appropriate slider. Upon completion the task users would press the spacebar and be given a new </w:t>
-      </w:r>
-      <w:r>
-        <w:t>task</w:t>
-      </w:r>
-      <w:r>
-        <w:t>.</w:t>
-      </w:r>
-      <w:r>
-        <w:t xml:space="preserve"> With each new </w:t>
-      </w:r>
-      <w:r>
-        <w:t>task,</w:t>
-      </w:r>
-      <w:r>
-        <w:t xml:space="preserve"> the slider thumb </w:t>
-      </w:r>
-      <w:r>
-        <w:t>returned to the beginning of the track.</w:t>
-      </w:r>
-    </w:p>
-    <w:p>
-      <w:pPr>
-        <w:pStyle w:val="Heading2"/>
-      </w:pPr>
-      <w:r>
-        <w:t>Procedures</w:t>
-      </w:r>
-    </w:p>
-    <w:p>
-      <w:pPr>
-        <w:autoSpaceDE w:val="0"/>
-        <w:autoSpaceDN w:val="0"/>
-        <w:adjustRightInd w:val="0"/>
-        <w:spacing w:after="0"/>
-      </w:pPr>
-      <w:r>
-        <w:t>We first ran a pilot study</w:t>
-      </w:r>
-      <w:r>
-        <w:t xml:space="preserve"> to </w:t>
-      </w:r>
-      <w:r>
-        <w:t>filter</w:t>
-      </w:r>
-      <w:r>
-        <w:t xml:space="preserve"> poorly designed and inefficient interfaces. Prior to the timed trials the </w:t>
-      </w:r>
-      <w:r>
-        <w:t>participant</w:t>
-      </w:r>
-      <w:r>
-        <w:t xml:space="preserve">s were given </w:t>
-      </w:r>
-      <w:r>
-        <w:t>a set of tasks under each condition</w:t>
-      </w:r>
-      <w:r>
-        <w:t xml:space="preserve"> </w:t>
-      </w:r>
-      <w:r>
-        <w:t>(the or</w:t>
-      </w:r>
-      <w:r>
-        <w:t xml:space="preserve">dering of which was </w:t>
-      </w:r>
-      <w:r>
-        <w:t>determined b</w:t>
-      </w:r>
-      <w:r>
-        <w:t xml:space="preserve">y a balanced Latin square) </w:t>
-      </w:r>
-      <w:r>
-        <w:t>to familiarize them</w:t>
-      </w:r>
-      <w:r>
-        <w:t xml:space="preserve">selves with each interface while reading interface specific instructions and ask questions. During the timed </w:t>
-      </w:r>
-      <w:r>
-        <w:t>trial,</w:t>
-      </w:r>
-      <w:r>
-        <w:t xml:space="preserve"> </w:t>
-      </w:r>
-      <w:r>
-        <w:t xml:space="preserve">the </w:t>
-      </w:r>
-      <w:r>
-        <w:t xml:space="preserve">experimenters disallowed </w:t>
-      </w:r>
-      <w:r>
-        <w:t>participant</w:t>
-      </w:r>
-      <w:r>
-        <w:t xml:space="preserve">s </w:t>
-      </w:r>
-      <w:r>
-        <w:t>from</w:t>
-      </w:r>
-      <w:r>
-        <w:t xml:space="preserve"> ask</w:t>
-      </w:r>
-      <w:r>
-        <w:t>ing</w:t>
-      </w:r>
-      <w:r>
-        <w:t xml:space="preserve"> questions</w:t>
-      </w:r>
-      <w:r>
-        <w:t xml:space="preserve"> and </w:t>
-      </w:r>
-      <w:r>
-        <w:t>required them</w:t>
-      </w:r>
-      <w:r>
-        <w:t xml:space="preserve"> to fill out a NASA TLX form for each </w:t>
-      </w:r>
-      <w:r>
-        <w:t>technique</w:t>
-      </w:r>
-      <w:r>
-        <w:t xml:space="preserve"> and distortion style</w:t>
-      </w:r>
-      <w:r>
-        <w:t xml:space="preserve">. Upon completion of the </w:t>
-      </w:r>
-      <w:r>
-        <w:t>experiment,</w:t>
-      </w:r>
-      <w:r>
-        <w:t xml:space="preserve"> the </w:t>
-      </w:r>
-      <w:r>
-        <w:t>participant</w:t>
-      </w:r>
-      <w:r>
-        <w:t xml:space="preserve">s </w:t>
-      </w:r>
-      <w:r>
-        <w:t>filled out</w:t>
-      </w:r>
-      <w:r>
-        <w:t xml:space="preserve"> forced</w:t>
-      </w:r>
-      <w:r>
-        <w:t xml:space="preserve"> </w:t>
-      </w:r>
-      <w:r>
-        <w:t xml:space="preserve">pairwise comparison sheet on which they indicated their preferred interface for every combination of technique and distortion style. </w:t>
-      </w:r>
-      <w:r>
-        <w:t xml:space="preserve">The experimenters </w:t>
-      </w:r>
-      <w:r>
-        <w:t xml:space="preserve">also asked </w:t>
-      </w:r>
-      <w:r>
-        <w:t xml:space="preserve">participants </w:t>
-      </w:r>
-      <w:r>
-        <w:t>to write</w:t>
-      </w:r>
-      <w:r>
-        <w:t xml:space="preserve"> down</w:t>
-      </w:r>
-      <w:r>
-        <w:t xml:space="preserve"> any comments the</w:t>
-      </w:r>
-      <w:r>
-        <w:t xml:space="preserve">y have regarding the experiment, </w:t>
-      </w:r>
-      <w:r>
-        <w:t>techniques</w:t>
-      </w:r>
-      <w:r>
-        <w:t>,</w:t>
-      </w:r>
-      <w:r>
-        <w:t xml:space="preserve"> and distortion styles.</w:t>
-      </w:r>
-    </w:p>
-    <w:p>
-      <w:pPr>
-        <w:pStyle w:val="Heading1"/>
-      </w:pPr>
-      <w:r>
-        <w:t>Results</w:t>
-      </w:r>
-      <w:r>
-        <w:t xml:space="preserve"> </w:t>
-      </w:r>
-    </w:p>
-    <w:p>
-      <w:r>
-        <w:t xml:space="preserve">We used a </w:t>
-      </w:r>
-      <w:proofErr w:type="spellStart"/>
-      <w:r>
-        <w:t>univariate</w:t>
-      </w:r>
-      <w:proofErr w:type="spellEnd"/>
-      <w:r>
-        <w:t xml:space="preserve"> general linear model for our ANOVA analysis of acquisition time and error rate. </w:t>
-      </w:r>
-      <w:r>
-        <w:t>We performed a</w:t>
-      </w:r>
-      <w:r>
-        <w:t xml:space="preserve"> Bonferroni </w:t>
-      </w:r>
-      <w:r>
-        <w:t>post-hoc pairwise comparison (</w:t>
-      </w:r>
-      <w:r>
-        <w:rPr>
-          <w:color w:val="FF0000"/>
-        </w:rPr>
-        <w:t>equal (?) variances</w:t>
-      </w:r>
-      <w:r>
         <w:t>) on the acquisition time data. We used Friedman’s X</w:t>
       </w:r>
       <w:r>
@@ -3317,13 +2838,8 @@
       <w:r>
         <w:t xml:space="preserve"> </w:t>
       </w:r>
-      <w:proofErr w:type="spellStart"/>
-      <w:r>
-        <w:t>Univariate</w:t>
-      </w:r>
-      <w:proofErr w:type="spellEnd"/>
-      <w:r>
-        <w:t xml:space="preserve"> ANOVA reveals significant main effect of technique (</w:t>
+      <w:r>
+        <w:t>Univariate ANOVA reveals significant main effect of technique (</w:t>
       </w:r>
       <w:r>
         <w:t>F</w:t>
@@ -3418,7 +2934,6 @@
         <w:rPr>
           <w:i/>
         </w:rPr>
-        <w:lastRenderedPageBreak/>
         <w:t>Error R</w:t>
       </w:r>
       <w:r>
@@ -3464,37 +2979,10 @@
         <w:rPr>
           <w:vertAlign w:val="subscript"/>
         </w:rPr>
-        <w:t>(1</w:t>
-      </w:r>
-      <w:r>
-        <w:rPr>
-          <w:vertAlign w:val="subscript"/>
-        </w:rPr>
-        <w:t xml:space="preserve">, </w:t>
-      </w:r>
-      <w:r>
-        <w:rPr>
-          <w:vertAlign w:val="subscript"/>
-        </w:rPr>
-        <w:t>11</w:t>
-      </w:r>
-      <w:r>
-        <w:rPr>
-          <w:vertAlign w:val="subscript"/>
-        </w:rPr>
-        <w:t xml:space="preserve">) </w:t>
-      </w:r>
-      <w:r>
-        <w:t xml:space="preserve">= </w:t>
-      </w:r>
-      <w:r>
-        <w:t>0</w:t>
-      </w:r>
-      <w:r>
-        <w:t xml:space="preserve">.000, </w:t>
-      </w:r>
-      <w:r>
-        <w:t>p = 1</w:t>
+        <w:t xml:space="preserve">(1, 11) </w:t>
+      </w:r>
+      <w:r>
+        <w:t>= 0.000, p = 1</w:t>
       </w:r>
       <w:r>
         <w:t>.</w:t>
@@ -3527,7 +3015,6 @@
           <w:color w:val="FF0000"/>
         </w:rPr>
       </w:pPr>
-      <w:commentRangeStart w:id="4"/>
       <w:r>
         <w:rPr>
           <w:i/>
@@ -3592,7 +3079,11 @@
         <w:t>2</w:t>
       </w:r>
       <w:r>
-        <w:t xml:space="preserve"> (1) = 0.533, p = 0.465, respectively). Significant interaction effects were found for </w:t>
+        <w:t xml:space="preserve"> (1) = 0.533, p = 0.465, respectively). Significant interaction effects were </w:t>
+      </w:r>
+      <w:r>
+        <w:lastRenderedPageBreak/>
+        <w:t xml:space="preserve">found for </w:t>
       </w:r>
       <w:r>
         <w:t>effort (Χ</w:t>
@@ -3636,6 +3127,32 @@
       <w:r>
         <w:t xml:space="preserve">. </w:t>
       </w:r>
+    </w:p>
+    <w:p>
+      <w:pPr>
+        <w:pStyle w:val="Heading1"/>
+      </w:pPr>
+      <w:r>
+        <w:t>D</w:t>
+      </w:r>
+      <w:r>
+        <w:t>iscussion</w:t>
+      </w:r>
+    </w:p>
+    <w:p>
+      <w:r>
+        <w:t xml:space="preserve">Our results show statistically significant differences between the techniques. Specifically, a difference is found between the ActiveList Slider and Alphaslider and the ActiveList Slider and ActiveArea Slider </w:t>
+      </w:r>
+      <w:commentRangeStart w:id="4"/>
+      <w:r>
+        <w:t>(p &lt;</w:t>
+      </w:r>
+      <w:r>
+        <w:t>= 0.001).</w:t>
+      </w:r>
+      <w:r>
+        <w:t xml:space="preserve"> </w:t>
+      </w:r>
       <w:commentRangeEnd w:id="4"/>
       <w:r>
         <w:rPr>
@@ -3643,93 +3160,60 @@
         </w:rPr>
         <w:commentReference w:id="4"/>
       </w:r>
-    </w:p>
-    <w:p>
-      <w:pPr>
-        <w:pStyle w:val="Heading1"/>
-      </w:pPr>
-      <w:r>
-        <w:t>D</w:t>
-      </w:r>
-      <w:r>
-        <w:t>iscussion</w:t>
-      </w:r>
-    </w:p>
-    <w:p>
-      <w:r>
-        <w:t xml:space="preserve">Our results show statistically significant differences between the techniques. Specifically, a difference is found between the ActiveList Slider and Alphaslider and the ActiveList Slider and ActiveArea Slider </w:t>
-      </w:r>
+      <w:r>
+        <w:t>Our results do not show significant differences between distortion styles.</w:t>
+      </w:r>
+    </w:p>
+    <w:p>
+      <w:r>
+        <w:t xml:space="preserve">Overall, </w:t>
+      </w:r>
+      <w:r>
+        <w:t>participant</w:t>
+      </w:r>
+      <w:r>
+        <w:t xml:space="preserve">s preferred our sliders </w:t>
+      </w:r>
+      <w:r>
+        <w:t>to</w:t>
+      </w:r>
+      <w:r>
+        <w:t xml:space="preserve"> the Alphaslider. This is because the Alphaslider requires that users have fine motor skills to query </w:t>
+      </w:r>
+      <w:r>
+        <w:t>one</w:t>
+      </w:r>
+      <w:r>
+        <w:t xml:space="preserve"> item at a time or to click on arrow buttons repeatedly while our interfac</w:t>
+      </w:r>
+      <w:r>
+        <w:t>es let users use the mousewheel</w:t>
+      </w:r>
+      <w:r>
+        <w:t>,</w:t>
+      </w:r>
+      <w:r>
+        <w:t xml:space="preserve"> </w:t>
+      </w:r>
+      <w:r>
+        <w:t>which is highly precise and requires less motor skills without sacrificing speed. Many users commented, “I really like using the mousewheel” and even sometimes instinctively attempted using the mousewheel while querying with the Alphaslider</w:t>
+      </w:r>
+      <w:r>
+        <w:t xml:space="preserve">. </w:t>
+      </w:r>
+      <w:r>
+        <w:t>One user sighed, “Oh good, the one with the list” in relief during the experiment.</w:t>
+      </w:r>
+    </w:p>
+    <w:p>
+      <w:pPr>
+        <w:pStyle w:val="Heading2"/>
+      </w:pPr>
       <w:commentRangeStart w:id="5"/>
       <w:r>
-        <w:t>(p &lt;</w:t>
-      </w:r>
-      <w:r>
-        <w:t>= 0.001).</w:t>
-      </w:r>
-      <w:r>
-        <w:t xml:space="preserve"> </w:t>
+        <w:t>Lessons Learned</w:t>
       </w:r>
       <w:commentRangeEnd w:id="5"/>
-      <w:r>
-        <w:rPr>
-          <w:rStyle w:val="CommentReference"/>
-        </w:rPr>
-        <w:commentReference w:id="5"/>
-      </w:r>
-      <w:r>
-        <w:t>Our results do not show significant differences between distortion styles.</w:t>
-      </w:r>
-    </w:p>
-    <w:p>
-      <w:r>
-        <w:t xml:space="preserve">Overall, </w:t>
-      </w:r>
-      <w:r>
-        <w:t>participant</w:t>
-      </w:r>
-      <w:r>
-        <w:t xml:space="preserve">s preferred our sliders </w:t>
-      </w:r>
-      <w:r>
-        <w:t>to</w:t>
-      </w:r>
-      <w:r>
-        <w:t xml:space="preserve"> the Alphaslider. This is because the Alphaslider requires that users have fine motor skills to query </w:t>
-      </w:r>
-      <w:r>
-        <w:t>one</w:t>
-      </w:r>
-      <w:r>
-        <w:t xml:space="preserve"> item at a time or to click on arrow buttons repeatedly while our interfac</w:t>
-      </w:r>
-      <w:r>
-        <w:t>es let users use the mousewheel</w:t>
-      </w:r>
-      <w:r>
-        <w:t>,</w:t>
-      </w:r>
-      <w:r>
-        <w:t xml:space="preserve"> </w:t>
-      </w:r>
-      <w:r>
-        <w:t>which is highly precise and requires less motor skills without sacrificing speed. Many users commented, “I really like using the mousewheel” and even sometimes instinctively attempted using the mousewheel while querying with the Alphaslider</w:t>
-      </w:r>
-      <w:r>
-        <w:t xml:space="preserve">. </w:t>
-      </w:r>
-      <w:r>
-        <w:t>One user sighed, “Oh good, the one with the list” in relief during the experiment.</w:t>
-      </w:r>
-    </w:p>
-    <w:p>
-      <w:pPr>
-        <w:pStyle w:val="Heading2"/>
-      </w:pPr>
-      <w:commentRangeStart w:id="6"/>
-      <w:r>
-        <w:t>Lessons Learned</w:t>
-      </w:r>
-      <w:commentRangeEnd w:id="6"/>
       <w:r>
         <w:rPr>
           <w:rStyle w:val="CommentReference"/>
@@ -3737,12 +3221,17 @@
           <w:b w:val="0"/>
           <w:kern w:val="0"/>
         </w:rPr>
-        <w:commentReference w:id="6"/>
-      </w:r>
-    </w:p>
-    <w:p>
-      <w:r>
-        <w:t xml:space="preserve">We learned that while users prefer using the input distortion style they performed marginally but insignificantly better with it. We believe that the added complexity of requiring variable input offsets the visual advantage it provides over the display distortion. </w:t>
+        <w:commentReference w:id="5"/>
+      </w:r>
+    </w:p>
+    <w:p>
+      <w:r>
+        <w:t>We learned that while users prefer using the input distortion style they performed marginally but insignificantly better with it. We believe that th</w:t>
+      </w:r>
+      <w:bookmarkStart w:id="6" w:name="_GoBack"/>
+      <w:bookmarkEnd w:id="6"/>
+      <w:r>
+        <w:t xml:space="preserve">e added complexity of requiring variable input offsets the visual advantage it provides over the display distortion. </w:t>
       </w:r>
       <w:r>
         <w:t>We also learned that users heavily prefer using a mousewheel for fine-grained querying to cursor movement. We believe that this is because of the higher motor precision required to move the cursor.</w:t>
@@ -3800,63 +3289,63 @@
         <w:t>granularities</w:t>
       </w:r>
       <w:r>
-        <w:t xml:space="preserve"> provided </w:t>
+        <w:t xml:space="preserve"> provided by our sliders: the main thumb, the secondary </w:t>
+      </w:r>
+      <w:r>
+        <w:t>thumb,</w:t>
+      </w:r>
+      <w:r>
+        <w:t xml:space="preserve"> and the mousewheel. Users tend </w:t>
+      </w:r>
+      <w:r>
+        <w:t xml:space="preserve">not </w:t>
+      </w:r>
+      <w:r>
+        <w:t xml:space="preserve">to use the secondary thumb because </w:t>
+      </w:r>
+      <w:r>
+        <w:t>they perceive it</w:t>
+      </w:r>
+      <w:r>
+        <w:t xml:space="preserve"> as having the same</w:t>
+      </w:r>
+      <w:r>
+        <w:t xml:space="preserve"> or similar</w:t>
+      </w:r>
+      <w:r>
+        <w:t xml:space="preserve"> granularity as the mousewheel, which is true for small to medium density datasets but not for larger datasets. </w:t>
+      </w:r>
+      <w:r>
+        <w:t>A</w:t>
+      </w:r>
+      <w:r>
+        <w:t>t approximately 20 000 items</w:t>
+      </w:r>
+      <w:r>
+        <w:t xml:space="preserve"> the granularity difference between the mousewheel and secondary thumb starts becoming noticeable</w:t>
+      </w:r>
+      <w:r>
+        <w:t xml:space="preserve">. </w:t>
+      </w:r>
+      <w:r>
+        <w:t>We believe that explicit training or a new visual cue can solve this problem.</w:t>
+      </w:r>
+    </w:p>
+    <w:p>
+      <w:pPr>
+        <w:pStyle w:val="Heading2"/>
+      </w:pPr>
+      <w:r>
+        <w:t>Applications</w:t>
+      </w:r>
+    </w:p>
+    <w:p>
+      <w:r>
+        <w:t xml:space="preserve">One major application of our work can be in video editing where editors need to select from tens or hundreds of </w:t>
       </w:r>
       <w:r>
         <w:lastRenderedPageBreak/>
-        <w:t xml:space="preserve">by our sliders: the main thumb, the secondary </w:t>
-      </w:r>
-      <w:r>
-        <w:t>thumb,</w:t>
-      </w:r>
-      <w:r>
-        <w:t xml:space="preserve"> and the mousewheel. Users tend </w:t>
-      </w:r>
-      <w:r>
-        <w:t xml:space="preserve">not </w:t>
-      </w:r>
-      <w:r>
-        <w:t xml:space="preserve">to use the secondary thumb because </w:t>
-      </w:r>
-      <w:r>
-        <w:t>they perceive it</w:t>
-      </w:r>
-      <w:r>
-        <w:t xml:space="preserve"> as having the same</w:t>
-      </w:r>
-      <w:r>
-        <w:t xml:space="preserve"> or similar</w:t>
-      </w:r>
-      <w:r>
-        <w:t xml:space="preserve"> granularity as the mousewheel, which is true for small to medium density datasets but not for larger datasets. </w:t>
-      </w:r>
-      <w:r>
-        <w:t>A</w:t>
-      </w:r>
-      <w:r>
-        <w:t>t approximately 20 000 items</w:t>
-      </w:r>
-      <w:r>
-        <w:t xml:space="preserve"> the granularity difference between the mousewheel and secondary thumb starts becoming noticeable</w:t>
-      </w:r>
-      <w:r>
-        <w:t xml:space="preserve">. </w:t>
-      </w:r>
-      <w:r>
-        <w:t>We believe that explicit training or a new visual cue can solve this problem.</w:t>
-      </w:r>
-    </w:p>
-    <w:p>
-      <w:pPr>
-        <w:pStyle w:val="Heading2"/>
-      </w:pPr>
-      <w:r>
-        <w:t>Applications</w:t>
-      </w:r>
-    </w:p>
-    <w:p>
-      <w:r>
-        <w:t xml:space="preserve">One major application of our work can be in video editing where editors need to select from tens or hundreds of thousands of frames to edit. Our sliders can give editors highly precise frame selection while still adapting to movies of varying length or movies with variable frame rates. </w:t>
+        <w:t xml:space="preserve">thousands of frames to edit. Our sliders can give editors highly precise frame selection while still adapting to movies of varying length or movies with variable frame rates. </w:t>
       </w:r>
       <w:r>
         <w:t xml:space="preserve">Another possible application lies in the world of math with precise visual integration. Our sliders can allow users to set upper and lower bounds for visual integration while also giving users the flexibility to adjust the precision on either end of the integral independently while receiving appropriate visual feedback. </w:t>
@@ -3936,6 +3425,7 @@
         </w:rPr>
       </w:sdtEndPr>
       <w:sdtContent>
+        <w:commentRangeStart w:id="7" w:displacedByCustomXml="prev"/>
         <w:p>
           <w:pPr>
             <w:pStyle w:val="Bibliography"/>
@@ -3950,6 +3440,13 @@
             </w:rPr>
             <w:t>References</w:t>
           </w:r>
+          <w:commentRangeEnd w:id="7"/>
+          <w:r>
+            <w:rPr>
+              <w:rStyle w:val="CommentReference"/>
+            </w:rPr>
+            <w:commentReference w:id="7"/>
+          </w:r>
         </w:p>
         <w:p>
           <w:pPr>
@@ -3959,15 +3456,6 @@
               <w:vanish/>
             </w:rPr>
           </w:pPr>
-          <w:r>
-            <w:fldChar w:fldCharType="begin"/>
-          </w:r>
-          <w:r>
-            <w:instrText xml:space="preserve"> BIBLIOGRAPHY </w:instrText>
-          </w:r>
-          <w:r>
-            <w:fldChar w:fldCharType="separate"/>
-          </w:r>
           <w:r>
             <w:rPr>
               <w:noProof/>
@@ -3989,8 +3477,8 @@
             <w:tblLook w:val="04A0" w:firstRow="1" w:lastRow="0" w:firstColumn="1" w:lastColumn="0" w:noHBand="0" w:noVBand="1"/>
           </w:tblPr>
           <w:tblGrid>
-            <w:gridCol w:w="309"/>
-            <w:gridCol w:w="4605"/>
+            <w:gridCol w:w="175"/>
+            <w:gridCol w:w="4739"/>
           </w:tblGrid>
           <w:tr>
             <w:trPr>
@@ -4004,8 +3492,6 @@
               <w:p>
                 <w:pPr>
                   <w:pStyle w:val="Bibliography"/>
-                  <w:spacing w:after="0"/>
-                  <w:jc w:val="right"/>
                   <w:rPr>
                     <w:rFonts w:eastAsiaTheme="minorEastAsia"/>
                     <w:noProof/>
@@ -4015,7 +3501,7 @@
                   <w:rPr>
                     <w:noProof/>
                   </w:rPr>
-                  <w:t>[1]</w:t>
+                  <w:t>1</w:t>
                 </w:r>
               </w:p>
             </w:tc>
@@ -4027,7 +3513,6 @@
               <w:p>
                 <w:pPr>
                   <w:pStyle w:val="Bibliography"/>
-                  <w:spacing w:after="0"/>
                   <w:rPr>
                     <w:rFonts w:eastAsiaTheme="minorEastAsia"/>
                     <w:noProof/>
@@ -4037,7 +3522,7 @@
                   <w:rPr>
                     <w:noProof/>
                   </w:rPr>
-                  <w:t xml:space="preserve">Shneiderman B., "Dynamic Queries for Visual Information Seeking," </w:t>
+                  <w:t xml:space="preserve">Ahlberg, Christopher and Shneiderman, Ben. The Alphaslider: A Compact and Rapid Selector. In </w:t>
                 </w:r>
                 <w:r>
                   <w:rPr>
@@ -4045,13 +3530,13 @@
                     <w:iCs/>
                     <w:noProof/>
                   </w:rPr>
-                  <w:t>IEEE Software</w:t>
+                  <w:t>Human Factors in Computing Systems</w:t>
                 </w:r>
                 <w:r>
                   <w:rPr>
                     <w:noProof/>
                   </w:rPr>
-                  <w:t>, vol. 11, no. 6, pp. 70-77, November 1994.</w:t>
+                  <w:t xml:space="preserve"> (Boston 1994), 365-371.</w:t>
                 </w:r>
               </w:p>
             </w:tc>
@@ -4068,8 +3553,6 @@
               <w:p>
                 <w:pPr>
                   <w:pStyle w:val="Bibliography"/>
-                  <w:spacing w:after="0"/>
-                  <w:jc w:val="right"/>
                   <w:rPr>
                     <w:rFonts w:eastAsiaTheme="minorEastAsia"/>
                     <w:noProof/>
@@ -4079,7 +3562,7 @@
                   <w:rPr>
                     <w:noProof/>
                   </w:rPr>
-                  <w:t>[2]</w:t>
+                  <w:t>2</w:t>
                 </w:r>
               </w:p>
             </w:tc>
@@ -4091,7 +3574,6 @@
               <w:p>
                 <w:pPr>
                   <w:pStyle w:val="Bibliography"/>
-                  <w:spacing w:after="0"/>
                   <w:rPr>
                     <w:rFonts w:eastAsiaTheme="minorEastAsia"/>
                     <w:noProof/>
@@ -4101,7 +3583,7 @@
                   <w:rPr>
                     <w:noProof/>
                   </w:rPr>
-                  <w:t xml:space="preserve">Christopher Ahlberg and Ben Shneiderman, "The Alphaslider: A Compact and Rapid Selector," in </w:t>
+                  <w:t xml:space="preserve">Ayatsuka, Yuji, Rekimoto, Jun, and Matsuoka, Satoshi. Popup Vernier: a Tool for Sub-pixel-pitch Dragging with Smooth Mode Transition. In </w:t>
                 </w:r>
                 <w:r>
                   <w:rPr>
@@ -4109,13 +3591,13 @@
                     <w:iCs/>
                     <w:noProof/>
                   </w:rPr>
-                  <w:t>Human Factors in Computing Systems</w:t>
+                  <w:t>Proceedings of the ACM Conference on Human Factors in Computing Systems</w:t>
                 </w:r>
                 <w:r>
                   <w:rPr>
                     <w:noProof/>
                   </w:rPr>
-                  <w:t>, Boston, 1994, pp. 365-371.</w:t>
+                  <w:t xml:space="preserve"> ( 1998), 39-48.</w:t>
                 </w:r>
               </w:p>
             </w:tc>
@@ -4132,8 +3614,6 @@
               <w:p>
                 <w:pPr>
                   <w:pStyle w:val="Bibliography"/>
-                  <w:spacing w:after="0"/>
-                  <w:jc w:val="right"/>
                   <w:rPr>
                     <w:rFonts w:eastAsiaTheme="minorEastAsia"/>
                     <w:noProof/>
@@ -4143,7 +3623,7 @@
                   <w:rPr>
                     <w:noProof/>
                   </w:rPr>
-                  <w:t>[3]</w:t>
+                  <w:t>3</w:t>
                 </w:r>
               </w:p>
             </w:tc>
@@ -4155,7 +3635,6 @@
               <w:p>
                 <w:pPr>
                   <w:pStyle w:val="Bibliography"/>
-                  <w:spacing w:after="0"/>
                   <w:rPr>
                     <w:rFonts w:eastAsiaTheme="minorEastAsia"/>
                     <w:noProof/>
@@ -4165,7 +3644,7 @@
                   <w:rPr>
                     <w:noProof/>
                   </w:rPr>
-                  <w:t xml:space="preserve">Yuji Ayatsuka, Jun Rekimoto, and Satoshi Matsuoka, "Popup Vernier: a Tool for Sub-pixel-pitch Dragging with Smooth Mode Transition," in </w:t>
+                  <w:t xml:space="preserve">Masui, Toshiyuki, Kashiwagi, Kouichi, and Borden, George R. IV. Elastic Graphical Interfaces to Precise Data Manipulation. In </w:t>
                 </w:r>
                 <w:r>
                   <w:rPr>
@@ -4173,13 +3652,13 @@
                     <w:iCs/>
                     <w:noProof/>
                   </w:rPr>
-                  <w:t>Proceedings of the ACM Conference on Human Factors in Computing Systems</w:t>
+                  <w:t>CHI Conference Companion on Human Factors in Computing Systems</w:t>
                 </w:r>
                 <w:r>
                   <w:rPr>
                     <w:noProof/>
                   </w:rPr>
-                  <w:t>, 1998, pp. 39-48.</w:t>
+                  <w:t xml:space="preserve"> ( 1995), 143-144.</w:t>
                 </w:r>
               </w:p>
             </w:tc>
@@ -4196,8 +3675,6 @@
               <w:p>
                 <w:pPr>
                   <w:pStyle w:val="Bibliography"/>
-                  <w:spacing w:after="0"/>
-                  <w:jc w:val="right"/>
                   <w:rPr>
                     <w:rFonts w:eastAsiaTheme="minorEastAsia"/>
                     <w:noProof/>
@@ -4207,7 +3684,7 @@
                   <w:rPr>
                     <w:noProof/>
                   </w:rPr>
-                  <w:t>[4]</w:t>
+                  <w:t>4</w:t>
                 </w:r>
               </w:p>
             </w:tc>
@@ -4219,9 +3696,7 @@
               <w:p>
                 <w:pPr>
                   <w:pStyle w:val="Bibliography"/>
-                  <w:spacing w:after="0"/>
                   <w:rPr>
-                    <w:rFonts w:eastAsiaTheme="minorEastAsia"/>
                     <w:noProof/>
                   </w:rPr>
                 </w:pPr>
@@ -4229,7 +3704,7 @@
                   <w:rPr>
                     <w:noProof/>
                   </w:rPr>
-                  <w:t xml:space="preserve">Toshiyuki Masui, Kouichi Kashiwagi, and George R. IV Borden, "Elastic Graphical Interfaces to Precise Data Manipulation," in </w:t>
+                  <w:t xml:space="preserve">Ramos, Gonzalo and Balakrishnan, Ravin. Zliding: Fluid Zooming and Sliding for High Precision Parameter Manipulation. In </w:t>
                 </w:r>
                 <w:r>
                   <w:rPr>
@@ -4237,13 +3712,13 @@
                     <w:iCs/>
                     <w:noProof/>
                   </w:rPr>
-                  <w:t>CHI Conference Companion on Human Factors in Computing Systems</w:t>
+                  <w:t>Proceedings of UIST</w:t>
                 </w:r>
                 <w:r>
                   <w:rPr>
                     <w:noProof/>
                   </w:rPr>
-                  <w:t>, 1995, pp. 143-144.</w:t>
+                  <w:t xml:space="preserve"> ( 2005), 143-152.</w:t>
                 </w:r>
               </w:p>
             </w:tc>
@@ -4260,8 +3735,6 @@
               <w:p>
                 <w:pPr>
                   <w:pStyle w:val="Bibliography"/>
-                  <w:spacing w:after="0"/>
-                  <w:jc w:val="right"/>
                   <w:rPr>
                     <w:rFonts w:eastAsiaTheme="minorEastAsia"/>
                     <w:noProof/>
@@ -4271,8 +3744,7 @@
                   <w:rPr>
                     <w:noProof/>
                   </w:rPr>
-                  <w:lastRenderedPageBreak/>
-                  <w:t>[5]</w:t>
+                  <w:t>5</w:t>
                 </w:r>
               </w:p>
             </w:tc>
@@ -4282,19 +3754,11 @@
                 <w:hideMark/>
               </w:tcPr>
               <w:p>
-                <w:pPr>
-                  <w:pStyle w:val="Bibliography"/>
-                  <w:spacing w:after="0"/>
-                  <w:rPr>
-                    <w:rFonts w:eastAsiaTheme="minorEastAsia"/>
-                    <w:noProof/>
-                  </w:rPr>
-                </w:pPr>
                 <w:r>
                   <w:rPr>
                     <w:noProof/>
                   </w:rPr>
-                  <w:t xml:space="preserve">Gonzalo Ramos and Ravin Balakrishnan, "Zliding: Fluid Zooming and Sliding for High Precision Parameter Manipulation," in </w:t>
+                  <w:t xml:space="preserve">Shneiderman, Ben. Dynamic Queries for Visual Information Seeking. </w:t>
                 </w:r>
                 <w:r>
                   <w:rPr>
@@ -4302,13 +3766,13 @@
                     <w:iCs/>
                     <w:noProof/>
                   </w:rPr>
-                  <w:t>Proceedings of UIST</w:t>
+                  <w:t>IEEE Software</w:t>
                 </w:r>
                 <w:r>
                   <w:rPr>
                     <w:noProof/>
                   </w:rPr>
-                  <w:t>, 2005, pp. 143-152.</w:t>
+                  <w:t>, 11, 6 (November 1994), 70-77.</w:t>
                 </w:r>
               </w:p>
             </w:tc>
@@ -4325,21 +3789,19 @@
               <w:p>
                 <w:pPr>
                   <w:pStyle w:val="Bibliography"/>
-                  <w:spacing w:after="0"/>
-                  <w:jc w:val="right"/>
                   <w:rPr>
                     <w:rFonts w:eastAsiaTheme="minorEastAsia"/>
                     <w:noProof/>
                   </w:rPr>
                 </w:pPr>
-                <w:bookmarkStart w:id="7" w:name="Wil07"/>
+                <w:bookmarkStart w:id="8" w:name="Wil07"/>
                 <w:r>
                   <w:rPr>
                     <w:noProof/>
                   </w:rPr>
-                  <w:t>[6]</w:t>
+                  <w:t>6</w:t>
                 </w:r>
-                <w:bookmarkEnd w:id="7"/>
+                <w:bookmarkEnd w:id="8"/>
               </w:p>
             </w:tc>
             <w:tc>
@@ -4350,7 +3812,6 @@
               <w:p>
                 <w:pPr>
                   <w:pStyle w:val="Bibliography"/>
-                  <w:spacing w:after="0"/>
                   <w:rPr>
                     <w:rFonts w:eastAsiaTheme="minorEastAsia"/>
                     <w:noProof/>
@@ -4360,7 +3821,7 @@
                   <w:rPr>
                     <w:noProof/>
                   </w:rPr>
-                  <w:t xml:space="preserve">Wesley Willett, Jeffrey Heer, and Maneesh Agrawala, "Scented Widgets: Improving Navigation Cues with Embedded Visualizations," </w:t>
+                  <w:t xml:space="preserve">Willett, Wesley, Heer, Jeffrey, and Agrawala, Maneesh. Scented Widgets: Improving Navigation Cues with Embedded Visualizations. </w:t>
                 </w:r>
                 <w:r>
                   <w:rPr>
@@ -4374,7 +3835,7 @@
                   <w:rPr>
                     <w:noProof/>
                   </w:rPr>
-                  <w:t>, vol. 13, no. 6, pp. 1129-1136, November 2007.</w:t>
+                  <w:t>, 13, 6 (November 2007), 1129-1136.</w:t>
                 </w:r>
               </w:p>
             </w:tc>
@@ -4394,19 +3855,10 @@
               <w:noProof/>
               <w:vanish/>
             </w:rPr>
-            <w:lastRenderedPageBreak/>
             <w:t>x</w:t>
           </w:r>
         </w:p>
-        <w:p>
-          <w:r>
-            <w:rPr>
-              <w:b/>
-              <w:bCs/>
-            </w:rPr>
-            <w:fldChar w:fldCharType="end"/>
-          </w:r>
-        </w:p>
+        <w:p/>
       </w:sdtContent>
     </w:sdt>
     <w:p>
@@ -4418,7 +3870,7 @@
           <w:color w:val="FF0000"/>
         </w:rPr>
         <w:sectPr>
-          <w:headerReference w:type="even" r:id="rId24"/>
+          <w:headerReference w:type="even" r:id="rId18"/>
           <w:type w:val="continuous"/>
           <w:pgSz w:w="12240" w:h="15840" w:code="1"/>
           <w:pgMar w:top="1224" w:right="1080" w:bottom="1440" w:left="1080" w:header="720" w:footer="720" w:gutter="0"/>
@@ -4450,6 +3902,7 @@
           <w:b/>
           <w:sz w:val="24"/>
         </w:rPr>
+        <w:lastRenderedPageBreak/>
         <w:t>The columns on the last page should be of approximately equal length.</w:t>
       </w:r>
       <w:r>
@@ -4491,7 +3944,7 @@
 
 <file path=word/comments.xml><?xml version="1.0" encoding="utf-8"?>
 <w:comments xmlns:wpc="http://schemas.microsoft.com/office/word/2010/wordprocessingCanvas" xmlns:mc="http://schemas.openxmlformats.org/markup-compatibility/2006" xmlns:o="urn:schemas-microsoft-com:office:office" xmlns:r="http://schemas.openxmlformats.org/officeDocument/2006/relationships" xmlns:m="http://schemas.openxmlformats.org/officeDocument/2006/math" xmlns:v="urn:schemas-microsoft-com:vml" xmlns:wp14="http://schemas.microsoft.com/office/word/2010/wordprocessingDrawing" xmlns:wp="http://schemas.openxmlformats.org/drawingml/2006/wordprocessingDrawing" xmlns:w10="urn:schemas-microsoft-com:office:word" xmlns:w="http://schemas.openxmlformats.org/wordprocessingml/2006/main" xmlns:w14="http://schemas.microsoft.com/office/word/2010/wordml" xmlns:wpg="http://schemas.microsoft.com/office/word/2010/wordprocessingGroup" xmlns:wpi="http://schemas.microsoft.com/office/word/2010/wordprocessingInk" xmlns:wne="http://schemas.microsoft.com/office/word/2006/wordml" xmlns:wps="http://schemas.microsoft.com/office/word/2010/wordprocessingShape" mc:Ignorable="w14 wp14">
-  <w:comment w:id="1" w:author="paymahn" w:date="2012-09-11T18:30:00Z" w:initials="p">
+  <w:comment w:id="0" w:author="irani" w:date="2012-09-13T09:14:00Z" w:initials="i">
     <w:p>
       <w:pPr>
         <w:pStyle w:val="CommentText"/>
@@ -4503,11 +3956,24 @@
         <w:annotationRef/>
       </w:r>
       <w:r>
-        <w:t xml:space="preserve">Rephrase this paragraph. </w:t>
+        <w:t>Why do we believe density aware is good, need to state this.</w:t>
+      </w:r>
+    </w:p>
+    <w:p>
+      <w:pPr>
+        <w:pStyle w:val="CommentText"/>
+      </w:pPr>
+    </w:p>
+    <w:p>
+      <w:pPr>
+        <w:pStyle w:val="CommentText"/>
+      </w:pPr>
+      <w:r>
+        <w:t>Does the following sentence do an adequate job answering the question?</w:t>
       </w:r>
     </w:p>
   </w:comment>
-  <w:comment w:id="2" w:author="paymahn" w:date="2012-09-11T18:30:00Z" w:initials="p">
+  <w:comment w:id="1" w:author="irani" w:date="2012-09-13T09:19:00Z" w:initials="i">
     <w:p>
       <w:pPr>
         <w:pStyle w:val="CommentText"/>
@@ -4519,11 +3985,24 @@
         <w:annotationRef/>
       </w:r>
       <w:r>
-        <w:t>I had to change a lot of passive voice to active voice. Input on my phrasing would be nice.</w:t>
+        <w:t>Are users distorting their input, or is the system doing this?</w:t>
+      </w:r>
+    </w:p>
+    <w:p>
+      <w:pPr>
+        <w:pStyle w:val="CommentText"/>
+      </w:pPr>
+    </w:p>
+    <w:p>
+      <w:pPr>
+        <w:pStyle w:val="CommentText"/>
+      </w:pPr>
+      <w:r>
+        <w:t xml:space="preserve">The users.  </w:t>
       </w:r>
     </w:p>
   </w:comment>
-  <w:comment w:id="3" w:author="paymahn" w:date="2012-09-11T19:07:00Z" w:initials="p">
+  <w:comment w:id="2" w:author="irani" w:date="2012-09-13T09:18:00Z" w:initials="i">
     <w:p>
       <w:pPr>
         <w:pStyle w:val="CommentText"/>
@@ -4535,11 +4014,24 @@
         <w:annotationRef/>
       </w:r>
       <w:r>
-        <w:t>Should this be rephrased?</w:t>
+        <w:t>Looks like Fig 1, top is the alpha slider. Check to see if this is correct?</w:t>
+      </w:r>
+    </w:p>
+    <w:p>
+      <w:pPr>
+        <w:pStyle w:val="CommentText"/>
+      </w:pPr>
+    </w:p>
+    <w:p>
+      <w:pPr>
+        <w:pStyle w:val="CommentText"/>
+      </w:pPr>
+      <w:r>
+        <w:t>It is.</w:t>
       </w:r>
     </w:p>
   </w:comment>
-  <w:comment w:id="4" w:author="paymahn" w:date="2012-09-11T22:11:00Z" w:initials="P">
+  <w:comment w:id="3" w:author="paymahn" w:date="2012-09-13T11:08:00Z" w:initials="p">
     <w:p>
       <w:pPr>
         <w:pStyle w:val="CommentText"/>
@@ -4551,19 +4043,19 @@
         <w:annotationRef/>
       </w:r>
       <w:r>
-        <w:t>I know that I’m missing the second degree of freedom. I’m currently working from home and I know that another person in the lab (</w:t>
+        <w:t xml:space="preserve">I don’t know what equal and </w:t>
       </w:r>
       <w:proofErr w:type="spellStart"/>
       <w:r>
-        <w:t>khalad</w:t>
+        <w:t>inequal</w:t>
       </w:r>
       <w:proofErr w:type="spellEnd"/>
       <w:r>
-        <w:t>) is currently using SPSS on the remote machine meaning I can’t login into that machine to access the data again. I will fix this tomorrow morning, September 12 2012.</w:t>
+        <w:t xml:space="preserve"> variances means. </w:t>
       </w:r>
     </w:p>
   </w:comment>
-  <w:comment w:id="5" w:author="paymahn" w:date="2012-09-11T22:27:00Z" w:initials="P">
+  <w:comment w:id="4" w:author="paymahn" w:date="2012-09-11T22:27:00Z" w:initials="P">
     <w:p>
       <w:pPr>
         <w:pStyle w:val="CommentText"/>
@@ -4579,7 +4071,7 @@
       </w:r>
     </w:p>
   </w:comment>
-  <w:comment w:id="6" w:author="paymahn" w:date="2012-09-11T22:52:00Z" w:initials="P">
+  <w:comment w:id="5" w:author="paymahn" w:date="2012-09-11T22:52:00Z" w:initials="P">
     <w:p>
       <w:pPr>
         <w:pStyle w:val="CommentText"/>
@@ -4592,6 +4084,22 @@
       </w:r>
       <w:r>
         <w:t xml:space="preserve">Not entirely sure what to put here. </w:t>
+      </w:r>
+    </w:p>
+  </w:comment>
+  <w:comment w:id="7" w:author="irani" w:date="2012-09-12T17:23:00Z" w:initials="i">
+    <w:p>
+      <w:pPr>
+        <w:pStyle w:val="CommentText"/>
+      </w:pPr>
+      <w:r>
+        <w:rPr>
+          <w:rStyle w:val="CommentReference"/>
+        </w:rPr>
+        <w:annotationRef/>
+      </w:r>
+      <w:r>
+        <w:t>These should be sorted alphabetically with last name first.</w:t>
       </w:r>
     </w:p>
   </w:comment>
@@ -5078,7 +4586,7 @@
       <w:lvlText w:val="H%1)"/>
       <w:lvlJc w:val="left"/>
       <w:pPr>
-        <w:ind w:left="720" w:hanging="436"/>
+        <w:ind w:left="436" w:hanging="436"/>
       </w:pPr>
       <w:rPr>
         <w:rFonts w:hint="default"/>
@@ -5090,7 +4598,7 @@
       <w:lvlText w:val="%2."/>
       <w:lvlJc w:val="left"/>
       <w:pPr>
-        <w:ind w:left="1440" w:hanging="360"/>
+        <w:ind w:left="1156" w:hanging="360"/>
       </w:pPr>
     </w:lvl>
     <w:lvl w:ilvl="2" w:tplc="1009001B" w:tentative="1">
@@ -5099,7 +4607,7 @@
       <w:lvlText w:val="%3."/>
       <w:lvlJc w:val="right"/>
       <w:pPr>
-        <w:ind w:left="2160" w:hanging="180"/>
+        <w:ind w:left="1876" w:hanging="180"/>
       </w:pPr>
     </w:lvl>
     <w:lvl w:ilvl="3" w:tplc="1009000F" w:tentative="1">
@@ -5108,7 +4616,7 @@
       <w:lvlText w:val="%4."/>
       <w:lvlJc w:val="left"/>
       <w:pPr>
-        <w:ind w:left="2880" w:hanging="360"/>
+        <w:ind w:left="2596" w:hanging="360"/>
       </w:pPr>
     </w:lvl>
     <w:lvl w:ilvl="4" w:tplc="10090019" w:tentative="1">
@@ -5117,7 +4625,7 @@
       <w:lvlText w:val="%5."/>
       <w:lvlJc w:val="left"/>
       <w:pPr>
-        <w:ind w:left="3600" w:hanging="360"/>
+        <w:ind w:left="3316" w:hanging="360"/>
       </w:pPr>
     </w:lvl>
     <w:lvl w:ilvl="5" w:tplc="1009001B" w:tentative="1">
@@ -5126,7 +4634,7 @@
       <w:lvlText w:val="%6."/>
       <w:lvlJc w:val="right"/>
       <w:pPr>
-        <w:ind w:left="4320" w:hanging="180"/>
+        <w:ind w:left="4036" w:hanging="180"/>
       </w:pPr>
     </w:lvl>
     <w:lvl w:ilvl="6" w:tplc="1009000F" w:tentative="1">
@@ -5135,7 +4643,7 @@
       <w:lvlText w:val="%7."/>
       <w:lvlJc w:val="left"/>
       <w:pPr>
-        <w:ind w:left="5040" w:hanging="360"/>
+        <w:ind w:left="4756" w:hanging="360"/>
       </w:pPr>
     </w:lvl>
     <w:lvl w:ilvl="7" w:tplc="10090019" w:tentative="1">
@@ -5144,7 +4652,7 @@
       <w:lvlText w:val="%8."/>
       <w:lvlJc w:val="left"/>
       <w:pPr>
-        <w:ind w:left="5760" w:hanging="360"/>
+        <w:ind w:left="5476" w:hanging="360"/>
       </w:pPr>
     </w:lvl>
     <w:lvl w:ilvl="8" w:tplc="1009001B" w:tentative="1">
@@ -5153,7 +4661,7 @@
       <w:lvlText w:val="%9."/>
       <w:lvlJc w:val="right"/>
       <w:pPr>
-        <w:ind w:left="6480" w:hanging="180"/>
+        <w:ind w:left="6196" w:hanging="180"/>
       </w:pPr>
     </w:lvl>
   </w:abstractNum>
@@ -6124,7 +5632,7 @@
       <w:lvlText w:val="%1."/>
       <w:lvlJc w:val="left"/>
       <w:pPr>
-        <w:ind w:left="720" w:hanging="360"/>
+        <w:ind w:left="360" w:hanging="360"/>
       </w:pPr>
     </w:lvl>
     <w:lvl w:ilvl="1" w:tplc="10090019" w:tentative="1">
@@ -6133,7 +5641,7 @@
       <w:lvlText w:val="%2."/>
       <w:lvlJc w:val="left"/>
       <w:pPr>
-        <w:ind w:left="1440" w:hanging="360"/>
+        <w:ind w:left="1080" w:hanging="360"/>
       </w:pPr>
     </w:lvl>
     <w:lvl w:ilvl="2" w:tplc="1009001B" w:tentative="1">
@@ -6142,7 +5650,7 @@
       <w:lvlText w:val="%3."/>
       <w:lvlJc w:val="right"/>
       <w:pPr>
-        <w:ind w:left="2160" w:hanging="180"/>
+        <w:ind w:left="1800" w:hanging="180"/>
       </w:pPr>
     </w:lvl>
     <w:lvl w:ilvl="3" w:tplc="1009000F" w:tentative="1">
@@ -6151,7 +5659,7 @@
       <w:lvlText w:val="%4."/>
       <w:lvlJc w:val="left"/>
       <w:pPr>
-        <w:ind w:left="2880" w:hanging="360"/>
+        <w:ind w:left="2520" w:hanging="360"/>
       </w:pPr>
     </w:lvl>
     <w:lvl w:ilvl="4" w:tplc="10090019" w:tentative="1">
@@ -6160,7 +5668,7 @@
       <w:lvlText w:val="%5."/>
       <w:lvlJc w:val="left"/>
       <w:pPr>
-        <w:ind w:left="3600" w:hanging="360"/>
+        <w:ind w:left="3240" w:hanging="360"/>
       </w:pPr>
     </w:lvl>
     <w:lvl w:ilvl="5" w:tplc="1009001B" w:tentative="1">
@@ -6169,7 +5677,7 @@
       <w:lvlText w:val="%6."/>
       <w:lvlJc w:val="right"/>
       <w:pPr>
-        <w:ind w:left="4320" w:hanging="180"/>
+        <w:ind w:left="3960" w:hanging="180"/>
       </w:pPr>
     </w:lvl>
     <w:lvl w:ilvl="6" w:tplc="1009000F" w:tentative="1">
@@ -6178,7 +5686,7 @@
       <w:lvlText w:val="%7."/>
       <w:lvlJc w:val="left"/>
       <w:pPr>
-        <w:ind w:left="5040" w:hanging="360"/>
+        <w:ind w:left="4680" w:hanging="360"/>
       </w:pPr>
     </w:lvl>
     <w:lvl w:ilvl="7" w:tplc="10090019" w:tentative="1">
@@ -6187,7 +5695,7 @@
       <w:lvlText w:val="%8."/>
       <w:lvlJc w:val="left"/>
       <w:pPr>
-        <w:ind w:left="5760" w:hanging="360"/>
+        <w:ind w:left="5400" w:hanging="360"/>
       </w:pPr>
     </w:lvl>
     <w:lvl w:ilvl="8" w:tplc="1009001B" w:tentative="1">
@@ -6196,7 +5704,7 @@
       <w:lvlText w:val="%9."/>
       <w:lvlJc w:val="right"/>
       <w:pPr>
-        <w:ind w:left="6480" w:hanging="180"/>
+        <w:ind w:left="6120" w:hanging="180"/>
       </w:pPr>
     </w:lvl>
   </w:abstractNum>
@@ -8913,7 +8421,7 @@
 </file>
 
 <file path=customXml/item1.xml><?xml version="1.0" encoding="utf-8"?>
-<b:Sources xmlns:b="http://schemas.openxmlformats.org/officeDocument/2006/bibliography" xmlns="http://schemas.openxmlformats.org/officeDocument/2006/bibliography" SelectedStyle="\IEEE_Reference.XSL" StyleName="IEEE - Reference Order">
+<b:Sources xmlns:b="http://schemas.openxmlformats.org/officeDocument/2006/bibliography" xmlns="http://schemas.openxmlformats.org/officeDocument/2006/bibliography" SelectedStyle="\ACMCitSeq.XSL" StyleName="ACM - Citation Sequence">
   <b:Source>
     <b:Tag>Ahl94</b:Tag>
     <b:SourceType>ConferenceProceedings</b:SourceType>
@@ -8968,7 +8476,7 @@
     <b:Month>November</b:Month>
     <b:Volume>13</b:Volume>
     <b:Issue>6</b:Issue>
-    <b:RefOrder>6</b:RefOrder>
+    <b:RefOrder>1</b:RefOrder>
   </b:Source>
   <b:Source>
     <b:Tag>Mas95</b:Tag>
@@ -8997,7 +8505,7 @@
     <b:Pages>143-144</b:Pages>
     <b:Year>1995</b:Year>
     <b:ConferenceName>CHI Conference Companion on Human Factors in Computing Systems</b:ConferenceName>
-    <b:RefOrder>4</b:RefOrder>
+    <b:RefOrder>3</b:RefOrder>
   </b:Source>
   <b:Source>
     <b:Tag>Aya98</b:Tag>
@@ -9025,32 +8533,7 @@
         </b:NameList>
       </b:Author>
     </b:Author>
-    <b:RefOrder>3</b:RefOrder>
-  </b:Source>
-  <b:Source>
-    <b:Tag>BSh96</b:Tag>
-    <b:SourceType>JournalArticle</b:SourceType>
-    <b:Guid>{86BEB0B4-7B54-498E-BC45-2B94026AEF70}</b:Guid>
-    <b:Title>Dynamic Queries for Visual Information Seeking</b:Title>
-    <b:Year>1994</b:Year>
-    <b:ConferenceName>IEEE Software</b:ConferenceName>
-    <b:Author>
-      <b:Author>
-        <b:NameList>
-          <b:Person>
-            <b:Last>B.</b:Last>
-            <b:First>Shneiderman</b:First>
-          </b:Person>
-        </b:NameList>
-      </b:Author>
-    </b:Author>
-    <b:Publisher>IEEE Computer Society</b:Publisher>
-    <b:Pages>70-77</b:Pages>
-    <b:JournalName>IEEE Software</b:JournalName>
-    <b:Month>November</b:Month>
-    <b:Volume>11</b:Volume>
-    <b:Issue>6</b:Issue>
-    <b:RefOrder>1</b:RefOrder>
+    <b:RefOrder>4</b:RefOrder>
   </b:Source>
   <b:Source>
     <b:Tag>Ram05</b:Tag>
@@ -9076,11 +8559,36 @@
     <b:ConferenceName>Proceedings of UIST</b:ConferenceName>
     <b:RefOrder>5</b:RefOrder>
   </b:Source>
+  <b:Source>
+    <b:Tag>BSh96</b:Tag>
+    <b:SourceType>JournalArticle</b:SourceType>
+    <b:Guid>{C618AE0B-949B-4B63-8FA4-B215B7D0BE35}</b:Guid>
+    <b:Title>Dynamic Queries for Visual Information Seeking</b:Title>
+    <b:Year>1994</b:Year>
+    <b:ConferenceName>IEEE Software</b:ConferenceName>
+    <b:Author>
+      <b:Author>
+        <b:NameList>
+          <b:Person>
+            <b:Last>Shneiderman</b:Last>
+            <b:First>Ben</b:First>
+          </b:Person>
+        </b:NameList>
+      </b:Author>
+    </b:Author>
+    <b:Publisher>IEEE Computer Society</b:Publisher>
+    <b:Pages>70-77</b:Pages>
+    <b:JournalName>IEEE Software</b:JournalName>
+    <b:Month>November</b:Month>
+    <b:Volume>11</b:Volume>
+    <b:Issue>6</b:Issue>
+    <b:RefOrder>6</b:RefOrder>
+  </b:Source>
 </b:Sources>
 </file>
 
 <file path=customXml/itemProps1.xml><?xml version="1.0" encoding="utf-8"?>
-<ds:datastoreItem xmlns:ds="http://schemas.openxmlformats.org/officeDocument/2006/customXml" ds:itemID="{3BA084F5-BCC9-4E61-9F6A-D495F7D030C9}">
+<ds:datastoreItem xmlns:ds="http://schemas.openxmlformats.org/officeDocument/2006/customXml" ds:itemID="{F70E809A-5C94-44A9-A1AC-CEAB675FC66F}">
   <ds:schemaRefs>
     <ds:schemaRef ds:uri="http://schemas.openxmlformats.org/officeDocument/2006/bibliography"/>
   </ds:schemaRefs>

</xml_diff>

<commit_message>
Looks like video changes
</commit_message>
<xml_diff>
--- a/CHI Paper.docx
+++ b/CHI Paper.docx
@@ -230,7 +230,6 @@
       <w:r>
         <w:rPr>
           <w:noProof/>
-          <w:lang w:val="en-CA" w:eastAsia="en-CA"/>
         </w:rPr>
         <w:lastRenderedPageBreak/>
         <mc:AlternateContent>
@@ -552,6 +551,9 @@
       <w:r>
         <w:t>Author Keywords</w:t>
       </w:r>
+      <w:r>
+        <w:t xml:space="preserve"> -- </w:t>
+      </w:r>
     </w:p>
     <w:p>
       <w:pPr>
@@ -561,13 +563,10 @@
         <w:t>Dynamic query, information visualization, slider, data selection, Alphasli</w:t>
       </w:r>
       <w:r>
-        <w:t>der, lasso</w:t>
-      </w:r>
-      <w:r>
-        <w:t>, range slider</w:t>
-      </w:r>
-      <w:r>
-        <w:t>, density-aware</w:t>
+        <w:t xml:space="preserve">der, </w:t>
+      </w:r>
+      <w:r>
+        <w:t>density-aware</w:t>
       </w:r>
     </w:p>
     <w:p>
@@ -581,6 +580,11 @@
       </w:r>
     </w:p>
     <w:p>
+      <w:pPr>
+        <w:rPr>
+          <w:shd w:val="clear" w:color="auto" w:fill="FFFFFF"/>
+        </w:rPr>
+      </w:pPr>
       <w:r>
         <w:t xml:space="preserve">H5.2. </w:t>
       </w:r>
@@ -593,102 +597,43 @@
     </w:p>
     <w:p>
       <w:pPr>
-        <w:pStyle w:val="Heading1"/>
-      </w:pPr>
-      <w:r>
-        <w:t>INTRODUCTION</w:t>
+        <w:pStyle w:val="Heading2"/>
+      </w:pPr>
+      <w:r>
+        <w:t>General Terms</w:t>
       </w:r>
     </w:p>
     <w:p>
       <w:r>
-        <w:t xml:space="preserve">Dynamic queries </w:t>
-      </w:r>
-      <w:r>
-        <w:t>are</w:t>
-      </w:r>
-      <w:r>
-        <w:t xml:space="preserve"> a</w:t>
-      </w:r>
-      <w:r>
-        <w:t xml:space="preserve"> </w:t>
-      </w:r>
-      <w:r>
-        <w:t xml:space="preserve">powerful and </w:t>
-      </w:r>
-      <w:r>
-        <w:t>effective interacti</w:t>
-      </w:r>
-      <w:r>
-        <w:t xml:space="preserve">ve </w:t>
-      </w:r>
-      <w:r>
-        <w:t>technique</w:t>
-      </w:r>
-      <w:r>
-        <w:t xml:space="preserve"> for filtering information from large datasets</w:t>
-      </w:r>
-      <w:r>
-        <w:t xml:space="preserve"> [5]</w:t>
-      </w:r>
-      <w:r>
-        <w:t xml:space="preserve">. They facilitate rapid, incremental and reversible actions for identifying trends and outliers in data. Several interface widgets make </w:t>
-      </w:r>
-      <w:r>
-        <w:t>available the advantages of dynamic queries</w:t>
-      </w:r>
-      <w:r>
-        <w:t xml:space="preserve">, such as </w:t>
-      </w:r>
-      <w:r>
-        <w:t>slider</w:t>
-      </w:r>
-      <w:r>
-        <w:t>s</w:t>
-      </w:r>
-      <w:r>
-        <w:t>, checkbox</w:t>
-      </w:r>
-      <w:r>
-        <w:t>es</w:t>
-      </w:r>
-      <w:r>
-        <w:t>,</w:t>
-      </w:r>
-      <w:r>
-        <w:t xml:space="preserve"> and </w:t>
-      </w:r>
-      <w:r>
-        <w:t>button</w:t>
-      </w:r>
-      <w:r>
-        <w:t>s</w:t>
-      </w:r>
-      <w:r>
-        <w:t>.</w:t>
-      </w:r>
-      <w:r>
-        <w:t xml:space="preserve"> </w:t>
+        <w:t>Design, Human Factors, Performance</w:t>
       </w:r>
     </w:p>
     <w:p>
+      <w:pPr>
+        <w:pStyle w:val="Heading1"/>
+      </w:pPr>
+      <w:r>
+        <w:t>INTRODUCTION</w:t>
+      </w:r>
+    </w:p>
+    <w:p>
       <w:r>
         <w:rPr>
           <w:noProof/>
-          <w:lang w:val="en-CA" w:eastAsia="en-CA"/>
         </w:rPr>
         <mc:AlternateContent>
           <mc:Choice Requires="wpg">
             <w:drawing>
-              <wp:anchor distT="0" distB="0" distL="114300" distR="114300" simplePos="0" relativeHeight="251677696" behindDoc="0" locked="0" layoutInCell="1" allowOverlap="1" wp14:anchorId="08A25D5F" wp14:editId="57E4BC48">
+              <wp:anchor distT="0" distB="0" distL="114300" distR="114300" simplePos="0" relativeHeight="251677696" behindDoc="0" locked="0" layoutInCell="1" allowOverlap="1" wp14:anchorId="7E83FFC8" wp14:editId="28F89EC8">
                 <wp:simplePos x="0" y="0"/>
                 <wp:positionH relativeFrom="column">
-                  <wp:posOffset>3202305</wp:posOffset>
+                  <wp:posOffset>3263265</wp:posOffset>
                 </wp:positionH>
                 <wp:positionV relativeFrom="paragraph">
-                  <wp:posOffset>497840</wp:posOffset>
+                  <wp:posOffset>589915</wp:posOffset>
                 </wp:positionV>
-                <wp:extent cx="3139440" cy="3105785"/>
-                <wp:effectExtent l="0" t="0" r="3810" b="0"/>
+                <wp:extent cx="3139440" cy="3027680"/>
+                <wp:effectExtent l="0" t="0" r="3810" b="1270"/>
                 <wp:wrapSquare wrapText="bothSides"/>
                 <wp:docPr id="4" name="Group 3"/>
                 <wp:cNvGraphicFramePr>
@@ -703,9 +648,9 @@
                       <wpg:grpSpPr>
                         <a:xfrm>
                           <a:off x="0" y="0"/>
-                          <a:ext cx="3139440" cy="3105785"/>
+                          <a:ext cx="3139440" cy="3027680"/>
                           <a:chOff x="0" y="0"/>
-                          <a:chExt cx="3140015" cy="3115366"/>
+                          <a:chExt cx="3140015" cy="3037489"/>
                         </a:xfrm>
                       </wpg:grpSpPr>
                       <wpg:grpSp>
@@ -721,47 +666,13 @@
                         </wpg:grpSpPr>
                         <pic:pic xmlns:pic="http://schemas.openxmlformats.org/drawingml/2006/picture">
                           <pic:nvPicPr>
-                            <pic:cNvPr id="8" name="Picture 8"/>
+                            <pic:cNvPr id="6" name="Picture 1"/>
                             <pic:cNvPicPr>
                               <a:picLocks noChangeAspect="1"/>
                             </pic:cNvPicPr>
                           </pic:nvPicPr>
                           <pic:blipFill>
                             <a:blip r:embed="rId9">
-                              <a:extLst>
-                                <a:ext uri="{28A0092B-C50C-407E-A947-70E740481C1C}">
-                                  <a14:useLocalDpi xmlns:a14="http://schemas.microsoft.com/office/drawing/2010/main" val="0"/>
-                                </a:ext>
-                              </a:extLst>
-                            </a:blip>
-                            <a:srcRect/>
-                            <a:stretch>
-                              <a:fillRect/>
-                            </a:stretch>
-                          </pic:blipFill>
-                          <pic:spPr bwMode="auto">
-                            <a:xfrm>
-                              <a:off x="0" y="1259456"/>
-                              <a:ext cx="3071003" cy="802257"/>
-                            </a:xfrm>
-                            <a:prstGeom prst="rect">
-                              <a:avLst/>
-                            </a:prstGeom>
-                            <a:noFill/>
-                            <a:ln>
-                              <a:noFill/>
-                            </a:ln>
-                          </pic:spPr>
-                        </pic:pic>
-                        <pic:pic xmlns:pic="http://schemas.openxmlformats.org/drawingml/2006/picture">
-                          <pic:nvPicPr>
-                            <pic:cNvPr id="6" name="Picture 1"/>
-                            <pic:cNvPicPr>
-                              <a:picLocks noChangeAspect="1"/>
-                            </pic:cNvPicPr>
-                          </pic:nvPicPr>
-                          <pic:blipFill>
-                            <a:blip r:embed="rId10">
                               <a:extLst>
                                 <a:ext uri="{28A0092B-C50C-407E-A947-70E740481C1C}">
                                   <a14:useLocalDpi xmlns:a14="http://schemas.microsoft.com/office/drawing/2010/main" val="0"/>
@@ -790,7 +701,7 @@
                             </pic:cNvPicPr>
                           </pic:nvPicPr>
                           <pic:blipFill>
-                            <a:blip r:embed="rId11">
+                            <a:blip r:embed="rId10">
                               <a:extLst>
                                 <a:ext uri="{28A0092B-C50C-407E-A947-70E740481C1C}">
                                   <a14:useLocalDpi xmlns:a14="http://schemas.microsoft.com/office/drawing/2010/main" val="0"/>
@@ -811,6 +722,40 @@
                             </a:prstGeom>
                           </pic:spPr>
                         </pic:pic>
+                        <pic:pic xmlns:pic="http://schemas.openxmlformats.org/drawingml/2006/picture">
+                          <pic:nvPicPr>
+                            <pic:cNvPr id="8" name="Picture 8"/>
+                            <pic:cNvPicPr>
+                              <a:picLocks noChangeAspect="1"/>
+                            </pic:cNvPicPr>
+                          </pic:nvPicPr>
+                          <pic:blipFill>
+                            <a:blip r:embed="rId11">
+                              <a:extLst>
+                                <a:ext uri="{28A0092B-C50C-407E-A947-70E740481C1C}">
+                                  <a14:useLocalDpi xmlns:a14="http://schemas.microsoft.com/office/drawing/2010/main" val="0"/>
+                                </a:ext>
+                              </a:extLst>
+                            </a:blip>
+                            <a:srcRect/>
+                            <a:stretch>
+                              <a:fillRect/>
+                            </a:stretch>
+                          </pic:blipFill>
+                          <pic:spPr bwMode="auto">
+                            <a:xfrm>
+                              <a:off x="0" y="1259456"/>
+                              <a:ext cx="3071003" cy="802257"/>
+                            </a:xfrm>
+                            <a:prstGeom prst="rect">
+                              <a:avLst/>
+                            </a:prstGeom>
+                            <a:noFill/>
+                            <a:ln>
+                              <a:noFill/>
+                            </a:ln>
+                          </pic:spPr>
+                        </pic:pic>
                       </wpg:grpSp>
                       <wps:wsp>
                         <wps:cNvPr id="304" name="Text Box 2"/>
@@ -819,7 +764,7 @@
                         </wps:cNvSpPr>
                         <wps:spPr bwMode="auto">
                           <a:xfrm>
-                            <a:off x="0" y="2070118"/>
+                            <a:off x="0" y="1992241"/>
                             <a:ext cx="3132393" cy="1045248"/>
                           </a:xfrm>
                           <a:prstGeom prst="rect">
@@ -876,9 +821,6 @@
                                 <w:t>do not need to vary their input</w:t>
                               </w:r>
                               <w:r>
-                                <w:t xml:space="preserve"> input</w:t>
-                              </w:r>
-                              <w:r>
                                 <w:t>. (Middle)</w:t>
                               </w:r>
                               <w:r>
@@ -932,7 +874,7 @@
           </mc:Choice>
           <mc:Fallback>
             <w:pict>
-              <v:group id="Group 3" o:spid="_x0000_s1027" style="position:absolute;left:0;text-align:left;margin-left:252.15pt;margin-top:39.2pt;width:247.2pt;height:244.55pt;z-index:251677696" coordsize="31400,31153" o:gfxdata="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">
+              <v:group id="Group 3" o:spid="_x0000_s1027" style="position:absolute;left:0;text-align:left;margin-left:256.95pt;margin-top:46.45pt;width:247.2pt;height:238.4pt;z-index:251677696" coordsize="31400,30374" o:gfxdata="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">
                 <v:group id="Group 2" o:spid="_x0000_s1028" style="position:absolute;left:690;width:30710;height:20617" coordsize="30710,20617" o:gfxdata="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">
                   <v:shapetype id="_x0000_t75" coordsize="21600,21600" o:spt="75" o:preferrelative="t" path="m@4@5l@4@11@9@11@9@5xe" filled="f" stroked="f">
                     <v:stroke joinstyle="miter"/>
@@ -953,20 +895,24 @@
                     <v:path o:extrusionok="f" gradientshapeok="t" o:connecttype="rect"/>
                     <o:lock v:ext="edit" aspectratio="t"/>
                   </v:shapetype>
-                  <v:shape id="Picture 8" o:spid="_x0000_s1029" type="#_x0000_t75" style="position:absolute;top:12594;width:30710;height:8023;visibility:visible;mso-wrap-style:square" o:gfxdata="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">
+                  <v:shape id="Picture 1" o:spid="_x0000_s1029" type="#_x0000_t75" style="position:absolute;top:6297;width:30710;height:5952;visibility:visible;mso-wrap-style:square" o:gfxdata="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">
                     <v:imagedata r:id="rId12" o:title=""/>
                     <v:path arrowok="t"/>
                   </v:shape>
-                  <v:shape id="Picture 1" o:spid="_x0000_s1030" type="#_x0000_t75" style="position:absolute;top:6297;width:30710;height:5952;visibility:visible;mso-wrap-style:square" o:gfxdata="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">
+                  <v:shape id="Picture 7" o:spid="_x0000_s1030" type="#_x0000_t75" style="position:absolute;width:30623;height:5952;visibility:visible;mso-wrap-style:square" o:gfxdata="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">
                     <v:imagedata r:id="rId13" o:title=""/>
                     <v:path arrowok="t"/>
                   </v:shape>
-                  <v:shape id="Picture 7" o:spid="_x0000_s1031" type="#_x0000_t75" style="position:absolute;width:30623;height:5952;visibility:visible;mso-wrap-style:square" o:gfxdata="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">
+                  <v:shape id="Picture 8" o:spid="_x0000_s1031" type="#_x0000_t75" style="position:absolute;top:12594;width:30710;height:8023;visibility:visible;mso-wrap-style:square" o:gfxdata="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">
                     <v:imagedata r:id="rId14" o:title=""/>
                     <v:path arrowok="t"/>
                   </v:shape>
                 </v:group>
-                <v:shape id="_x0000_s1032" type="#_x0000_t202" style="position:absolute;top:20701;width:31323;height:10452;visibility:visible;mso-wrap-style:square;v-text-anchor:top" o:gfxdata="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" stroked="f">
+                <v:shapetype id="_x0000_t202" coordsize="21600,21600" o:spt="202" path="m,l,21600r21600,l21600,xe">
+                  <v:stroke joinstyle="miter"/>
+                  <v:path gradientshapeok="t" o:connecttype="rect"/>
+                </v:shapetype>
+                <v:shape id="_x0000_s1032" type="#_x0000_t202" style="position:absolute;top:19922;width:31323;height:10452;visibility:visible;mso-wrap-style:square;v-text-anchor:top" o:gfxdata="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" stroked="f">
                   <v:textbox style="mso-fit-shape-to-text:t">
                     <w:txbxContent>
                       <w:p>
@@ -1006,9 +952,6 @@
                         </w:r>
                         <w:r>
                           <w:t>do not need to vary their input</w:t>
-                        </w:r>
-                        <w:r>
-                          <w:t xml:space="preserve"> input</w:t>
                         </w:r>
                         <w:r>
                           <w:t>. (Middle)</w:t>
@@ -1054,622 +997,636 @@
         </mc:AlternateContent>
       </w:r>
       <w:r>
-        <w:t xml:space="preserve">Sliders are common </w:t>
-      </w:r>
-      <w:r>
-        <w:t xml:space="preserve">data </w:t>
-      </w:r>
-      <w:r>
-        <w:t>filtering widgets</w:t>
-      </w:r>
-      <w:r>
-        <w:t xml:space="preserve">. </w:t>
-      </w:r>
-      <w:r>
-        <w:t>H</w:t>
-      </w:r>
-      <w:r>
-        <w:t>owever</w:t>
-      </w:r>
-      <w:r>
-        <w:t xml:space="preserve">, standard sliders do not take advantage </w:t>
-      </w:r>
-      <w:r>
-        <w:t xml:space="preserve">of the underlying data distribution, and </w:t>
-      </w:r>
-      <w:r>
-        <w:t xml:space="preserve">have </w:t>
-      </w:r>
-      <w:r>
-        <w:t xml:space="preserve">limited visual feedback of the data density. </w:t>
-      </w:r>
-      <w:r>
-        <w:t>These problems are</w:t>
-      </w:r>
-      <w:r>
-        <w:t xml:space="preserve"> especially important when the </w:t>
-      </w:r>
-      <w:r>
-        <w:t xml:space="preserve">widget </w:t>
-      </w:r>
-      <w:r>
-        <w:t>map</w:t>
+        <w:t xml:space="preserve">Dynamic queries </w:t>
+      </w:r>
+      <w:r>
+        <w:t>are</w:t>
+      </w:r>
+      <w:r>
+        <w:t xml:space="preserve"> a</w:t>
+      </w:r>
+      <w:r>
+        <w:t xml:space="preserve"> </w:t>
+      </w:r>
+      <w:r>
+        <w:t xml:space="preserve">powerful and </w:t>
+      </w:r>
+      <w:r>
+        <w:t>effective interacti</w:t>
+      </w:r>
+      <w:r>
+        <w:t xml:space="preserve">ve </w:t>
+      </w:r>
+      <w:r>
+        <w:t>technique</w:t>
+      </w:r>
+      <w:r>
+        <w:t xml:space="preserve"> for filtering information from large datasets</w:t>
+      </w:r>
+      <w:r>
+        <w:t xml:space="preserve"> [5]</w:t>
+      </w:r>
+      <w:r>
+        <w:t xml:space="preserve">. They facilitate rapid, incremental and reversible actions for identifying trends and outliers in data. Several interface widgets make </w:t>
+      </w:r>
+      <w:r>
+        <w:t>available the advantages of dynamic queries</w:t>
+      </w:r>
+      <w:r>
+        <w:t xml:space="preserve">, such as </w:t>
+      </w:r>
+      <w:r>
+        <w:t>slider</w:t>
       </w:r>
       <w:r>
         <w:t>s</w:t>
       </w:r>
       <w:r>
-        <w:t xml:space="preserve"> more than one item to a</w:t>
-      </w:r>
-      <w:r>
-        <w:t>ny</w:t>
-      </w:r>
-      <w:r>
-        <w:t xml:space="preserve"> pixel</w:t>
-      </w:r>
-      <w:r>
-        <w:t xml:space="preserve"> along the slider track</w:t>
-      </w:r>
-      <w:r>
-        <w:t xml:space="preserve">, also referred to as subpixel mapping or querying facility. </w:t>
-      </w:r>
-      <w:r>
-        <w:t>Subpixel mapping p</w:t>
-      </w:r>
-      <w:r>
-        <w:t xml:space="preserve">roblems with sliders are evident with the </w:t>
-      </w:r>
-      <w:r>
-        <w:t>Alphaslider</w:t>
+        <w:t>, checkbox</w:t>
+      </w:r>
+      <w:r>
+        <w:t>es</w:t>
+      </w:r>
+      <w:r>
+        <w:t>,</w:t>
+      </w:r>
+      <w:r>
+        <w:t xml:space="preserve"> and </w:t>
+      </w:r>
+      <w:r>
+        <w:t>button</w:t>
+      </w:r>
+      <w:r>
+        <w:t>s</w:t>
+      </w:r>
+      <w:r>
+        <w:t>.</w:t>
       </w:r>
       <w:r>
         <w:t xml:space="preserve"> </w:t>
-      </w:r>
-      <w:r>
-        <w:t>[1]</w:t>
-      </w:r>
-      <w:r>
-        <w:t>, which</w:t>
-      </w:r>
-      <w:r>
-        <w:t xml:space="preserve"> </w:t>
-      </w:r>
-      <w:proofErr w:type="gramStart"/>
-      <w:r>
-        <w:t xml:space="preserve">was </w:t>
-      </w:r>
-      <w:r>
-        <w:t>designed</w:t>
-      </w:r>
-      <w:proofErr w:type="gramEnd"/>
-      <w:r>
-        <w:t xml:space="preserve"> to query large sorted lists of alphanumeric items. </w:t>
       </w:r>
     </w:p>
     <w:p>
       <w:r>
-        <w:t xml:space="preserve">New widgets </w:t>
+        <w:t xml:space="preserve">Sliders are common </w:t>
+      </w:r>
+      <w:r>
+        <w:t xml:space="preserve">data </w:t>
+      </w:r>
+      <w:r>
+        <w:t>filtering widgets</w:t>
+      </w:r>
+      <w:r>
+        <w:t xml:space="preserve">. </w:t>
+      </w:r>
+      <w:r>
+        <w:t>H</w:t>
+      </w:r>
+      <w:r>
+        <w:t>owever</w:t>
+      </w:r>
+      <w:r>
+        <w:t xml:space="preserve">, standard sliders do not take advantage </w:t>
+      </w:r>
+      <w:r>
+        <w:t xml:space="preserve">of the underlying data distribution, and </w:t>
+      </w:r>
+      <w:r>
+        <w:t xml:space="preserve">have </w:t>
+      </w:r>
+      <w:r>
+        <w:t xml:space="preserve">limited visual feedback of the data density. </w:t>
+      </w:r>
+      <w:r>
+        <w:t>These problems are</w:t>
+      </w:r>
+      <w:r>
+        <w:t xml:space="preserve"> especially important when the </w:t>
+      </w:r>
+      <w:r>
+        <w:t xml:space="preserve">widget </w:t>
+      </w:r>
+      <w:r>
+        <w:t>map</w:t>
+      </w:r>
+      <w:r>
+        <w:t>s</w:t>
+      </w:r>
+      <w:r>
+        <w:t xml:space="preserve"> more than one item to a</w:t>
+      </w:r>
+      <w:r>
+        <w:t>ny</w:t>
+      </w:r>
+      <w:r>
+        <w:t xml:space="preserve"> pixel</w:t>
+      </w:r>
+      <w:r>
+        <w:t xml:space="preserve"> along the slider track</w:t>
+      </w:r>
+      <w:r>
+        <w:t>, also re</w:t>
+      </w:r>
+      <w:r>
+        <w:t>ferred to as subpixel mapping</w:t>
+      </w:r>
+      <w:r>
+        <w:t xml:space="preserve">. </w:t>
+      </w:r>
+      <w:r>
+        <w:t>Subpixel mapping p</w:t>
+      </w:r>
+      <w:r>
+        <w:t xml:space="preserve">roblems with sliders are evident with the </w:t>
+      </w:r>
+      <w:r>
+        <w:t>Alphaslider</w:t>
+      </w:r>
+      <w:r>
+        <w:t xml:space="preserve"> </w:t>
+      </w:r>
+      <w:r>
+        <w:t>[1]</w:t>
+      </w:r>
+      <w:r>
+        <w:t>, which</w:t>
+      </w:r>
+      <w:r>
+        <w:t xml:space="preserve"> </w:t>
       </w:r>
       <w:proofErr w:type="gramStart"/>
       <w:r>
-        <w:t>have been proposed</w:t>
+        <w:t xml:space="preserve">was </w:t>
+      </w:r>
+      <w:r>
+        <w:t>designed</w:t>
       </w:r>
       <w:proofErr w:type="gramEnd"/>
       <w:r>
-        <w:t xml:space="preserve"> to improve slider interaction </w:t>
-      </w:r>
-      <w:r>
-        <w:t>[2</w:t>
-      </w:r>
-      <w:r>
-        <w:t xml:space="preserve">, </w:t>
-      </w:r>
-      <w:r>
-        <w:t>3]</w:t>
-      </w:r>
-      <w:r>
-        <w:t>.</w:t>
-      </w:r>
-      <w:r>
-        <w:t xml:space="preserve"> The PVSlider uses a popup vernier to give users sub-pixel-pitch control and sub-pixel visual</w:t>
-      </w:r>
-      <w:r>
-        <w:softHyphen/>
-      </w:r>
-      <w:r>
-        <w:lastRenderedPageBreak/>
-        <w:t>ization. The FineSlider uses an elastic band metaphor to give users more intuitive control over scrolling speed and precision</w:t>
-      </w:r>
-      <w:r>
-        <w:t>,</w:t>
-      </w:r>
-      <w:r>
-        <w:t xml:space="preserve"> where a longer elastic band correlates to faster scrolling and a shorter band correlates to more precise and deliberate item selection. The Zlider, proposed by Ramos et al</w:t>
+        <w:t xml:space="preserve"> to query large sorted lists of alphanumeric items</w:t>
+      </w:r>
+      <w:r>
+        <w:t xml:space="preserve"> (see Figure 1 – top)</w:t>
       </w:r>
       <w:r>
         <w:t xml:space="preserve">. </w:t>
-      </w:r>
-      <w:r>
-        <w:t>[4]</w:t>
-      </w:r>
-      <w:r>
-        <w:t xml:space="preserve">, takes advantage of pressure input in a pressure sensitive environment to fluidly change from </w:t>
-      </w:r>
-      <w:proofErr w:type="gramStart"/>
-      <w:r>
-        <w:t>coarse</w:t>
-      </w:r>
-      <w:proofErr w:type="gramEnd"/>
-      <w:r>
-        <w:t xml:space="preserve"> to fine granularity and shift granularity control from the system to the user. </w:t>
-      </w:r>
-      <w:r>
-        <w:t>None of the above sliders dynamically adapt to the data they contain</w:t>
-      </w:r>
-      <w:r>
-        <w:t>.</w:t>
-      </w:r>
-      <w:r>
-        <w:t xml:space="preserve"> </w:t>
-      </w:r>
-      <w:r>
-        <w:t>H</w:t>
-      </w:r>
-      <w:r>
-        <w:t xml:space="preserve">owever, the mechanics of the popup vernier inspired the creation of the </w:t>
-      </w:r>
-      <w:r>
-        <w:t>one of our sliders</w:t>
-      </w:r>
-      <w:r>
-        <w:t xml:space="preserve">. </w:t>
-      </w:r>
-      <w:r>
-        <w:t xml:space="preserve">We believe that dynamic mechanics improve over static mechanics because they can provide the best possible experience in different situations while static mechanics provide an experience that might excel in some cases and perform poorly in others. </w:t>
-      </w:r>
-      <w:r>
-        <w:t>I</w:t>
-      </w:r>
-      <w:r>
-        <w:t xml:space="preserve">n other words, the </w:t>
-      </w:r>
-      <w:r>
-        <w:t xml:space="preserve">mechanics of </w:t>
-      </w:r>
-      <w:r>
-        <w:t xml:space="preserve">a </w:t>
-      </w:r>
-      <w:r>
-        <w:t xml:space="preserve">slider should </w:t>
-      </w:r>
-      <w:r>
-        <w:t xml:space="preserve">ideally </w:t>
-      </w:r>
-      <w:r>
-        <w:t xml:space="preserve">adjust according to the distribution of the data contained </w:t>
-      </w:r>
-      <w:r>
-        <w:t>in</w:t>
-      </w:r>
-      <w:r>
-        <w:t xml:space="preserve"> the slider.  </w:t>
       </w:r>
     </w:p>
     <w:p>
       <w:r>
-        <w:t xml:space="preserve">We </w:t>
-      </w:r>
-      <w:r>
-        <w:t xml:space="preserve">propose </w:t>
-      </w:r>
-      <w:r>
-        <w:rPr>
-          <w:i/>
-        </w:rPr>
-        <w:t>density-</w:t>
-      </w:r>
-      <w:r>
-        <w:rPr>
-          <w:i/>
-        </w:rPr>
-        <w:t xml:space="preserve">aware </w:t>
-      </w:r>
-      <w:r>
-        <w:rPr>
-          <w:i/>
-        </w:rPr>
-        <w:t>slider</w:t>
-      </w:r>
-      <w:r>
-        <w:rPr>
-          <w:i/>
-        </w:rPr>
-        <w:t>s</w:t>
-      </w:r>
-      <w:r>
-        <w:t xml:space="preserve"> (DAS)</w:t>
+        <w:lastRenderedPageBreak/>
+        <w:t xml:space="preserve">New widgets </w:t>
+      </w:r>
+      <w:proofErr w:type="gramStart"/>
+      <w:r>
+        <w:t>have been proposed</w:t>
+      </w:r>
+      <w:proofErr w:type="gramEnd"/>
+      <w:r>
+        <w:t xml:space="preserve"> to improve slider interaction </w:t>
+      </w:r>
+      <w:r>
+        <w:t>[2</w:t>
+      </w:r>
+      <w:r>
+        <w:t xml:space="preserve">, </w:t>
+      </w:r>
+      <w:r>
+        <w:t>3]</w:t>
+      </w:r>
+      <w:r>
+        <w:t>.</w:t>
+      </w:r>
+      <w:r>
+        <w:t xml:space="preserve"> The </w:t>
+      </w:r>
+      <w:proofErr w:type="spellStart"/>
+      <w:r>
+        <w:t>PVSlider</w:t>
+      </w:r>
+      <w:proofErr w:type="spellEnd"/>
+      <w:r>
+        <w:t xml:space="preserve"> [2]</w:t>
+      </w:r>
+      <w:r>
+        <w:t xml:space="preserve"> uses a popup vernier to give users sub-pixel-pitch control and sub-pixel visual</w:t>
+      </w:r>
+      <w:r>
+        <w:softHyphen/>
+      </w:r>
+      <w:r>
+        <w:t xml:space="preserve">ization. The </w:t>
+      </w:r>
+      <w:proofErr w:type="spellStart"/>
+      <w:r>
+        <w:t>FineSlider</w:t>
+      </w:r>
+      <w:proofErr w:type="spellEnd"/>
+      <w:r>
+        <w:t xml:space="preserve"> [3]</w:t>
+      </w:r>
+      <w:r>
+        <w:t xml:space="preserve"> uses an elastic band metaphor to give users more intuitive control over scrolling speed and precision</w:t>
+      </w:r>
+      <w:r>
+        <w:t>,</w:t>
+      </w:r>
+      <w:r>
+        <w:t xml:space="preserve"> where a longer elastic band correlates to faster scrolling and a shorter band correlates to more precise and deliberate item selection. The Zlider, proposed by Ramos et al</w:t>
+      </w:r>
+      <w:r>
+        <w:t xml:space="preserve">. </w:t>
+      </w:r>
+      <w:r>
+        <w:t>[4]</w:t>
+      </w:r>
+      <w:r>
+        <w:t xml:space="preserve">, takes advantage of pressure input in a pressure sensitive environment to fluidly change from </w:t>
+      </w:r>
+      <w:proofErr w:type="gramStart"/>
+      <w:r>
+        <w:t>coarse</w:t>
+      </w:r>
+      <w:proofErr w:type="gramEnd"/>
+      <w:r>
+        <w:t xml:space="preserve"> to fine granularity and shift granularity control from the system to the user. </w:t>
+      </w:r>
+      <w:r>
+        <w:t>None of the above sliders dynamically adapt to the data they contain</w:t>
+      </w:r>
+      <w:r>
+        <w:t>.</w:t>
       </w:r>
       <w:r>
         <w:t xml:space="preserve"> </w:t>
       </w:r>
       <w:r>
-        <w:t>that</w:t>
-      </w:r>
-      <w:r>
-        <w:t xml:space="preserve"> </w:t>
-      </w:r>
-      <w:r>
-        <w:t xml:space="preserve">keep track </w:t>
-      </w:r>
-      <w:r>
-        <w:t xml:space="preserve">of the underlying data content they query to </w:t>
-      </w:r>
-      <w:r>
-        <w:t xml:space="preserve">simplify data </w:t>
-      </w:r>
-      <w:r>
-        <w:t>filtering</w:t>
-      </w:r>
-      <w:r>
-        <w:t>.</w:t>
-      </w:r>
-      <w:r>
-        <w:t xml:space="preserve"> </w:t>
-      </w:r>
-      <w:r>
-        <w:t xml:space="preserve">The </w:t>
-      </w:r>
-      <w:r>
-        <w:t>slider</w:t>
-      </w:r>
-      <w:r>
-        <w:t xml:space="preserve">s </w:t>
-      </w:r>
-      <w:r>
-        <w:t xml:space="preserve">then </w:t>
-      </w:r>
-      <w:r>
-        <w:t>intelligently redistribute</w:t>
-      </w:r>
-      <w:r>
-        <w:t xml:space="preserve"> the items in densely packed pixels</w:t>
-      </w:r>
-      <w:r>
-        <w:t xml:space="preserve"> over a larger area</w:t>
-      </w:r>
-      <w:r>
-        <w:t>,</w:t>
-      </w:r>
-      <w:r>
-        <w:t xml:space="preserve"> </w:t>
-      </w:r>
-      <w:r>
-        <w:t>providing</w:t>
-      </w:r>
-      <w:r>
-        <w:t xml:space="preserve"> users with a </w:t>
-      </w:r>
-      <w:r>
-        <w:t>visualization</w:t>
-      </w:r>
-      <w:r>
-        <w:t xml:space="preserve"> that gives them a sense of location in the pixel</w:t>
-      </w:r>
-      <w:r>
-        <w:t xml:space="preserve"> (Figure 2). This information </w:t>
-      </w:r>
-      <w:r>
-        <w:t>helps</w:t>
-      </w:r>
-      <w:r>
-        <w:t xml:space="preserve"> the user decide when to change querying granularity. </w:t>
-      </w:r>
-      <w:r>
-        <w:t xml:space="preserve">We also equip our data-aware sliders with </w:t>
-      </w:r>
-      <w:r>
-        <w:t xml:space="preserve">embedded </w:t>
-      </w:r>
-      <w:r>
-        <w:t>visualization</w:t>
-      </w:r>
-      <w:r>
-        <w:t xml:space="preserve">s </w:t>
-      </w:r>
-      <w:r>
-        <w:t xml:space="preserve">of how the data is distributed, similar to scented widgets </w:t>
-      </w:r>
-      <w:r>
-        <w:t>[6]</w:t>
-      </w:r>
-      <w:r>
-        <w:t>.</w:t>
-      </w:r>
-      <w:r>
-        <w:t xml:space="preserve"> </w:t>
-      </w:r>
-      <w:r>
-        <w:t>Users can modify their behavior by leveraging the density and distribution information provided by our new visualization.</w:t>
+        <w:t>H</w:t>
+      </w:r>
+      <w:r>
+        <w:t xml:space="preserve">owever, the mechanics of the popup vernier inspired the creation of the </w:t>
+      </w:r>
+      <w:r>
+        <w:t>one of our sliders</w:t>
+      </w:r>
+      <w:r>
+        <w:t xml:space="preserve">. </w:t>
+      </w:r>
+      <w:r>
+        <w:t xml:space="preserve">We believe that dynamic mechanics improve over static mechanics because they can provide the best possible experience in different situations while static mechanics provide an experience that might excel in some cases and perform poorly in others. </w:t>
+      </w:r>
+      <w:r>
+        <w:t>I</w:t>
+      </w:r>
+      <w:r>
+        <w:t xml:space="preserve">n other words, the </w:t>
+      </w:r>
+      <w:r>
+        <w:t xml:space="preserve">mechanics of </w:t>
+      </w:r>
+      <w:r>
+        <w:t xml:space="preserve">a </w:t>
+      </w:r>
+      <w:r>
+        <w:t xml:space="preserve">slider should </w:t>
+      </w:r>
+      <w:r>
+        <w:t xml:space="preserve">ideally </w:t>
+      </w:r>
+      <w:r>
+        <w:t xml:space="preserve">adjust according to the distribution of the data contained </w:t>
+      </w:r>
+      <w:r>
+        <w:t>in</w:t>
+      </w:r>
+      <w:r>
+        <w:t xml:space="preserve"> the slider.  </w:t>
       </w:r>
     </w:p>
     <w:p>
       <w:r>
+        <w:t xml:space="preserve">We </w:t>
+      </w:r>
+      <w:r>
+        <w:t xml:space="preserve">propose </w:t>
+      </w:r>
+      <w:r>
+        <w:rPr>
+          <w:i/>
+        </w:rPr>
+        <w:t>density-</w:t>
+      </w:r>
+      <w:r>
+        <w:rPr>
+          <w:i/>
+        </w:rPr>
+        <w:t xml:space="preserve">aware </w:t>
+      </w:r>
+      <w:r>
+        <w:rPr>
+          <w:i/>
+        </w:rPr>
+        <w:t>slider</w:t>
+      </w:r>
+      <w:r>
+        <w:rPr>
+          <w:i/>
+        </w:rPr>
+        <w:t>s</w:t>
+      </w:r>
+      <w:r>
+        <w:t xml:space="preserve"> (DAS)</w:t>
+      </w:r>
+      <w:r>
+        <w:t xml:space="preserve"> </w:t>
+      </w:r>
+      <w:r>
+        <w:t>that</w:t>
+      </w:r>
+      <w:r>
+        <w:t xml:space="preserve"> </w:t>
+      </w:r>
+      <w:r>
+        <w:t xml:space="preserve">keep track </w:t>
+      </w:r>
+      <w:r>
+        <w:t xml:space="preserve">of the underlying data content they query to </w:t>
+      </w:r>
+      <w:r>
+        <w:t xml:space="preserve">simplify data </w:t>
+      </w:r>
+      <w:r>
+        <w:t>filtering</w:t>
+      </w:r>
+      <w:r>
+        <w:t>.</w:t>
+      </w:r>
+      <w:r>
+        <w:t xml:space="preserve"> </w:t>
+      </w:r>
+      <w:r>
+        <w:t>Our ActiveArea and ActiveList sliders</w:t>
+      </w:r>
+      <w:r>
+        <w:t xml:space="preserve"> </w:t>
+      </w:r>
+      <w:r>
+        <w:t xml:space="preserve">then </w:t>
+      </w:r>
+      <w:r>
+        <w:t>intelligently redistribute</w:t>
+      </w:r>
+      <w:r>
+        <w:t xml:space="preserve"> the items in densely packed pixels</w:t>
+      </w:r>
+      <w:r>
+        <w:t xml:space="preserve"> over a larger area</w:t>
+      </w:r>
+      <w:r>
+        <w:t>,</w:t>
+      </w:r>
+      <w:r>
+        <w:t xml:space="preserve"> </w:t>
+      </w:r>
+      <w:r>
+        <w:t>providing</w:t>
+      </w:r>
+      <w:r>
+        <w:t xml:space="preserve"> users with a </w:t>
+      </w:r>
+      <w:r>
+        <w:t>visualization</w:t>
+      </w:r>
+      <w:r>
+        <w:t xml:space="preserve"> that </w:t>
+      </w:r>
+      <w:r>
         <w:lastRenderedPageBreak/>
-        <w:t xml:space="preserve">In a comparative </w:t>
-      </w:r>
-      <w:r>
-        <w:t>evaluation,</w:t>
-      </w:r>
-      <w:r>
-        <w:t xml:space="preserve"> we find that </w:t>
-      </w:r>
-      <w:r>
-        <w:t xml:space="preserve">participants can </w:t>
-      </w:r>
-      <w:r>
-        <w:t xml:space="preserve">filter large datasets </w:t>
-      </w:r>
-      <w:r>
-        <w:t xml:space="preserve">15.5% </w:t>
-      </w:r>
-      <w:r>
-        <w:t xml:space="preserve">faster with </w:t>
-      </w:r>
-      <w:r>
-        <w:t xml:space="preserve">DAS than </w:t>
-      </w:r>
-      <w:r>
-        <w:t>the Alphaslider</w:t>
-      </w:r>
-      <w:r>
-        <w:t>. Moreover, user</w:t>
-      </w:r>
-      <w:r>
-        <w:t>s</w:t>
-      </w:r>
-      <w:r>
-        <w:t xml:space="preserve"> preferred our design </w:t>
-      </w:r>
-      <w:r>
-        <w:t>to</w:t>
-      </w:r>
-      <w:r>
-        <w:t xml:space="preserve"> current methods. Our contribution is in demonstrating the value of a new dynamic query slider based on the distribution of its underlying data set.</w:t>
+        <w:t>gives them a sense of location in the pixel</w:t>
+      </w:r>
+      <w:r>
+        <w:t xml:space="preserve"> (Figure 2). This information </w:t>
+      </w:r>
+      <w:r>
+        <w:t>helps</w:t>
+      </w:r>
+      <w:r>
+        <w:t xml:space="preserve"> the user decide when to change querying granularity. </w:t>
+      </w:r>
+      <w:r>
+        <w:t xml:space="preserve">We also equip our data-aware sliders with </w:t>
+      </w:r>
+      <w:r>
+        <w:t xml:space="preserve">a new </w:t>
+      </w:r>
+      <w:r>
+        <w:t xml:space="preserve">embedded </w:t>
+      </w:r>
+      <w:r>
+        <w:t>visualization</w:t>
+      </w:r>
+      <w:r>
+        <w:t xml:space="preserve"> </w:t>
+      </w:r>
+      <w:r>
+        <w:t>indicating</w:t>
+      </w:r>
+      <w:r>
+        <w:t xml:space="preserve"> how the data is distributed, similar to scented widgets </w:t>
+      </w:r>
+      <w:r>
+        <w:t>[6]</w:t>
+      </w:r>
+      <w:r>
+        <w:t>.</w:t>
+      </w:r>
+      <w:r>
+        <w:t xml:space="preserve"> </w:t>
+      </w:r>
+      <w:r>
+        <w:t>Users can modify their behavior by leveraging the density and distribution information provided by our new visualization.</w:t>
       </w:r>
     </w:p>
     <w:p>
-      <w:pPr>
-        <w:pStyle w:val="Heading1"/>
-      </w:pPr>
-      <w:r>
-        <w:t>Designing of multi-item pixel assignment</w:t>
+      <w:r>
+        <w:t xml:space="preserve">In a comparative </w:t>
+      </w:r>
+      <w:r>
+        <w:t>evaluation,</w:t>
+      </w:r>
+      <w:r>
+        <w:t xml:space="preserve"> we find that </w:t>
+      </w:r>
+      <w:r>
+        <w:t xml:space="preserve">participants can </w:t>
+      </w:r>
+      <w:r>
+        <w:t xml:space="preserve">filter large datasets </w:t>
+      </w:r>
+      <w:r>
+        <w:t xml:space="preserve">15.5% </w:t>
+      </w:r>
+      <w:r>
+        <w:t xml:space="preserve">faster with </w:t>
+      </w:r>
+      <w:r>
+        <w:t>the ActiveList Slider</w:t>
+      </w:r>
+      <w:r>
+        <w:t>. Moreover, user</w:t>
+      </w:r>
+      <w:r>
+        <w:t>s</w:t>
+      </w:r>
+      <w:r>
+        <w:t xml:space="preserve"> preferred our design. Our contribution is</w:t>
+      </w:r>
+      <w:r>
+        <w:t xml:space="preserve"> in demonstrating the value of</w:t>
+      </w:r>
+      <w:r>
+        <w:t xml:space="preserve"> new dynamic query slider</w:t>
+      </w:r>
+      <w:r>
+        <w:t>s</w:t>
+      </w:r>
+      <w:r>
+        <w:t xml:space="preserve"> based on the distribution of its underlying data set.</w:t>
       </w:r>
     </w:p>
     <w:p>
-      <w:r>
-        <w:t xml:space="preserve">Mapping multiple items to a single pixel and giving users quick access to each item </w:t>
-      </w:r>
-      <w:r>
-        <w:t xml:space="preserve">can lead to inefficient exploration of large data sets. </w:t>
-      </w:r>
-      <w:r>
-        <w:t xml:space="preserve">The Alphaslider </w:t>
-      </w:r>
-      <w:r>
-        <w:t xml:space="preserve">mitigates the multi-pixel mapping </w:t>
-      </w:r>
-      <w:r>
-        <w:t xml:space="preserve">through coarse or </w:t>
-      </w:r>
-      <w:r>
-        <w:t>fine-grained</w:t>
-      </w:r>
-      <w:r>
-        <w:t xml:space="preserve"> dragging</w:t>
-      </w:r>
-      <w:r>
-        <w:t xml:space="preserve"> of the slider thumb</w:t>
-      </w:r>
-      <w:r>
-        <w:t>. Coarse dragging lets the user skip through the</w:t>
-      </w:r>
-      <w:r>
-        <w:t xml:space="preserve"> list</w:t>
-      </w:r>
-      <w:r>
-        <w:t xml:space="preserve"> </w:t>
-      </w:r>
-      <w:r>
-        <w:t>1</w:t>
-      </w:r>
-      <w:r>
-        <w:t xml:space="preserve">0 items at a time while </w:t>
-      </w:r>
-      <w:r>
-        <w:t>fine-grained</w:t>
-      </w:r>
-      <w:r>
-        <w:t xml:space="preserve"> dragging lets the user move through the list </w:t>
-      </w:r>
-      <w:r>
-        <w:t>one</w:t>
-      </w:r>
-      <w:r>
-        <w:t xml:space="preserve"> item at a time.</w:t>
-      </w:r>
-      <w:r>
-        <w:t xml:space="preserve"> We call this list-based querying.</w:t>
-      </w:r>
-      <w:r>
-        <w:t xml:space="preserve"> This</w:t>
-      </w:r>
-      <w:r>
-        <w:t xml:space="preserve"> can be in</w:t>
-      </w:r>
-      <w:r>
-        <w:softHyphen/>
-      </w:r>
-      <w:r>
-        <w:t>efficient</w:t>
-      </w:r>
-      <w:r>
-        <w:t xml:space="preserve"> in large datasets because of the tremendous amount of cursor movement required to navigate through the list</w:t>
-      </w:r>
-      <w:r>
-        <w:t>. Furthermore, t</w:t>
-      </w:r>
-      <w:r>
-        <w:t xml:space="preserve">he Alphaslider’s querying method gives no visual feedback when the </w:t>
-      </w:r>
-      <w:r>
-        <w:t xml:space="preserve">number of </w:t>
-      </w:r>
-      <w:r>
-        <w:t>items per pixel exceeds th</w:t>
-      </w:r>
-      <w:r>
-        <w:t xml:space="preserve">e </w:t>
-      </w:r>
-      <w:r>
-        <w:t>coarse-grained</w:t>
-      </w:r>
-      <w:r>
-        <w:t xml:space="preserve"> movement value</w:t>
-      </w:r>
-      <w:r>
-        <w:t>,</w:t>
-      </w:r>
-      <w:r>
-        <w:t xml:space="preserve"> making highly dense data even more </w:t>
-      </w:r>
-      <w:r>
-        <w:t>difficult to navigate</w:t>
-      </w:r>
-      <w:r>
-        <w:t>.</w:t>
+      <w:pPr>
+        <w:pStyle w:val="Heading1"/>
+      </w:pPr>
+      <w:r>
+        <w:t>Designing of multi-item pixel assignment</w:t>
       </w:r>
     </w:p>
     <w:p>
       <w:r>
-        <w:t>Subpixel visual feedback is also an issue intricately associated with the Alphaslider.</w:t>
-      </w:r>
-      <w:r>
-        <w:t xml:space="preserve"> This problem was identified by </w:t>
-      </w:r>
-      <w:proofErr w:type="spellStart"/>
-      <w:r>
-        <w:t>Ayatsuka</w:t>
-      </w:r>
-      <w:proofErr w:type="spellEnd"/>
-      <w:r>
-        <w:t xml:space="preserve"> et al</w:t>
+        <w:t xml:space="preserve">Mapping multiple items to a single pixel and giving users quick access to each item </w:t>
+      </w:r>
+      <w:r>
+        <w:t xml:space="preserve">can lead to inefficient exploration of large data sets. </w:t>
+      </w:r>
+      <w:r>
+        <w:t xml:space="preserve">The Alphaslider </w:t>
+      </w:r>
+      <w:r>
+        <w:t>mitigates the multi-</w:t>
+      </w:r>
+      <w:r>
+        <w:t>item</w:t>
+      </w:r>
+      <w:r>
+        <w:t xml:space="preserve"> mapping </w:t>
+      </w:r>
+      <w:r>
+        <w:t xml:space="preserve">through coarse or </w:t>
+      </w:r>
+      <w:r>
+        <w:t>fine-grained</w:t>
+      </w:r>
+      <w:r>
+        <w:t xml:space="preserve"> dragging</w:t>
+      </w:r>
+      <w:r>
+        <w:t xml:space="preserve"> of the slider thumb</w:t>
+      </w:r>
+      <w:r>
+        <w:t>. Coarse dragging lets the user skip through the</w:t>
+      </w:r>
+      <w:r>
+        <w:t xml:space="preserve"> list</w:t>
+      </w:r>
+      <w:r>
+        <w:t xml:space="preserve"> </w:t>
+      </w:r>
+      <w:r>
+        <w:t>1</w:t>
+      </w:r>
+      <w:r>
+        <w:t xml:space="preserve">0 items at a time while </w:t>
+      </w:r>
+      <w:r>
+        <w:t>fine-grained</w:t>
+      </w:r>
+      <w:r>
+        <w:t xml:space="preserve"> dragging lets the user move through the list </w:t>
+      </w:r>
+      <w:r>
+        <w:t>one</w:t>
+      </w:r>
+      <w:r>
+        <w:t xml:space="preserve"> item at a time.</w:t>
+      </w:r>
+      <w:r>
+        <w:t xml:space="preserve"> We call this list-based querying.</w:t>
+      </w:r>
+      <w:r>
+        <w:t xml:space="preserve"> This</w:t>
+      </w:r>
+      <w:r>
+        <w:t xml:space="preserve"> can be in</w:t>
+      </w:r>
+      <w:r>
+        <w:softHyphen/>
+      </w:r>
+      <w:r>
+        <w:t>efficient</w:t>
+      </w:r>
+      <w:r>
+        <w:t xml:space="preserve"> in large datasets because of the tremendous amount of cursor movement required to navigate through the list</w:t>
+      </w:r>
+      <w:r>
+        <w:t>. Furthermore, t</w:t>
+      </w:r>
+      <w:r>
+        <w:t xml:space="preserve">he Alphaslider’s querying method gives no visual feedback when the </w:t>
+      </w:r>
+      <w:r>
+        <w:t xml:space="preserve">number of </w:t>
+      </w:r>
+      <w:r>
+        <w:t>items per pixel exceeds th</w:t>
+      </w:r>
+      <w:r>
+        <w:t xml:space="preserve">e </w:t>
+      </w:r>
+      <w:r>
+        <w:t>coarse-grained</w:t>
+      </w:r>
+      <w:r>
+        <w:t xml:space="preserve"> movement value</w:t>
+      </w:r>
+      <w:r>
+        <w:t>,</w:t>
+      </w:r>
+      <w:r>
+        <w:t xml:space="preserve"> making highly dense data even more </w:t>
+      </w:r>
+      <w:r>
+        <w:t>difficult to navigate</w:t>
       </w:r>
       <w:r>
         <w:t>.</w:t>
-      </w:r>
-      <w:r>
-        <w:t xml:space="preserve"> </w:t>
-      </w:r>
-      <w:r>
-        <w:t>[2]</w:t>
-      </w:r>
-      <w:r>
-        <w:t>,</w:t>
-      </w:r>
-      <w:r>
-        <w:t xml:space="preserve"> </w:t>
-      </w:r>
-      <w:r>
-        <w:t xml:space="preserve">who </w:t>
-      </w:r>
-      <w:r>
-        <w:t>used a popup vernier to provide user</w:t>
-      </w:r>
-      <w:r>
-        <w:t>s</w:t>
-      </w:r>
-      <w:r>
-        <w:t xml:space="preserve"> with </w:t>
-      </w:r>
-      <w:proofErr w:type="gramStart"/>
-      <w:r>
-        <w:t>a subpixel</w:t>
-      </w:r>
-      <w:proofErr w:type="gramEnd"/>
-      <w:r>
-        <w:t xml:space="preserve"> visualization.</w:t>
-      </w:r>
-      <w:r>
-        <w:t xml:space="preserve"> </w:t>
-      </w:r>
-      <w:r>
-        <w:t>However, their</w:t>
-      </w:r>
-      <w:r>
-        <w:t xml:space="preserve"> solution lacks the ability to adapt </w:t>
-      </w:r>
-      <w:r>
-        <w:t xml:space="preserve">dynamically </w:t>
-      </w:r>
-      <w:r>
-        <w:t>to the</w:t>
-      </w:r>
-      <w:r>
-        <w:t xml:space="preserve"> </w:t>
-      </w:r>
-      <w:r>
-        <w:t>contained</w:t>
-      </w:r>
-      <w:r>
-        <w:t xml:space="preserve"> data.</w:t>
-      </w:r>
-      <w:r>
-        <w:t xml:space="preserve"> This requires the application designer to know </w:t>
-      </w:r>
-      <w:r>
-        <w:t xml:space="preserve">the </w:t>
-      </w:r>
-      <w:r>
-        <w:t>exact</w:t>
-      </w:r>
-      <w:r>
-        <w:t xml:space="preserve"> </w:t>
-      </w:r>
-      <w:r>
-        <w:t xml:space="preserve">screen size of the slider as well as </w:t>
-      </w:r>
-      <w:r>
-        <w:t xml:space="preserve">how many items </w:t>
-      </w:r>
-      <w:r>
-        <w:t xml:space="preserve">it will </w:t>
-      </w:r>
-      <w:r>
-        <w:t>contain</w:t>
-      </w:r>
-      <w:r>
-        <w:t xml:space="preserve"> to provide a popup vernier that accurately represents the distribution and density of items.</w:t>
-      </w:r>
-      <w:r>
-        <w:t xml:space="preserve"> </w:t>
       </w:r>
     </w:p>
     <w:p>
       <w:r>
         <w:rPr>
           <w:noProof/>
-          <w:lang w:val="en-CA" w:eastAsia="en-CA"/>
         </w:rPr>
         <mc:AlternateContent>
           <mc:Choice Requires="wpg">
             <w:drawing>
-              <wp:anchor distT="0" distB="0" distL="114300" distR="114300" simplePos="0" relativeHeight="251671552" behindDoc="0" locked="0" layoutInCell="1" allowOverlap="1" wp14:anchorId="49957B3F" wp14:editId="06A60D49">
+              <wp:anchor distT="0" distB="0" distL="114300" distR="114300" simplePos="0" relativeHeight="251671552" behindDoc="0" locked="0" layoutInCell="1" allowOverlap="1" wp14:anchorId="5A92F8D9" wp14:editId="5361935E">
                 <wp:simplePos x="0" y="0"/>
                 <wp:positionH relativeFrom="column">
-                  <wp:posOffset>1432560</wp:posOffset>
+                  <wp:posOffset>1447800</wp:posOffset>
                 </wp:positionH>
                 <wp:positionV relativeFrom="paragraph">
-                  <wp:posOffset>916305</wp:posOffset>
+                  <wp:posOffset>1193165</wp:posOffset>
                 </wp:positionV>
                 <wp:extent cx="1742440" cy="2880995"/>
                 <wp:effectExtent l="0" t="0" r="0" b="0"/>
@@ -1870,7 +1827,7 @@
           </mc:Choice>
           <mc:Fallback>
             <w:pict>
-              <v:group id="Group 302" o:spid="_x0000_s1033" style="position:absolute;left:0;text-align:left;margin-left:112.8pt;margin-top:72.15pt;width:137.2pt;height:226.85pt;z-index:251671552;mso-width-relative:margin;mso-height-relative:margin" coordsize="17435,28837" o:gfxdata="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">
+              <v:group id="Group 302" o:spid="_x0000_s1033" style="position:absolute;left:0;text-align:left;margin-left:114pt;margin-top:93.95pt;width:137.2pt;height:226.85pt;z-index:251671552;mso-width-relative:margin;mso-height-relative:margin" coordsize="17435,28837" o:gfxdata="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">
                 <v:shape id="Text Box 10" o:spid="_x0000_s1034" type="#_x0000_t202" style="position:absolute;top:16735;width:17435;height:12102;visibility:visible;mso-wrap-style:square;v-text-anchor:top" o:gfxdata="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" stroked="f">
                   <v:textbox>
                     <w:txbxContent>
@@ -1971,11 +1928,24 @@
           </mc:Fallback>
         </mc:AlternateContent>
       </w:r>
-      <w:r>
-        <w:t>We propose a multilevel</w:t>
-      </w:r>
-      <w:r>
-        <w:t xml:space="preserve"> approach for addressing the sub-pixel mapping problem</w:t>
+      <w:proofErr w:type="spellStart"/>
+      <w:r>
+        <w:t>Subpixel</w:t>
+      </w:r>
+      <w:proofErr w:type="spellEnd"/>
+      <w:r>
+        <w:t xml:space="preserve"> visual feedback is also an issue intricately associated with the Alphaslider.</w:t>
+      </w:r>
+      <w:r>
+        <w:t xml:space="preserve"> This problem was identified by </w:t>
+      </w:r>
+      <w:proofErr w:type="spellStart"/>
+      <w:r>
+        <w:t>Ayatsuka</w:t>
+      </w:r>
+      <w:proofErr w:type="spellEnd"/>
+      <w:r>
+        <w:t xml:space="preserve"> et al</w:t>
       </w:r>
       <w:r>
         <w:t>.</w:t>
@@ -1984,220 +1954,314 @@
         <w:t xml:space="preserve"> </w:t>
       </w:r>
       <w:r>
-        <w:t>I</w:t>
-      </w:r>
-      <w:r>
-        <w:t>n large datasets</w:t>
-      </w:r>
-      <w:r>
-        <w:t>, p</w:t>
-      </w:r>
-      <w:r>
-        <w:t>ixel-based</w:t>
-      </w:r>
-      <w:r>
-        <w:t xml:space="preserve">, </w:t>
-      </w:r>
-      <w:r>
-        <w:t>coarse-grained</w:t>
+        <w:t>[2]</w:t>
+      </w:r>
+      <w:r>
+        <w:t>,</w:t>
       </w:r>
       <w:r>
         <w:t xml:space="preserve"> </w:t>
       </w:r>
       <w:r>
-        <w:t>querying</w:t>
-      </w:r>
-      <w:r>
-        <w:t xml:space="preserve"> always provides the user with visual feedback</w:t>
-      </w:r>
-      <w:r>
-        <w:t>.</w:t>
+        <w:t xml:space="preserve">who </w:t>
+      </w:r>
+      <w:r>
+        <w:t>used a popup vernier to provide user</w:t>
+      </w:r>
+      <w:r>
+        <w:t>s</w:t>
+      </w:r>
+      <w:r>
+        <w:t xml:space="preserve"> with </w:t>
+      </w:r>
+      <w:proofErr w:type="gramStart"/>
+      <w:r>
+        <w:t>a subpixel</w:t>
+      </w:r>
+      <w:proofErr w:type="gramEnd"/>
+      <w:r>
+        <w:t xml:space="preserve"> visualization.</w:t>
       </w:r>
       <w:r>
         <w:t xml:space="preserve"> </w:t>
       </w:r>
       <w:r>
-        <w:t>A multilevel approach improves sub</w:t>
-      </w:r>
-      <w:r>
-        <w:softHyphen/>
-      </w:r>
-      <w:r>
-        <w:t>pixel querying</w:t>
+        <w:t>However, their</w:t>
+      </w:r>
+      <w:r>
+        <w:t xml:space="preserve"> solution lacks the ability to adapt </w:t>
+      </w:r>
+      <w:r>
+        <w:t xml:space="preserve">dynamically </w:t>
+      </w:r>
+      <w:r>
+        <w:t>to the</w:t>
       </w:r>
       <w:r>
         <w:t xml:space="preserve"> </w:t>
       </w:r>
       <w:r>
-        <w:t>by map</w:t>
-      </w:r>
-      <w:r>
-        <w:softHyphen/>
-      </w:r>
-      <w:r>
-        <w:t>ping the items in a single pixel</w:t>
-      </w:r>
-      <w:r>
-        <w:t xml:space="preserve"> along the width of </w:t>
+        <w:t>contained</w:t>
+      </w:r>
+      <w:r>
+        <w:t xml:space="preserve"> data.</w:t>
+      </w:r>
+      <w:r>
+        <w:t xml:space="preserve"> This requires the application designer to know </w:t>
       </w:r>
       <w:r>
         <w:t xml:space="preserve">the </w:t>
       </w:r>
       <w:r>
-        <w:t>slider</w:t>
-      </w:r>
-      <w:r>
-        <w:t xml:space="preserve"> (items </w:t>
-      </w:r>
-      <w:r>
-        <w:rPr>
-          <w:i/>
-        </w:rPr>
-        <w:t>k</w:t>
-      </w:r>
-      <w:r>
-        <w:t xml:space="preserve"> to </w:t>
-      </w:r>
-      <w:r>
-        <w:rPr>
-          <w:i/>
-        </w:rPr>
-        <w:t>k</w:t>
+        <w:t xml:space="preserve">exact </w:t>
+      </w:r>
+      <w:r>
+        <w:t xml:space="preserve">screen size of the slider as well as </w:t>
+      </w:r>
+      <w:r>
+        <w:t xml:space="preserve">how many items </w:t>
+      </w:r>
+      <w:r>
+        <w:t xml:space="preserve">it will </w:t>
+      </w:r>
+      <w:r>
+        <w:t>contain</w:t>
+      </w:r>
+      <w:r>
+        <w:t xml:space="preserve"> to provide a popup vernier that accurately represents the distribution and density of items.</w:t>
       </w:r>
       <w:r>
         <w:t xml:space="preserve"> </w:t>
-      </w:r>
-      <w:r>
-        <w:t>+</w:t>
-      </w:r>
-      <w:r>
-        <w:t xml:space="preserve"> </w:t>
-      </w:r>
-      <w:r>
-        <w:rPr>
-          <w:i/>
-        </w:rPr>
-        <w:t>m</w:t>
-      </w:r>
-      <w:r>
-        <w:t xml:space="preserve"> in </w:t>
-      </w:r>
-      <w:r>
-        <w:t xml:space="preserve">Figure </w:t>
-      </w:r>
-      <w:r>
-        <w:t>2).</w:t>
-      </w:r>
-      <w:r>
-        <w:t xml:space="preserve"> </w:t>
-      </w:r>
-      <w:r>
-        <w:t xml:space="preserve">Users can individually select items </w:t>
-      </w:r>
-      <w:r>
-        <w:rPr>
-          <w:i/>
-        </w:rPr>
-        <w:t>r</w:t>
-      </w:r>
-      <w:r>
-        <w:t xml:space="preserve"> to </w:t>
-      </w:r>
-      <w:r>
-        <w:rPr>
-          <w:i/>
-        </w:rPr>
-        <w:t>r</w:t>
-      </w:r>
-      <w:r>
-        <w:t xml:space="preserve"> + </w:t>
-      </w:r>
-      <w:r>
-        <w:rPr>
-          <w:i/>
-        </w:rPr>
-        <w:t>p</w:t>
-      </w:r>
-      <w:r>
-        <w:t>.</w:t>
-      </w:r>
-      <w:r>
-        <w:t xml:space="preserve"> </w:t>
-      </w:r>
-      <w:r>
-        <w:t xml:space="preserve">When </w:t>
-      </w:r>
-      <w:r>
-        <w:rPr>
-          <w:i/>
-        </w:rPr>
-        <w:t>p</w:t>
-      </w:r>
-      <w:r>
-        <w:t xml:space="preserve"> &gt; 0</w:t>
-      </w:r>
-      <w:r>
-        <w:t>,</w:t>
-      </w:r>
-      <w:r>
-        <w:t xml:space="preserve"> more than one item </w:t>
-      </w:r>
-      <w:proofErr w:type="gramStart"/>
-      <w:r>
-        <w:t>is mapped</w:t>
-      </w:r>
-      <w:proofErr w:type="gramEnd"/>
-      <w:r>
-        <w:t xml:space="preserve"> to each horizontal pixel of the </w:t>
-      </w:r>
-      <w:r>
-        <w:t>slider thumb</w:t>
-      </w:r>
-      <w:r>
-        <w:t xml:space="preserve">. </w:t>
-      </w:r>
-      <w:r>
-        <w:t xml:space="preserve">We believe a list that enumerates items </w:t>
-      </w:r>
-      <w:r>
-        <w:rPr>
-          <w:i/>
-        </w:rPr>
-        <w:t>r</w:t>
-      </w:r>
-      <w:r>
-        <w:t xml:space="preserve"> to </w:t>
-      </w:r>
-      <w:r>
-        <w:rPr>
-          <w:i/>
-        </w:rPr>
-        <w:t xml:space="preserve">r </w:t>
-      </w:r>
-      <w:r>
-        <w:t xml:space="preserve">+ </w:t>
-      </w:r>
-      <w:r>
-        <w:rPr>
-          <w:i/>
-        </w:rPr>
-        <w:t>p</w:t>
-      </w:r>
-      <w:r>
-        <w:t xml:space="preserve"> for </w:t>
-      </w:r>
-      <w:r>
-        <w:rPr>
-          <w:i/>
-        </w:rPr>
-        <w:t>p &gt; 0</w:t>
-      </w:r>
-      <w:r>
-        <w:t xml:space="preserve"> is highly beneficial for quick access and selection.</w:t>
       </w:r>
     </w:p>
     <w:p>
       <w:r>
+        <w:t>We propose a multilevel</w:t>
+      </w:r>
+      <w:r>
+        <w:t xml:space="preserve"> approach </w:t>
+      </w:r>
+      <w:r>
+        <w:t xml:space="preserve">that addresses </w:t>
+      </w:r>
+      <w:r>
+        <w:t xml:space="preserve">the multi-item mapping problem and provides </w:t>
+      </w:r>
+      <w:proofErr w:type="spellStart"/>
+      <w:r>
+        <w:t>subpixel</w:t>
+      </w:r>
+      <w:proofErr w:type="spellEnd"/>
+      <w:r>
+        <w:t xml:space="preserve"> visual feedback</w:t>
+      </w:r>
+      <w:r>
+        <w:t>.</w:t>
+      </w:r>
+      <w:r>
+        <w:t xml:space="preserve"> </w:t>
+      </w:r>
+      <w:r>
+        <w:t>I</w:t>
+      </w:r>
+      <w:r>
+        <w:t>n large datasets</w:t>
+      </w:r>
+      <w:r>
+        <w:t>, pixel-based, coarse-grained querying always provides the user with visual feedback</w:t>
+      </w:r>
+      <w:r>
+        <w:t>.</w:t>
+      </w:r>
+      <w:r>
+        <w:t xml:space="preserve"> </w:t>
+      </w:r>
+      <w:r>
+        <w:t>A multilevel approach improves sub</w:t>
+      </w:r>
+      <w:r>
+        <w:softHyphen/>
+      </w:r>
+      <w:r>
+        <w:t>pixel querying</w:t>
+      </w:r>
+      <w:r>
+        <w:t xml:space="preserve"> </w:t>
+      </w:r>
+      <w:r>
+        <w:t>by map</w:t>
+      </w:r>
+      <w:r>
+        <w:softHyphen/>
+      </w:r>
+      <w:r>
+        <w:t>ping the items in a single pixel</w:t>
+      </w:r>
+      <w:r>
+        <w:t xml:space="preserve"> along the width of </w:t>
+      </w:r>
+      <w:r>
+        <w:t xml:space="preserve">the </w:t>
+      </w:r>
+      <w:r>
+        <w:t>slider</w:t>
+      </w:r>
+      <w:r>
+        <w:t xml:space="preserve"> (items </w:t>
+      </w:r>
+      <w:r>
+        <w:rPr>
+          <w:i/>
+        </w:rPr>
+        <w:t>k</w:t>
+      </w:r>
+      <w:r>
+        <w:t xml:space="preserve"> to </w:t>
+      </w:r>
+      <w:r>
+        <w:rPr>
+          <w:i/>
+        </w:rPr>
+        <w:t>k</w:t>
+      </w:r>
+      <w:r>
+        <w:t xml:space="preserve"> </w:t>
+      </w:r>
+      <w:r>
+        <w:t>+</w:t>
+      </w:r>
+      <w:r>
+        <w:t xml:space="preserve"> </w:t>
+      </w:r>
+      <w:r>
+        <w:rPr>
+          <w:i/>
+        </w:rPr>
+        <w:t>m</w:t>
+      </w:r>
+      <w:r>
+        <w:t xml:space="preserve"> in </w:t>
+      </w:r>
+      <w:r>
+        <w:t xml:space="preserve">Figure </w:t>
+      </w:r>
+      <w:r>
+        <w:t>2).</w:t>
+      </w:r>
+      <w:r>
+        <w:t xml:space="preserve"> </w:t>
+      </w:r>
+      <w:r>
+        <w:t xml:space="preserve">Users can individually select items </w:t>
+      </w:r>
+      <w:r>
+        <w:rPr>
+          <w:i/>
+        </w:rPr>
+        <w:t>r</w:t>
+      </w:r>
+      <w:r>
+        <w:t xml:space="preserve"> </w:t>
+      </w:r>
+      <w:r>
+        <w:lastRenderedPageBreak/>
+        <w:t xml:space="preserve">to </w:t>
+      </w:r>
+      <w:r>
+        <w:rPr>
+          <w:i/>
+        </w:rPr>
+        <w:t>r</w:t>
+      </w:r>
+      <w:r>
+        <w:t xml:space="preserve"> + </w:t>
+      </w:r>
+      <w:r>
+        <w:rPr>
+          <w:i/>
+        </w:rPr>
+        <w:t>p</w:t>
+      </w:r>
+      <w:r>
+        <w:t>.</w:t>
+      </w:r>
+      <w:r>
+        <w:t xml:space="preserve"> </w:t>
+      </w:r>
+      <w:r>
+        <w:t xml:space="preserve">When </w:t>
+      </w:r>
+      <w:r>
+        <w:rPr>
+          <w:i/>
+        </w:rPr>
+        <w:t>p</w:t>
+      </w:r>
+      <w:r>
+        <w:t xml:space="preserve"> &gt; 0</w:t>
+      </w:r>
+      <w:r>
+        <w:t>,</w:t>
+      </w:r>
+      <w:r>
+        <w:t xml:space="preserve"> more than one item </w:t>
+      </w:r>
+      <w:proofErr w:type="gramStart"/>
+      <w:r>
+        <w:t>is mapped</w:t>
+      </w:r>
+      <w:proofErr w:type="gramEnd"/>
+      <w:r>
+        <w:t xml:space="preserve"> to each horizontal pixel of the </w:t>
+      </w:r>
+      <w:r>
+        <w:t>slider thumb</w:t>
+      </w:r>
+      <w:r>
+        <w:t xml:space="preserve">. </w:t>
+      </w:r>
+      <w:r>
+        <w:t xml:space="preserve">We believe a list that enumerates items </w:t>
+      </w:r>
+      <w:r>
+        <w:rPr>
+          <w:i/>
+        </w:rPr>
+        <w:t>r</w:t>
+      </w:r>
+      <w:r>
+        <w:t xml:space="preserve"> to </w:t>
+      </w:r>
+      <w:r>
+        <w:rPr>
+          <w:i/>
+        </w:rPr>
+        <w:t xml:space="preserve">r </w:t>
+      </w:r>
+      <w:r>
+        <w:t xml:space="preserve">+ </w:t>
+      </w:r>
+      <w:r>
+        <w:rPr>
+          <w:i/>
+        </w:rPr>
+        <w:t>p</w:t>
+      </w:r>
+      <w:r>
+        <w:t xml:space="preserve"> for </w:t>
+      </w:r>
+      <w:r>
+        <w:rPr>
+          <w:i/>
+        </w:rPr>
+        <w:t>p &gt; 0</w:t>
+      </w:r>
+      <w:r>
+        <w:t xml:space="preserve"> is highly beneficial for quick access and selection.</w:t>
+      </w:r>
+    </w:p>
+    <w:p>
+      <w:r>
         <w:t>Our multilevel approach behaves differently dep</w:t>
       </w:r>
       <w:r>
@@ -2228,11 +2292,7 @@
         <w:t>m</w:t>
       </w:r>
       <w:r>
-        <w:t xml:space="preserve"> is not constant). This means that the number of items </w:t>
-      </w:r>
-      <w:r>
-        <w:lastRenderedPageBreak/>
-        <w:t>mapped along the slider varies</w:t>
+        <w:t xml:space="preserve"> is not constant). This means that the number of items mapped along the slider varies</w:t>
       </w:r>
       <w:r>
         <w:t xml:space="preserve">, </w:t>
@@ -2349,10 +2409,7 @@
         <w:t xml:space="preserve">We built the interfaces for the experiment using </w:t>
       </w:r>
       <w:r>
-        <w:t xml:space="preserve">C# in </w:t>
-      </w:r>
-      <w:r>
-        <w:t>Visual Studio</w:t>
+        <w:t>C#</w:t>
       </w:r>
       <w:r>
         <w:t xml:space="preserve">. </w:t>
@@ -2364,7 +2421,13 @@
         <w:t xml:space="preserve"> </w:t>
       </w:r>
       <w:r>
-        <w:t xml:space="preserve">standard 3-button mouse and a </w:t>
+        <w:t>standard 3-button mouse</w:t>
+      </w:r>
+      <w:r>
+        <w:t xml:space="preserve"> with wheel</w:t>
+      </w:r>
+      <w:r>
+        <w:t xml:space="preserve"> and a </w:t>
       </w:r>
       <w:r>
         <w:t>23.5”</w:t>
@@ -2404,6 +2467,9 @@
       </w:r>
       <w:r>
         <w:t xml:space="preserve"> </w:t>
+      </w:r>
+      <w:r>
+        <w:t>The operating system was Windows 7.</w:t>
       </w:r>
     </w:p>
     <w:p>
@@ -2510,7 +2576,10 @@
         <w:t xml:space="preserve">The Alphaslider (Figure </w:t>
       </w:r>
       <w:r>
-        <w:t>1 (top)</w:t>
+        <w:t xml:space="preserve">1 - </w:t>
+      </w:r>
+      <w:r>
+        <w:t>top</w:t>
       </w:r>
       <w:r>
         <w:t>) has four naviga</w:t>
@@ -2550,7 +2619,13 @@
         <w:t xml:space="preserve">lider (Figure </w:t>
       </w:r>
       <w:r>
-        <w:t>1 (middle)</w:t>
+        <w:t xml:space="preserve">1 </w:t>
+      </w:r>
+      <w:r>
+        <w:t xml:space="preserve">- </w:t>
+      </w:r>
+      <w:r>
+        <w:t>middle</w:t>
       </w:r>
       <w:r>
         <w:t>)</w:t>
@@ -2651,7 +2726,11 @@
         <w:t xml:space="preserve"> item at a time.</w:t>
       </w:r>
       <w:r>
-        <w:t xml:space="preserve"> We believe that these functions will perform better than those of the </w:t>
+        <w:t xml:space="preserve"> We believe that these functions will perform better </w:t>
+      </w:r>
+      <w:r>
+        <w:lastRenderedPageBreak/>
+        <w:t xml:space="preserve">than those of the </w:t>
       </w:r>
       <w:proofErr w:type="gramStart"/>
       <w:r>
@@ -2690,7 +2769,13 @@
         <w:t xml:space="preserve">The ActiveList Slider (Figure </w:t>
       </w:r>
       <w:r>
-        <w:t>1 (bottom)</w:t>
+        <w:t xml:space="preserve">1 - </w:t>
+      </w:r>
+      <w:r>
+        <w:t>botto</w:t>
+      </w:r>
+      <w:r>
+        <w:t>m</w:t>
       </w:r>
       <w:r>
         <w:t xml:space="preserve">) </w:t>
@@ -2711,11 +2796,7 @@
         <w:t>determines the contents of the list</w:t>
       </w:r>
       <w:r>
-        <w:t xml:space="preserve">. The items of the list are </w:t>
-      </w:r>
-      <w:r>
-        <w:lastRenderedPageBreak/>
-        <w:t xml:space="preserve">the items </w:t>
+        <w:t xml:space="preserve">. The items of the list are the items </w:t>
       </w:r>
       <w:r>
         <w:rPr>
@@ -2800,7 +2881,10 @@
     </w:p>
     <w:p>
       <w:r>
-        <w:t xml:space="preserve">This distortion (Figure 1 (top)) uses variable spacing between letters to give users information about item distribution. User input </w:t>
+        <w:t xml:space="preserve">This distortion (Figure 1 - </w:t>
+      </w:r>
+      <w:r>
+        <w:t xml:space="preserve">top) uses variable spacing between letters to give users information about item distribution. User input </w:t>
       </w:r>
       <w:proofErr w:type="gramStart"/>
       <w:r>
@@ -2836,7 +2920,16 @@
         <w:t xml:space="preserve">distortion (Figure </w:t>
       </w:r>
       <w:r>
-        <w:t>1 (middle and bottom)</w:t>
+        <w:t xml:space="preserve">1 </w:t>
+      </w:r>
+      <w:r>
+        <w:t xml:space="preserve">- </w:t>
+      </w:r>
+      <w:r>
+        <w:t>middle and botto</w:t>
+      </w:r>
+      <w:r>
+        <w:t>m</w:t>
       </w:r>
       <w:r>
         <w:t xml:space="preserve">) uses </w:t>
@@ -3071,6 +3164,7 @@
           <w:sz w:val="20"/>
           <w:szCs w:val="20"/>
         </w:rPr>
+        <w:lastRenderedPageBreak/>
         <w:t>The ActiveList Slider will be preferred because the technique gives users better, quicker and easier access to the data.</w:t>
       </w:r>
     </w:p>
@@ -3313,7 +3407,6 @@
           <w:sz w:val="20"/>
           <w:szCs w:val="20"/>
         </w:rPr>
-        <w:lastRenderedPageBreak/>
         <w:t>Local Density</w:t>
       </w:r>
       <w:r>
@@ -3370,13 +3463,11 @@
         <w:t>arget acquisition time</w:t>
       </w:r>
       <w:r>
-        <w:t xml:space="preserve"> and error rate. We also collected participants’ preferences.</w:t>
-      </w:r>
-    </w:p>
-    <w:p>
-      <w:pPr>
-        <w:spacing w:after="0"/>
-      </w:pPr>
+        <w:t xml:space="preserve"> and error rate. We also coll</w:t>
+      </w:r>
+      <w:r>
+        <w:t>ected participants’ preferences and perceived effort and frustration with NASA TLX forms.</w:t>
+      </w:r>
     </w:p>
     <w:p>
       <w:pPr>
@@ -3479,16 +3570,7 @@
         <w:spacing w:after="0"/>
       </w:pPr>
       <w:r>
-        <w:t>We first ran a pilot study</w:t>
-      </w:r>
-      <w:r>
-        <w:t xml:space="preserve"> to </w:t>
-      </w:r>
-      <w:r>
-        <w:t>filter</w:t>
-      </w:r>
-      <w:r>
-        <w:t xml:space="preserve"> poorly designed and inefficient interfaces. Prior to the timed trials</w:t>
+        <w:t>Prior to the timed trials</w:t>
       </w:r>
       <w:r>
         <w:t>,</w:t>
@@ -3527,36 +3609,28 @@
         <w:t xml:space="preserve">selves with each interface </w:t>
       </w:r>
       <w:r>
-        <w:t>and ask questions</w:t>
+        <w:t xml:space="preserve">and ask questions </w:t>
+      </w:r>
+      <w:r>
+        <w:t>while reading interface</w:t>
+      </w:r>
+      <w:r>
+        <w:t>-</w:t>
+      </w:r>
+      <w:r>
+        <w:t xml:space="preserve">specific instructions. During the timed </w:t>
+      </w:r>
+      <w:r>
+        <w:t>trial,</w:t>
       </w:r>
       <w:r>
         <w:t xml:space="preserve"> </w:t>
       </w:r>
       <w:r>
-        <w:t>while reading interface</w:t>
-      </w:r>
-      <w:r>
-        <w:t>-</w:t>
-      </w:r>
-      <w:r>
-        <w:t xml:space="preserve">specific instructions. During the timed </w:t>
-      </w:r>
-      <w:r>
-        <w:t>trial,</w:t>
-      </w:r>
-      <w:r>
-        <w:t xml:space="preserve"> </w:t>
-      </w:r>
-      <w:r>
         <w:t xml:space="preserve">the </w:t>
       </w:r>
       <w:r>
-        <w:t>experime</w:t>
-      </w:r>
-      <w:bookmarkStart w:id="0" w:name="_GoBack"/>
-      <w:bookmarkEnd w:id="0"/>
-      <w:r>
-        <w:t xml:space="preserve">nters disallowed </w:t>
+        <w:t xml:space="preserve">experimenters disallowed </w:t>
       </w:r>
       <w:r>
         <w:t>participant</w:t>
@@ -3798,6 +3872,7 @@
         <w:rPr>
           <w:i/>
         </w:rPr>
+        <w:lastRenderedPageBreak/>
         <w:t>Error R</w:t>
       </w:r>
       <w:r>
@@ -3867,7 +3942,13 @@
         <w:t>% accurate with</w:t>
       </w:r>
       <w:r>
-        <w:t xml:space="preserve"> the Alphaslider and 99% accurate with the ActiveArea Slider and the ActiveList Slider. Participants were also 99% with both distortion styles and both densities.</w:t>
+        <w:t xml:space="preserve"> the Alphaslider and 99% accurate with the ActiveArea Slider and the ActiveList Slider. Participants were also 99%</w:t>
+      </w:r>
+      <w:r>
+        <w:t xml:space="preserve"> accurate</w:t>
+      </w:r>
+      <w:r>
+        <w:t xml:space="preserve"> with both distortion styles and both densities.</w:t>
       </w:r>
       <w:r>
         <w:t xml:space="preserve"> </w:t>
@@ -3922,11 +4003,7 @@
         <w:t>(1</w:t>
       </w:r>
       <w:r>
-        <w:t xml:space="preserve">) </w:t>
-      </w:r>
-      <w:r>
-        <w:lastRenderedPageBreak/>
-        <w:t>= 18.286, p &lt; 0.001</w:t>
+        <w:t>) = 18.286, p &lt; 0.001</w:t>
       </w:r>
       <w:r>
         <w:t>, respectively). No significant main effects were found for distortion style for either frustration or effort (Χ</w:t>
@@ -3997,25 +4074,56 @@
         <w:pStyle w:val="Heading1"/>
       </w:pPr>
       <w:r>
+        <w:t>D</w:t>
+      </w:r>
+      <w:r>
+        <w:t>iscussion</w:t>
+      </w:r>
+    </w:p>
+    <w:p>
+      <w:r>
+        <w:t>Our results show statistically significant differences between the techniques. Specifically, a difference is found between the ActiveList Slider and Alphaslider and the ActiveList Slider and ActiveArea Slider (</w:t>
+      </w:r>
+      <w:r>
+        <w:rPr>
+          <w:i/>
+        </w:rPr>
+        <w:t>p</w:t>
+      </w:r>
+      <w:r>
+        <w:t xml:space="preserve"> &lt;</w:t>
+      </w:r>
+      <w:r>
+        <w:t>= 0.001).</w:t>
+      </w:r>
+      <w:r>
+        <w:t xml:space="preserve"> </w:t>
+      </w:r>
+      <w:r>
+        <w:t>Our results do not show significant differences between distortion styles.</w:t>
+      </w:r>
+    </w:p>
+    <w:p>
+      <w:bookmarkStart w:id="0" w:name="_GoBack"/>
+      <w:r>
         <w:rPr>
           <w:noProof/>
-          <w:lang w:val="en-CA" w:eastAsia="en-CA"/>
         </w:rPr>
         <mc:AlternateContent>
           <mc:Choice Requires="wpg">
             <w:drawing>
-              <wp:anchor distT="0" distB="0" distL="114300" distR="114300" simplePos="0" relativeHeight="251679744" behindDoc="0" locked="0" layoutInCell="1" allowOverlap="1" wp14:anchorId="031E5702" wp14:editId="3DFCAC70">
+              <wp:anchor distT="0" distB="0" distL="114300" distR="114300" simplePos="0" relativeHeight="251680768" behindDoc="0" locked="0" layoutInCell="1" allowOverlap="1">
                 <wp:simplePos x="0" y="0"/>
                 <wp:positionH relativeFrom="column">
-                  <wp:posOffset>47625</wp:posOffset>
+                  <wp:posOffset>12940</wp:posOffset>
                 </wp:positionH>
                 <wp:positionV relativeFrom="paragraph">
-                  <wp:posOffset>-2143125</wp:posOffset>
+                  <wp:posOffset>-4639454</wp:posOffset>
                 </wp:positionV>
-                <wp:extent cx="6193155" cy="1981835"/>
-                <wp:effectExtent l="0" t="0" r="0" b="0"/>
+                <wp:extent cx="3071003" cy="2837468"/>
+                <wp:effectExtent l="0" t="0" r="0" b="1270"/>
                 <wp:wrapSquare wrapText="bothSides"/>
-                <wp:docPr id="316" name="Group 316"/>
+                <wp:docPr id="14" name="Group 14"/>
                 <wp:cNvGraphicFramePr/>
                 <a:graphic xmlns:a="http://schemas.openxmlformats.org/drawingml/2006/main">
                   <a:graphicData uri="http://schemas.microsoft.com/office/word/2010/wordprocessingGroup">
@@ -4024,9 +4132,9 @@
                       <wpg:grpSpPr>
                         <a:xfrm>
                           <a:off x="0" y="0"/>
-                          <a:ext cx="6193155" cy="1981835"/>
+                          <a:ext cx="3071003" cy="2837468"/>
                           <a:chOff x="0" y="0"/>
-                          <a:chExt cx="6193766" cy="2191966"/>
+                          <a:chExt cx="3071003" cy="2837468"/>
                         </a:xfrm>
                       </wpg:grpSpPr>
                       <wps:wsp>
@@ -4036,8 +4144,8 @@
                         </wps:cNvSpPr>
                         <wps:spPr bwMode="auto">
                           <a:xfrm>
-                            <a:off x="155275" y="1544128"/>
-                            <a:ext cx="5994355" cy="647838"/>
+                            <a:off x="0" y="2027208"/>
+                            <a:ext cx="3070860" cy="810260"/>
                           </a:xfrm>
                           <a:prstGeom prst="rect">
                             <a:avLst/>
@@ -4059,10 +4167,7 @@
                                 <w:pStyle w:val="Caption"/>
                               </w:pPr>
                               <w:r>
-                                <w:t>Figure 3: (a) Graph of average Time vs. Technique clustered on Distortion Style. (b) Graph of average Time vs. Technique clustered on Local Density (c) Graph of average Time vs. Distortion clustered on Local Density</w:t>
-                              </w:r>
-                              <w:r>
-                                <w:t xml:space="preserve">. </w:t>
+                                <w:t xml:space="preserve">Figure 3: (a) Graph of average Time vs. Technique clustered on Distortion Style. (b) Graph of average Time vs. Technique clustered on Local Density (c) Graph of average Time vs. Distortion clustered on Local Density. </w:t>
                               </w:r>
                               <w:r>
                                 <w:br/>
@@ -4077,13 +4182,13 @@
                       </wps:wsp>
                       <pic:pic xmlns:pic="http://schemas.openxmlformats.org/drawingml/2006/picture">
                         <pic:nvPicPr>
-                          <pic:cNvPr id="309" name="Picture 309"/>
+                          <pic:cNvPr id="12" name="Picture 12"/>
                           <pic:cNvPicPr>
                             <a:picLocks noChangeAspect="1"/>
                           </pic:cNvPicPr>
                         </pic:nvPicPr>
                         <pic:blipFill>
-                          <a:blip r:embed="rId17" cstate="print">
+                          <a:blip r:embed="rId17">
                             <a:extLst>
                               <a:ext uri="{28A0092B-C50C-407E-A947-70E740481C1C}">
                                 <a14:useLocalDpi xmlns:a14="http://schemas.microsoft.com/office/drawing/2010/main" val="0"/>
@@ -4097,65 +4202,7 @@
                         <pic:spPr>
                           <a:xfrm>
                             <a:off x="0" y="0"/>
-                            <a:ext cx="2001328" cy="1647645"/>
-                          </a:xfrm>
-                          <a:prstGeom prst="rect">
-                            <a:avLst/>
-                          </a:prstGeom>
-                        </pic:spPr>
-                      </pic:pic>
-                      <pic:pic xmlns:pic="http://schemas.openxmlformats.org/drawingml/2006/picture">
-                        <pic:nvPicPr>
-                          <pic:cNvPr id="314" name="Picture 314"/>
-                          <pic:cNvPicPr>
-                            <a:picLocks noChangeAspect="1"/>
-                          </pic:cNvPicPr>
-                        </pic:nvPicPr>
-                        <pic:blipFill>
-                          <a:blip r:embed="rId18" cstate="print">
-                            <a:extLst>
-                              <a:ext uri="{28A0092B-C50C-407E-A947-70E740481C1C}">
-                                <a14:useLocalDpi xmlns:a14="http://schemas.microsoft.com/office/drawing/2010/main" val="0"/>
-                              </a:ext>
-                            </a:extLst>
-                          </a:blip>
-                          <a:stretch>
-                            <a:fillRect/>
-                          </a:stretch>
-                        </pic:blipFill>
-                        <pic:spPr>
-                          <a:xfrm>
-                            <a:off x="4149305" y="0"/>
-                            <a:ext cx="2044461" cy="1639019"/>
-                          </a:xfrm>
-                          <a:prstGeom prst="rect">
-                            <a:avLst/>
-                          </a:prstGeom>
-                        </pic:spPr>
-                      </pic:pic>
-                      <pic:pic xmlns:pic="http://schemas.openxmlformats.org/drawingml/2006/picture">
-                        <pic:nvPicPr>
-                          <pic:cNvPr id="315" name="Picture 315"/>
-                          <pic:cNvPicPr>
-                            <a:picLocks noChangeAspect="1"/>
-                          </pic:cNvPicPr>
-                        </pic:nvPicPr>
-                        <pic:blipFill>
-                          <a:blip r:embed="rId19" cstate="print">
-                            <a:extLst>
-                              <a:ext uri="{28A0092B-C50C-407E-A947-70E740481C1C}">
-                                <a14:useLocalDpi xmlns:a14="http://schemas.microsoft.com/office/drawing/2010/main" val="0"/>
-                              </a:ext>
-                            </a:extLst>
-                          </a:blip>
-                          <a:stretch>
-                            <a:fillRect/>
-                          </a:stretch>
-                        </pic:blipFill>
-                        <pic:spPr>
-                          <a:xfrm>
-                            <a:off x="2096218" y="0"/>
-                            <a:ext cx="2053087" cy="1647645"/>
+                            <a:ext cx="3071003" cy="2009955"/>
                           </a:xfrm>
                           <a:prstGeom prst="rect">
                             <a:avLst/>
@@ -4165,16 +4212,13 @@
                     </wpg:wgp>
                   </a:graphicData>
                 </a:graphic>
-                <wp14:sizeRelV relativeFrom="margin">
-                  <wp14:pctHeight>0</wp14:pctHeight>
-                </wp14:sizeRelV>
               </wp:anchor>
             </w:drawing>
           </mc:Choice>
           <mc:Fallback>
             <w:pict>
-              <v:group id="Group 316" o:spid="_x0000_s1036" style="position:absolute;left:0;text-align:left;margin-left:3.75pt;margin-top:-168.75pt;width:487.65pt;height:156.05pt;z-index:251679744;mso-height-relative:margin" coordsize="61937,21919" o:gfxdata="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">
-                <v:shape id="_x0000_s1037" type="#_x0000_t202" style="position:absolute;left:1552;top:15441;width:59944;height:6478;visibility:visible;mso-wrap-style:square;v-text-anchor:top" o:gfxdata="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" stroked="f">
+              <v:group id="Group 14" o:spid="_x0000_s1036" style="position:absolute;left:0;text-align:left;margin-left:1pt;margin-top:-365.3pt;width:241.8pt;height:223.4pt;z-index:251680768" coordsize="30710,28374" o:gfxdata="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">
+                <v:shape id="_x0000_s1037" type="#_x0000_t202" style="position:absolute;top:20272;width:30708;height:8102;visibility:visible;mso-wrap-style:square;v-text-anchor:top" o:gfxdata="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" stroked="f">
                   <v:textbox>
                     <w:txbxContent>
                       <w:p>
@@ -4182,10 +4226,7 @@
                           <w:pStyle w:val="Caption"/>
                         </w:pPr>
                         <w:r>
-                          <w:t>Figure 3: (a) Graph of average Time vs. Technique clustered on Distortion Style. (b) Graph of average Time vs. Technique clustered on Local Density (c) Graph of average Time vs. Distortion clustered on Local Density</w:t>
-                        </w:r>
-                        <w:r>
-                          <w:t xml:space="preserve">. </w:t>
+                          <w:t xml:space="preserve">Figure 3: (a) Graph of average Time vs. Technique clustered on Distortion Style. (b) Graph of average Time vs. Technique clustered on Local Density (c) Graph of average Time vs. Distortion clustered on Local Density. </w:t>
                         </w:r>
                         <w:r>
                           <w:br/>
@@ -4195,16 +4236,8 @@
                     </w:txbxContent>
                   </v:textbox>
                 </v:shape>
-                <v:shape id="Picture 309" o:spid="_x0000_s1038" type="#_x0000_t75" style="position:absolute;width:20013;height:16476;visibility:visible;mso-wrap-style:square" o:gfxdata="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">
-                  <v:imagedata r:id="rId20" o:title=""/>
-                  <v:path arrowok="t"/>
-                </v:shape>
-                <v:shape id="Picture 314" o:spid="_x0000_s1039" type="#_x0000_t75" style="position:absolute;left:41493;width:20444;height:16390;visibility:visible;mso-wrap-style:square" o:gfxdata="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">
-                  <v:imagedata r:id="rId21" o:title=""/>
-                  <v:path arrowok="t"/>
-                </v:shape>
-                <v:shape id="Picture 315" o:spid="_x0000_s1040" type="#_x0000_t75" style="position:absolute;left:20962;width:20531;height:16476;visibility:visible;mso-wrap-style:square" o:gfxdata="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">
-                  <v:imagedata r:id="rId22" o:title=""/>
+                <v:shape id="Picture 12" o:spid="_x0000_s1038" type="#_x0000_t75" style="position:absolute;width:30710;height:20099;visibility:visible;mso-wrap-style:square" o:gfxdata="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">
+                  <v:imagedata r:id="rId18" o:title=""/>
                   <v:path arrowok="t"/>
                 </v:shape>
                 <w10:wrap type="square"/>
@@ -4213,99 +4246,76 @@
           </mc:Fallback>
         </mc:AlternateContent>
       </w:r>
-      <w:r>
-        <w:t>D</w:t>
-      </w:r>
-      <w:r>
-        <w:t>iscussion</w:t>
-      </w:r>
-    </w:p>
-    <w:p>
-      <w:r>
-        <w:t>Our results show statistically significant differences between the techniques. Specifically, a difference is found between the ActiveList Slider and Alphaslider and the ActiveList Slider and ActiveArea Slider (</w:t>
-      </w:r>
-      <w:r>
-        <w:rPr>
-          <w:i/>
-        </w:rPr>
-        <w:t>p</w:t>
-      </w:r>
-      <w:r>
-        <w:t xml:space="preserve"> &lt;</w:t>
-      </w:r>
-      <w:r>
-        <w:t>= 0.001).</w:t>
+      <w:bookmarkEnd w:id="0"/>
+      <w:r>
+        <w:t xml:space="preserve">Overall, </w:t>
+      </w:r>
+      <w:r>
+        <w:t>participant</w:t>
+      </w:r>
+      <w:r>
+        <w:t xml:space="preserve">s preferred our sliders </w:t>
+      </w:r>
+      <w:r>
+        <w:t>to</w:t>
+      </w:r>
+      <w:r>
+        <w:t xml:space="preserve"> the Alphaslider. This is because the Alphaslider requires users </w:t>
+      </w:r>
+      <w:r>
+        <w:t xml:space="preserve">to </w:t>
+      </w:r>
+      <w:r>
+        <w:t xml:space="preserve">have fine motor skills </w:t>
+      </w:r>
+      <w:r>
+        <w:t xml:space="preserve">in </w:t>
+      </w:r>
+      <w:r>
+        <w:t>query</w:t>
+      </w:r>
+      <w:r>
+        <w:t>ing</w:t>
       </w:r>
       <w:r>
         <w:t xml:space="preserve"> </w:t>
       </w:r>
       <w:r>
-        <w:t>Our results do not show significant differences between distortion styles.</w:t>
-      </w:r>
-    </w:p>
-    <w:p>
-      <w:r>
-        <w:t xml:space="preserve">Overall, </w:t>
-      </w:r>
-      <w:r>
-        <w:t>participant</w:t>
-      </w:r>
-      <w:r>
-        <w:t xml:space="preserve">s preferred our sliders </w:t>
-      </w:r>
-      <w:r>
-        <w:t>to</w:t>
-      </w:r>
-      <w:r>
-        <w:t xml:space="preserve"> the Alphaslider. This is because the Alphaslider requires users </w:t>
-      </w:r>
-      <w:r>
-        <w:t xml:space="preserve">to </w:t>
-      </w:r>
-      <w:r>
-        <w:t xml:space="preserve">have fine motor skills </w:t>
-      </w:r>
-      <w:r>
-        <w:t xml:space="preserve">in </w:t>
-      </w:r>
-      <w:r>
-        <w:t>query</w:t>
-      </w:r>
-      <w:r>
-        <w:t>ing</w:t>
+        <w:t>one</w:t>
+      </w:r>
+      <w:r>
+        <w:t xml:space="preserve"> item at a time or to click on arrow buttons repeatedly</w:t>
+      </w:r>
+      <w:r>
+        <w:t xml:space="preserve">, </w:t>
+      </w:r>
+      <w:r>
+        <w:t>while our interfac</w:t>
+      </w:r>
+      <w:r>
+        <w:t>es let users use the mousewheel</w:t>
+      </w:r>
+      <w:r>
+        <w:t>,</w:t>
       </w:r>
       <w:r>
         <w:t xml:space="preserve"> </w:t>
       </w:r>
       <w:r>
-        <w:t>one</w:t>
-      </w:r>
-      <w:r>
-        <w:t xml:space="preserve"> item at a time or to click on arrow buttons repeatedly</w:t>
-      </w:r>
-      <w:r>
-        <w:t xml:space="preserve">, </w:t>
-      </w:r>
-      <w:r>
-        <w:t>while our interfac</w:t>
-      </w:r>
-      <w:r>
-        <w:t>es let users use the mousewheel</w:t>
-      </w:r>
-      <w:r>
-        <w:t>,</w:t>
-      </w:r>
-      <w:r>
-        <w:t xml:space="preserve"> </w:t>
-      </w:r>
-      <w:r>
-        <w:t>which is highly precise and requires less motor skills without sacrificing speed. Many users commented, “I really like using the mousewheel” and even sometimes instinctively attempted using the mousewheel while querying with the Alphaslider</w:t>
+        <w:t xml:space="preserve">which is highly precise and requires less motor skills without sacrificing speed. Many users commented, “I really like using the mousewheel” and even sometimes instinctively attempted using the </w:t>
+      </w:r>
+      <w:r>
+        <w:lastRenderedPageBreak/>
+        <w:t>mousewheel while querying with the Alphaslider</w:t>
       </w:r>
       <w:r>
         <w:t xml:space="preserve">. </w:t>
       </w:r>
       <w:r>
-        <w:t>One user sighed, “Oh good, the one with the list” in relief during the experiment.</w:t>
+        <w:t>One user sighed, “Oh good, the one with the list” in rel</w:t>
+      </w:r>
+      <w:r>
+        <w:t>ief.</w:t>
       </w:r>
     </w:p>
     <w:p>
@@ -4644,11 +4654,15 @@
                   <w:rPr>
                     <w:rFonts w:eastAsiaTheme="minorEastAsia"/>
                     <w:noProof/>
+                    <w:sz w:val="18"/>
+                    <w:szCs w:val="18"/>
                   </w:rPr>
                 </w:pPr>
                 <w:r>
                   <w:rPr>
                     <w:noProof/>
+                    <w:sz w:val="18"/>
+                    <w:szCs w:val="18"/>
                   </w:rPr>
                   <w:t xml:space="preserve">Ahlberg, Christopher and Shneiderman, Ben. The Alphaslider: A Compact and Rapid Selector. In </w:t>
                 </w:r>
@@ -4657,20 +4671,37 @@
                     <w:i/>
                     <w:iCs/>
                     <w:noProof/>
+                    <w:sz w:val="18"/>
+                    <w:szCs w:val="18"/>
                   </w:rPr>
-                  <w:t xml:space="preserve">Proceedings of the ACM Conference on Human </w:t>
+                  <w:t xml:space="preserve">Proceedings of the ACM </w:t>
                 </w:r>
                 <w:r>
                   <w:rPr>
                     <w:i/>
                     <w:iCs/>
                     <w:noProof/>
+                    <w:sz w:val="18"/>
+                    <w:szCs w:val="18"/>
+                  </w:rPr>
+                  <w:lastRenderedPageBreak/>
+                  <w:t xml:space="preserve">Conference on Human </w:t>
+                </w:r>
+                <w:r>
+                  <w:rPr>
+                    <w:i/>
+                    <w:iCs/>
+                    <w:noProof/>
+                    <w:sz w:val="18"/>
+                    <w:szCs w:val="18"/>
                   </w:rPr>
                   <w:t>Factors in Computing Systems</w:t>
                 </w:r>
                 <w:r>
                   <w:rPr>
                     <w:noProof/>
+                    <w:sz w:val="18"/>
+                    <w:szCs w:val="18"/>
                   </w:rPr>
                   <w:t xml:space="preserve"> (1994), 365-371.</w:t>
                 </w:r>
@@ -4698,6 +4729,7 @@
                   <w:rPr>
                     <w:noProof/>
                   </w:rPr>
+                  <w:lastRenderedPageBreak/>
                   <w:t>2</w:t>
                 </w:r>
               </w:p>
@@ -4713,46 +4745,35 @@
                   <w:rPr>
                     <w:rFonts w:eastAsiaTheme="minorEastAsia"/>
                     <w:noProof/>
+                    <w:sz w:val="18"/>
+                    <w:szCs w:val="18"/>
                   </w:rPr>
                 </w:pPr>
                 <w:r>
                   <w:rPr>
                     <w:noProof/>
+                    <w:sz w:val="18"/>
+                    <w:szCs w:val="18"/>
                   </w:rPr>
-                  <w:t xml:space="preserve">Ayatsuka, Yuji, Rekimoto, Jun, and Matsuoka, Satoshi. Popup Vernier: a Tool for Sub-pixel-pitch Dragging with </w:t>
-                </w:r>
-                <w:r>
-                  <w:rPr>
-                    <w:noProof/>
-                  </w:rPr>
-                  <w:lastRenderedPageBreak/>
-                  <w:t xml:space="preserve">Smooth Mode Transition. In </w:t>
+                  <w:t xml:space="preserve">Ayatsuka, Yuji, Rekimoto, Jun, and Matsuoka, Satoshi. Popup Vernier: a Tool for Sub-pixel-pitch Dragging with Smooth Mode Transition. In </w:t>
                 </w:r>
                 <w:r>
                   <w:rPr>
                     <w:i/>
                     <w:iCs/>
                     <w:noProof/>
+                    <w:sz w:val="18"/>
+                    <w:szCs w:val="18"/>
                   </w:rPr>
                   <w:t>Proceedings of the ACM Conference on Human Factors in Computing Systems</w:t>
                 </w:r>
                 <w:r>
                   <w:rPr>
                     <w:noProof/>
+                    <w:sz w:val="18"/>
+                    <w:szCs w:val="18"/>
                   </w:rPr>
-                  <w:t xml:space="preserve"> (</w:t>
-                </w:r>
-                <w:r>
-                  <w:rPr>
-                    <w:noProof/>
-                  </w:rPr>
-                  <w:t xml:space="preserve"> </w:t>
-                </w:r>
-                <w:r>
-                  <w:rPr>
-                    <w:noProof/>
-                  </w:rPr>
-                  <w:t>1998), 39-48.</w:t>
+                  <w:t xml:space="preserve"> 39-48.</w:t>
                 </w:r>
               </w:p>
             </w:tc>
@@ -4778,7 +4799,6 @@
                   <w:rPr>
                     <w:noProof/>
                   </w:rPr>
-                  <w:lastRenderedPageBreak/>
                   <w:t>3</w:t>
                 </w:r>
               </w:p>
@@ -4794,11 +4814,15 @@
                   <w:rPr>
                     <w:rFonts w:eastAsiaTheme="minorEastAsia"/>
                     <w:noProof/>
+                    <w:sz w:val="18"/>
+                    <w:szCs w:val="18"/>
                   </w:rPr>
                 </w:pPr>
                 <w:r>
                   <w:rPr>
                     <w:noProof/>
+                    <w:sz w:val="18"/>
+                    <w:szCs w:val="18"/>
                   </w:rPr>
                   <w:t xml:space="preserve">Masui, Toshiyuki, Kashiwagi, Kouichi, and Borden, George R. IV. Elastic Graphical Interfaces to Precise Data Manipulation. In </w:t>
                 </w:r>
@@ -4807,12 +4831,16 @@
                     <w:i/>
                     <w:iCs/>
                     <w:noProof/>
+                    <w:sz w:val="18"/>
+                    <w:szCs w:val="18"/>
                   </w:rPr>
                   <w:t>CHI Conference Companion on Human Factors in Computing Systems</w:t>
                 </w:r>
                 <w:r>
                   <w:rPr>
                     <w:noProof/>
+                    <w:sz w:val="18"/>
+                    <w:szCs w:val="18"/>
                   </w:rPr>
                   <w:t xml:space="preserve"> (1995), 143-144.</w:t>
                 </w:r>
@@ -4840,6 +4868,7 @@
                   <w:rPr>
                     <w:noProof/>
                   </w:rPr>
+                  <w:lastRenderedPageBreak/>
                   <w:t>4</w:t>
                 </w:r>
               </w:p>
@@ -4854,11 +4883,15 @@
                   <w:pStyle w:val="Bibliography"/>
                   <w:rPr>
                     <w:noProof/>
+                    <w:sz w:val="18"/>
+                    <w:szCs w:val="18"/>
                   </w:rPr>
                 </w:pPr>
                 <w:r>
                   <w:rPr>
                     <w:noProof/>
+                    <w:sz w:val="18"/>
+                    <w:szCs w:val="18"/>
                   </w:rPr>
                   <w:t xml:space="preserve">Ramos, Gonzalo and Balakrishnan, Ravin. Zliding: Fluid Zooming and Sliding for High Precision Parameter Manipulation. In </w:t>
                 </w:r>
@@ -4867,12 +4900,16 @@
                     <w:i/>
                     <w:iCs/>
                     <w:noProof/>
+                    <w:sz w:val="18"/>
+                    <w:szCs w:val="18"/>
                   </w:rPr>
                   <w:t>Proceedings of UIST</w:t>
                 </w:r>
                 <w:r>
                   <w:rPr>
                     <w:noProof/>
+                    <w:sz w:val="18"/>
+                    <w:szCs w:val="18"/>
                   </w:rPr>
                   <w:t xml:space="preserve"> ( 2005), 143-152.</w:t>
                 </w:r>
@@ -4910,9 +4947,17 @@
                 <w:hideMark/>
               </w:tcPr>
               <w:p>
+                <w:pPr>
+                  <w:rPr>
+                    <w:sz w:val="18"/>
+                    <w:szCs w:val="18"/>
+                  </w:rPr>
+                </w:pPr>
                 <w:r>
                   <w:rPr>
                     <w:noProof/>
+                    <w:sz w:val="18"/>
+                    <w:szCs w:val="18"/>
                   </w:rPr>
                   <w:t xml:space="preserve">Shneiderman, Ben. Dynamic Queries for Visual Information Seeking. </w:t>
                 </w:r>
@@ -4921,21 +4966,18 @@
                     <w:i/>
                     <w:iCs/>
                     <w:noProof/>
+                    <w:sz w:val="18"/>
+                    <w:szCs w:val="18"/>
                   </w:rPr>
                   <w:t>IEEE Software</w:t>
                 </w:r>
                 <w:r>
                   <w:rPr>
                     <w:noProof/>
+                    <w:sz w:val="18"/>
+                    <w:szCs w:val="18"/>
                   </w:rPr>
-                  <w:t xml:space="preserve">, 11, 6 (November </w:t>
-                </w:r>
-                <w:r>
-                  <w:rPr>
-                    <w:noProof/>
-                  </w:rPr>
-                  <w:lastRenderedPageBreak/>
-                  <w:t>1994), 70-77.</w:t>
+                  <w:t>, 11, 6, 70-77.</w:t>
                 </w:r>
               </w:p>
             </w:tc>
@@ -4978,11 +5020,15 @@
                   <w:rPr>
                     <w:rFonts w:eastAsiaTheme="minorEastAsia"/>
                     <w:noProof/>
+                    <w:sz w:val="18"/>
+                    <w:szCs w:val="18"/>
                   </w:rPr>
                 </w:pPr>
                 <w:r>
                   <w:rPr>
                     <w:noProof/>
+                    <w:sz w:val="18"/>
+                    <w:szCs w:val="18"/>
                   </w:rPr>
                   <w:t xml:space="preserve">Willett, Wesley, Heer, Jeffrey, and Agrawala, Maneesh. Scented Widgets: Improving Navigation Cues with Embedded Visualizations. </w:t>
                 </w:r>
@@ -4991,14 +5037,34 @@
                     <w:i/>
                     <w:iCs/>
                     <w:noProof/>
+                    <w:sz w:val="18"/>
+                    <w:szCs w:val="18"/>
                   </w:rPr>
                   <w:t>IEEE Transactions on Visualization and Computer Graphics</w:t>
                 </w:r>
                 <w:r>
                   <w:rPr>
                     <w:noProof/>
+                    <w:sz w:val="18"/>
+                    <w:szCs w:val="18"/>
                   </w:rPr>
-                  <w:t>, 13, 6 (November 2007), 1129-1136.</w:t>
+                  <w:t>, 13, 6</w:t>
+                </w:r>
+                <w:r>
+                  <w:rPr>
+                    <w:noProof/>
+                    <w:sz w:val="18"/>
+                    <w:szCs w:val="18"/>
+                  </w:rPr>
+                  <w:t>,</w:t>
+                </w:r>
+                <w:r>
+                  <w:rPr>
+                    <w:noProof/>
+                    <w:sz w:val="18"/>
+                    <w:szCs w:val="18"/>
+                  </w:rPr>
+                  <w:t xml:space="preserve"> 1129-1136.</w:t>
                 </w:r>
               </w:p>
             </w:tc>
@@ -5033,7 +5099,7 @@
           <w:color w:val="FF0000"/>
         </w:rPr>
         <w:sectPr>
-          <w:headerReference w:type="even" r:id="rId23"/>
+          <w:headerReference w:type="even" r:id="rId19"/>
           <w:type w:val="continuous"/>
           <w:pgSz w:w="12240" w:h="15840" w:code="1"/>
           <w:pgMar w:top="1224" w:right="1080" w:bottom="1440" w:left="1080" w:header="720" w:footer="720" w:gutter="0"/>
@@ -9608,7 +9674,7 @@
 </file>
 
 <file path=customXml/itemProps1.xml><?xml version="1.0" encoding="utf-8"?>
-<ds:datastoreItem xmlns:ds="http://schemas.openxmlformats.org/officeDocument/2006/customXml" ds:itemID="{7F4C4359-157C-452D-A996-04F75AF1DEA3}">
+<ds:datastoreItem xmlns:ds="http://schemas.openxmlformats.org/officeDocument/2006/customXml" ds:itemID="{B94835C1-1010-4FBD-8FE2-B2A41395E595}">
   <ds:schemaRefs>
     <ds:schemaRef ds:uri="http://schemas.openxmlformats.org/officeDocument/2006/bibliography"/>
   </ds:schemaRefs>

</xml_diff>